<commit_message>
UPDATE IT TO THIS     'F2': data.droneName,     'K2': data.date ? format
</commit_message>
<xml_diff>
--- a/public/templates/template.docx
+++ b/public/templates/template.docx
@@ -157,7 +157,7 @@
               </wp:anchor>
             </w:drawing>
           </mc:Choice>
-          <mc:Fallback xmlns:a="http://schemas.openxmlformats.org/drawingml/2006/main" xmlns:pic="http://schemas.openxmlformats.org/drawingml/2006/picture" xmlns:a14="http://schemas.microsoft.com/office/drawing/2010/main">
+          <mc:Fallback xmlns:a14="http://schemas.microsoft.com/office/drawing/2010/main" xmlns:pic="http://schemas.openxmlformats.org/drawingml/2006/picture" xmlns:a="http://schemas.openxmlformats.org/drawingml/2006/main">
             <w:pict>
               <v:shape id="Graphic 1" style="position:absolute;margin-left:0;margin-top:0;width:595.25pt;height:841.9pt;z-index:-251644928;visibility:visible;mso-wrap-style:square;mso-wrap-distance-left:0;mso-wrap-distance-top:0;mso-wrap-distance-right:0;mso-wrap-distance-bottom:0;mso-position-horizontal:absolute;mso-position-horizontal-relative:page;mso-position-vertical:absolute;mso-position-vertical-relative:page;v-text-anchor:top" coordsize="7559675,10692130" o:spid="_x0000_s1026" fillcolor="#242e40" stroked="f" path="m7559357,l,,,10692003r7559357,l7559357,xe" o:gfxdata="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" w14:anchorId="6B128AE5">
                 <v:path arrowok="t"/>
@@ -1788,7 +1788,7 @@
               </wp:anchor>
             </w:drawing>
           </mc:Choice>
-          <mc:Fallback xmlns:a="http://schemas.openxmlformats.org/drawingml/2006/main" xmlns:pic="http://schemas.openxmlformats.org/drawingml/2006/picture" xmlns:a14="http://schemas.microsoft.com/office/drawing/2010/main">
+          <mc:Fallback xmlns:a14="http://schemas.microsoft.com/office/drawing/2010/main" xmlns:pic="http://schemas.openxmlformats.org/drawingml/2006/picture" xmlns:a="http://schemas.openxmlformats.org/drawingml/2006/main">
             <w:pict>
               <v:group id="Group 2" style="position:absolute;margin-left:314.95pt;margin-top:47pt;width:280.3pt;height:548pt;z-index:-251643904;mso-wrap-distance-left:0;mso-wrap-distance-right:0;mso-position-horizontal-relative:page;mso-position-vertical-relative:page" coordsize="35598,69596" o:spid="_x0000_s1026" w14:anchorId="05B42A9C" o:gfxdata="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">
                 <v:shape id="Graphic 3" style="position:absolute;width:35598;height:69596;visibility:visible;mso-wrap-style:square;v-text-anchor:top" coordsize="3559810,6959600" o:spid="_x0000_s1027" fillcolor="#b9d16b" stroked="f" path="m2400541,3073400r-17424,-50800l2363965,2984500r-20815,-50800l2320709,2895600r-24003,-50800l2271179,2806700r-27000,-38100l2215756,2730500r-29794,-38100l2154834,2654300r-32398,-38100l2088807,2590800r-34798,-38100l2018080,2527300r-37020,-38100l1943023,2463800r-39027,-25400l1864042,2413000r-40830,-25400l1781543,2374900r-42456,-25400l1695894,2336800r-43878,-25400l1470634,2260600r-46571,l1377099,2247900r-293967,l830935,2311400r-45479,12700l741006,2349500r-43357,12700l655370,2387600r-41160,25400l574179,2438400r-38862,25400l497624,2489200r-36500,25400l425856,2540000r-34036,38100l359054,2603500r-31496,38100l297383,2679700r-28855,25400l241020,2743200r-26149,38100l190119,2819400r-23330,38100l144868,2895600r-20447,38100l105435,2984500r-17488,38100l71983,3060700r-14427,50800l44678,3149600r-11290,38100l23698,3238500r-8077,38100l9207,3327400r-4762,50800l1371,3416300,,3467100r368,38100l2476,3556000r3886,50800l19532,3695700r9322,50800l40043,3784600r13055,50800l68046,3886200r17437,38100l104622,3975100r20815,50800l147878,4064000r24003,38100l197408,4152900r27013,38100l252844,4229100r29794,38100l313766,4305300r32397,25400l379780,4368800r34811,38100l450519,4432300r37008,25400l525576,4483100r39015,25400l604558,4533900r40830,25400l687057,4584700r42456,25400l861098,4648200r45097,25400l951839,4673600r92697,25400l1091539,4699000r47270,12687l1334947,4711687r50470,-12687l1436039,4699000r201613,-50800l1685442,4622800r46799,-12700l1778038,4584700r44729,-25400l1866404,4533900r42482,-25400l1950186,4483100r40056,-25400l2029015,4419600r37452,-25400l2102548,4356100r34671,-38100l2170442,4279900r31712,-38100l2232317,4203700r19050,-25400l2260892,4165600r26936,-50800l2313089,4076700r23546,-38100l2358402,3987800r19965,-50800l2396477,3898900r-4356,-12700l1859661,3797300r-24931,50800l1807121,3886200r-30125,38100l1744535,3962400r-34646,38100l1673225,4025900r-38532,38100l1594485,4089400r-41733,12700l1509661,4127500r-44285,12700l1326984,4178300r-189064,l952741,4127500r-44882,-25400l865670,4076700r-39967,-25400l788035,4025900r-35345,-25400l719734,3962400r-30544,-38100l661123,3898900r-25565,-38100l612559,3822700r-20397,-50800l574408,3733800r-15062,-38100l547027,3644900r-9551,-38100l530771,3556000r-3836,-38100l526008,3467100r2045,-38100l533107,3378200r8103,-50800l552411,3289300r14351,-50800l584301,3200400r20765,-50800l630008,3111500r27598,-38100l687730,3022600r32461,-25400l754849,2959100r36665,-38100l830033,2895600r40209,-25400l911974,2844800r43091,-12700l999350,2806700r91491,-25400l1137729,2781300r47422,-12700l1279855,2768600r46939,12700l1373644,2781300r92736,25400l1511973,2832100r44881,12700l1600758,2870200r41847,38100l1682267,2933700r37338,38100l1754479,2997200r32296,38100l1816354,3086100r26720,38100l1866811,3162300r525310,-76200l2400541,3073400xem3559632,6438900r-119977,l3393617,6426187r-45948,l3211804,6388087r-44145,-25387l3125241,6337300r-40195,-25413l3047111,6286487r-35611,-25400l2978239,6223000r-30861,-38113l2918968,6146787r-25908,-25387l2869704,6070587r-20790,-38100l2830779,5994400r-15456,-38113l2802598,5905500r-9957,-38100l2785503,5816587r-4267,-38087l2779890,5727687r1613,-38100l2786138,5638800r7658,-50813l2804579,5549900r13919,-50813l2835618,5460987r20358,-50787l2880131,5372087r27089,-50787l2937103,5283187r32538,-38100l3004705,5219700r37478,-38100l3081909,5156187r41872,-25400l3167659,5105400r-84201,-520713l2981655,4597387r-43206,25413l2896349,4648200r-40958,25387l2815564,4698987r-38646,25413l2739466,4749800r-36259,25387l2668193,4800587r-33756,38113l2601950,4864100r-31191,38087l2540876,4940287r-28537,25413l2485161,5003787r-25806,38100l2434945,5080000r-22987,38087l2390419,5156187r-20091,50813l2351722,5245087r-17094,38100l2319045,5321300r-14033,50787l2292553,5410200r-10884,50787l2272385,5499087r-7645,50813l2258745,5587987r-4330,50813l2251786,5676900r-940,50787l2251646,5778500r2553,38087l2258530,5867400r6121,50787l2272588,5956287r9779,50813l2293988,6057887r13500,38113l2322893,6146787r17755,50800l2360079,6235700r21056,50787l2403792,6324600r24181,38100l2453652,6413487r27115,38113l2509291,6489687r29845,38100l2570289,6565900r32398,25400l2636291,6629387r34747,25400l2706916,6692900r36906,25387l2781731,6743687r38888,25400l2860408,6794500r40640,25400l2942513,6845287r42241,12700l3027692,6883387r223812,63500l3297745,6946887r46622,12700l3559632,6959587r,-520687xem3559632,l3384042,r-47270,12700l3289693,12700r-46863,12700l3196259,25400r-92075,25400l3058782,76187r-44895,12700l2969564,114300r-43700,12700l2882836,152400r-42304,25400l2799016,203187r-40665,25413l2718587,254000r-38811,38100l2641981,330187r-36729,25413l2571648,393700r-31966,38087l2509355,469900r-28690,38100l2453627,546087r-25400,38113l2404465,622300r-22123,38087l2361857,711200r-18834,38100l2325814,787387r-15557,50813l2296337,876287r-12268,38113l2273427,965200r-9005,38087l2257069,1054100r-9804,88900l2244839,1193800r-800,38087l2244877,1282700r2489,38100l2251494,1371600r13157,88887l2273693,1498600r10694,50800l2296706,1587487r13970,50813l2326271,1676387r17234,38113l2362390,1765300r20536,38087l2405088,1841500r23799,38100l2454325,1917687r27090,38113l2510142,1993900r30353,38087l2572499,2070100r33642,38100l2642857,2146287r38062,25413l2720276,2209800r40589,25400l2802648,2260587r42888,38113l2889516,2324100r44984,12700l2980461,2362187r46863,25400l3075038,2400300r8420,-12713l3168231,1866900r-42672,-25400l3085084,1816087r-38253,-25400l3010865,1765300r-33642,-38100l2945968,1701787r-28842,-38087l2890774,1625600r-23851,-38113l2845651,1549400r-18644,-50800l2811018,1460487r-13259,-38087l2779560,1333487r-4826,-50787l2772803,1244587r1029,-50787l2777858,1143000r7087,-38113l2795143,1054100r13335,-38113l2825013,965200r19774,-38100l2869222,876287r27267,-38087l2926435,787387r32423,-38087l2993606,723900r36880,-38100l3069336,660387r40665,-25387l3152267,609600r43713,-25400l3334118,546087r47777,-12700l3430270,533387r48768,-12687l3531222,533400r28410,l3559632,520700,3559632,xe" o:gfxdata="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">
@@ -2238,7 +2238,21 @@
                                   <w:rFonts w:ascii="Aptos" w:hAnsi="Aptos"/>
                                   <w:color w:val="FFFFFF" w:themeColor="background1"/>
                                 </w:rPr>
-                                <w:t>{title}</w:t>
+                                <w:t>{</w:t>
+                              </w:r>
+                              <w:r>
+                                <w:rPr>
+                                  <w:rFonts w:ascii="Aptos" w:hAnsi="Aptos"/>
+                                  <w:color w:val="FFFFFF" w:themeColor="background1"/>
+                                </w:rPr>
+                                <w:t>drone_name</w:t>
+                              </w:r>
+                              <w:r>
+                                <w:rPr>
+                                  <w:rFonts w:ascii="Aptos" w:hAnsi="Aptos"/>
+                                  <w:color w:val="FFFFFF" w:themeColor="background1"/>
+                                </w:rPr>
+                                <w:t>}</w:t>
                               </w:r>
                             </w:p>
                           </w:txbxContent>
@@ -2280,7 +2294,21 @@
                             <w:rFonts w:ascii="Aptos" w:hAnsi="Aptos"/>
                             <w:color w:val="FFFFFF" w:themeColor="background1"/>
                           </w:rPr>
-                          <w:t>{title}</w:t>
+                          <w:t>{</w:t>
+                        </w:r>
+                        <w:r>
+                          <w:rPr>
+                            <w:rFonts w:ascii="Aptos" w:hAnsi="Aptos"/>
+                            <w:color w:val="FFFFFF" w:themeColor="background1"/>
+                          </w:rPr>
+                          <w:t>drone_name</w:t>
+                        </w:r>
+                        <w:r>
+                          <w:rPr>
+                            <w:rFonts w:ascii="Aptos" w:hAnsi="Aptos"/>
+                            <w:color w:val="FFFFFF" w:themeColor="background1"/>
+                          </w:rPr>
+                          <w:t>}</w:t>
                         </w:r>
                       </w:p>
                     </w:txbxContent>
@@ -2446,7 +2474,7 @@
               </wp:anchor>
             </w:drawing>
           </mc:Choice>
-          <mc:Fallback xmlns:a="http://schemas.openxmlformats.org/drawingml/2006/main" xmlns:pic="http://schemas.openxmlformats.org/drawingml/2006/picture" xmlns:a14="http://schemas.microsoft.com/office/drawing/2010/main">
+          <mc:Fallback xmlns:a14="http://schemas.microsoft.com/office/drawing/2010/main" xmlns:pic="http://schemas.openxmlformats.org/drawingml/2006/picture" xmlns:a="http://schemas.openxmlformats.org/drawingml/2006/main">
             <w:pict>
               <v:shape id="Graphic 28" style="position:absolute;margin-left:58.1pt;margin-top:-31.1pt;width:.85pt;height:54.15pt;z-index:251659264;visibility:visible;mso-wrap-style:square;mso-wrap-distance-left:0;mso-wrap-distance-top:0;mso-wrap-distance-right:0;mso-wrap-distance-bottom:0;mso-position-horizontal:absolute;mso-position-horizontal-relative:page;mso-position-vertical:absolute;mso-position-vertical-relative:text;v-text-anchor:top" coordsize="10795,687705" o:spid="_x0000_s1026" fillcolor="#add377" stroked="f" path="m10795,l,,,687590r10795,l10795,xe" o:gfxdata="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" w14:anchorId="1C0A8473">
                 <v:path arrowok="t"/>
@@ -2470,7 +2498,23 @@
           <w:color w:val="FFFFFF"/>
           <w:w w:val="110"/>
         </w:rPr>
-        <w:t>{Technician}</w:t>
+        <w:t>{</w:t>
+      </w:r>
+      <w:r>
+        <w:rPr>
+          <w:rFonts w:ascii="Aptos" w:hAnsi="Aptos"/>
+          <w:color w:val="FFFFFF"/>
+          <w:w w:val="110"/>
+        </w:rPr>
+        <w:t>t</w:t>
+      </w:r>
+      <w:r>
+        <w:rPr>
+          <w:rFonts w:ascii="Aptos" w:hAnsi="Aptos"/>
+          <w:color w:val="FFFFFF"/>
+          <w:w w:val="110"/>
+        </w:rPr>
+        <w:t>echnician}</w:t>
       </w:r>
       <w:r>
         <w:rPr>
@@ -2512,7 +2556,25 @@
           <w:spacing w:val="-17"/>
           <w:w w:val="110"/>
         </w:rPr>
-        <w:t>{Supervisor}</w:t>
+        <w:t>{</w:t>
+      </w:r>
+      <w:r>
+        <w:rPr>
+          <w:rFonts w:ascii="Aptos" w:hAnsi="Aptos"/>
+          <w:color w:val="FFFFFF"/>
+          <w:spacing w:val="-17"/>
+          <w:w w:val="110"/>
+        </w:rPr>
+        <w:t>s</w:t>
+      </w:r>
+      <w:r>
+        <w:rPr>
+          <w:rFonts w:ascii="Aptos" w:hAnsi="Aptos"/>
+          <w:color w:val="FFFFFF"/>
+          <w:spacing w:val="-17"/>
+          <w:w w:val="110"/>
+        </w:rPr>
+        <w:t>upervisor}</w:t>
       </w:r>
     </w:p>
     <w:p>
@@ -3414,7 +3476,7 @@
               </wp:anchor>
             </w:drawing>
           </mc:Choice>
-          <mc:Fallback xmlns:a="http://schemas.openxmlformats.org/drawingml/2006/main" xmlns:pic="http://schemas.openxmlformats.org/drawingml/2006/picture" xmlns:a14="http://schemas.microsoft.com/office/drawing/2010/main">
+          <mc:Fallback xmlns:a14="http://schemas.microsoft.com/office/drawing/2010/main" xmlns:pic="http://schemas.openxmlformats.org/drawingml/2006/picture" xmlns:a="http://schemas.openxmlformats.org/drawingml/2006/main">
             <w:pict>
               <v:group id="Group 29" style="position:absolute;margin-left:470.5pt;margin-top:-10.2pt;width:73.75pt;height:18.1pt;z-index:251661312;mso-wrap-distance-left:0;mso-wrap-distance-right:0;mso-position-horizontal-relative:page" coordsize="9366,2298" o:spid="_x0000_s1026" w14:anchorId="1258109A" o:gfxdata="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">
                 <v:shape id="Graphic 30" style="position:absolute;left:2461;top:812;width:6909;height:1486;visibility:visible;mso-wrap-style:square;v-text-anchor:top" coordsize="690880,148590" o:spid="_x0000_s1027" stroked="f" path="m94856,l,,,17678r37084,l37084,116840r20510,l57594,17678r37262,l94856,xem140474,30441r-3365,-431l135597,29946r-5029,l127774,30492,108635,48602r-330,l108305,32245r-17564,l90741,116865r18720,l109461,71907r597,-4153l125488,48602r788,-355l129260,47625r4483,l135064,47701r2743,330l139153,48221r1321,216l140474,47625r,-17184xem226326,32245r-18707,l207619,84620r-355,3048l190715,104419r-9080,l177634,102895r-5689,-6109l170522,91541r,-59296l151815,32245r102,55423l175691,118630r7798,521l188201,119151r4623,-1295l201891,112737r3429,-3416l207619,105067r330,l207949,116852r18377,l226326,105067r,-648l226326,32245xem314947,87503l280644,65455r-6566,-1295l271145,63360r-5131,-1854l263931,60325r-3175,-2833l259969,55638r88,-4369l274078,44678r5461,l283235,45427r6452,3074l291731,51498r889,4470l312153,55968,281076,29946r-8204,l268859,30327,241261,49593r,8839l275221,80683r6566,1308l284721,82778r11620,12903l295770,97612r-16663,6807l272326,104419r-4318,-1092l260781,98958r-2070,-3810l258165,89687r-18720,l239560,94703r32105,24448l281406,119151r30086,-14732l313791,100926r1156,-4254l314947,87503xem369595,102946r-9957,l357987,102704r-5220,-7721l352691,46151r-18707,l334086,99555r18440,18110l361543,117576r8052,-876l369595,102946xem369595,102298r-1321,305l366953,102806r-3924,127l369595,102933r,-635xem369595,32232r-16904,l352691,6883r-18707,l333984,32232r-14135,l319849,46139r49746,l369595,32232xem466737,68745r-813,-5842l462635,51981r-2464,-4776l458139,44678r-787,-990l453618,39027r-4140,-3213l448030,35140r,35662l447967,78892r-19139,25527l420738,104419r-3366,-775l400773,78892r,-13310l402767,58318r7989,-10909l416687,44678r11709,l431787,45529r5905,3378l448030,70802r,-35662l439521,31127r-5816,-1181l421551,29946r-5080,1067l407060,35267r-3670,3518l400773,43688r-330,l400443,32245r-17729,l382714,148120r18707,l401421,105892r318,l403161,108191r24232,10960l436372,119151r5410,-1232l450977,113017r3797,-3277l457606,105892r1092,-1473l460806,101549r2248,-4712l466001,86144r736,-5512l466737,68745xem499732,32232r-18707,l481025,116852r18707,l499732,32232xem499732,l481025,r,17678l499732,17678,499732,xem535152,l516445,r,116840l535152,116840,535152,xem635139,67259l616546,36017r,34849l616546,78181r-19964,26238l588264,104419r-3595,-876l568312,78181r,-7315l588264,44678r8318,l600202,45554r6121,3493l616546,70866r,-34849l615861,35547,605256,31076r-6045,-1130l585647,29946r-6045,1130l550557,62077r-838,5182l549719,81800r29883,36221l585647,119151r13564,l605256,118021r10605,-4471l620356,110477r5639,-6058l635139,67259xem690397,102946r-9957,l678802,102704r-5220,-7721l673493,46151r-18707,l654900,99555r18428,18110l682358,117576r8039,-876l690397,102946xem690397,102298r-1321,305l687768,102806r-3924,127l690397,102933r,-635xem690397,32232r-16904,l673493,6883r-18707,l654786,32232r-14110,l640676,46139r49721,l690397,32232xe" o:gfxdata="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">
@@ -3788,7 +3850,7 @@
               </wp:anchor>
             </w:drawing>
           </mc:Choice>
-          <mc:Fallback xmlns:a="http://schemas.openxmlformats.org/drawingml/2006/main" xmlns:pic="http://schemas.openxmlformats.org/drawingml/2006/picture" xmlns:a14="http://schemas.microsoft.com/office/drawing/2010/main">
+          <mc:Fallback xmlns:a14="http://schemas.microsoft.com/office/drawing/2010/main" xmlns:pic="http://schemas.openxmlformats.org/drawingml/2006/picture" xmlns:a="http://schemas.openxmlformats.org/drawingml/2006/main">
             <w:pict>
               <v:group id="Group 32" style="position:absolute;margin-left:413.65pt;margin-top:5.5pt;width:130.6pt;height:24.5pt;z-index:251660288;mso-wrap-distance-left:0;mso-wrap-distance-right:0;mso-position-horizontal-relative:page" coordsize="16586,3111" o:spid="_x0000_s1026" w14:anchorId="3AC1D756" o:gfxdata="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">
                 <v:shape id="Graphic 33" style="position:absolute;left:15030;width:1555;height:3111;visibility:visible;mso-wrap-style:square;v-text-anchor:top" coordsize="155575,311150" o:spid="_x0000_s1027" fillcolor="#dcdce6" stroked="f" path="m155486,l,,,310959r155486,l155486,xe" o:gfxdata="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">
@@ -4062,7 +4124,7 @@
               </wp:anchor>
             </w:drawing>
           </mc:Choice>
-          <mc:Fallback xmlns:a="http://schemas.openxmlformats.org/drawingml/2006/main" xmlns:pic="http://schemas.openxmlformats.org/drawingml/2006/picture" xmlns:a14="http://schemas.microsoft.com/office/drawing/2010/main">
+          <mc:Fallback xmlns:a14="http://schemas.microsoft.com/office/drawing/2010/main" xmlns:pic="http://schemas.openxmlformats.org/drawingml/2006/picture" xmlns:a="http://schemas.openxmlformats.org/drawingml/2006/main">
             <w:pict>
               <v:shape id="Graphic 63" style="position:absolute;margin-left:203.7pt;margin-top:9pt;width:340.55pt;height:.1pt;z-index:251662336;visibility:visible;mso-wrap-style:square;mso-wrap-distance-left:0;mso-wrap-distance-top:0;mso-wrap-distance-right:0;mso-wrap-distance-bottom:0;mso-position-horizontal:absolute;mso-position-horizontal-relative:page;mso-position-vertical:absolute;mso-position-vertical-relative:text;v-text-anchor:top" coordsize="4324985,1270" o:spid="_x0000_s1026" filled="f" strokecolor="#221f1f" strokeweight=".2755mm" path="m,l4324413,e" o:gfxdata="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" w14:anchorId="27539D96">
                 <v:path arrowok="t"/>
@@ -4407,7 +4469,17 @@
                                 <w:spacing w:val="17"/>
                                 <w:sz w:val="18"/>
                               </w:rPr>
-                              <w:t>Model</w:t>
+                              <w:t>aircraft_m</w:t>
+                            </w:r>
+                            <w:r>
+                              <w:rPr>
+                                <w:rFonts w:ascii="Aptos" w:hAnsi="Aptos"/>
+                                <w:b/>
+                                <w:color w:val="312F30"/>
+                                <w:spacing w:val="17"/>
+                                <w:sz w:val="18"/>
+                              </w:rPr>
+                              <w:t>odel</w:t>
                             </w:r>
                             <w:r>
                               <w:rPr>
@@ -4504,7 +4576,17 @@
                           <w:spacing w:val="17"/>
                           <w:sz w:val="18"/>
                         </w:rPr>
-                        <w:t>Model</w:t>
+                        <w:t>aircraft_m</w:t>
+                      </w:r>
+                      <w:r>
+                        <w:rPr>
+                          <w:rFonts w:ascii="Aptos" w:hAnsi="Aptos"/>
+                          <w:b/>
+                          <w:color w:val="312F30"/>
+                          <w:spacing w:val="17"/>
+                          <w:sz w:val="18"/>
+                        </w:rPr>
+                        <w:t>odel</w:t>
                       </w:r>
                       <w:r>
                         <w:rPr>
@@ -4613,7 +4695,17 @@
                                 <w:w w:val="95"/>
                                 <w:sz w:val="18"/>
                               </w:rPr>
-                              <w:t>Manufacturer</w:t>
+                              <w:t>m</w:t>
+                            </w:r>
+                            <w:r>
+                              <w:rPr>
+                                <w:rFonts w:ascii="Aptos" w:hAnsi="Aptos"/>
+                                <w:b/>
+                                <w:color w:val="312F30"/>
+                                <w:w w:val="95"/>
+                                <w:sz w:val="18"/>
+                              </w:rPr>
+                              <w:t>anufacturer</w:t>
                             </w:r>
                             <w:r>
                               <w:rPr>
@@ -4683,7 +4775,17 @@
                           <w:w w:val="95"/>
                           <w:sz w:val="18"/>
                         </w:rPr>
-                        <w:t>Manufacturer</w:t>
+                        <w:t>m</w:t>
+                      </w:r>
+                      <w:r>
+                        <w:rPr>
+                          <w:rFonts w:ascii="Aptos" w:hAnsi="Aptos"/>
+                          <w:b/>
+                          <w:color w:val="312F30"/>
+                          <w:w w:val="95"/>
+                          <w:sz w:val="18"/>
+                        </w:rPr>
+                        <w:t>anufacturer</w:t>
                       </w:r>
                       <w:r>
                         <w:rPr>
@@ -4801,7 +4903,37 @@
                                 <w:spacing w:val="2"/>
                                 <w:sz w:val="18"/>
                               </w:rPr>
-                              <w:t>{type}</w:t>
+                              <w:t>{</w:t>
+                            </w:r>
+                            <w:r>
+                              <w:rPr>
+                                <w:rFonts w:ascii="Aptos" w:hAnsi="Aptos"/>
+                                <w:b/>
+                                <w:color w:val="312F30"/>
+                                <w:spacing w:val="17"/>
+                                <w:sz w:val="18"/>
+                              </w:rPr>
+                              <w:t xml:space="preserve"> </w:t>
+                            </w:r>
+                            <w:r>
+                              <w:rPr>
+                                <w:rFonts w:ascii="Aptos" w:hAnsi="Aptos"/>
+                                <w:b/>
+                                <w:color w:val="312F30"/>
+                                <w:spacing w:val="17"/>
+                                <w:sz w:val="18"/>
+                              </w:rPr>
+                              <w:t>aircraft_</w:t>
+                            </w:r>
+                            <w:r>
+                              <w:rPr>
+                                <w:rFonts w:ascii="Aptos" w:hAnsi="Aptos"/>
+                                <w:b/>
+                                <w:color w:val="312F30"/>
+                                <w:spacing w:val="2"/>
+                                <w:sz w:val="18"/>
+                              </w:rPr>
+                              <w:t>type}</w:t>
                             </w:r>
                           </w:p>
                         </w:txbxContent>
@@ -4878,7 +5010,37 @@
                           <w:spacing w:val="2"/>
                           <w:sz w:val="18"/>
                         </w:rPr>
-                        <w:t>{type}</w:t>
+                        <w:t>{</w:t>
+                      </w:r>
+                      <w:r>
+                        <w:rPr>
+                          <w:rFonts w:ascii="Aptos" w:hAnsi="Aptos"/>
+                          <w:b/>
+                          <w:color w:val="312F30"/>
+                          <w:spacing w:val="17"/>
+                          <w:sz w:val="18"/>
+                        </w:rPr>
+                        <w:t xml:space="preserve"> </w:t>
+                      </w:r>
+                      <w:r>
+                        <w:rPr>
+                          <w:rFonts w:ascii="Aptos" w:hAnsi="Aptos"/>
+                          <w:b/>
+                          <w:color w:val="312F30"/>
+                          <w:spacing w:val="17"/>
+                          <w:sz w:val="18"/>
+                        </w:rPr>
+                        <w:t>aircraft_</w:t>
+                      </w:r>
+                      <w:r>
+                        <w:rPr>
+                          <w:rFonts w:ascii="Aptos" w:hAnsi="Aptos"/>
+                          <w:b/>
+                          <w:color w:val="312F30"/>
+                          <w:spacing w:val="2"/>
+                          <w:sz w:val="18"/>
+                        </w:rPr>
+                        <w:t>type}</w:t>
                       </w:r>
                     </w:p>
                   </w:txbxContent>
@@ -5001,7 +5163,19 @@
                               <w:rPr>
                                 <w:rFonts w:ascii="Aptos" w:hAnsi="Aptos"/>
                               </w:rPr>
-                              <w:t>serial number</w:t>
+                              <w:t>serial</w:t>
+                            </w:r>
+                            <w:r>
+                              <w:rPr>
+                                <w:rFonts w:ascii="Aptos" w:hAnsi="Aptos"/>
+                              </w:rPr>
+                              <w:t>_</w:t>
+                            </w:r>
+                            <w:r>
+                              <w:rPr>
+                                <w:rFonts w:ascii="Aptos" w:hAnsi="Aptos"/>
+                              </w:rPr>
+                              <w:t>number</w:t>
                             </w:r>
                             <w:r>
                               <w:rPr>
@@ -5095,7 +5269,19 @@
                         <w:rPr>
                           <w:rFonts w:ascii="Aptos" w:hAnsi="Aptos"/>
                         </w:rPr>
-                        <w:t>serial number</w:t>
+                        <w:t>serial</w:t>
+                      </w:r>
+                      <w:r>
+                        <w:rPr>
+                          <w:rFonts w:ascii="Aptos" w:hAnsi="Aptos"/>
+                        </w:rPr>
+                        <w:t>_</w:t>
+                      </w:r>
+                      <w:r>
+                        <w:rPr>
+                          <w:rFonts w:ascii="Aptos" w:hAnsi="Aptos"/>
+                        </w:rPr>
+                        <w:t>number</w:t>
                       </w:r>
                       <w:r>
                         <w:rPr>
@@ -5222,7 +5408,7 @@
                 <w14:ligatures w14:val="standardContextual"/>
               </w:rPr>
               <w:drawing>
-                <wp:inline distT="0" distB="0" distL="0" distR="0" wp14:anchorId="384A27B8" wp14:editId="490EAC02">
+                <wp:inline distT="0" distB="0" distL="0" distR="0" wp14:anchorId="384A27B8" wp14:editId="5EB34D5F">
                   <wp:extent cx="2023200" cy="2700000"/>
                   <wp:effectExtent l="0" t="0" r="0" b="5715"/>
                   <wp:docPr id="566732163" name="Picture 4" descr="A drone with a battery&#10;&#10;AI-generated content may be incorrect."/>
@@ -5405,7 +5591,7 @@
                 <w14:ligatures w14:val="standardContextual"/>
               </w:rPr>
               <w:drawing>
-                <wp:inline distT="0" distB="0" distL="0" distR="0" wp14:anchorId="00F65C5D" wp14:editId="358BA390">
+                <wp:inline distT="0" distB="0" distL="0" distR="0" wp14:anchorId="00F65C5D" wp14:editId="5B9ADA3D">
                   <wp:extent cx="2024380" cy="2699385"/>
                   <wp:effectExtent l="0" t="0" r="0" b="5715"/>
                   <wp:docPr id="1892725890" name="Picture 5" descr="A drone with a battery&#10;&#10;AI-generated content may be incorrect."/>
@@ -6240,7 +6426,7 @@
               </wp:anchor>
             </w:drawing>
           </mc:Choice>
-          <mc:Fallback xmlns:a="http://schemas.openxmlformats.org/drawingml/2006/main" xmlns:pic="http://schemas.openxmlformats.org/drawingml/2006/picture" xmlns:a14="http://schemas.microsoft.com/office/drawing/2010/main">
+          <mc:Fallback xmlns:a14="http://schemas.microsoft.com/office/drawing/2010/main" xmlns:pic="http://schemas.openxmlformats.org/drawingml/2006/picture" xmlns:a="http://schemas.openxmlformats.org/drawingml/2006/main">
             <w:pict>
               <v:shape id="Graphic 71" style="position:absolute;margin-left:198.15pt;margin-top:24.15pt;width:346.1pt;height:.1pt;z-index:251797504;visibility:visible;mso-wrap-style:square;mso-wrap-distance-left:0;mso-wrap-distance-top:0;mso-wrap-distance-right:0;mso-wrap-distance-bottom:0;mso-position-horizontal:absolute;mso-position-horizontal-relative:page;mso-position-vertical:absolute;mso-position-vertical-relative:text;v-text-anchor:top" coordsize="4395470,1270" o:spid="_x0000_s1026" filled="f" strokecolor="#221f1f" strokeweight=".2755mm" path="m,l4395419,e" o:gfxdata="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" w14:anchorId="1916DCC8">
                 <v:path arrowok="t"/>
@@ -6424,7 +6610,67 @@
                                 <w:spacing w:val="-2"/>
                                 <w:sz w:val="18"/>
                               </w:rPr>
-                              <w:t>{Function Inspection notes}</w:t>
+                              <w:t>{</w:t>
+                            </w:r>
+                            <w:r>
+                              <w:rPr>
+                                <w:rFonts w:ascii="Aptos" w:hAnsi="Aptos"/>
+                                <w:b/>
+                                <w:color w:val="312F30"/>
+                                <w:spacing w:val="-2"/>
+                                <w:sz w:val="18"/>
+                              </w:rPr>
+                              <w:t>f</w:t>
+                            </w:r>
+                            <w:r>
+                              <w:rPr>
+                                <w:rFonts w:ascii="Aptos" w:hAnsi="Aptos"/>
+                                <w:b/>
+                                <w:color w:val="312F30"/>
+                                <w:spacing w:val="-2"/>
+                                <w:sz w:val="18"/>
+                              </w:rPr>
+                              <w:t>unction</w:t>
+                            </w:r>
+                            <w:r>
+                              <w:rPr>
+                                <w:rFonts w:ascii="Aptos" w:hAnsi="Aptos"/>
+                                <w:b/>
+                                <w:color w:val="312F30"/>
+                                <w:spacing w:val="-2"/>
+                                <w:sz w:val="18"/>
+                              </w:rPr>
+                              <w:t>_</w:t>
+                            </w:r>
+                            <w:r>
+                              <w:rPr>
+                                <w:rFonts w:ascii="Aptos" w:hAnsi="Aptos"/>
+                                <w:b/>
+                                <w:color w:val="312F30"/>
+                                <w:spacing w:val="-2"/>
+                                <w:sz w:val="18"/>
+                              </w:rPr>
+                              <w:t>Inspection</w:t>
+                            </w:r>
+                            <w:r>
+                              <w:rPr>
+                                <w:rFonts w:ascii="Aptos" w:hAnsi="Aptos"/>
+                                <w:b/>
+                                <w:color w:val="312F30"/>
+                                <w:spacing w:val="-2"/>
+                                <w:sz w:val="18"/>
+                              </w:rPr>
+                              <w:t>_</w:t>
+                            </w:r>
+                            <w:r>
+                              <w:rPr>
+                                <w:rFonts w:ascii="Aptos" w:hAnsi="Aptos"/>
+                                <w:b/>
+                                <w:color w:val="312F30"/>
+                                <w:spacing w:val="-2"/>
+                                <w:sz w:val="18"/>
+                              </w:rPr>
+                              <w:t>notes}</w:t>
                             </w:r>
                           </w:p>
                         </w:txbxContent>
@@ -6492,7 +6738,67 @@
                           <w:spacing w:val="-2"/>
                           <w:sz w:val="18"/>
                         </w:rPr>
-                        <w:t>{Function Inspection notes}</w:t>
+                        <w:t>{</w:t>
+                      </w:r>
+                      <w:r>
+                        <w:rPr>
+                          <w:rFonts w:ascii="Aptos" w:hAnsi="Aptos"/>
+                          <w:b/>
+                          <w:color w:val="312F30"/>
+                          <w:spacing w:val="-2"/>
+                          <w:sz w:val="18"/>
+                        </w:rPr>
+                        <w:t>f</w:t>
+                      </w:r>
+                      <w:r>
+                        <w:rPr>
+                          <w:rFonts w:ascii="Aptos" w:hAnsi="Aptos"/>
+                          <w:b/>
+                          <w:color w:val="312F30"/>
+                          <w:spacing w:val="-2"/>
+                          <w:sz w:val="18"/>
+                        </w:rPr>
+                        <w:t>unction</w:t>
+                      </w:r>
+                      <w:r>
+                        <w:rPr>
+                          <w:rFonts w:ascii="Aptos" w:hAnsi="Aptos"/>
+                          <w:b/>
+                          <w:color w:val="312F30"/>
+                          <w:spacing w:val="-2"/>
+                          <w:sz w:val="18"/>
+                        </w:rPr>
+                        <w:t>_</w:t>
+                      </w:r>
+                      <w:r>
+                        <w:rPr>
+                          <w:rFonts w:ascii="Aptos" w:hAnsi="Aptos"/>
+                          <w:b/>
+                          <w:color w:val="312F30"/>
+                          <w:spacing w:val="-2"/>
+                          <w:sz w:val="18"/>
+                        </w:rPr>
+                        <w:t>Inspection</w:t>
+                      </w:r>
+                      <w:r>
+                        <w:rPr>
+                          <w:rFonts w:ascii="Aptos" w:hAnsi="Aptos"/>
+                          <w:b/>
+                          <w:color w:val="312F30"/>
+                          <w:spacing w:val="-2"/>
+                          <w:sz w:val="18"/>
+                        </w:rPr>
+                        <w:t>_</w:t>
+                      </w:r>
+                      <w:r>
+                        <w:rPr>
+                          <w:rFonts w:ascii="Aptos" w:hAnsi="Aptos"/>
+                          <w:b/>
+                          <w:color w:val="312F30"/>
+                          <w:spacing w:val="-2"/>
+                          <w:sz w:val="18"/>
+                        </w:rPr>
+                        <w:t>notes}</w:t>
                       </w:r>
                     </w:p>
                   </w:txbxContent>
@@ -8043,7 +8349,7 @@
               </wp:anchor>
             </w:drawing>
           </mc:Choice>
-          <mc:Fallback xmlns:a="http://schemas.openxmlformats.org/drawingml/2006/main" xmlns:pic="http://schemas.openxmlformats.org/drawingml/2006/picture" xmlns:a14="http://schemas.microsoft.com/office/drawing/2010/main">
+          <mc:Fallback xmlns:a14="http://schemas.microsoft.com/office/drawing/2010/main" xmlns:pic="http://schemas.openxmlformats.org/drawingml/2006/picture" xmlns:a="http://schemas.openxmlformats.org/drawingml/2006/main">
             <w:pict>
               <v:shape id="Graphic 71" style="position:absolute;margin-left:198.15pt;margin-top:24.15pt;width:346.1pt;height:.1pt;z-index:251825152;visibility:visible;mso-wrap-style:square;mso-wrap-distance-left:0;mso-wrap-distance-top:0;mso-wrap-distance-right:0;mso-wrap-distance-bottom:0;mso-position-horizontal:absolute;mso-position-horizontal-relative:page;mso-position-vertical:absolute;mso-position-vertical-relative:text;v-text-anchor:top" coordsize="4395470,1270" o:spid="_x0000_s1026" filled="f" strokecolor="#221f1f" strokeweight=".2755mm" path="m,l4395419,e" o:gfxdata="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" w14:anchorId="7D6074DF">
                 <v:path arrowok="t"/>
@@ -8217,7 +8523,67 @@
                                 <w:spacing w:val="-2"/>
                                 <w:sz w:val="18"/>
                               </w:rPr>
-                              <w:t>{Visual Inspection notes}</w:t>
+                              <w:t>{</w:t>
+                            </w:r>
+                            <w:r>
+                              <w:rPr>
+                                <w:rFonts w:ascii="Aptos" w:hAnsi="Aptos"/>
+                                <w:b/>
+                                <w:color w:val="312F30"/>
+                                <w:spacing w:val="-2"/>
+                                <w:sz w:val="18"/>
+                              </w:rPr>
+                              <w:t>v</w:t>
+                            </w:r>
+                            <w:r>
+                              <w:rPr>
+                                <w:rFonts w:ascii="Aptos" w:hAnsi="Aptos"/>
+                                <w:b/>
+                                <w:color w:val="312F30"/>
+                                <w:spacing w:val="-2"/>
+                                <w:sz w:val="18"/>
+                              </w:rPr>
+                              <w:t>isual</w:t>
+                            </w:r>
+                            <w:r>
+                              <w:rPr>
+                                <w:rFonts w:ascii="Aptos" w:hAnsi="Aptos"/>
+                                <w:b/>
+                                <w:color w:val="312F30"/>
+                                <w:spacing w:val="-2"/>
+                                <w:sz w:val="18"/>
+                              </w:rPr>
+                              <w:t>_</w:t>
+                            </w:r>
+                            <w:r>
+                              <w:rPr>
+                                <w:rFonts w:ascii="Aptos" w:hAnsi="Aptos"/>
+                                <w:b/>
+                                <w:color w:val="312F30"/>
+                                <w:spacing w:val="-2"/>
+                                <w:sz w:val="18"/>
+                              </w:rPr>
+                              <w:t>Inspection</w:t>
+                            </w:r>
+                            <w:r>
+                              <w:rPr>
+                                <w:rFonts w:ascii="Aptos" w:hAnsi="Aptos"/>
+                                <w:b/>
+                                <w:color w:val="312F30"/>
+                                <w:spacing w:val="-2"/>
+                                <w:sz w:val="18"/>
+                              </w:rPr>
+                              <w:t>_</w:t>
+                            </w:r>
+                            <w:r>
+                              <w:rPr>
+                                <w:rFonts w:ascii="Aptos" w:hAnsi="Aptos"/>
+                                <w:b/>
+                                <w:color w:val="312F30"/>
+                                <w:spacing w:val="-2"/>
+                                <w:sz w:val="18"/>
+                              </w:rPr>
+                              <w:t>notes}</w:t>
                             </w:r>
                           </w:p>
                         </w:txbxContent>
@@ -8285,7 +8651,67 @@
                           <w:spacing w:val="-2"/>
                           <w:sz w:val="18"/>
                         </w:rPr>
-                        <w:t>{Visual Inspection notes}</w:t>
+                        <w:t>{</w:t>
+                      </w:r>
+                      <w:r>
+                        <w:rPr>
+                          <w:rFonts w:ascii="Aptos" w:hAnsi="Aptos"/>
+                          <w:b/>
+                          <w:color w:val="312F30"/>
+                          <w:spacing w:val="-2"/>
+                          <w:sz w:val="18"/>
+                        </w:rPr>
+                        <w:t>v</w:t>
+                      </w:r>
+                      <w:r>
+                        <w:rPr>
+                          <w:rFonts w:ascii="Aptos" w:hAnsi="Aptos"/>
+                          <w:b/>
+                          <w:color w:val="312F30"/>
+                          <w:spacing w:val="-2"/>
+                          <w:sz w:val="18"/>
+                        </w:rPr>
+                        <w:t>isual</w:t>
+                      </w:r>
+                      <w:r>
+                        <w:rPr>
+                          <w:rFonts w:ascii="Aptos" w:hAnsi="Aptos"/>
+                          <w:b/>
+                          <w:color w:val="312F30"/>
+                          <w:spacing w:val="-2"/>
+                          <w:sz w:val="18"/>
+                        </w:rPr>
+                        <w:t>_</w:t>
+                      </w:r>
+                      <w:r>
+                        <w:rPr>
+                          <w:rFonts w:ascii="Aptos" w:hAnsi="Aptos"/>
+                          <w:b/>
+                          <w:color w:val="312F30"/>
+                          <w:spacing w:val="-2"/>
+                          <w:sz w:val="18"/>
+                        </w:rPr>
+                        <w:t>Inspection</w:t>
+                      </w:r>
+                      <w:r>
+                        <w:rPr>
+                          <w:rFonts w:ascii="Aptos" w:hAnsi="Aptos"/>
+                          <w:b/>
+                          <w:color w:val="312F30"/>
+                          <w:spacing w:val="-2"/>
+                          <w:sz w:val="18"/>
+                        </w:rPr>
+                        <w:t>_</w:t>
+                      </w:r>
+                      <w:r>
+                        <w:rPr>
+                          <w:rFonts w:ascii="Aptos" w:hAnsi="Aptos"/>
+                          <w:b/>
+                          <w:color w:val="312F30"/>
+                          <w:spacing w:val="-2"/>
+                          <w:sz w:val="18"/>
+                        </w:rPr>
+                        <w:t>notes}</w:t>
                       </w:r>
                     </w:p>
                   </w:txbxContent>
@@ -10726,7 +11152,7 @@
               </wp:anchor>
             </w:drawing>
           </mc:Choice>
-          <mc:Fallback xmlns:a="http://schemas.openxmlformats.org/drawingml/2006/main" xmlns:pic="http://schemas.openxmlformats.org/drawingml/2006/picture" xmlns:a14="http://schemas.microsoft.com/office/drawing/2010/main">
+          <mc:Fallback xmlns:a14="http://schemas.microsoft.com/office/drawing/2010/main" xmlns:pic="http://schemas.openxmlformats.org/drawingml/2006/picture" xmlns:a="http://schemas.openxmlformats.org/drawingml/2006/main">
             <w:pict>
               <v:shape id="Graphic 71" style="position:absolute;margin-left:198.15pt;margin-top:24.15pt;width:346.1pt;height:.1pt;z-index:251880448;visibility:visible;mso-wrap-style:square;mso-wrap-distance-left:0;mso-wrap-distance-top:0;mso-wrap-distance-right:0;mso-wrap-distance-bottom:0;mso-position-horizontal:absolute;mso-position-horizontal-relative:page;mso-position-vertical:absolute;mso-position-vertical-relative:text;v-text-anchor:top" coordsize="4395470,1270" o:spid="_x0000_s1026" filled="f" strokecolor="#221f1f" strokeweight=".2755mm" path="m,l4395419,e" o:gfxdata="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" w14:anchorId="676B11CB">
                 <v:path arrowok="t"/>
@@ -11140,7 +11566,27 @@
                                 <w:spacing w:val="-2"/>
                                 <w:sz w:val="18"/>
                               </w:rPr>
-                              <w:t>{Clean notes}</w:t>
+                              <w:t>{</w:t>
+                            </w:r>
+                            <w:r>
+                              <w:rPr>
+                                <w:rFonts w:ascii="Aptos" w:hAnsi="Aptos"/>
+                                <w:b/>
+                                <w:color w:val="312F30"/>
+                                <w:spacing w:val="-2"/>
+                                <w:sz w:val="18"/>
+                              </w:rPr>
+                              <w:t>deep_clean_notes</w:t>
+                            </w:r>
+                            <w:r>
+                              <w:rPr>
+                                <w:rFonts w:ascii="Aptos" w:hAnsi="Aptos"/>
+                                <w:b/>
+                                <w:color w:val="312F30"/>
+                                <w:spacing w:val="-2"/>
+                                <w:sz w:val="18"/>
+                              </w:rPr>
+                              <w:t>}</w:t>
                             </w:r>
                           </w:p>
                         </w:txbxContent>
@@ -11208,7 +11654,27 @@
                           <w:spacing w:val="-2"/>
                           <w:sz w:val="18"/>
                         </w:rPr>
-                        <w:t>{Clean notes}</w:t>
+                        <w:t>{</w:t>
+                      </w:r>
+                      <w:r>
+                        <w:rPr>
+                          <w:rFonts w:ascii="Aptos" w:hAnsi="Aptos"/>
+                          <w:b/>
+                          <w:color w:val="312F30"/>
+                          <w:spacing w:val="-2"/>
+                          <w:sz w:val="18"/>
+                        </w:rPr>
+                        <w:t>deep_clean_notes</w:t>
+                      </w:r>
+                      <w:r>
+                        <w:rPr>
+                          <w:rFonts w:ascii="Aptos" w:hAnsi="Aptos"/>
+                          <w:b/>
+                          <w:color w:val="312F30"/>
+                          <w:spacing w:val="-2"/>
+                          <w:sz w:val="18"/>
+                        </w:rPr>
+                        <w:t>}</w:t>
                       </w:r>
                     </w:p>
                   </w:txbxContent>
@@ -12967,7 +13433,7 @@
               </wp:anchor>
             </w:drawing>
           </mc:Choice>
-          <mc:Fallback xmlns:a="http://schemas.openxmlformats.org/drawingml/2006/main" xmlns:pic="http://schemas.openxmlformats.org/drawingml/2006/picture" xmlns:a14="http://schemas.microsoft.com/office/drawing/2010/main">
+          <mc:Fallback xmlns:a14="http://schemas.microsoft.com/office/drawing/2010/main" xmlns:pic="http://schemas.openxmlformats.org/drawingml/2006/picture" xmlns:a="http://schemas.openxmlformats.org/drawingml/2006/main">
             <w:pict>
               <v:shape id="Graphic 71" style="position:absolute;margin-left:198.15pt;margin-top:24.15pt;width:346.1pt;height:.1pt;z-index:251898880;visibility:visible;mso-wrap-style:square;mso-wrap-distance-left:0;mso-wrap-distance-top:0;mso-wrap-distance-right:0;mso-wrap-distance-bottom:0;mso-position-horizontal:absolute;mso-position-horizontal-relative:page;mso-position-vertical:absolute;mso-position-vertical-relative:text;v-text-anchor:top" coordsize="4395470,1270" o:spid="_x0000_s1026" filled="f" strokecolor="#221f1f" strokeweight=".2755mm" path="m,l4395419,e" o:gfxdata="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" w14:anchorId="10F3D35F">
                 <v:path arrowok="t"/>
@@ -13391,7 +13857,47 @@
                                 <w:spacing w:val="-2"/>
                                 <w:sz w:val="18"/>
                               </w:rPr>
-                              <w:t>{Calibration notes}</w:t>
+                              <w:t>{</w:t>
+                            </w:r>
+                            <w:r>
+                              <w:rPr>
+                                <w:rFonts w:ascii="Aptos" w:hAnsi="Aptos"/>
+                                <w:b/>
+                                <w:color w:val="312F30"/>
+                                <w:spacing w:val="-2"/>
+                                <w:sz w:val="18"/>
+                              </w:rPr>
+                              <w:t>c</w:t>
+                            </w:r>
+                            <w:r>
+                              <w:rPr>
+                                <w:rFonts w:ascii="Aptos" w:hAnsi="Aptos"/>
+                                <w:b/>
+                                <w:color w:val="312F30"/>
+                                <w:spacing w:val="-2"/>
+                                <w:sz w:val="18"/>
+                              </w:rPr>
+                              <w:t>alibration</w:t>
+                            </w:r>
+                            <w:r>
+                              <w:rPr>
+                                <w:rFonts w:ascii="Aptos" w:hAnsi="Aptos"/>
+                                <w:b/>
+                                <w:color w:val="312F30"/>
+                                <w:spacing w:val="-2"/>
+                                <w:sz w:val="18"/>
+                              </w:rPr>
+                              <w:t>_</w:t>
+                            </w:r>
+                            <w:r>
+                              <w:rPr>
+                                <w:rFonts w:ascii="Aptos" w:hAnsi="Aptos"/>
+                                <w:b/>
+                                <w:color w:val="312F30"/>
+                                <w:spacing w:val="-2"/>
+                                <w:sz w:val="18"/>
+                              </w:rPr>
+                              <w:t>notes}</w:t>
                             </w:r>
                           </w:p>
                         </w:txbxContent>
@@ -13459,7 +13965,47 @@
                           <w:spacing w:val="-2"/>
                           <w:sz w:val="18"/>
                         </w:rPr>
-                        <w:t>{Calibration notes}</w:t>
+                        <w:t>{</w:t>
+                      </w:r>
+                      <w:r>
+                        <w:rPr>
+                          <w:rFonts w:ascii="Aptos" w:hAnsi="Aptos"/>
+                          <w:b/>
+                          <w:color w:val="312F30"/>
+                          <w:spacing w:val="-2"/>
+                          <w:sz w:val="18"/>
+                        </w:rPr>
+                        <w:t>c</w:t>
+                      </w:r>
+                      <w:r>
+                        <w:rPr>
+                          <w:rFonts w:ascii="Aptos" w:hAnsi="Aptos"/>
+                          <w:b/>
+                          <w:color w:val="312F30"/>
+                          <w:spacing w:val="-2"/>
+                          <w:sz w:val="18"/>
+                        </w:rPr>
+                        <w:t>alibration</w:t>
+                      </w:r>
+                      <w:r>
+                        <w:rPr>
+                          <w:rFonts w:ascii="Aptos" w:hAnsi="Aptos"/>
+                          <w:b/>
+                          <w:color w:val="312F30"/>
+                          <w:spacing w:val="-2"/>
+                          <w:sz w:val="18"/>
+                        </w:rPr>
+                        <w:t>_</w:t>
+                      </w:r>
+                      <w:r>
+                        <w:rPr>
+                          <w:rFonts w:ascii="Aptos" w:hAnsi="Aptos"/>
+                          <w:b/>
+                          <w:color w:val="312F30"/>
+                          <w:spacing w:val="-2"/>
+                          <w:sz w:val="18"/>
+                        </w:rPr>
+                        <w:t>notes}</w:t>
                       </w:r>
                     </w:p>
                   </w:txbxContent>
@@ -14982,7 +15528,7 @@
               </wp:anchor>
             </w:drawing>
           </mc:Choice>
-          <mc:Fallback xmlns:a="http://schemas.openxmlformats.org/drawingml/2006/main" xmlns:pic="http://schemas.openxmlformats.org/drawingml/2006/picture" xmlns:a14="http://schemas.microsoft.com/office/drawing/2010/main">
+          <mc:Fallback xmlns:a14="http://schemas.microsoft.com/office/drawing/2010/main" xmlns:pic="http://schemas.openxmlformats.org/drawingml/2006/picture" xmlns:a="http://schemas.openxmlformats.org/drawingml/2006/main">
             <w:pict>
               <v:shape id="Graphic 71" style="position:absolute;margin-left:198.15pt;margin-top:24.15pt;width:346.1pt;height:.1pt;z-index:251907072;visibility:visible;mso-wrap-style:square;mso-wrap-distance-left:0;mso-wrap-distance-top:0;mso-wrap-distance-right:0;mso-wrap-distance-bottom:0;mso-position-horizontal:absolute;mso-position-horizontal-relative:page;mso-position-vertical:absolute;mso-position-vertical-relative:text;v-text-anchor:top" coordsize="4395470,1270" o:spid="_x0000_s1026" filled="f" strokecolor="#221f1f" strokeweight=".2755mm" path="m,l4395419,e" o:gfxdata="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" w14:anchorId="2C0F6B63">
                 <v:path arrowok="t"/>
@@ -15157,7 +15703,6 @@
                               </w:rPr>
                               <w:t>{</w:t>
                             </w:r>
-                            <w:proofErr w:type="spellStart"/>
                             <w:r>
                               <w:rPr>
                                 <w:rFonts w:ascii="Aptos" w:hAnsi="Aptos"/>
@@ -15166,9 +15711,8 @@
                                 <w:spacing w:val="-2"/>
                                 <w:sz w:val="18"/>
                               </w:rPr>
-                              <w:t>Firmeware</w:t>
+                              <w:t>f</w:t>
                             </w:r>
-                            <w:proofErr w:type="spellEnd"/>
                             <w:r>
                               <w:rPr>
                                 <w:rFonts w:ascii="Aptos" w:hAnsi="Aptos"/>
@@ -15177,7 +15721,27 @@
                                 <w:spacing w:val="-2"/>
                                 <w:sz w:val="18"/>
                               </w:rPr>
-                              <w:t xml:space="preserve"> update}</w:t>
+                              <w:t>irmware</w:t>
+                            </w:r>
+                            <w:r>
+                              <w:rPr>
+                                <w:rFonts w:ascii="Aptos" w:hAnsi="Aptos"/>
+                                <w:b/>
+                                <w:color w:val="312F30"/>
+                                <w:spacing w:val="-2"/>
+                                <w:sz w:val="18"/>
+                              </w:rPr>
+                              <w:t>_</w:t>
+                            </w:r>
+                            <w:r>
+                              <w:rPr>
+                                <w:rFonts w:ascii="Aptos" w:hAnsi="Aptos"/>
+                                <w:b/>
+                                <w:color w:val="312F30"/>
+                                <w:spacing w:val="-2"/>
+                                <w:sz w:val="18"/>
+                              </w:rPr>
+                              <w:t>update}</w:t>
                             </w:r>
                           </w:p>
                         </w:txbxContent>
@@ -15247,7 +15811,6 @@
                         </w:rPr>
                         <w:t>{</w:t>
                       </w:r>
-                      <w:proofErr w:type="spellStart"/>
                       <w:r>
                         <w:rPr>
                           <w:rFonts w:ascii="Aptos" w:hAnsi="Aptos"/>
@@ -15256,9 +15819,8 @@
                           <w:spacing w:val="-2"/>
                           <w:sz w:val="18"/>
                         </w:rPr>
-                        <w:t>Firmeware</w:t>
+                        <w:t>f</w:t>
                       </w:r>
-                      <w:proofErr w:type="spellEnd"/>
                       <w:r>
                         <w:rPr>
                           <w:rFonts w:ascii="Aptos" w:hAnsi="Aptos"/>
@@ -15267,7 +15829,27 @@
                           <w:spacing w:val="-2"/>
                           <w:sz w:val="18"/>
                         </w:rPr>
-                        <w:t xml:space="preserve"> update}</w:t>
+                        <w:t>irmware</w:t>
+                      </w:r>
+                      <w:r>
+                        <w:rPr>
+                          <w:rFonts w:ascii="Aptos" w:hAnsi="Aptos"/>
+                          <w:b/>
+                          <w:color w:val="312F30"/>
+                          <w:spacing w:val="-2"/>
+                          <w:sz w:val="18"/>
+                        </w:rPr>
+                        <w:t>_</w:t>
+                      </w:r>
+                      <w:r>
+                        <w:rPr>
+                          <w:rFonts w:ascii="Aptos" w:hAnsi="Aptos"/>
+                          <w:b/>
+                          <w:color w:val="312F30"/>
+                          <w:spacing w:val="-2"/>
+                          <w:sz w:val="18"/>
+                        </w:rPr>
+                        <w:t>update}</w:t>
                       </w:r>
                     </w:p>
                   </w:txbxContent>
@@ -16521,23 +17103,13 @@
                               </w:rPr>
                               <w:t>(pre-</w:t>
                             </w:r>
-                            <w:proofErr w:type="spellStart"/>
                             <w:r>
                               <w:rPr>
                                 <w:rFonts w:ascii="Aptos" w:hAnsi="Aptos"/>
                                 <w:color w:val="000000"/>
                                 <w:spacing w:val="-2"/>
                               </w:rPr>
-                              <w:t>authorised</w:t>
-                            </w:r>
-                            <w:proofErr w:type="spellEnd"/>
-                            <w:r>
-                              <w:rPr>
-                                <w:rFonts w:ascii="Aptos" w:hAnsi="Aptos"/>
-                                <w:color w:val="000000"/>
-                                <w:spacing w:val="-2"/>
-                              </w:rPr>
-                              <w:t>)</w:t>
+                              <w:t>authorised)</w:t>
                             </w:r>
                           </w:p>
                         </w:txbxContent>
@@ -17026,7 +17598,7 @@
               </wp:anchor>
             </w:drawing>
           </mc:Choice>
-          <mc:Fallback xmlns:a="http://schemas.openxmlformats.org/drawingml/2006/main" xmlns:pic="http://schemas.openxmlformats.org/drawingml/2006/picture" xmlns:a14="http://schemas.microsoft.com/office/drawing/2010/main">
+          <mc:Fallback xmlns:a14="http://schemas.microsoft.com/office/drawing/2010/main" xmlns:pic="http://schemas.openxmlformats.org/drawingml/2006/picture" xmlns:a="http://schemas.openxmlformats.org/drawingml/2006/main">
             <w:pict>
               <v:shape id="Graphic 101" style="position:absolute;margin-left:212.55pt;margin-top:9pt;width:331.7pt;height:.1pt;z-index:251893760;visibility:visible;mso-wrap-style:square;mso-wrap-distance-left:0;mso-wrap-distance-top:0;mso-wrap-distance-right:0;mso-wrap-distance-bottom:0;mso-position-horizontal:absolute;mso-position-horizontal-relative:page;mso-position-vertical:absolute;mso-position-vertical-relative:text;v-text-anchor:top" coordsize="4212590,1270" o:spid="_x0000_s1026" filled="f" strokecolor="#221f1f" strokeweight=".2755mm" path="m,l4212158,e" o:gfxdata="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" w14:anchorId="585B0451">
                 <v:path arrowok="t"/>
@@ -17437,7 +18009,7 @@
               </wp:anchor>
             </w:drawing>
           </mc:Choice>
-          <mc:Fallback xmlns:a="http://schemas.openxmlformats.org/drawingml/2006/main" xmlns:pic="http://schemas.openxmlformats.org/drawingml/2006/picture" xmlns:a14="http://schemas.microsoft.com/office/drawing/2010/main">
+          <mc:Fallback xmlns:a14="http://schemas.microsoft.com/office/drawing/2010/main" xmlns:pic="http://schemas.openxmlformats.org/drawingml/2006/picture" xmlns:a="http://schemas.openxmlformats.org/drawingml/2006/main">
             <w:pict>
               <v:shape id="Graphic 101" style="position:absolute;margin-left:212.55pt;margin-top:9pt;width:331.7pt;height:.1pt;z-index:251729920;visibility:visible;mso-wrap-style:square;mso-wrap-distance-left:0;mso-wrap-distance-top:0;mso-wrap-distance-right:0;mso-wrap-distance-bottom:0;mso-position-horizontal:absolute;mso-position-horizontal-relative:page;mso-position-vertical:absolute;mso-position-vertical-relative:text;v-text-anchor:top" coordsize="4212590,1270" o:spid="_x0000_s1026" filled="f" strokecolor="#221f1f" strokeweight=".2755mm" path="m,l4212158,e" o:gfxdata="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" w14:anchorId="0806A5A4">
                 <v:path arrowok="t"/>
@@ -18048,7 +18620,6 @@
           <w:b/>
         </w:rPr>
       </w:pPr>
-      <w:proofErr w:type="spellStart"/>
       <w:r>
         <w:rPr>
           <w:rFonts w:ascii="Aptos" w:hAnsi="Aptos"/>
@@ -18057,7 +18628,6 @@
         </w:rPr>
         <w:t>Mr</w:t>
       </w:r>
-      <w:proofErr w:type="spellEnd"/>
       <w:r>
         <w:rPr>
           <w:rFonts w:ascii="Aptos" w:hAnsi="Aptos"/>
@@ -18322,7 +18892,7 @@
               </wp:anchor>
             </w:drawing>
           </mc:Choice>
-          <mc:Fallback xmlns:a="http://schemas.openxmlformats.org/drawingml/2006/main" xmlns:pic="http://schemas.openxmlformats.org/drawingml/2006/picture" xmlns:a14="http://schemas.microsoft.com/office/drawing/2010/main">
+          <mc:Fallback xmlns:a14="http://schemas.microsoft.com/office/drawing/2010/main" xmlns:pic="http://schemas.openxmlformats.org/drawingml/2006/picture" xmlns:a="http://schemas.openxmlformats.org/drawingml/2006/main">
             <w:pict>
               <v:shape id="Graphic 110" style="position:absolute;margin-left:0;margin-top:0;width:595.25pt;height:841.9pt;z-index:-251642880;visibility:visible;mso-wrap-style:square;mso-wrap-distance-left:0;mso-wrap-distance-top:0;mso-wrap-distance-right:0;mso-wrap-distance-bottom:0;mso-position-horizontal:absolute;mso-position-horizontal-relative:page;mso-position-vertical:absolute;mso-position-vertical-relative:page;v-text-anchor:top" coordsize="7559675,10692130" o:spid="_x0000_s1026" fillcolor="#242e40" stroked="f" path="m7559357,l,,,10692003r7559357,l7559357,xe" o:gfxdata="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" w14:anchorId="167D85BF">
                 <v:path arrowok="t"/>
@@ -19300,7 +19870,7 @@
               </wp:anchor>
             </w:drawing>
           </mc:Choice>
-          <mc:Fallback xmlns:a="http://schemas.openxmlformats.org/drawingml/2006/main" xmlns:pic="http://schemas.openxmlformats.org/drawingml/2006/picture" xmlns:a14="http://schemas.microsoft.com/office/drawing/2010/main">
+          <mc:Fallback xmlns:a14="http://schemas.microsoft.com/office/drawing/2010/main" xmlns:pic="http://schemas.openxmlformats.org/drawingml/2006/picture" xmlns:a="http://schemas.openxmlformats.org/drawingml/2006/main">
             <w:pict>
               <v:shape id="Graphic 111" style="position:absolute;margin-left:362.55pt;margin-top:151.05pt;width:232.7pt;height:408.05pt;z-index:251668480;visibility:visible;mso-wrap-style:square;mso-wrap-distance-left:0;mso-wrap-distance-top:0;mso-wrap-distance-right:0;mso-wrap-distance-bottom:0;mso-position-horizontal:absolute;mso-position-horizontal-relative:page;mso-position-vertical:absolute;mso-position-vertical-relative:page;v-text-anchor:top" coordsize="2955290,5182235" o:spid="_x0000_s1026" fillcolor="#add377" stroked="f" path="m2955112,r-19266,l2882341,12700r-159042,l2670784,25412r-104191,l2514930,38112r-51397,l2361692,63500r-50457,l1825840,190500r-46443,25400l1687741,241300r-45187,25412l1597799,279400r-44323,25400l1509623,317500r-86347,50812l1380820,381012r-41986,25388l1256360,457200r-40488,12700l1136459,520700r-77305,50800l984034,622300r-36716,38100l911174,685800r-35573,25412l840613,736600r-34392,25400l772426,800100r-33185,25412l706678,863600r-31953,25400l643420,914400r-30658,38112l582726,990600r-29362,25400l524662,1054112r-28029,25388l469303,1117600r-26670,38100l416674,1181112r-25260,38088l366864,1257300r-23837,38112l319925,1333500r-22364,25400l275945,1397012r-20866,38088l234962,1473200r-19342,38112l197053,1549400r-17793,38100l162267,1625612r-16205,38088l130670,1701800r-14580,38112l102336,1790700r-12928,38100l77330,1866912r-11252,38088l55689,1943100r-9512,50800l37515,2032000r-7785,38100l22847,2108200r-6007,50800l11747,2197112r-4191,38088l1943,2324112,533,2374900,50,2413000r635,50800l2603,2514600r3150,50800l10160,2616200r5613,38112l22631,2705100r8039,50800l39890,2806700r10402,38100l61861,2895612r12713,50788l88430,2997212r14960,38088l119468,3086100r17171,38112l154889,3175000r19329,38100l194589,3263900r21425,38100l238455,3352812r23469,38088l286385,3441700r25450,38100l338264,3517900r27381,38100l393992,3606800r29273,38100l453466,3683012r31102,38088l516572,3759200r32880,38112l583209,3835400r34607,38100l590372,3937000r-29845,76200l528662,4076700r-33451,63512l460565,4191000r-35420,63512l389343,4318000r-35750,50812l318287,4419600r-34468,50800l250634,4508500r-31534,38100l189649,4584700r-26962,38100l138620,4648200r-20777,25400l100799,4699000r-12941,12712l79438,4711712r-3480,12700l46393,4762500r-22556,38100l8483,4838712,482,4889500,,4927600r7200,50800l22237,5016500r22390,50812l73202,5092700r33947,38100l145643,5156200r42253,12712l233057,5181612r287439,l578599,5168912r57315,l910170,5105400r204001,-50788l1162951,5041900r47854,-25400l1257757,5003800r46012,-25400l1348841,4965700r44120,-25388l1436116,4927600r42176,-25400l1519491,4889500r40208,-25400l1598891,4838712r38177,-12700l1674228,4800600r36119,-25400l1745424,4762500r34011,-25400l1812378,4711712r31865,-12712l1875028,4673600r29679,-25400l1950897,4660900r46508,25400l2044242,4699000r47168,l2331821,4762500r48984,l2479611,4787900r49822,l2579535,4800600r100990,l2731414,4813300r223698,l2955112,4648200r,-114300l2955112,4267200r-17463,l2885795,4254500r-155041,l2679293,4241800r-51346,l2576741,4229100r-51067,l2424011,4203700r-50585,l2074037,4127500r-265088,-88900l1581238,4203700r-34226,12700l1511173,4241800r-37440,25400l1434719,4292600r-40539,25400l1352105,4343400r-43548,25400l1263535,4394200r-46456,12700l1169225,4432300r-49238,25400l1069390,4483100r-51917,12700l964260,4521200r-54496,12700l935253,4495812r25248,-50812l985418,4406900r24473,-50800l1033843,4318000r23317,-50788l1079741,4216400r21755,-50800l1122324,4114800r143612,-368300l1025372,3492500r-26619,-25388l971816,3429000r-27114,-25400l917549,3365500r-27089,-25388l863574,3302000r-26556,-38100l810933,3225812r-25515,-50812l760641,3136900r-23953,-38100l713714,3048000r-21869,-38088l671207,2959100r-19291,-50800l634123,2857500r-16192,-50800l603491,2755900r-12573,-50800l571893,2590800r-6197,-63500l561898,2476500r-1308,-63500l561213,2374900r1828,-50788l566051,2286000r4217,-38100l575652,2209812r6566,-50812l589902,2120900r8839,-38088l608698,2044700r11074,-38100l631939,1968512r13246,-38112l659511,1892300r15379,-38088l691311,1816100r17463,-38100l727252,1739912r19482,-38112l767207,1663700r21463,-38088l811098,1587500r23380,-25400l858799,1524012r25260,-38112l910221,1460500r27064,-38100l965263,1384300r28829,-25400l1023785,1320800r30556,-25388l1085735,1270000r32220,-38100l1150988,1206500r33820,-38088l1219428,1143000r35382,-25400l1290967,1092200r36894,-25388l1365491,1041400r38341,-25400l1442910,990600r39751,-25400l1523098,939812r82880,-50812l1648383,863600r43041,-12700l1735086,825512r44272,-12712l1824215,787400r45428,-12700l1915655,749300r93637,-25388l2056930,698500r347040,-88888l2455354,609612r103962,-25412l2611894,584200r52947,-12700l2825762,571500r54306,-12700l2955112,558800,2955112,xe" o:gfxdata="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" w14:anchorId="1F4DB803">
                 <v:path arrowok="t"/>
@@ -20784,7 +21354,7 @@
               </wp:anchor>
             </w:drawing>
           </mc:Choice>
-          <mc:Fallback xmlns:a="http://schemas.openxmlformats.org/drawingml/2006/main" xmlns:pic="http://schemas.openxmlformats.org/drawingml/2006/picture" xmlns:a14="http://schemas.microsoft.com/office/drawing/2010/main">
+          <mc:Fallback xmlns:a14="http://schemas.microsoft.com/office/drawing/2010/main" xmlns:pic="http://schemas.openxmlformats.org/drawingml/2006/picture" xmlns:a="http://schemas.openxmlformats.org/drawingml/2006/main">
             <w:pict>
               <v:group id="Group 132" style="position:absolute;margin-left:464.8pt;margin-top:2.6pt;width:73.75pt;height:18.1pt;z-index:251670528;mso-wrap-distance-left:0;mso-wrap-distance-right:0;mso-position-horizontal-relative:page" coordsize="9366,2298" o:spid="_x0000_s1026" w14:anchorId="60A65D36" o:gfxdata="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">
                 <v:shape id="Graphic 133" style="position:absolute;left:2461;top:812;width:6909;height:1486;visibility:visible;mso-wrap-style:square;v-text-anchor:top" coordsize="690880,148590" o:spid="_x0000_s1027" stroked="f" path="m94856,l,,,17678r37084,l37084,116852r20510,l57594,17678r37262,l94856,xem140474,30454r-3365,-432l135597,29959r-5029,l127774,30505,108648,48602r-343,l108305,32245r-17564,l90741,116865r18720,l109461,71907r597,-4153l125476,48615r800,-355l129260,47637r4471,l135064,47701r2743,343l139153,48234r1309,216l140462,47637r12,-17183xem226326,32245r-18707,l207619,84620r-355,3048l190715,104419r-9080,l177634,102895r-5689,-6109l170522,91541r,-59296l151815,32245r102,55423l175691,118630r7798,521l188201,119151r4623,-1295l201891,112750r3429,-3429l207619,105067r330,l207949,116852r18365,l226314,105067r12,-648l226326,32245xem314947,87515l280644,65468r-6566,-1295l271145,63373r-5131,-1855l263931,60337r-3175,-2832l259969,55651r76,-4369l274078,44691r5474,l283235,45440r6464,3074l291744,51498r876,4483l312153,55981r-534,-4699l310261,47282r-1664,-2591l305993,40627,281076,29959r-8204,l268859,30340,241261,49606r,8839l275221,80695r6566,1308l284721,82791r11620,12903l295770,97624r-16663,6808l272326,104432r-4318,-1093l260781,98971r-2070,-3823l258165,89700r-18720,l239560,94716r32105,24448l281406,119164r30086,-14732l313791,100939r1156,-4254l314947,87515xem352691,6870r-18707,l333984,32232r18707,l352691,6870xem369595,102946r-13,-648l368261,102616r-1308,203l363016,102946r-3378,l357987,102704r-5220,-7721l352691,46151r16891,l369582,32245r-49720,l319862,46151r14122,l334086,99555r18440,18110l361543,117576r8052,-876l369595,102946xem466737,68745l457352,43700r-3734,-4661l449478,35826r-1448,-673l448030,70802r-63,8090l428828,104419r-8090,l417372,103644,400773,78892r,-13310l402767,58318r7989,-10909l416687,44678r11709,l431787,45529r5905,3378l448030,70802r,-35649l439521,31140r-5816,-1181l421551,29959r-5080,1067l407060,35280r-3670,3518l400773,43688r-330,l400443,32245r-17729,l382714,148120r18707,l401421,105892r318,l403161,108191r24232,10960l436372,119151r5410,-1232l450977,113017r3797,-3277l457606,105892r1092,-1473l460806,101549r2248,-4712l466001,86144r736,-5512l466737,68745xem499732,32245r-18707,l481025,116865r18707,l499732,32245xem499732,l481025,r,17678l499732,17678,499732,xem535152,l516445,r,116852l535152,116852,535152,xem635139,67259r-838,-5182l630478,51181r-2794,-4699l626008,44691r-5652,-6058l615861,35560,605256,31089r-6045,-1130l585647,29959r-6045,1130l550557,62090r-838,5181l549719,81813r29883,36220l585647,119164r13564,l605256,118033r10605,-4470l620356,110490r5639,-6058l588264,104432r-3595,-877l568312,78193r,-7315l588264,44691r8369,l600202,45554r6121,3493l616546,70866r,7315l596582,104419r29413,l635139,67259xem673493,6870r-18707,l654786,32232r18707,l673493,6870xem690410,102298r-1321,318l687781,102819r-3937,127l680440,102946r-1638,-242l673582,94983r-89,-48832l690397,46151r,-13906l640676,32245r,13906l654786,46151r114,53404l673328,117665r9030,-89l690397,116700r,-13754l690410,102298xe" o:gfxdata="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">
@@ -21113,7 +21683,7 @@
               </wp:anchor>
             </w:drawing>
           </mc:Choice>
-          <mc:Fallback xmlns:a="http://schemas.openxmlformats.org/drawingml/2006/main" xmlns:pic="http://schemas.openxmlformats.org/drawingml/2006/picture" xmlns:a14="http://schemas.microsoft.com/office/drawing/2010/main">
+          <mc:Fallback xmlns:a14="http://schemas.microsoft.com/office/drawing/2010/main" xmlns:pic="http://schemas.openxmlformats.org/drawingml/2006/picture" xmlns:a="http://schemas.openxmlformats.org/drawingml/2006/main">
             <w:pict>
               <v:group id="Group 135" style="position:absolute;margin-left:407.95pt;margin-top:19.55pt;width:130.6pt;height:24.5pt;z-index:251669504;mso-wrap-distance-left:0;mso-wrap-distance-right:0;mso-position-horizontal-relative:page" coordsize="16586,3111" o:spid="_x0000_s1026" w14:anchorId="2395EC99" o:gfxdata="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">
                 <v:shape id="Graphic 136" style="position:absolute;left:15030;width:1555;height:3111;visibility:visible;mso-wrap-style:square;v-text-anchor:top" coordsize="155575,311150" o:spid="_x0000_s1027" fillcolor="#dcdce6" stroked="f" path="m155486,l,,,310959r155486,l155486,xe" o:gfxdata="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">

</xml_diff>

<commit_message>
format the date date like dd/mm/yy in the word format
</commit_message>
<xml_diff>
--- a/public/templates/template.docx
+++ b/public/templates/template.docx
@@ -157,7 +157,7 @@
               </wp:anchor>
             </w:drawing>
           </mc:Choice>
-          <mc:Fallback xmlns:a14="http://schemas.microsoft.com/office/drawing/2010/main" xmlns:pic="http://schemas.openxmlformats.org/drawingml/2006/picture" xmlns:a="http://schemas.openxmlformats.org/drawingml/2006/main">
+          <mc:Fallback xmlns:a="http://schemas.openxmlformats.org/drawingml/2006/main" xmlns:pic="http://schemas.openxmlformats.org/drawingml/2006/picture" xmlns:a14="http://schemas.microsoft.com/office/drawing/2010/main">
             <w:pict>
               <v:shape id="Graphic 1" style="position:absolute;margin-left:0;margin-top:0;width:595.25pt;height:841.9pt;z-index:-251644928;visibility:visible;mso-wrap-style:square;mso-wrap-distance-left:0;mso-wrap-distance-top:0;mso-wrap-distance-right:0;mso-wrap-distance-bottom:0;mso-position-horizontal:absolute;mso-position-horizontal-relative:page;mso-position-vertical:absolute;mso-position-vertical-relative:page;v-text-anchor:top" coordsize="7559675,10692130" o:spid="_x0000_s1026" fillcolor="#242e40" stroked="f" path="m7559357,l,,,10692003r7559357,l7559357,xe" o:gfxdata="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" w14:anchorId="6B128AE5">
                 <v:path arrowok="t"/>
@@ -1788,7 +1788,7 @@
               </wp:anchor>
             </w:drawing>
           </mc:Choice>
-          <mc:Fallback xmlns:a14="http://schemas.microsoft.com/office/drawing/2010/main" xmlns:pic="http://schemas.openxmlformats.org/drawingml/2006/picture" xmlns:a="http://schemas.openxmlformats.org/drawingml/2006/main">
+          <mc:Fallback xmlns:a="http://schemas.openxmlformats.org/drawingml/2006/main" xmlns:pic="http://schemas.openxmlformats.org/drawingml/2006/picture" xmlns:a14="http://schemas.microsoft.com/office/drawing/2010/main">
             <w:pict>
               <v:group id="Group 2" style="position:absolute;margin-left:314.95pt;margin-top:47pt;width:280.3pt;height:548pt;z-index:-251643904;mso-wrap-distance-left:0;mso-wrap-distance-right:0;mso-position-horizontal-relative:page;mso-position-vertical-relative:page" coordsize="35598,69596" o:spid="_x0000_s1026" w14:anchorId="05B42A9C" o:gfxdata="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">
                 <v:shape id="Graphic 3" style="position:absolute;width:35598;height:69596;visibility:visible;mso-wrap-style:square;v-text-anchor:top" coordsize="3559810,6959600" o:spid="_x0000_s1027" fillcolor="#b9d16b" stroked="f" path="m2400541,3073400r-17424,-50800l2363965,2984500r-20815,-50800l2320709,2895600r-24003,-50800l2271179,2806700r-27000,-38100l2215756,2730500r-29794,-38100l2154834,2654300r-32398,-38100l2088807,2590800r-34798,-38100l2018080,2527300r-37020,-38100l1943023,2463800r-39027,-25400l1864042,2413000r-40830,-25400l1781543,2374900r-42456,-25400l1695894,2336800r-43878,-25400l1470634,2260600r-46571,l1377099,2247900r-293967,l830935,2311400r-45479,12700l741006,2349500r-43357,12700l655370,2387600r-41160,25400l574179,2438400r-38862,25400l497624,2489200r-36500,25400l425856,2540000r-34036,38100l359054,2603500r-31496,38100l297383,2679700r-28855,25400l241020,2743200r-26149,38100l190119,2819400r-23330,38100l144868,2895600r-20447,38100l105435,2984500r-17488,38100l71983,3060700r-14427,50800l44678,3149600r-11290,38100l23698,3238500r-8077,38100l9207,3327400r-4762,50800l1371,3416300,,3467100r368,38100l2476,3556000r3886,50800l19532,3695700r9322,50800l40043,3784600r13055,50800l68046,3886200r17437,38100l104622,3975100r20815,50800l147878,4064000r24003,38100l197408,4152900r27013,38100l252844,4229100r29794,38100l313766,4305300r32397,25400l379780,4368800r34811,38100l450519,4432300r37008,25400l525576,4483100r39015,25400l604558,4533900r40830,25400l687057,4584700r42456,25400l861098,4648200r45097,25400l951839,4673600r92697,25400l1091539,4699000r47270,12687l1334947,4711687r50470,-12687l1436039,4699000r201613,-50800l1685442,4622800r46799,-12700l1778038,4584700r44729,-25400l1866404,4533900r42482,-25400l1950186,4483100r40056,-25400l2029015,4419600r37452,-25400l2102548,4356100r34671,-38100l2170442,4279900r31712,-38100l2232317,4203700r19050,-25400l2260892,4165600r26936,-50800l2313089,4076700r23546,-38100l2358402,3987800r19965,-50800l2396477,3898900r-4356,-12700l1859661,3797300r-24931,50800l1807121,3886200r-30125,38100l1744535,3962400r-34646,38100l1673225,4025900r-38532,38100l1594485,4089400r-41733,12700l1509661,4127500r-44285,12700l1326984,4178300r-189064,l952741,4127500r-44882,-25400l865670,4076700r-39967,-25400l788035,4025900r-35345,-25400l719734,3962400r-30544,-38100l661123,3898900r-25565,-38100l612559,3822700r-20397,-50800l574408,3733800r-15062,-38100l547027,3644900r-9551,-38100l530771,3556000r-3836,-38100l526008,3467100r2045,-38100l533107,3378200r8103,-50800l552411,3289300r14351,-50800l584301,3200400r20765,-50800l630008,3111500r27598,-38100l687730,3022600r32461,-25400l754849,2959100r36665,-38100l830033,2895600r40209,-25400l911974,2844800r43091,-12700l999350,2806700r91491,-25400l1137729,2781300r47422,-12700l1279855,2768600r46939,12700l1373644,2781300r92736,25400l1511973,2832100r44881,12700l1600758,2870200r41847,38100l1682267,2933700r37338,38100l1754479,2997200r32296,38100l1816354,3086100r26720,38100l1866811,3162300r525310,-76200l2400541,3073400xem3559632,6438900r-119977,l3393617,6426187r-45948,l3211804,6388087r-44145,-25387l3125241,6337300r-40195,-25413l3047111,6286487r-35611,-25400l2978239,6223000r-30861,-38113l2918968,6146787r-25908,-25387l2869704,6070587r-20790,-38100l2830779,5994400r-15456,-38113l2802598,5905500r-9957,-38100l2785503,5816587r-4267,-38087l2779890,5727687r1613,-38100l2786138,5638800r7658,-50813l2804579,5549900r13919,-50813l2835618,5460987r20358,-50787l2880131,5372087r27089,-50787l2937103,5283187r32538,-38100l3004705,5219700r37478,-38100l3081909,5156187r41872,-25400l3167659,5105400r-84201,-520713l2981655,4597387r-43206,25413l2896349,4648200r-40958,25387l2815564,4698987r-38646,25413l2739466,4749800r-36259,25387l2668193,4800587r-33756,38113l2601950,4864100r-31191,38087l2540876,4940287r-28537,25413l2485161,5003787r-25806,38100l2434945,5080000r-22987,38087l2390419,5156187r-20091,50813l2351722,5245087r-17094,38100l2319045,5321300r-14033,50787l2292553,5410200r-10884,50787l2272385,5499087r-7645,50813l2258745,5587987r-4330,50813l2251786,5676900r-940,50787l2251646,5778500r2553,38087l2258530,5867400r6121,50787l2272588,5956287r9779,50813l2293988,6057887r13500,38113l2322893,6146787r17755,50800l2360079,6235700r21056,50787l2403792,6324600r24181,38100l2453652,6413487r27115,38113l2509291,6489687r29845,38100l2570289,6565900r32398,25400l2636291,6629387r34747,25400l2706916,6692900r36906,25387l2781731,6743687r38888,25400l2860408,6794500r40640,25400l2942513,6845287r42241,12700l3027692,6883387r223812,63500l3297745,6946887r46622,12700l3559632,6959587r,-520687xem3559632,l3384042,r-47270,12700l3289693,12700r-46863,12700l3196259,25400r-92075,25400l3058782,76187r-44895,12700l2969564,114300r-43700,12700l2882836,152400r-42304,25400l2799016,203187r-40665,25413l2718587,254000r-38811,38100l2641981,330187r-36729,25413l2571648,393700r-31966,38087l2509355,469900r-28690,38100l2453627,546087r-25400,38113l2404465,622300r-22123,38087l2361857,711200r-18834,38100l2325814,787387r-15557,50813l2296337,876287r-12268,38113l2273427,965200r-9005,38087l2257069,1054100r-9804,88900l2244839,1193800r-800,38087l2244877,1282700r2489,38100l2251494,1371600r13157,88887l2273693,1498600r10694,50800l2296706,1587487r13970,50813l2326271,1676387r17234,38113l2362390,1765300r20536,38087l2405088,1841500r23799,38100l2454325,1917687r27090,38113l2510142,1993900r30353,38087l2572499,2070100r33642,38100l2642857,2146287r38062,25413l2720276,2209800r40589,25400l2802648,2260587r42888,38113l2889516,2324100r44984,12700l2980461,2362187r46863,25400l3075038,2400300r8420,-12713l3168231,1866900r-42672,-25400l3085084,1816087r-38253,-25400l3010865,1765300r-33642,-38100l2945968,1701787r-28842,-38087l2890774,1625600r-23851,-38113l2845651,1549400r-18644,-50800l2811018,1460487r-13259,-38087l2779560,1333487r-4826,-50787l2772803,1244587r1029,-50787l2777858,1143000r7087,-38113l2795143,1054100r13335,-38113l2825013,965200r19774,-38100l2869222,876287r27267,-38087l2926435,787387r32423,-38087l2993606,723900r36880,-38100l3069336,660387r40665,-25387l3152267,609600r43713,-25400l3334118,546087r47777,-12700l3430270,533387r48768,-12687l3531222,533400r28410,l3559632,520700,3559632,xe" o:gfxdata="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">
@@ -2240,6 +2240,7 @@
                                 </w:rPr>
                                 <w:t>{</w:t>
                               </w:r>
+                              <w:proofErr w:type="spellStart"/>
                               <w:r>
                                 <w:rPr>
                                   <w:rFonts w:ascii="Aptos" w:hAnsi="Aptos"/>
@@ -2247,6 +2248,7 @@
                                 </w:rPr>
                                 <w:t>drone_name</w:t>
                               </w:r>
+                              <w:proofErr w:type="spellEnd"/>
                               <w:r>
                                 <w:rPr>
                                   <w:rFonts w:ascii="Aptos" w:hAnsi="Aptos"/>
@@ -2296,6 +2298,7 @@
                           </w:rPr>
                           <w:t>{</w:t>
                         </w:r>
+                        <w:proofErr w:type="spellStart"/>
                         <w:r>
                           <w:rPr>
                             <w:rFonts w:ascii="Aptos" w:hAnsi="Aptos"/>
@@ -2303,6 +2306,7 @@
                           </w:rPr>
                           <w:t>drone_name</w:t>
                         </w:r>
+                        <w:proofErr w:type="spellEnd"/>
                         <w:r>
                           <w:rPr>
                             <w:rFonts w:ascii="Aptos" w:hAnsi="Aptos"/>
@@ -2344,6 +2348,7 @@
         </w:rPr>
         <w:t xml:space="preserve"> </w:t>
       </w:r>
+      <w:proofErr w:type="gramStart"/>
       <w:r>
         <w:rPr>
           <w:rFonts w:ascii="Aptos" w:hAnsi="Aptos"/>
@@ -2366,6 +2371,7 @@
         </w:rPr>
         <w:t>{</w:t>
       </w:r>
+      <w:proofErr w:type="gramEnd"/>
       <w:r>
         <w:rPr>
           <w:rFonts w:ascii="Aptos" w:hAnsi="Aptos"/>
@@ -2474,7 +2480,7 @@
               </wp:anchor>
             </w:drawing>
           </mc:Choice>
-          <mc:Fallback xmlns:a14="http://schemas.microsoft.com/office/drawing/2010/main" xmlns:pic="http://schemas.openxmlformats.org/drawingml/2006/picture" xmlns:a="http://schemas.openxmlformats.org/drawingml/2006/main">
+          <mc:Fallback xmlns:a="http://schemas.openxmlformats.org/drawingml/2006/main" xmlns:pic="http://schemas.openxmlformats.org/drawingml/2006/picture" xmlns:a14="http://schemas.microsoft.com/office/drawing/2010/main">
             <w:pict>
               <v:shape id="Graphic 28" style="position:absolute;margin-left:58.1pt;margin-top:-31.1pt;width:.85pt;height:54.15pt;z-index:251659264;visibility:visible;mso-wrap-style:square;mso-wrap-distance-left:0;mso-wrap-distance-top:0;mso-wrap-distance-right:0;mso-wrap-distance-bottom:0;mso-position-horizontal:absolute;mso-position-horizontal-relative:page;mso-position-vertical:absolute;mso-position-vertical-relative:text;v-text-anchor:top" coordsize="10795,687705" o:spid="_x0000_s1026" fillcolor="#add377" stroked="f" path="m10795,l,,,687590r10795,l10795,xe" o:gfxdata="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" w14:anchorId="1C0A8473">
                 <v:path arrowok="t"/>
@@ -2484,6 +2490,7 @@
           </mc:Fallback>
         </mc:AlternateContent>
       </w:r>
+      <w:proofErr w:type="gramStart"/>
       <w:r>
         <w:rPr>
           <w:rFonts w:ascii="Aptos" w:hAnsi="Aptos"/>
@@ -2500,6 +2507,7 @@
         </w:rPr>
         <w:t>{</w:t>
       </w:r>
+      <w:proofErr w:type="gramEnd"/>
       <w:r>
         <w:rPr>
           <w:rFonts w:ascii="Aptos" w:hAnsi="Aptos"/>
@@ -2541,13 +2549,23 @@
         </w:rPr>
         <w:t xml:space="preserve"> </w:t>
       </w:r>
+      <w:proofErr w:type="gramStart"/>
       <w:r>
         <w:rPr>
           <w:rFonts w:ascii="Aptos" w:hAnsi="Aptos"/>
           <w:color w:val="FFFFFF"/>
           <w:w w:val="110"/>
         </w:rPr>
-        <w:t xml:space="preserve">by: </w:t>
+        <w:t>by:</w:t>
+      </w:r>
+      <w:proofErr w:type="gramEnd"/>
+      <w:r>
+        <w:rPr>
+          <w:rFonts w:ascii="Aptos" w:hAnsi="Aptos"/>
+          <w:color w:val="FFFFFF"/>
+          <w:w w:val="110"/>
+        </w:rPr>
+        <w:t xml:space="preserve"> </w:t>
       </w:r>
       <w:r>
         <w:rPr>
@@ -3476,7 +3494,7 @@
               </wp:anchor>
             </w:drawing>
           </mc:Choice>
-          <mc:Fallback xmlns:a14="http://schemas.microsoft.com/office/drawing/2010/main" xmlns:pic="http://schemas.openxmlformats.org/drawingml/2006/picture" xmlns:a="http://schemas.openxmlformats.org/drawingml/2006/main">
+          <mc:Fallback xmlns:a="http://schemas.openxmlformats.org/drawingml/2006/main" xmlns:pic="http://schemas.openxmlformats.org/drawingml/2006/picture" xmlns:a14="http://schemas.microsoft.com/office/drawing/2010/main">
             <w:pict>
               <v:group id="Group 29" style="position:absolute;margin-left:470.5pt;margin-top:-10.2pt;width:73.75pt;height:18.1pt;z-index:251661312;mso-wrap-distance-left:0;mso-wrap-distance-right:0;mso-position-horizontal-relative:page" coordsize="9366,2298" o:spid="_x0000_s1026" w14:anchorId="1258109A" o:gfxdata="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">
                 <v:shape id="Graphic 30" style="position:absolute;left:2461;top:812;width:6909;height:1486;visibility:visible;mso-wrap-style:square;v-text-anchor:top" coordsize="690880,148590" o:spid="_x0000_s1027" stroked="f" path="m94856,l,,,17678r37084,l37084,116840r20510,l57594,17678r37262,l94856,xem140474,30441r-3365,-431l135597,29946r-5029,l127774,30492,108635,48602r-330,l108305,32245r-17564,l90741,116865r18720,l109461,71907r597,-4153l125488,48602r788,-355l129260,47625r4483,l135064,47701r2743,330l139153,48221r1321,216l140474,47625r,-17184xem226326,32245r-18707,l207619,84620r-355,3048l190715,104419r-9080,l177634,102895r-5689,-6109l170522,91541r,-59296l151815,32245r102,55423l175691,118630r7798,521l188201,119151r4623,-1295l201891,112737r3429,-3416l207619,105067r330,l207949,116852r18377,l226326,105067r,-648l226326,32245xem314947,87503l280644,65455r-6566,-1295l271145,63360r-5131,-1854l263931,60325r-3175,-2833l259969,55638r88,-4369l274078,44678r5461,l283235,45427r6452,3074l291731,51498r889,4470l312153,55968,281076,29946r-8204,l268859,30327,241261,49593r,8839l275221,80683r6566,1308l284721,82778r11620,12903l295770,97612r-16663,6807l272326,104419r-4318,-1092l260781,98958r-2070,-3810l258165,89687r-18720,l239560,94703r32105,24448l281406,119151r30086,-14732l313791,100926r1156,-4254l314947,87503xem369595,102946r-9957,l357987,102704r-5220,-7721l352691,46151r-18707,l334086,99555r18440,18110l361543,117576r8052,-876l369595,102946xem369595,102298r-1321,305l366953,102806r-3924,127l369595,102933r,-635xem369595,32232r-16904,l352691,6883r-18707,l333984,32232r-14135,l319849,46139r49746,l369595,32232xem466737,68745r-813,-5842l462635,51981r-2464,-4776l458139,44678r-787,-990l453618,39027r-4140,-3213l448030,35140r,35662l447967,78892r-19139,25527l420738,104419r-3366,-775l400773,78892r,-13310l402767,58318r7989,-10909l416687,44678r11709,l431787,45529r5905,3378l448030,70802r,-35662l439521,31127r-5816,-1181l421551,29946r-5080,1067l407060,35267r-3670,3518l400773,43688r-330,l400443,32245r-17729,l382714,148120r18707,l401421,105892r318,l403161,108191r24232,10960l436372,119151r5410,-1232l450977,113017r3797,-3277l457606,105892r1092,-1473l460806,101549r2248,-4712l466001,86144r736,-5512l466737,68745xem499732,32232r-18707,l481025,116852r18707,l499732,32232xem499732,l481025,r,17678l499732,17678,499732,xem535152,l516445,r,116840l535152,116840,535152,xem635139,67259l616546,36017r,34849l616546,78181r-19964,26238l588264,104419r-3595,-876l568312,78181r,-7315l588264,44678r8318,l600202,45554r6121,3493l616546,70866r,-34849l615861,35547,605256,31076r-6045,-1130l585647,29946r-6045,1130l550557,62077r-838,5182l549719,81800r29883,36221l585647,119151r13564,l605256,118021r10605,-4471l620356,110477r5639,-6058l635139,67259xem690397,102946r-9957,l678802,102704r-5220,-7721l673493,46151r-18707,l654900,99555r18428,18110l682358,117576r8039,-876l690397,102946xem690397,102298r-1321,305l687768,102806r-3924,127l690397,102933r,-635xem690397,32232r-16904,l673493,6883r-18707,l654786,32232r-14110,l640676,46139r49721,l690397,32232xe" o:gfxdata="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">
@@ -3850,7 +3868,7 @@
               </wp:anchor>
             </w:drawing>
           </mc:Choice>
-          <mc:Fallback xmlns:a14="http://schemas.microsoft.com/office/drawing/2010/main" xmlns:pic="http://schemas.openxmlformats.org/drawingml/2006/picture" xmlns:a="http://schemas.openxmlformats.org/drawingml/2006/main">
+          <mc:Fallback xmlns:a="http://schemas.openxmlformats.org/drawingml/2006/main" xmlns:pic="http://schemas.openxmlformats.org/drawingml/2006/picture" xmlns:a14="http://schemas.microsoft.com/office/drawing/2010/main">
             <w:pict>
               <v:group id="Group 32" style="position:absolute;margin-left:413.65pt;margin-top:5.5pt;width:130.6pt;height:24.5pt;z-index:251660288;mso-wrap-distance-left:0;mso-wrap-distance-right:0;mso-position-horizontal-relative:page" coordsize="16586,3111" o:spid="_x0000_s1026" w14:anchorId="3AC1D756" o:gfxdata="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">
                 <v:shape id="Graphic 33" style="position:absolute;left:15030;width:1555;height:3111;visibility:visible;mso-wrap-style:square;v-text-anchor:top" coordsize="155575,311150" o:spid="_x0000_s1027" fillcolor="#dcdce6" stroked="f" path="m155486,l,,,310959r155486,l155486,xe" o:gfxdata="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">
@@ -4124,7 +4142,7 @@
               </wp:anchor>
             </w:drawing>
           </mc:Choice>
-          <mc:Fallback xmlns:a14="http://schemas.microsoft.com/office/drawing/2010/main" xmlns:pic="http://schemas.openxmlformats.org/drawingml/2006/picture" xmlns:a="http://schemas.openxmlformats.org/drawingml/2006/main">
+          <mc:Fallback xmlns:a="http://schemas.openxmlformats.org/drawingml/2006/main" xmlns:pic="http://schemas.openxmlformats.org/drawingml/2006/picture" xmlns:a14="http://schemas.microsoft.com/office/drawing/2010/main">
             <w:pict>
               <v:shape id="Graphic 63" style="position:absolute;margin-left:203.7pt;margin-top:9pt;width:340.55pt;height:.1pt;z-index:251662336;visibility:visible;mso-wrap-style:square;mso-wrap-distance-left:0;mso-wrap-distance-top:0;mso-wrap-distance-right:0;mso-wrap-distance-bottom:0;mso-position-horizontal:absolute;mso-position-horizontal-relative:page;mso-position-vertical:absolute;mso-position-vertical-relative:text;v-text-anchor:top" coordsize="4324985,1270" o:spid="_x0000_s1026" filled="f" strokecolor="#221f1f" strokeweight=".2755mm" path="m,l4324413,e" o:gfxdata="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" w14:anchorId="27539D96">
                 <v:path arrowok="t"/>
@@ -4461,6 +4479,7 @@
                               </w:rPr>
                               <w:t>{</w:t>
                             </w:r>
+                            <w:proofErr w:type="spellStart"/>
                             <w:r>
                               <w:rPr>
                                 <w:rFonts w:ascii="Aptos" w:hAnsi="Aptos"/>
@@ -4481,6 +4500,7 @@
                               </w:rPr>
                               <w:t>odel</w:t>
                             </w:r>
+                            <w:proofErr w:type="spellEnd"/>
                             <w:r>
                               <w:rPr>
                                 <w:rFonts w:ascii="Aptos" w:hAnsi="Aptos"/>
@@ -4568,6 +4588,7 @@
                         </w:rPr>
                         <w:t>{</w:t>
                       </w:r>
+                      <w:proofErr w:type="spellStart"/>
                       <w:r>
                         <w:rPr>
                           <w:rFonts w:ascii="Aptos" w:hAnsi="Aptos"/>
@@ -4588,6 +4609,7 @@
                         </w:rPr>
                         <w:t>odel</w:t>
                       </w:r>
+                      <w:proofErr w:type="spellEnd"/>
                       <w:r>
                         <w:rPr>
                           <w:rFonts w:ascii="Aptos" w:hAnsi="Aptos"/>
@@ -4905,6 +4927,7 @@
                               </w:rPr>
                               <w:t>{</w:t>
                             </w:r>
+                            <w:proofErr w:type="spellStart"/>
                             <w:r>
                               <w:rPr>
                                 <w:rFonts w:ascii="Aptos" w:hAnsi="Aptos"/>
@@ -4913,16 +4936,6 @@
                                 <w:spacing w:val="17"/>
                                 <w:sz w:val="18"/>
                               </w:rPr>
-                              <w:t xml:space="preserve"> </w:t>
-                            </w:r>
-                            <w:r>
-                              <w:rPr>
-                                <w:rFonts w:ascii="Aptos" w:hAnsi="Aptos"/>
-                                <w:b/>
-                                <w:color w:val="312F30"/>
-                                <w:spacing w:val="17"/>
-                                <w:sz w:val="18"/>
-                              </w:rPr>
                               <w:t>aircraft_</w:t>
                             </w:r>
                             <w:r>
@@ -4933,7 +4946,18 @@
                                 <w:spacing w:val="2"/>
                                 <w:sz w:val="18"/>
                               </w:rPr>
-                              <w:t>type}</w:t>
+                              <w:t>type</w:t>
+                            </w:r>
+                            <w:proofErr w:type="spellEnd"/>
+                            <w:r>
+                              <w:rPr>
+                                <w:rFonts w:ascii="Aptos" w:hAnsi="Aptos"/>
+                                <w:b/>
+                                <w:color w:val="312F30"/>
+                                <w:spacing w:val="2"/>
+                                <w:sz w:val="18"/>
+                              </w:rPr>
+                              <w:t>}</w:t>
                             </w:r>
                           </w:p>
                         </w:txbxContent>
@@ -5012,6 +5036,7 @@
                         </w:rPr>
                         <w:t>{</w:t>
                       </w:r>
+                      <w:proofErr w:type="spellStart"/>
                       <w:r>
                         <w:rPr>
                           <w:rFonts w:ascii="Aptos" w:hAnsi="Aptos"/>
@@ -5020,16 +5045,6 @@
                           <w:spacing w:val="17"/>
                           <w:sz w:val="18"/>
                         </w:rPr>
-                        <w:t xml:space="preserve"> </w:t>
-                      </w:r>
-                      <w:r>
-                        <w:rPr>
-                          <w:rFonts w:ascii="Aptos" w:hAnsi="Aptos"/>
-                          <w:b/>
-                          <w:color w:val="312F30"/>
-                          <w:spacing w:val="17"/>
-                          <w:sz w:val="18"/>
-                        </w:rPr>
                         <w:t>aircraft_</w:t>
                       </w:r>
                       <w:r>
@@ -5040,7 +5055,18 @@
                           <w:spacing w:val="2"/>
                           <w:sz w:val="18"/>
                         </w:rPr>
-                        <w:t>type}</w:t>
+                        <w:t>type</w:t>
+                      </w:r>
+                      <w:proofErr w:type="spellEnd"/>
+                      <w:r>
+                        <w:rPr>
+                          <w:rFonts w:ascii="Aptos" w:hAnsi="Aptos"/>
+                          <w:b/>
+                          <w:color w:val="312F30"/>
+                          <w:spacing w:val="2"/>
+                          <w:sz w:val="18"/>
+                        </w:rPr>
+                        <w:t>}</w:t>
                       </w:r>
                     </w:p>
                   </w:txbxContent>
@@ -5159,6 +5185,7 @@
                               </w:rPr>
                               <w:t>{</w:t>
                             </w:r>
+                            <w:proofErr w:type="spellStart"/>
                             <w:r>
                               <w:rPr>
                                 <w:rFonts w:ascii="Aptos" w:hAnsi="Aptos"/>
@@ -5175,8 +5202,15 @@
                               <w:rPr>
                                 <w:rFonts w:ascii="Aptos" w:hAnsi="Aptos"/>
                               </w:rPr>
-                              <w:t>number</w:t>
+                              <w:t>n</w:t>
                             </w:r>
+                            <w:r>
+                              <w:rPr>
+                                <w:rFonts w:ascii="Aptos" w:hAnsi="Aptos"/>
+                              </w:rPr>
+                              <w:t>o</w:t>
+                            </w:r>
+                            <w:proofErr w:type="spellEnd"/>
                             <w:r>
                               <w:rPr>
                                 <w:rFonts w:ascii="Aptos" w:hAnsi="Aptos"/>
@@ -5265,6 +5299,7 @@
                         </w:rPr>
                         <w:t>{</w:t>
                       </w:r>
+                      <w:proofErr w:type="spellStart"/>
                       <w:r>
                         <w:rPr>
                           <w:rFonts w:ascii="Aptos" w:hAnsi="Aptos"/>
@@ -5281,8 +5316,15 @@
                         <w:rPr>
                           <w:rFonts w:ascii="Aptos" w:hAnsi="Aptos"/>
                         </w:rPr>
-                        <w:t>number</w:t>
+                        <w:t>n</w:t>
                       </w:r>
+                      <w:r>
+                        <w:rPr>
+                          <w:rFonts w:ascii="Aptos" w:hAnsi="Aptos"/>
+                        </w:rPr>
+                        <w:t>o</w:t>
+                      </w:r>
+                      <w:proofErr w:type="spellEnd"/>
                       <w:r>
                         <w:rPr>
                           <w:rFonts w:ascii="Aptos" w:hAnsi="Aptos"/>
@@ -5358,7 +5400,23 @@
                 <w:b/>
                 <w:sz w:val="20"/>
               </w:rPr>
-              <w:t>{image1}</w:t>
+              <w:t>{image</w:t>
+            </w:r>
+            <w:r>
+              <w:rPr>
+                <w:rFonts w:ascii="Aptos" w:hAnsi="Aptos"/>
+                <w:b/>
+                <w:sz w:val="20"/>
+              </w:rPr>
+              <w:t>_</w:t>
+            </w:r>
+            <w:r>
+              <w:rPr>
+                <w:rFonts w:ascii="Aptos" w:hAnsi="Aptos"/>
+                <w:b/>
+                <w:sz w:val="20"/>
+              </w:rPr>
+              <w:t>1}</w:t>
             </w:r>
           </w:p>
         </w:tc>
@@ -5389,6 +5447,14 @@
                 <w:b/>
                 <w:sz w:val="20"/>
               </w:rPr>
+              <w:t>_</w:t>
+            </w:r>
+            <w:r>
+              <w:rPr>
+                <w:rFonts w:ascii="Aptos" w:hAnsi="Aptos"/>
+                <w:b/>
+                <w:sz w:val="20"/>
+              </w:rPr>
               <w:t>2</w:t>
             </w:r>
             <w:r>
@@ -5408,7 +5474,7 @@
                 <w14:ligatures w14:val="standardContextual"/>
               </w:rPr>
               <w:drawing>
-                <wp:inline distT="0" distB="0" distL="0" distR="0" wp14:anchorId="384A27B8" wp14:editId="5EB34D5F">
+                <wp:inline distT="0" distB="0" distL="0" distR="0" wp14:anchorId="384A27B8" wp14:editId="685DD6E0">
                   <wp:extent cx="2023200" cy="2700000"/>
                   <wp:effectExtent l="0" t="0" r="0" b="5715"/>
                   <wp:docPr id="566732163" name="Picture 4" descr="A drone with a battery&#10;&#10;AI-generated content may be incorrect."/>
@@ -5479,6 +5545,14 @@
                 <w:b/>
                 <w:sz w:val="20"/>
               </w:rPr>
+              <w:t>_</w:t>
+            </w:r>
+            <w:r>
+              <w:rPr>
+                <w:rFonts w:ascii="Aptos" w:hAnsi="Aptos"/>
+                <w:b/>
+                <w:sz w:val="20"/>
+              </w:rPr>
               <w:t>3</w:t>
             </w:r>
             <w:r>
@@ -5514,6 +5588,14 @@
                 <w:sz w:val="20"/>
               </w:rPr>
               <w:t>{image</w:t>
+            </w:r>
+            <w:r>
+              <w:rPr>
+                <w:rFonts w:ascii="Aptos" w:hAnsi="Aptos"/>
+                <w:b/>
+                <w:sz w:val="20"/>
+              </w:rPr>
+              <w:t>_</w:t>
             </w:r>
             <w:r>
               <w:rPr>
@@ -5572,6 +5654,14 @@
                 <w:b/>
                 <w:sz w:val="20"/>
               </w:rPr>
+              <w:t>_</w:t>
+            </w:r>
+            <w:r>
+              <w:rPr>
+                <w:rFonts w:ascii="Aptos" w:hAnsi="Aptos"/>
+                <w:b/>
+                <w:sz w:val="20"/>
+              </w:rPr>
               <w:t>5</w:t>
             </w:r>
             <w:r>
@@ -5591,7 +5681,7 @@
                 <w14:ligatures w14:val="standardContextual"/>
               </w:rPr>
               <w:drawing>
-                <wp:inline distT="0" distB="0" distL="0" distR="0" wp14:anchorId="00F65C5D" wp14:editId="5B9ADA3D">
+                <wp:inline distT="0" distB="0" distL="0" distR="0" wp14:anchorId="00F65C5D" wp14:editId="302DCEA8">
                   <wp:extent cx="2024380" cy="2699385"/>
                   <wp:effectExtent l="0" t="0" r="0" b="5715"/>
                   <wp:docPr id="1892725890" name="Picture 5" descr="A drone with a battery&#10;&#10;AI-generated content may be incorrect."/>
@@ -5662,6 +5752,14 @@
                 <w:b/>
                 <w:sz w:val="20"/>
               </w:rPr>
+              <w:t>_</w:t>
+            </w:r>
+            <w:r>
+              <w:rPr>
+                <w:rFonts w:ascii="Aptos" w:hAnsi="Aptos"/>
+                <w:b/>
+                <w:sz w:val="20"/>
+              </w:rPr>
               <w:t>6</w:t>
             </w:r>
             <w:r>
@@ -6426,7 +6524,7 @@
               </wp:anchor>
             </w:drawing>
           </mc:Choice>
-          <mc:Fallback xmlns:a14="http://schemas.microsoft.com/office/drawing/2010/main" xmlns:pic="http://schemas.openxmlformats.org/drawingml/2006/picture" xmlns:a="http://schemas.openxmlformats.org/drawingml/2006/main">
+          <mc:Fallback xmlns:a="http://schemas.openxmlformats.org/drawingml/2006/main" xmlns:pic="http://schemas.openxmlformats.org/drawingml/2006/picture" xmlns:a14="http://schemas.microsoft.com/office/drawing/2010/main">
             <w:pict>
               <v:shape id="Graphic 71" style="position:absolute;margin-left:198.15pt;margin-top:24.15pt;width:346.1pt;height:.1pt;z-index:251797504;visibility:visible;mso-wrap-style:square;mso-wrap-distance-left:0;mso-wrap-distance-top:0;mso-wrap-distance-right:0;mso-wrap-distance-bottom:0;mso-position-horizontal:absolute;mso-position-horizontal-relative:page;mso-position-vertical:absolute;mso-position-vertical-relative:text;v-text-anchor:top" coordsize="4395470,1270" o:spid="_x0000_s1026" filled="f" strokecolor="#221f1f" strokeweight=".2755mm" path="m,l4395419,e" o:gfxdata="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" w14:anchorId="1916DCC8">
                 <v:path arrowok="t"/>
@@ -6590,8 +6688,9 @@
                                 <w:spacing w:val="-2"/>
                                 <w:sz w:val="18"/>
                               </w:rPr>
-                              <w:t xml:space="preserve">Notes: </w:t>
+                              <w:t>Notes:</w:t>
                             </w:r>
+                            <w:proofErr w:type="gramStart"/>
                             <w:r>
                               <w:rPr>
                                 <w:rFonts w:ascii="Aptos" w:hAnsi="Aptos"/>
@@ -6600,7 +6699,7 @@
                                 <w:spacing w:val="-2"/>
                                 <w:sz w:val="18"/>
                               </w:rPr>
-                              <w:t xml:space="preserve">  </w:t>
+                              <w:t xml:space="preserve"> </w:t>
                             </w:r>
                             <w:r>
                               <w:rPr>
@@ -6610,7 +6709,7 @@
                                 <w:spacing w:val="-2"/>
                                 <w:sz w:val="18"/>
                               </w:rPr>
-                              <w:t>{</w:t>
+                              <w:t xml:space="preserve">  </w:t>
                             </w:r>
                             <w:r>
                               <w:rPr>
@@ -6620,8 +6719,10 @@
                                 <w:spacing w:val="-2"/>
                                 <w:sz w:val="18"/>
                               </w:rPr>
-                              <w:t>f</w:t>
+                              <w:t>{</w:t>
                             </w:r>
+                            <w:proofErr w:type="spellStart"/>
+                            <w:proofErr w:type="gramEnd"/>
                             <w:r>
                               <w:rPr>
                                 <w:rFonts w:ascii="Aptos" w:hAnsi="Aptos"/>
@@ -6630,8 +6731,9 @@
                                 <w:spacing w:val="-2"/>
                                 <w:sz w:val="18"/>
                               </w:rPr>
-                              <w:t>unction</w:t>
+                              <w:t>function_inspection_notes</w:t>
                             </w:r>
+                            <w:proofErr w:type="spellEnd"/>
                             <w:r>
                               <w:rPr>
                                 <w:rFonts w:ascii="Aptos" w:hAnsi="Aptos"/>
@@ -6640,37 +6742,7 @@
                                 <w:spacing w:val="-2"/>
                                 <w:sz w:val="18"/>
                               </w:rPr>
-                              <w:t>_</w:t>
-                            </w:r>
-                            <w:r>
-                              <w:rPr>
-                                <w:rFonts w:ascii="Aptos" w:hAnsi="Aptos"/>
-                                <w:b/>
-                                <w:color w:val="312F30"/>
-                                <w:spacing w:val="-2"/>
-                                <w:sz w:val="18"/>
-                              </w:rPr>
-                              <w:t>Inspection</w:t>
-                            </w:r>
-                            <w:r>
-                              <w:rPr>
-                                <w:rFonts w:ascii="Aptos" w:hAnsi="Aptos"/>
-                                <w:b/>
-                                <w:color w:val="312F30"/>
-                                <w:spacing w:val="-2"/>
-                                <w:sz w:val="18"/>
-                              </w:rPr>
-                              <w:t>_</w:t>
-                            </w:r>
-                            <w:r>
-                              <w:rPr>
-                                <w:rFonts w:ascii="Aptos" w:hAnsi="Aptos"/>
-                                <w:b/>
-                                <w:color w:val="312F30"/>
-                                <w:spacing w:val="-2"/>
-                                <w:sz w:val="18"/>
-                              </w:rPr>
-                              <w:t>notes}</w:t>
+                              <w:t>}</w:t>
                             </w:r>
                           </w:p>
                         </w:txbxContent>
@@ -6718,8 +6790,9 @@
                           <w:spacing w:val="-2"/>
                           <w:sz w:val="18"/>
                         </w:rPr>
-                        <w:t xml:space="preserve">Notes: </w:t>
+                        <w:t>Notes:</w:t>
                       </w:r>
+                      <w:proofErr w:type="gramStart"/>
                       <w:r>
                         <w:rPr>
                           <w:rFonts w:ascii="Aptos" w:hAnsi="Aptos"/>
@@ -6728,7 +6801,7 @@
                           <w:spacing w:val="-2"/>
                           <w:sz w:val="18"/>
                         </w:rPr>
-                        <w:t xml:space="preserve">  </w:t>
+                        <w:t xml:space="preserve"> </w:t>
                       </w:r>
                       <w:r>
                         <w:rPr>
@@ -6738,7 +6811,7 @@
                           <w:spacing w:val="-2"/>
                           <w:sz w:val="18"/>
                         </w:rPr>
-                        <w:t>{</w:t>
+                        <w:t xml:space="preserve">  </w:t>
                       </w:r>
                       <w:r>
                         <w:rPr>
@@ -6748,8 +6821,10 @@
                           <w:spacing w:val="-2"/>
                           <w:sz w:val="18"/>
                         </w:rPr>
-                        <w:t>f</w:t>
+                        <w:t>{</w:t>
                       </w:r>
+                      <w:proofErr w:type="spellStart"/>
+                      <w:proofErr w:type="gramEnd"/>
                       <w:r>
                         <w:rPr>
                           <w:rFonts w:ascii="Aptos" w:hAnsi="Aptos"/>
@@ -6758,8 +6833,9 @@
                           <w:spacing w:val="-2"/>
                           <w:sz w:val="18"/>
                         </w:rPr>
-                        <w:t>unction</w:t>
+                        <w:t>function_inspection_notes</w:t>
                       </w:r>
+                      <w:proofErr w:type="spellEnd"/>
                       <w:r>
                         <w:rPr>
                           <w:rFonts w:ascii="Aptos" w:hAnsi="Aptos"/>
@@ -6768,37 +6844,7 @@
                           <w:spacing w:val="-2"/>
                           <w:sz w:val="18"/>
                         </w:rPr>
-                        <w:t>_</w:t>
-                      </w:r>
-                      <w:r>
-                        <w:rPr>
-                          <w:rFonts w:ascii="Aptos" w:hAnsi="Aptos"/>
-                          <w:b/>
-                          <w:color w:val="312F30"/>
-                          <w:spacing w:val="-2"/>
-                          <w:sz w:val="18"/>
-                        </w:rPr>
-                        <w:t>Inspection</w:t>
-                      </w:r>
-                      <w:r>
-                        <w:rPr>
-                          <w:rFonts w:ascii="Aptos" w:hAnsi="Aptos"/>
-                          <w:b/>
-                          <w:color w:val="312F30"/>
-                          <w:spacing w:val="-2"/>
-                          <w:sz w:val="18"/>
-                        </w:rPr>
-                        <w:t>_</w:t>
-                      </w:r>
-                      <w:r>
-                        <w:rPr>
-                          <w:rFonts w:ascii="Aptos" w:hAnsi="Aptos"/>
-                          <w:b/>
-                          <w:color w:val="312F30"/>
-                          <w:spacing w:val="-2"/>
-                          <w:sz w:val="18"/>
-                        </w:rPr>
-                        <w:t>notes}</w:t>
+                        <w:t>}</w:t>
                       </w:r>
                     </w:p>
                   </w:txbxContent>
@@ -8349,7 +8395,7 @@
               </wp:anchor>
             </w:drawing>
           </mc:Choice>
-          <mc:Fallback xmlns:a14="http://schemas.microsoft.com/office/drawing/2010/main" xmlns:pic="http://schemas.openxmlformats.org/drawingml/2006/picture" xmlns:a="http://schemas.openxmlformats.org/drawingml/2006/main">
+          <mc:Fallback xmlns:a="http://schemas.openxmlformats.org/drawingml/2006/main" xmlns:pic="http://schemas.openxmlformats.org/drawingml/2006/picture" xmlns:a14="http://schemas.microsoft.com/office/drawing/2010/main">
             <w:pict>
               <v:shape id="Graphic 71" style="position:absolute;margin-left:198.15pt;margin-top:24.15pt;width:346.1pt;height:.1pt;z-index:251825152;visibility:visible;mso-wrap-style:square;mso-wrap-distance-left:0;mso-wrap-distance-top:0;mso-wrap-distance-right:0;mso-wrap-distance-bottom:0;mso-position-horizontal:absolute;mso-position-horizontal-relative:page;mso-position-vertical:absolute;mso-position-vertical-relative:text;v-text-anchor:top" coordsize="4395470,1270" o:spid="_x0000_s1026" filled="f" strokecolor="#221f1f" strokeweight=".2755mm" path="m,l4395419,e" o:gfxdata="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" w14:anchorId="7D6074DF">
                 <v:path arrowok="t"/>
@@ -8503,8 +8549,9 @@
                                 <w:spacing w:val="-2"/>
                                 <w:sz w:val="18"/>
                               </w:rPr>
-                              <w:t xml:space="preserve">Notes: </w:t>
+                              <w:t>Notes:</w:t>
                             </w:r>
+                            <w:proofErr w:type="gramStart"/>
                             <w:r>
                               <w:rPr>
                                 <w:rFonts w:ascii="Aptos" w:hAnsi="Aptos"/>
@@ -8513,7 +8560,7 @@
                                 <w:spacing w:val="-2"/>
                                 <w:sz w:val="18"/>
                               </w:rPr>
-                              <w:t xml:space="preserve">  </w:t>
+                              <w:t xml:space="preserve"> </w:t>
                             </w:r>
                             <w:r>
                               <w:rPr>
@@ -8523,7 +8570,7 @@
                                 <w:spacing w:val="-2"/>
                                 <w:sz w:val="18"/>
                               </w:rPr>
-                              <w:t>{</w:t>
+                              <w:t xml:space="preserve">  </w:t>
                             </w:r>
                             <w:r>
                               <w:rPr>
@@ -8533,8 +8580,10 @@
                                 <w:spacing w:val="-2"/>
                                 <w:sz w:val="18"/>
                               </w:rPr>
-                              <w:t>v</w:t>
+                              <w:t>{</w:t>
                             </w:r>
+                            <w:proofErr w:type="spellStart"/>
+                            <w:proofErr w:type="gramEnd"/>
                             <w:r>
                               <w:rPr>
                                 <w:rFonts w:ascii="Aptos" w:hAnsi="Aptos"/>
@@ -8543,8 +8592,9 @@
                                 <w:spacing w:val="-2"/>
                                 <w:sz w:val="18"/>
                               </w:rPr>
-                              <w:t>isual</w:t>
+                              <w:t>visual_inspection_notes</w:t>
                             </w:r>
+                            <w:proofErr w:type="spellEnd"/>
                             <w:r>
                               <w:rPr>
                                 <w:rFonts w:ascii="Aptos" w:hAnsi="Aptos"/>
@@ -8553,37 +8603,7 @@
                                 <w:spacing w:val="-2"/>
                                 <w:sz w:val="18"/>
                               </w:rPr>
-                              <w:t>_</w:t>
-                            </w:r>
-                            <w:r>
-                              <w:rPr>
-                                <w:rFonts w:ascii="Aptos" w:hAnsi="Aptos"/>
-                                <w:b/>
-                                <w:color w:val="312F30"/>
-                                <w:spacing w:val="-2"/>
-                                <w:sz w:val="18"/>
-                              </w:rPr>
-                              <w:t>Inspection</w:t>
-                            </w:r>
-                            <w:r>
-                              <w:rPr>
-                                <w:rFonts w:ascii="Aptos" w:hAnsi="Aptos"/>
-                                <w:b/>
-                                <w:color w:val="312F30"/>
-                                <w:spacing w:val="-2"/>
-                                <w:sz w:val="18"/>
-                              </w:rPr>
-                              <w:t>_</w:t>
-                            </w:r>
-                            <w:r>
-                              <w:rPr>
-                                <w:rFonts w:ascii="Aptos" w:hAnsi="Aptos"/>
-                                <w:b/>
-                                <w:color w:val="312F30"/>
-                                <w:spacing w:val="-2"/>
-                                <w:sz w:val="18"/>
-                              </w:rPr>
-                              <w:t>notes}</w:t>
+                              <w:t>}</w:t>
                             </w:r>
                           </w:p>
                         </w:txbxContent>
@@ -8631,8 +8651,9 @@
                           <w:spacing w:val="-2"/>
                           <w:sz w:val="18"/>
                         </w:rPr>
-                        <w:t xml:space="preserve">Notes: </w:t>
+                        <w:t>Notes:</w:t>
                       </w:r>
+                      <w:proofErr w:type="gramStart"/>
                       <w:r>
                         <w:rPr>
                           <w:rFonts w:ascii="Aptos" w:hAnsi="Aptos"/>
@@ -8641,7 +8662,7 @@
                           <w:spacing w:val="-2"/>
                           <w:sz w:val="18"/>
                         </w:rPr>
-                        <w:t xml:space="preserve">  </w:t>
+                        <w:t xml:space="preserve"> </w:t>
                       </w:r>
                       <w:r>
                         <w:rPr>
@@ -8651,7 +8672,7 @@
                           <w:spacing w:val="-2"/>
                           <w:sz w:val="18"/>
                         </w:rPr>
-                        <w:t>{</w:t>
+                        <w:t xml:space="preserve">  </w:t>
                       </w:r>
                       <w:r>
                         <w:rPr>
@@ -8661,8 +8682,10 @@
                           <w:spacing w:val="-2"/>
                           <w:sz w:val="18"/>
                         </w:rPr>
-                        <w:t>v</w:t>
+                        <w:t>{</w:t>
                       </w:r>
+                      <w:proofErr w:type="spellStart"/>
+                      <w:proofErr w:type="gramEnd"/>
                       <w:r>
                         <w:rPr>
                           <w:rFonts w:ascii="Aptos" w:hAnsi="Aptos"/>
@@ -8671,8 +8694,9 @@
                           <w:spacing w:val="-2"/>
                           <w:sz w:val="18"/>
                         </w:rPr>
-                        <w:t>isual</w:t>
+                        <w:t>visual_inspection_notes</w:t>
                       </w:r>
+                      <w:proofErr w:type="spellEnd"/>
                       <w:r>
                         <w:rPr>
                           <w:rFonts w:ascii="Aptos" w:hAnsi="Aptos"/>
@@ -8681,37 +8705,7 @@
                           <w:spacing w:val="-2"/>
                           <w:sz w:val="18"/>
                         </w:rPr>
-                        <w:t>_</w:t>
-                      </w:r>
-                      <w:r>
-                        <w:rPr>
-                          <w:rFonts w:ascii="Aptos" w:hAnsi="Aptos"/>
-                          <w:b/>
-                          <w:color w:val="312F30"/>
-                          <w:spacing w:val="-2"/>
-                          <w:sz w:val="18"/>
-                        </w:rPr>
-                        <w:t>Inspection</w:t>
-                      </w:r>
-                      <w:r>
-                        <w:rPr>
-                          <w:rFonts w:ascii="Aptos" w:hAnsi="Aptos"/>
-                          <w:b/>
-                          <w:color w:val="312F30"/>
-                          <w:spacing w:val="-2"/>
-                          <w:sz w:val="18"/>
-                        </w:rPr>
-                        <w:t>_</w:t>
-                      </w:r>
-                      <w:r>
-                        <w:rPr>
-                          <w:rFonts w:ascii="Aptos" w:hAnsi="Aptos"/>
-                          <w:b/>
-                          <w:color w:val="312F30"/>
-                          <w:spacing w:val="-2"/>
-                          <w:sz w:val="18"/>
-                        </w:rPr>
-                        <w:t>notes}</w:t>
+                        <w:t>}</w:t>
                       </w:r>
                     </w:p>
                   </w:txbxContent>
@@ -11152,7 +11146,7 @@
               </wp:anchor>
             </w:drawing>
           </mc:Choice>
-          <mc:Fallback xmlns:a14="http://schemas.microsoft.com/office/drawing/2010/main" xmlns:pic="http://schemas.openxmlformats.org/drawingml/2006/picture" xmlns:a="http://schemas.openxmlformats.org/drawingml/2006/main">
+          <mc:Fallback xmlns:a="http://schemas.openxmlformats.org/drawingml/2006/main" xmlns:pic="http://schemas.openxmlformats.org/drawingml/2006/picture" xmlns:a14="http://schemas.microsoft.com/office/drawing/2010/main">
             <w:pict>
               <v:shape id="Graphic 71" style="position:absolute;margin-left:198.15pt;margin-top:24.15pt;width:346.1pt;height:.1pt;z-index:251880448;visibility:visible;mso-wrap-style:square;mso-wrap-distance-left:0;mso-wrap-distance-top:0;mso-wrap-distance-right:0;mso-wrap-distance-bottom:0;mso-position-horizontal:absolute;mso-position-horizontal-relative:page;mso-position-vertical:absolute;mso-position-vertical-relative:text;v-text-anchor:top" coordsize="4395470,1270" o:spid="_x0000_s1026" filled="f" strokecolor="#221f1f" strokeweight=".2755mm" path="m,l4395419,e" o:gfxdata="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" w14:anchorId="676B11CB">
                 <v:path arrowok="t"/>
@@ -11546,8 +11540,9 @@
                                 <w:spacing w:val="-2"/>
                                 <w:sz w:val="18"/>
                               </w:rPr>
-                              <w:t xml:space="preserve">Notes: </w:t>
+                              <w:t>Notes:</w:t>
                             </w:r>
+                            <w:proofErr w:type="gramStart"/>
                             <w:r>
                               <w:rPr>
                                 <w:rFonts w:ascii="Aptos" w:hAnsi="Aptos"/>
@@ -11556,7 +11551,7 @@
                                 <w:spacing w:val="-2"/>
                                 <w:sz w:val="18"/>
                               </w:rPr>
-                              <w:t xml:space="preserve">  </w:t>
+                              <w:t xml:space="preserve"> </w:t>
                             </w:r>
                             <w:r>
                               <w:rPr>
@@ -11566,7 +11561,7 @@
                                 <w:spacing w:val="-2"/>
                                 <w:sz w:val="18"/>
                               </w:rPr>
-                              <w:t>{</w:t>
+                              <w:t xml:space="preserve">  </w:t>
                             </w:r>
                             <w:r>
                               <w:rPr>
@@ -11576,8 +11571,21 @@
                                 <w:spacing w:val="-2"/>
                                 <w:sz w:val="18"/>
                               </w:rPr>
+                              <w:t>{</w:t>
+                            </w:r>
+                            <w:proofErr w:type="spellStart"/>
+                            <w:proofErr w:type="gramEnd"/>
+                            <w:r>
+                              <w:rPr>
+                                <w:rFonts w:ascii="Aptos" w:hAnsi="Aptos"/>
+                                <w:b/>
+                                <w:color w:val="312F30"/>
+                                <w:spacing w:val="-2"/>
+                                <w:sz w:val="18"/>
+                              </w:rPr>
                               <w:t>deep_clean_notes</w:t>
                             </w:r>
+                            <w:proofErr w:type="spellEnd"/>
                             <w:r>
                               <w:rPr>
                                 <w:rFonts w:ascii="Aptos" w:hAnsi="Aptos"/>
@@ -11634,8 +11642,9 @@
                           <w:spacing w:val="-2"/>
                           <w:sz w:val="18"/>
                         </w:rPr>
-                        <w:t xml:space="preserve">Notes: </w:t>
+                        <w:t>Notes:</w:t>
                       </w:r>
+                      <w:proofErr w:type="gramStart"/>
                       <w:r>
                         <w:rPr>
                           <w:rFonts w:ascii="Aptos" w:hAnsi="Aptos"/>
@@ -11644,7 +11653,7 @@
                           <w:spacing w:val="-2"/>
                           <w:sz w:val="18"/>
                         </w:rPr>
-                        <w:t xml:space="preserve">  </w:t>
+                        <w:t xml:space="preserve"> </w:t>
                       </w:r>
                       <w:r>
                         <w:rPr>
@@ -11654,7 +11663,7 @@
                           <w:spacing w:val="-2"/>
                           <w:sz w:val="18"/>
                         </w:rPr>
-                        <w:t>{</w:t>
+                        <w:t xml:space="preserve">  </w:t>
                       </w:r>
                       <w:r>
                         <w:rPr>
@@ -11664,8 +11673,21 @@
                           <w:spacing w:val="-2"/>
                           <w:sz w:val="18"/>
                         </w:rPr>
+                        <w:t>{</w:t>
+                      </w:r>
+                      <w:proofErr w:type="spellStart"/>
+                      <w:proofErr w:type="gramEnd"/>
+                      <w:r>
+                        <w:rPr>
+                          <w:rFonts w:ascii="Aptos" w:hAnsi="Aptos"/>
+                          <w:b/>
+                          <w:color w:val="312F30"/>
+                          <w:spacing w:val="-2"/>
+                          <w:sz w:val="18"/>
+                        </w:rPr>
                         <w:t>deep_clean_notes</w:t>
                       </w:r>
+                      <w:proofErr w:type="spellEnd"/>
                       <w:r>
                         <w:rPr>
                           <w:rFonts w:ascii="Aptos" w:hAnsi="Aptos"/>
@@ -13433,7 +13455,7 @@
               </wp:anchor>
             </w:drawing>
           </mc:Choice>
-          <mc:Fallback xmlns:a14="http://schemas.microsoft.com/office/drawing/2010/main" xmlns:pic="http://schemas.openxmlformats.org/drawingml/2006/picture" xmlns:a="http://schemas.openxmlformats.org/drawingml/2006/main">
+          <mc:Fallback xmlns:a="http://schemas.openxmlformats.org/drawingml/2006/main" xmlns:pic="http://schemas.openxmlformats.org/drawingml/2006/picture" xmlns:a14="http://schemas.microsoft.com/office/drawing/2010/main">
             <w:pict>
               <v:shape id="Graphic 71" style="position:absolute;margin-left:198.15pt;margin-top:24.15pt;width:346.1pt;height:.1pt;z-index:251898880;visibility:visible;mso-wrap-style:square;mso-wrap-distance-left:0;mso-wrap-distance-top:0;mso-wrap-distance-right:0;mso-wrap-distance-bottom:0;mso-position-horizontal:absolute;mso-position-horizontal-relative:page;mso-position-vertical:absolute;mso-position-vertical-relative:text;v-text-anchor:top" coordsize="4395470,1270" o:spid="_x0000_s1026" filled="f" strokecolor="#221f1f" strokeweight=".2755mm" path="m,l4395419,e" o:gfxdata="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" w14:anchorId="10F3D35F">
                 <v:path arrowok="t"/>
@@ -13837,8 +13859,9 @@
                                 <w:spacing w:val="-2"/>
                                 <w:sz w:val="18"/>
                               </w:rPr>
-                              <w:t xml:space="preserve">Notes: </w:t>
+                              <w:t>Notes:</w:t>
                             </w:r>
+                            <w:proofErr w:type="gramStart"/>
                             <w:r>
                               <w:rPr>
                                 <w:rFonts w:ascii="Aptos" w:hAnsi="Aptos"/>
@@ -13847,7 +13870,7 @@
                                 <w:spacing w:val="-2"/>
                                 <w:sz w:val="18"/>
                               </w:rPr>
-                              <w:t xml:space="preserve">  </w:t>
+                              <w:t xml:space="preserve"> </w:t>
                             </w:r>
                             <w:r>
                               <w:rPr>
@@ -13857,7 +13880,7 @@
                                 <w:spacing w:val="-2"/>
                                 <w:sz w:val="18"/>
                               </w:rPr>
-                              <w:t>{</w:t>
+                              <w:t xml:space="preserve">  </w:t>
                             </w:r>
                             <w:r>
                               <w:rPr>
@@ -13867,8 +13890,10 @@
                                 <w:spacing w:val="-2"/>
                                 <w:sz w:val="18"/>
                               </w:rPr>
-                              <w:t>c</w:t>
+                              <w:t>{</w:t>
                             </w:r>
+                            <w:proofErr w:type="spellStart"/>
+                            <w:proofErr w:type="gramEnd"/>
                             <w:r>
                               <w:rPr>
                                 <w:rFonts w:ascii="Aptos" w:hAnsi="Aptos"/>
@@ -13877,7 +13902,7 @@
                                 <w:spacing w:val="-2"/>
                                 <w:sz w:val="18"/>
                               </w:rPr>
-                              <w:t>alibration</w:t>
+                              <w:t>c</w:t>
                             </w:r>
                             <w:r>
                               <w:rPr>
@@ -13887,7 +13912,7 @@
                                 <w:spacing w:val="-2"/>
                                 <w:sz w:val="18"/>
                               </w:rPr>
-                              <w:t>_</w:t>
+                              <w:t>alibration</w:t>
                             </w:r>
                             <w:r>
                               <w:rPr>
@@ -13897,7 +13922,28 @@
                                 <w:spacing w:val="-2"/>
                                 <w:sz w:val="18"/>
                               </w:rPr>
-                              <w:t>notes}</w:t>
+                              <w:t>_</w:t>
+                            </w:r>
+                            <w:r>
+                              <w:rPr>
+                                <w:rFonts w:ascii="Aptos" w:hAnsi="Aptos"/>
+                                <w:b/>
+                                <w:color w:val="312F30"/>
+                                <w:spacing w:val="-2"/>
+                                <w:sz w:val="18"/>
+                              </w:rPr>
+                              <w:t>notes</w:t>
+                            </w:r>
+                            <w:proofErr w:type="spellEnd"/>
+                            <w:r>
+                              <w:rPr>
+                                <w:rFonts w:ascii="Aptos" w:hAnsi="Aptos"/>
+                                <w:b/>
+                                <w:color w:val="312F30"/>
+                                <w:spacing w:val="-2"/>
+                                <w:sz w:val="18"/>
+                              </w:rPr>
+                              <w:t>}</w:t>
                             </w:r>
                           </w:p>
                         </w:txbxContent>
@@ -13945,8 +13991,9 @@
                           <w:spacing w:val="-2"/>
                           <w:sz w:val="18"/>
                         </w:rPr>
-                        <w:t xml:space="preserve">Notes: </w:t>
+                        <w:t>Notes:</w:t>
                       </w:r>
+                      <w:proofErr w:type="gramStart"/>
                       <w:r>
                         <w:rPr>
                           <w:rFonts w:ascii="Aptos" w:hAnsi="Aptos"/>
@@ -13955,7 +14002,7 @@
                           <w:spacing w:val="-2"/>
                           <w:sz w:val="18"/>
                         </w:rPr>
-                        <w:t xml:space="preserve">  </w:t>
+                        <w:t xml:space="preserve"> </w:t>
                       </w:r>
                       <w:r>
                         <w:rPr>
@@ -13965,7 +14012,7 @@
                           <w:spacing w:val="-2"/>
                           <w:sz w:val="18"/>
                         </w:rPr>
-                        <w:t>{</w:t>
+                        <w:t xml:space="preserve">  </w:t>
                       </w:r>
                       <w:r>
                         <w:rPr>
@@ -13975,8 +14022,10 @@
                           <w:spacing w:val="-2"/>
                           <w:sz w:val="18"/>
                         </w:rPr>
-                        <w:t>c</w:t>
+                        <w:t>{</w:t>
                       </w:r>
+                      <w:proofErr w:type="spellStart"/>
+                      <w:proofErr w:type="gramEnd"/>
                       <w:r>
                         <w:rPr>
                           <w:rFonts w:ascii="Aptos" w:hAnsi="Aptos"/>
@@ -13985,7 +14034,7 @@
                           <w:spacing w:val="-2"/>
                           <w:sz w:val="18"/>
                         </w:rPr>
-                        <w:t>alibration</w:t>
+                        <w:t>c</w:t>
                       </w:r>
                       <w:r>
                         <w:rPr>
@@ -13995,7 +14044,7 @@
                           <w:spacing w:val="-2"/>
                           <w:sz w:val="18"/>
                         </w:rPr>
-                        <w:t>_</w:t>
+                        <w:t>alibration</w:t>
                       </w:r>
                       <w:r>
                         <w:rPr>
@@ -14005,7 +14054,28 @@
                           <w:spacing w:val="-2"/>
                           <w:sz w:val="18"/>
                         </w:rPr>
-                        <w:t>notes}</w:t>
+                        <w:t>_</w:t>
+                      </w:r>
+                      <w:r>
+                        <w:rPr>
+                          <w:rFonts w:ascii="Aptos" w:hAnsi="Aptos"/>
+                          <w:b/>
+                          <w:color w:val="312F30"/>
+                          <w:spacing w:val="-2"/>
+                          <w:sz w:val="18"/>
+                        </w:rPr>
+                        <w:t>notes</w:t>
+                      </w:r>
+                      <w:proofErr w:type="spellEnd"/>
+                      <w:r>
+                        <w:rPr>
+                          <w:rFonts w:ascii="Aptos" w:hAnsi="Aptos"/>
+                          <w:b/>
+                          <w:color w:val="312F30"/>
+                          <w:spacing w:val="-2"/>
+                          <w:sz w:val="18"/>
+                        </w:rPr>
+                        <w:t>}</w:t>
                       </w:r>
                     </w:p>
                   </w:txbxContent>
@@ -15528,7 +15598,7 @@
               </wp:anchor>
             </w:drawing>
           </mc:Choice>
-          <mc:Fallback xmlns:a14="http://schemas.microsoft.com/office/drawing/2010/main" xmlns:pic="http://schemas.openxmlformats.org/drawingml/2006/picture" xmlns:a="http://schemas.openxmlformats.org/drawingml/2006/main">
+          <mc:Fallback xmlns:a="http://schemas.openxmlformats.org/drawingml/2006/main" xmlns:pic="http://schemas.openxmlformats.org/drawingml/2006/picture" xmlns:a14="http://schemas.microsoft.com/office/drawing/2010/main">
             <w:pict>
               <v:shape id="Graphic 71" style="position:absolute;margin-left:198.15pt;margin-top:24.15pt;width:346.1pt;height:.1pt;z-index:251907072;visibility:visible;mso-wrap-style:square;mso-wrap-distance-left:0;mso-wrap-distance-top:0;mso-wrap-distance-right:0;mso-wrap-distance-bottom:0;mso-position-horizontal:absolute;mso-position-horizontal-relative:page;mso-position-vertical:absolute;mso-position-vertical-relative:text;v-text-anchor:top" coordsize="4395470,1270" o:spid="_x0000_s1026" filled="f" strokecolor="#221f1f" strokeweight=".2755mm" path="m,l4395419,e" o:gfxdata="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" w14:anchorId="2C0F6B63">
                 <v:path arrowok="t"/>
@@ -15681,8 +15751,9 @@
                                 <w:spacing w:val="-2"/>
                                 <w:sz w:val="18"/>
                               </w:rPr>
-                              <w:t xml:space="preserve">Notes: </w:t>
+                              <w:t>Notes:</w:t>
                             </w:r>
+                            <w:proofErr w:type="gramStart"/>
                             <w:r>
                               <w:rPr>
                                 <w:rFonts w:ascii="Aptos" w:hAnsi="Aptos"/>
@@ -15691,7 +15762,7 @@
                                 <w:spacing w:val="-2"/>
                                 <w:sz w:val="18"/>
                               </w:rPr>
-                              <w:t xml:space="preserve">  </w:t>
+                              <w:t xml:space="preserve"> </w:t>
                             </w:r>
                             <w:r>
                               <w:rPr>
@@ -15701,7 +15772,7 @@
                                 <w:spacing w:val="-2"/>
                                 <w:sz w:val="18"/>
                               </w:rPr>
-                              <w:t>{</w:t>
+                              <w:t xml:space="preserve">  </w:t>
                             </w:r>
                             <w:r>
                               <w:rPr>
@@ -15711,8 +15782,10 @@
                                 <w:spacing w:val="-2"/>
                                 <w:sz w:val="18"/>
                               </w:rPr>
-                              <w:t>f</w:t>
+                              <w:t>{</w:t>
                             </w:r>
+                            <w:proofErr w:type="spellStart"/>
+                            <w:proofErr w:type="gramEnd"/>
                             <w:r>
                               <w:rPr>
                                 <w:rFonts w:ascii="Aptos" w:hAnsi="Aptos"/>
@@ -15721,7 +15794,7 @@
                                 <w:spacing w:val="-2"/>
                                 <w:sz w:val="18"/>
                               </w:rPr>
-                              <w:t>irmware</w:t>
+                              <w:t>f</w:t>
                             </w:r>
                             <w:r>
                               <w:rPr>
@@ -15731,7 +15804,7 @@
                                 <w:spacing w:val="-2"/>
                                 <w:sz w:val="18"/>
                               </w:rPr>
-                              <w:t>_</w:t>
+                              <w:t>irmware</w:t>
                             </w:r>
                             <w:r>
                               <w:rPr>
@@ -15741,7 +15814,28 @@
                                 <w:spacing w:val="-2"/>
                                 <w:sz w:val="18"/>
                               </w:rPr>
-                              <w:t>update}</w:t>
+                              <w:t>_</w:t>
+                            </w:r>
+                            <w:r>
+                              <w:rPr>
+                                <w:rFonts w:ascii="Aptos" w:hAnsi="Aptos"/>
+                                <w:b/>
+                                <w:color w:val="312F30"/>
+                                <w:spacing w:val="-2"/>
+                                <w:sz w:val="18"/>
+                              </w:rPr>
+                              <w:t>update</w:t>
+                            </w:r>
+                            <w:proofErr w:type="spellEnd"/>
+                            <w:r>
+                              <w:rPr>
+                                <w:rFonts w:ascii="Aptos" w:hAnsi="Aptos"/>
+                                <w:b/>
+                                <w:color w:val="312F30"/>
+                                <w:spacing w:val="-2"/>
+                                <w:sz w:val="18"/>
+                              </w:rPr>
+                              <w:t>}</w:t>
                             </w:r>
                           </w:p>
                         </w:txbxContent>
@@ -15789,8 +15883,9 @@
                           <w:spacing w:val="-2"/>
                           <w:sz w:val="18"/>
                         </w:rPr>
-                        <w:t xml:space="preserve">Notes: </w:t>
+                        <w:t>Notes:</w:t>
                       </w:r>
+                      <w:proofErr w:type="gramStart"/>
                       <w:r>
                         <w:rPr>
                           <w:rFonts w:ascii="Aptos" w:hAnsi="Aptos"/>
@@ -15799,7 +15894,7 @@
                           <w:spacing w:val="-2"/>
                           <w:sz w:val="18"/>
                         </w:rPr>
-                        <w:t xml:space="preserve">  </w:t>
+                        <w:t xml:space="preserve"> </w:t>
                       </w:r>
                       <w:r>
                         <w:rPr>
@@ -15809,7 +15904,7 @@
                           <w:spacing w:val="-2"/>
                           <w:sz w:val="18"/>
                         </w:rPr>
-                        <w:t>{</w:t>
+                        <w:t xml:space="preserve">  </w:t>
                       </w:r>
                       <w:r>
                         <w:rPr>
@@ -15819,8 +15914,10 @@
                           <w:spacing w:val="-2"/>
                           <w:sz w:val="18"/>
                         </w:rPr>
-                        <w:t>f</w:t>
+                        <w:t>{</w:t>
                       </w:r>
+                      <w:proofErr w:type="spellStart"/>
+                      <w:proofErr w:type="gramEnd"/>
                       <w:r>
                         <w:rPr>
                           <w:rFonts w:ascii="Aptos" w:hAnsi="Aptos"/>
@@ -15829,7 +15926,7 @@
                           <w:spacing w:val="-2"/>
                           <w:sz w:val="18"/>
                         </w:rPr>
-                        <w:t>irmware</w:t>
+                        <w:t>f</w:t>
                       </w:r>
                       <w:r>
                         <w:rPr>
@@ -15839,7 +15936,7 @@
                           <w:spacing w:val="-2"/>
                           <w:sz w:val="18"/>
                         </w:rPr>
-                        <w:t>_</w:t>
+                        <w:t>irmware</w:t>
                       </w:r>
                       <w:r>
                         <w:rPr>
@@ -15849,7 +15946,28 @@
                           <w:spacing w:val="-2"/>
                           <w:sz w:val="18"/>
                         </w:rPr>
-                        <w:t>update}</w:t>
+                        <w:t>_</w:t>
+                      </w:r>
+                      <w:r>
+                        <w:rPr>
+                          <w:rFonts w:ascii="Aptos" w:hAnsi="Aptos"/>
+                          <w:b/>
+                          <w:color w:val="312F30"/>
+                          <w:spacing w:val="-2"/>
+                          <w:sz w:val="18"/>
+                        </w:rPr>
+                        <w:t>update</w:t>
+                      </w:r>
+                      <w:proofErr w:type="spellEnd"/>
+                      <w:r>
+                        <w:rPr>
+                          <w:rFonts w:ascii="Aptos" w:hAnsi="Aptos"/>
+                          <w:b/>
+                          <w:color w:val="312F30"/>
+                          <w:spacing w:val="-2"/>
+                          <w:sz w:val="18"/>
+                        </w:rPr>
+                        <w:t>}</w:t>
                       </w:r>
                     </w:p>
                   </w:txbxContent>
@@ -17103,13 +17221,23 @@
                               </w:rPr>
                               <w:t>(pre-</w:t>
                             </w:r>
+                            <w:proofErr w:type="spellStart"/>
                             <w:r>
                               <w:rPr>
                                 <w:rFonts w:ascii="Aptos" w:hAnsi="Aptos"/>
                                 <w:color w:val="000000"/>
                                 <w:spacing w:val="-2"/>
                               </w:rPr>
-                              <w:t>authorised)</w:t>
+                              <w:t>authorised</w:t>
+                            </w:r>
+                            <w:proofErr w:type="spellEnd"/>
+                            <w:r>
+                              <w:rPr>
+                                <w:rFonts w:ascii="Aptos" w:hAnsi="Aptos"/>
+                                <w:color w:val="000000"/>
+                                <w:spacing w:val="-2"/>
+                              </w:rPr>
+                              <w:t>)</w:t>
                             </w:r>
                           </w:p>
                         </w:txbxContent>
@@ -17453,7 +17581,29 @@
                                 <w:spacing w:val="-6"/>
                                 <w:sz w:val="18"/>
                               </w:rPr>
-                              <w:t>{Additional repairs}</w:t>
+                              <w:t>{</w:t>
+                            </w:r>
+                            <w:proofErr w:type="spellStart"/>
+                            <w:r>
+                              <w:rPr>
+                                <w:rFonts w:ascii="Aptos" w:hAnsi="Aptos"/>
+                                <w:b/>
+                                <w:color w:val="312F30"/>
+                                <w:spacing w:val="-6"/>
+                                <w:sz w:val="18"/>
+                              </w:rPr>
+                              <w:t>additional_repairs_notes</w:t>
+                            </w:r>
+                            <w:proofErr w:type="spellEnd"/>
+                            <w:r>
+                              <w:rPr>
+                                <w:rFonts w:ascii="Aptos" w:hAnsi="Aptos"/>
+                                <w:b/>
+                                <w:color w:val="312F30"/>
+                                <w:spacing w:val="-6"/>
+                                <w:sz w:val="18"/>
+                              </w:rPr>
+                              <w:t>}</w:t>
                             </w:r>
                           </w:p>
                         </w:txbxContent>
@@ -17518,7 +17668,29 @@
                           <w:spacing w:val="-6"/>
                           <w:sz w:val="18"/>
                         </w:rPr>
-                        <w:t>{Additional repairs}</w:t>
+                        <w:t>{</w:t>
+                      </w:r>
+                      <w:proofErr w:type="spellStart"/>
+                      <w:r>
+                        <w:rPr>
+                          <w:rFonts w:ascii="Aptos" w:hAnsi="Aptos"/>
+                          <w:b/>
+                          <w:color w:val="312F30"/>
+                          <w:spacing w:val="-6"/>
+                          <w:sz w:val="18"/>
+                        </w:rPr>
+                        <w:t>additional_repairs_notes</w:t>
+                      </w:r>
+                      <w:proofErr w:type="spellEnd"/>
+                      <w:r>
+                        <w:rPr>
+                          <w:rFonts w:ascii="Aptos" w:hAnsi="Aptos"/>
+                          <w:b/>
+                          <w:color w:val="312F30"/>
+                          <w:spacing w:val="-6"/>
+                          <w:sz w:val="18"/>
+                        </w:rPr>
+                        <w:t>}</w:t>
                       </w:r>
                     </w:p>
                   </w:txbxContent>
@@ -17598,7 +17770,7 @@
               </wp:anchor>
             </w:drawing>
           </mc:Choice>
-          <mc:Fallback xmlns:a14="http://schemas.microsoft.com/office/drawing/2010/main" xmlns:pic="http://schemas.openxmlformats.org/drawingml/2006/picture" xmlns:a="http://schemas.openxmlformats.org/drawingml/2006/main">
+          <mc:Fallback xmlns:a="http://schemas.openxmlformats.org/drawingml/2006/main" xmlns:pic="http://schemas.openxmlformats.org/drawingml/2006/picture" xmlns:a14="http://schemas.microsoft.com/office/drawing/2010/main">
             <w:pict>
               <v:shape id="Graphic 101" style="position:absolute;margin-left:212.55pt;margin-top:9pt;width:331.7pt;height:.1pt;z-index:251893760;visibility:visible;mso-wrap-style:square;mso-wrap-distance-left:0;mso-wrap-distance-top:0;mso-wrap-distance-right:0;mso-wrap-distance-bottom:0;mso-position-horizontal:absolute;mso-position-horizontal-relative:page;mso-position-vertical:absolute;mso-position-vertical-relative:text;v-text-anchor:top" coordsize="4212590,1270" o:spid="_x0000_s1026" filled="f" strokecolor="#221f1f" strokeweight=".2755mm" path="m,l4212158,e" o:gfxdata="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" w14:anchorId="585B0451">
                 <v:path arrowok="t"/>
@@ -18009,7 +18181,7 @@
               </wp:anchor>
             </w:drawing>
           </mc:Choice>
-          <mc:Fallback xmlns:a14="http://schemas.microsoft.com/office/drawing/2010/main" xmlns:pic="http://schemas.openxmlformats.org/drawingml/2006/picture" xmlns:a="http://schemas.openxmlformats.org/drawingml/2006/main">
+          <mc:Fallback xmlns:a="http://schemas.openxmlformats.org/drawingml/2006/main" xmlns:pic="http://schemas.openxmlformats.org/drawingml/2006/picture" xmlns:a14="http://schemas.microsoft.com/office/drawing/2010/main">
             <w:pict>
               <v:shape id="Graphic 101" style="position:absolute;margin-left:212.55pt;margin-top:9pt;width:331.7pt;height:.1pt;z-index:251729920;visibility:visible;mso-wrap-style:square;mso-wrap-distance-left:0;mso-wrap-distance-top:0;mso-wrap-distance-right:0;mso-wrap-distance-bottom:0;mso-position-horizontal:absolute;mso-position-horizontal-relative:page;mso-position-vertical:absolute;mso-position-vertical-relative:text;v-text-anchor:top" coordsize="4212590,1270" o:spid="_x0000_s1026" filled="f" strokecolor="#221f1f" strokeweight=".2755mm" path="m,l4212158,e" o:gfxdata="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" w14:anchorId="0806A5A4">
                 <v:path arrowok="t"/>
@@ -18552,7 +18724,23 @@
           <w:rFonts w:ascii="Aptos" w:hAnsi="Aptos"/>
           <w:w w:val="115"/>
         </w:rPr>
-        <w:t>due diligence before flight.</w:t>
+        <w:t xml:space="preserve">due diligence before </w:t>
+      </w:r>
+      <w:proofErr w:type="gramStart"/>
+      <w:r>
+        <w:rPr>
+          <w:rFonts w:ascii="Aptos" w:hAnsi="Aptos"/>
+          <w:w w:val="115"/>
+        </w:rPr>
+        <w:t>flight</w:t>
+      </w:r>
+      <w:proofErr w:type="gramEnd"/>
+      <w:r>
+        <w:rPr>
+          <w:rFonts w:ascii="Aptos" w:hAnsi="Aptos"/>
+          <w:w w:val="115"/>
+        </w:rPr>
+        <w:t>.</w:t>
       </w:r>
     </w:p>
     <w:p>
@@ -18620,6 +18808,7 @@
           <w:b/>
         </w:rPr>
       </w:pPr>
+      <w:proofErr w:type="spellStart"/>
       <w:r>
         <w:rPr>
           <w:rFonts w:ascii="Aptos" w:hAnsi="Aptos"/>
@@ -18628,6 +18817,7 @@
         </w:rPr>
         <w:t>Mr</w:t>
       </w:r>
+      <w:proofErr w:type="spellEnd"/>
       <w:r>
         <w:rPr>
           <w:rFonts w:ascii="Aptos" w:hAnsi="Aptos"/>
@@ -18892,7 +19082,7 @@
               </wp:anchor>
             </w:drawing>
           </mc:Choice>
-          <mc:Fallback xmlns:a14="http://schemas.microsoft.com/office/drawing/2010/main" xmlns:pic="http://schemas.openxmlformats.org/drawingml/2006/picture" xmlns:a="http://schemas.openxmlformats.org/drawingml/2006/main">
+          <mc:Fallback xmlns:a="http://schemas.openxmlformats.org/drawingml/2006/main" xmlns:pic="http://schemas.openxmlformats.org/drawingml/2006/picture" xmlns:a14="http://schemas.microsoft.com/office/drawing/2010/main">
             <w:pict>
               <v:shape id="Graphic 110" style="position:absolute;margin-left:0;margin-top:0;width:595.25pt;height:841.9pt;z-index:-251642880;visibility:visible;mso-wrap-style:square;mso-wrap-distance-left:0;mso-wrap-distance-top:0;mso-wrap-distance-right:0;mso-wrap-distance-bottom:0;mso-position-horizontal:absolute;mso-position-horizontal-relative:page;mso-position-vertical:absolute;mso-position-vertical-relative:page;v-text-anchor:top" coordsize="7559675,10692130" o:spid="_x0000_s1026" fillcolor="#242e40" stroked="f" path="m7559357,l,,,10692003r7559357,l7559357,xe" o:gfxdata="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" w14:anchorId="167D85BF">
                 <v:path arrowok="t"/>
@@ -19870,7 +20060,7 @@
               </wp:anchor>
             </w:drawing>
           </mc:Choice>
-          <mc:Fallback xmlns:a14="http://schemas.microsoft.com/office/drawing/2010/main" xmlns:pic="http://schemas.openxmlformats.org/drawingml/2006/picture" xmlns:a="http://schemas.openxmlformats.org/drawingml/2006/main">
+          <mc:Fallback xmlns:a="http://schemas.openxmlformats.org/drawingml/2006/main" xmlns:pic="http://schemas.openxmlformats.org/drawingml/2006/picture" xmlns:a14="http://schemas.microsoft.com/office/drawing/2010/main">
             <w:pict>
               <v:shape id="Graphic 111" style="position:absolute;margin-left:362.55pt;margin-top:151.05pt;width:232.7pt;height:408.05pt;z-index:251668480;visibility:visible;mso-wrap-style:square;mso-wrap-distance-left:0;mso-wrap-distance-top:0;mso-wrap-distance-right:0;mso-wrap-distance-bottom:0;mso-position-horizontal:absolute;mso-position-horizontal-relative:page;mso-position-vertical:absolute;mso-position-vertical-relative:page;v-text-anchor:top" coordsize="2955290,5182235" o:spid="_x0000_s1026" fillcolor="#add377" stroked="f" path="m2955112,r-19266,l2882341,12700r-159042,l2670784,25412r-104191,l2514930,38112r-51397,l2361692,63500r-50457,l1825840,190500r-46443,25400l1687741,241300r-45187,25412l1597799,279400r-44323,25400l1509623,317500r-86347,50812l1380820,381012r-41986,25388l1256360,457200r-40488,12700l1136459,520700r-77305,50800l984034,622300r-36716,38100l911174,685800r-35573,25412l840613,736600r-34392,25400l772426,800100r-33185,25412l706678,863600r-31953,25400l643420,914400r-30658,38112l582726,990600r-29362,25400l524662,1054112r-28029,25388l469303,1117600r-26670,38100l416674,1181112r-25260,38088l366864,1257300r-23837,38112l319925,1333500r-22364,25400l275945,1397012r-20866,38088l234962,1473200r-19342,38112l197053,1549400r-17793,38100l162267,1625612r-16205,38088l130670,1701800r-14580,38112l102336,1790700r-12928,38100l77330,1866912r-11252,38088l55689,1943100r-9512,50800l37515,2032000r-7785,38100l22847,2108200r-6007,50800l11747,2197112r-4191,38088l1943,2324112,533,2374900,50,2413000r635,50800l2603,2514600r3150,50800l10160,2616200r5613,38112l22631,2705100r8039,50800l39890,2806700r10402,38100l61861,2895612r12713,50788l88430,2997212r14960,38088l119468,3086100r17171,38112l154889,3175000r19329,38100l194589,3263900r21425,38100l238455,3352812r23469,38088l286385,3441700r25450,38100l338264,3517900r27381,38100l393992,3606800r29273,38100l453466,3683012r31102,38088l516572,3759200r32880,38112l583209,3835400r34607,38100l590372,3937000r-29845,76200l528662,4076700r-33451,63512l460565,4191000r-35420,63512l389343,4318000r-35750,50812l318287,4419600r-34468,50800l250634,4508500r-31534,38100l189649,4584700r-26962,38100l138620,4648200r-20777,25400l100799,4699000r-12941,12712l79438,4711712r-3480,12700l46393,4762500r-22556,38100l8483,4838712,482,4889500,,4927600r7200,50800l22237,5016500r22390,50812l73202,5092700r33947,38100l145643,5156200r42253,12712l233057,5181612r287439,l578599,5168912r57315,l910170,5105400r204001,-50788l1162951,5041900r47854,-25400l1257757,5003800r46012,-25400l1348841,4965700r44120,-25388l1436116,4927600r42176,-25400l1519491,4889500r40208,-25400l1598891,4838712r38177,-12700l1674228,4800600r36119,-25400l1745424,4762500r34011,-25400l1812378,4711712r31865,-12712l1875028,4673600r29679,-25400l1950897,4660900r46508,25400l2044242,4699000r47168,l2331821,4762500r48984,l2479611,4787900r49822,l2579535,4800600r100990,l2731414,4813300r223698,l2955112,4648200r,-114300l2955112,4267200r-17463,l2885795,4254500r-155041,l2679293,4241800r-51346,l2576741,4229100r-51067,l2424011,4203700r-50585,l2074037,4127500r-265088,-88900l1581238,4203700r-34226,12700l1511173,4241800r-37440,25400l1434719,4292600r-40539,25400l1352105,4343400r-43548,25400l1263535,4394200r-46456,12700l1169225,4432300r-49238,25400l1069390,4483100r-51917,12700l964260,4521200r-54496,12700l935253,4495812r25248,-50812l985418,4406900r24473,-50800l1033843,4318000r23317,-50788l1079741,4216400r21755,-50800l1122324,4114800r143612,-368300l1025372,3492500r-26619,-25388l971816,3429000r-27114,-25400l917549,3365500r-27089,-25388l863574,3302000r-26556,-38100l810933,3225812r-25515,-50812l760641,3136900r-23953,-38100l713714,3048000r-21869,-38088l671207,2959100r-19291,-50800l634123,2857500r-16192,-50800l603491,2755900r-12573,-50800l571893,2590800r-6197,-63500l561898,2476500r-1308,-63500l561213,2374900r1828,-50788l566051,2286000r4217,-38100l575652,2209812r6566,-50812l589902,2120900r8839,-38088l608698,2044700r11074,-38100l631939,1968512r13246,-38112l659511,1892300r15379,-38088l691311,1816100r17463,-38100l727252,1739912r19482,-38112l767207,1663700r21463,-38088l811098,1587500r23380,-25400l858799,1524012r25260,-38112l910221,1460500r27064,-38100l965263,1384300r28829,-25400l1023785,1320800r30556,-25388l1085735,1270000r32220,-38100l1150988,1206500r33820,-38088l1219428,1143000r35382,-25400l1290967,1092200r36894,-25388l1365491,1041400r38341,-25400l1442910,990600r39751,-25400l1523098,939812r82880,-50812l1648383,863600r43041,-12700l1735086,825512r44272,-12712l1824215,787400r45428,-12700l1915655,749300r93637,-25388l2056930,698500r347040,-88888l2455354,609612r103962,-25412l2611894,584200r52947,-12700l2825762,571500r54306,-12700l2955112,558800,2955112,xe" o:gfxdata="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" w14:anchorId="1F4DB803">
                 <v:path arrowok="t"/>
@@ -21354,7 +21544,7 @@
               </wp:anchor>
             </w:drawing>
           </mc:Choice>
-          <mc:Fallback xmlns:a14="http://schemas.microsoft.com/office/drawing/2010/main" xmlns:pic="http://schemas.openxmlformats.org/drawingml/2006/picture" xmlns:a="http://schemas.openxmlformats.org/drawingml/2006/main">
+          <mc:Fallback xmlns:a="http://schemas.openxmlformats.org/drawingml/2006/main" xmlns:pic="http://schemas.openxmlformats.org/drawingml/2006/picture" xmlns:a14="http://schemas.microsoft.com/office/drawing/2010/main">
             <w:pict>
               <v:group id="Group 132" style="position:absolute;margin-left:464.8pt;margin-top:2.6pt;width:73.75pt;height:18.1pt;z-index:251670528;mso-wrap-distance-left:0;mso-wrap-distance-right:0;mso-position-horizontal-relative:page" coordsize="9366,2298" o:spid="_x0000_s1026" w14:anchorId="60A65D36" o:gfxdata="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">
                 <v:shape id="Graphic 133" style="position:absolute;left:2461;top:812;width:6909;height:1486;visibility:visible;mso-wrap-style:square;v-text-anchor:top" coordsize="690880,148590" o:spid="_x0000_s1027" stroked="f" path="m94856,l,,,17678r37084,l37084,116852r20510,l57594,17678r37262,l94856,xem140474,30454r-3365,-432l135597,29959r-5029,l127774,30505,108648,48602r-343,l108305,32245r-17564,l90741,116865r18720,l109461,71907r597,-4153l125476,48615r800,-355l129260,47637r4471,l135064,47701r2743,343l139153,48234r1309,216l140462,47637r12,-17183xem226326,32245r-18707,l207619,84620r-355,3048l190715,104419r-9080,l177634,102895r-5689,-6109l170522,91541r,-59296l151815,32245r102,55423l175691,118630r7798,521l188201,119151r4623,-1295l201891,112750r3429,-3429l207619,105067r330,l207949,116852r18365,l226314,105067r12,-648l226326,32245xem314947,87515l280644,65468r-6566,-1295l271145,63373r-5131,-1855l263931,60337r-3175,-2832l259969,55651r76,-4369l274078,44691r5474,l283235,45440r6464,3074l291744,51498r876,4483l312153,55981r-534,-4699l310261,47282r-1664,-2591l305993,40627,281076,29959r-8204,l268859,30340,241261,49606r,8839l275221,80695r6566,1308l284721,82791r11620,12903l295770,97624r-16663,6808l272326,104432r-4318,-1093l260781,98971r-2070,-3823l258165,89700r-18720,l239560,94716r32105,24448l281406,119164r30086,-14732l313791,100939r1156,-4254l314947,87515xem352691,6870r-18707,l333984,32232r18707,l352691,6870xem369595,102946r-13,-648l368261,102616r-1308,203l363016,102946r-3378,l357987,102704r-5220,-7721l352691,46151r16891,l369582,32245r-49720,l319862,46151r14122,l334086,99555r18440,18110l361543,117576r8052,-876l369595,102946xem466737,68745l457352,43700r-3734,-4661l449478,35826r-1448,-673l448030,70802r-63,8090l428828,104419r-8090,l417372,103644,400773,78892r,-13310l402767,58318r7989,-10909l416687,44678r11709,l431787,45529r5905,3378l448030,70802r,-35649l439521,31140r-5816,-1181l421551,29959r-5080,1067l407060,35280r-3670,3518l400773,43688r-330,l400443,32245r-17729,l382714,148120r18707,l401421,105892r318,l403161,108191r24232,10960l436372,119151r5410,-1232l450977,113017r3797,-3277l457606,105892r1092,-1473l460806,101549r2248,-4712l466001,86144r736,-5512l466737,68745xem499732,32245r-18707,l481025,116865r18707,l499732,32245xem499732,l481025,r,17678l499732,17678,499732,xem535152,l516445,r,116852l535152,116852,535152,xem635139,67259r-838,-5182l630478,51181r-2794,-4699l626008,44691r-5652,-6058l615861,35560,605256,31089r-6045,-1130l585647,29959r-6045,1130l550557,62090r-838,5181l549719,81813r29883,36220l585647,119164r13564,l605256,118033r10605,-4470l620356,110490r5639,-6058l588264,104432r-3595,-877l568312,78193r,-7315l588264,44691r8369,l600202,45554r6121,3493l616546,70866r,7315l596582,104419r29413,l635139,67259xem673493,6870r-18707,l654786,32232r18707,l673493,6870xem690410,102298r-1321,318l687781,102819r-3937,127l680440,102946r-1638,-242l673582,94983r-89,-48832l690397,46151r,-13906l640676,32245r,13906l654786,46151r114,53404l673328,117665r9030,-89l690397,116700r,-13754l690410,102298xe" o:gfxdata="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">
@@ -21683,7 +21873,7 @@
               </wp:anchor>
             </w:drawing>
           </mc:Choice>
-          <mc:Fallback xmlns:a14="http://schemas.microsoft.com/office/drawing/2010/main" xmlns:pic="http://schemas.openxmlformats.org/drawingml/2006/picture" xmlns:a="http://schemas.openxmlformats.org/drawingml/2006/main">
+          <mc:Fallback xmlns:a="http://schemas.openxmlformats.org/drawingml/2006/main" xmlns:pic="http://schemas.openxmlformats.org/drawingml/2006/picture" xmlns:a14="http://schemas.microsoft.com/office/drawing/2010/main">
             <w:pict>
               <v:group id="Group 135" style="position:absolute;margin-left:407.95pt;margin-top:19.55pt;width:130.6pt;height:24.5pt;z-index:251669504;mso-wrap-distance-left:0;mso-wrap-distance-right:0;mso-position-horizontal-relative:page" coordsize="16586,3111" o:spid="_x0000_s1026" w14:anchorId="2395EC99" o:gfxdata="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">
                 <v:shape id="Graphic 136" style="position:absolute;left:15030;width:1555;height:3111;visibility:visible;mso-wrap-style:square;v-text-anchor:top" coordsize="155575,311150" o:spid="_x0000_s1027" fillcolor="#dcdce6" stroked="f" path="m155486,l,,,310959r155486,l155486,xe" o:gfxdata="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">
@@ -24883,7 +25073,6 @@
   <w:style w:type="character" w:default="1" w:styleId="DefaultParagraphFont">
     <w:name w:val="Default Paragraph Font"/>
     <w:uiPriority w:val="1"/>
-    <w:semiHidden/>
     <w:unhideWhenUsed/>
   </w:style>
   <w:style w:type="table" w:default="1" w:styleId="TableNormal">

</xml_diff>

<commit_message>
Please update the report generation logic to ensure images are correctly
</commit_message>
<xml_diff>
--- a/public/templates/template.docx
+++ b/public/templates/template.docx
@@ -157,7 +157,7 @@
               </wp:anchor>
             </w:drawing>
           </mc:Choice>
-          <mc:Fallback xmlns:a="http://schemas.openxmlformats.org/drawingml/2006/main" xmlns:pic="http://schemas.openxmlformats.org/drawingml/2006/picture" xmlns:a14="http://schemas.microsoft.com/office/drawing/2010/main">
+          <mc:Fallback xmlns:a14="http://schemas.microsoft.com/office/drawing/2010/main" xmlns:pic="http://schemas.openxmlformats.org/drawingml/2006/picture" xmlns:a="http://schemas.openxmlformats.org/drawingml/2006/main">
             <w:pict>
               <v:shape id="Graphic 1" style="position:absolute;margin-left:0;margin-top:0;width:595.25pt;height:841.9pt;z-index:-251644928;visibility:visible;mso-wrap-style:square;mso-wrap-distance-left:0;mso-wrap-distance-top:0;mso-wrap-distance-right:0;mso-wrap-distance-bottom:0;mso-position-horizontal:absolute;mso-position-horizontal-relative:page;mso-position-vertical:absolute;mso-position-vertical-relative:page;v-text-anchor:top" coordsize="7559675,10692130" o:spid="_x0000_s1026" fillcolor="#242e40" stroked="f" path="m7559357,l,,,10692003r7559357,l7559357,xe" o:gfxdata="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" w14:anchorId="6B128AE5">
                 <v:path arrowok="t"/>
@@ -1788,7 +1788,7 @@
               </wp:anchor>
             </w:drawing>
           </mc:Choice>
-          <mc:Fallback xmlns:a="http://schemas.openxmlformats.org/drawingml/2006/main" xmlns:pic="http://schemas.openxmlformats.org/drawingml/2006/picture" xmlns:a14="http://schemas.microsoft.com/office/drawing/2010/main">
+          <mc:Fallback xmlns:a14="http://schemas.microsoft.com/office/drawing/2010/main" xmlns:pic="http://schemas.openxmlformats.org/drawingml/2006/picture" xmlns:a="http://schemas.openxmlformats.org/drawingml/2006/main">
             <w:pict>
               <v:group id="Group 2" style="position:absolute;margin-left:314.95pt;margin-top:47pt;width:280.3pt;height:548pt;z-index:-251643904;mso-wrap-distance-left:0;mso-wrap-distance-right:0;mso-position-horizontal-relative:page;mso-position-vertical-relative:page" coordsize="35598,69596" o:spid="_x0000_s1026" w14:anchorId="05B42A9C" o:gfxdata="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">
                 <v:shape id="Graphic 3" style="position:absolute;width:35598;height:69596;visibility:visible;mso-wrap-style:square;v-text-anchor:top" coordsize="3559810,6959600" o:spid="_x0000_s1027" fillcolor="#b9d16b" stroked="f" path="m2400541,3073400r-17424,-50800l2363965,2984500r-20815,-50800l2320709,2895600r-24003,-50800l2271179,2806700r-27000,-38100l2215756,2730500r-29794,-38100l2154834,2654300r-32398,-38100l2088807,2590800r-34798,-38100l2018080,2527300r-37020,-38100l1943023,2463800r-39027,-25400l1864042,2413000r-40830,-25400l1781543,2374900r-42456,-25400l1695894,2336800r-43878,-25400l1470634,2260600r-46571,l1377099,2247900r-293967,l830935,2311400r-45479,12700l741006,2349500r-43357,12700l655370,2387600r-41160,25400l574179,2438400r-38862,25400l497624,2489200r-36500,25400l425856,2540000r-34036,38100l359054,2603500r-31496,38100l297383,2679700r-28855,25400l241020,2743200r-26149,38100l190119,2819400r-23330,38100l144868,2895600r-20447,38100l105435,2984500r-17488,38100l71983,3060700r-14427,50800l44678,3149600r-11290,38100l23698,3238500r-8077,38100l9207,3327400r-4762,50800l1371,3416300,,3467100r368,38100l2476,3556000r3886,50800l19532,3695700r9322,50800l40043,3784600r13055,50800l68046,3886200r17437,38100l104622,3975100r20815,50800l147878,4064000r24003,38100l197408,4152900r27013,38100l252844,4229100r29794,38100l313766,4305300r32397,25400l379780,4368800r34811,38100l450519,4432300r37008,25400l525576,4483100r39015,25400l604558,4533900r40830,25400l687057,4584700r42456,25400l861098,4648200r45097,25400l951839,4673600r92697,25400l1091539,4699000r47270,12687l1334947,4711687r50470,-12687l1436039,4699000r201613,-50800l1685442,4622800r46799,-12700l1778038,4584700r44729,-25400l1866404,4533900r42482,-25400l1950186,4483100r40056,-25400l2029015,4419600r37452,-25400l2102548,4356100r34671,-38100l2170442,4279900r31712,-38100l2232317,4203700r19050,-25400l2260892,4165600r26936,-50800l2313089,4076700r23546,-38100l2358402,3987800r19965,-50800l2396477,3898900r-4356,-12700l1859661,3797300r-24931,50800l1807121,3886200r-30125,38100l1744535,3962400r-34646,38100l1673225,4025900r-38532,38100l1594485,4089400r-41733,12700l1509661,4127500r-44285,12700l1326984,4178300r-189064,l952741,4127500r-44882,-25400l865670,4076700r-39967,-25400l788035,4025900r-35345,-25400l719734,3962400r-30544,-38100l661123,3898900r-25565,-38100l612559,3822700r-20397,-50800l574408,3733800r-15062,-38100l547027,3644900r-9551,-38100l530771,3556000r-3836,-38100l526008,3467100r2045,-38100l533107,3378200r8103,-50800l552411,3289300r14351,-50800l584301,3200400r20765,-50800l630008,3111500r27598,-38100l687730,3022600r32461,-25400l754849,2959100r36665,-38100l830033,2895600r40209,-25400l911974,2844800r43091,-12700l999350,2806700r91491,-25400l1137729,2781300r47422,-12700l1279855,2768600r46939,12700l1373644,2781300r92736,25400l1511973,2832100r44881,12700l1600758,2870200r41847,38100l1682267,2933700r37338,38100l1754479,2997200r32296,38100l1816354,3086100r26720,38100l1866811,3162300r525310,-76200l2400541,3073400xem3559632,6438900r-119977,l3393617,6426187r-45948,l3211804,6388087r-44145,-25387l3125241,6337300r-40195,-25413l3047111,6286487r-35611,-25400l2978239,6223000r-30861,-38113l2918968,6146787r-25908,-25387l2869704,6070587r-20790,-38100l2830779,5994400r-15456,-38113l2802598,5905500r-9957,-38100l2785503,5816587r-4267,-38087l2779890,5727687r1613,-38100l2786138,5638800r7658,-50813l2804579,5549900r13919,-50813l2835618,5460987r20358,-50787l2880131,5372087r27089,-50787l2937103,5283187r32538,-38100l3004705,5219700r37478,-38100l3081909,5156187r41872,-25400l3167659,5105400r-84201,-520713l2981655,4597387r-43206,25413l2896349,4648200r-40958,25387l2815564,4698987r-38646,25413l2739466,4749800r-36259,25387l2668193,4800587r-33756,38113l2601950,4864100r-31191,38087l2540876,4940287r-28537,25413l2485161,5003787r-25806,38100l2434945,5080000r-22987,38087l2390419,5156187r-20091,50813l2351722,5245087r-17094,38100l2319045,5321300r-14033,50787l2292553,5410200r-10884,50787l2272385,5499087r-7645,50813l2258745,5587987r-4330,50813l2251786,5676900r-940,50787l2251646,5778500r2553,38087l2258530,5867400r6121,50787l2272588,5956287r9779,50813l2293988,6057887r13500,38113l2322893,6146787r17755,50800l2360079,6235700r21056,50787l2403792,6324600r24181,38100l2453652,6413487r27115,38113l2509291,6489687r29845,38100l2570289,6565900r32398,25400l2636291,6629387r34747,25400l2706916,6692900r36906,25387l2781731,6743687r38888,25400l2860408,6794500r40640,25400l2942513,6845287r42241,12700l3027692,6883387r223812,63500l3297745,6946887r46622,12700l3559632,6959587r,-520687xem3559632,l3384042,r-47270,12700l3289693,12700r-46863,12700l3196259,25400r-92075,25400l3058782,76187r-44895,12700l2969564,114300r-43700,12700l2882836,152400r-42304,25400l2799016,203187r-40665,25413l2718587,254000r-38811,38100l2641981,330187r-36729,25413l2571648,393700r-31966,38087l2509355,469900r-28690,38100l2453627,546087r-25400,38113l2404465,622300r-22123,38087l2361857,711200r-18834,38100l2325814,787387r-15557,50813l2296337,876287r-12268,38113l2273427,965200r-9005,38087l2257069,1054100r-9804,88900l2244839,1193800r-800,38087l2244877,1282700r2489,38100l2251494,1371600r13157,88887l2273693,1498600r10694,50800l2296706,1587487r13970,50813l2326271,1676387r17234,38113l2362390,1765300r20536,38087l2405088,1841500r23799,38100l2454325,1917687r27090,38113l2510142,1993900r30353,38087l2572499,2070100r33642,38100l2642857,2146287r38062,25413l2720276,2209800r40589,25400l2802648,2260587r42888,38113l2889516,2324100r44984,12700l2980461,2362187r46863,25400l3075038,2400300r8420,-12713l3168231,1866900r-42672,-25400l3085084,1816087r-38253,-25400l3010865,1765300r-33642,-38100l2945968,1701787r-28842,-38087l2890774,1625600r-23851,-38113l2845651,1549400r-18644,-50800l2811018,1460487r-13259,-38087l2779560,1333487r-4826,-50787l2772803,1244587r1029,-50787l2777858,1143000r7087,-38113l2795143,1054100r13335,-38113l2825013,965200r19774,-38100l2869222,876287r27267,-38087l2926435,787387r32423,-38087l2993606,723900r36880,-38100l3069336,660387r40665,-25387l3152267,609600r43713,-25400l3334118,546087r47777,-12700l3430270,533387r48768,-12687l3531222,533400r28410,l3559632,520700,3559632,xe" o:gfxdata="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">
@@ -2480,7 +2480,7 @@
               </wp:anchor>
             </w:drawing>
           </mc:Choice>
-          <mc:Fallback xmlns:a="http://schemas.openxmlformats.org/drawingml/2006/main" xmlns:pic="http://schemas.openxmlformats.org/drawingml/2006/picture" xmlns:a14="http://schemas.microsoft.com/office/drawing/2010/main">
+          <mc:Fallback xmlns:a14="http://schemas.microsoft.com/office/drawing/2010/main" xmlns:pic="http://schemas.openxmlformats.org/drawingml/2006/picture" xmlns:a="http://schemas.openxmlformats.org/drawingml/2006/main">
             <w:pict>
               <v:shape id="Graphic 28" style="position:absolute;margin-left:58.1pt;margin-top:-31.1pt;width:.85pt;height:54.15pt;z-index:251659264;visibility:visible;mso-wrap-style:square;mso-wrap-distance-left:0;mso-wrap-distance-top:0;mso-wrap-distance-right:0;mso-wrap-distance-bottom:0;mso-position-horizontal:absolute;mso-position-horizontal-relative:page;mso-position-vertical:absolute;mso-position-vertical-relative:text;v-text-anchor:top" coordsize="10795,687705" o:spid="_x0000_s1026" fillcolor="#add377" stroked="f" path="m10795,l,,,687590r10795,l10795,xe" o:gfxdata="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" w14:anchorId="1C0A8473">
                 <v:path arrowok="t"/>
@@ -3494,7 +3494,7 @@
               </wp:anchor>
             </w:drawing>
           </mc:Choice>
-          <mc:Fallback xmlns:a="http://schemas.openxmlformats.org/drawingml/2006/main" xmlns:pic="http://schemas.openxmlformats.org/drawingml/2006/picture" xmlns:a14="http://schemas.microsoft.com/office/drawing/2010/main">
+          <mc:Fallback xmlns:a14="http://schemas.microsoft.com/office/drawing/2010/main" xmlns:pic="http://schemas.openxmlformats.org/drawingml/2006/picture" xmlns:a="http://schemas.openxmlformats.org/drawingml/2006/main">
             <w:pict>
               <v:group id="Group 29" style="position:absolute;margin-left:470.5pt;margin-top:-10.2pt;width:73.75pt;height:18.1pt;z-index:251661312;mso-wrap-distance-left:0;mso-wrap-distance-right:0;mso-position-horizontal-relative:page" coordsize="9366,2298" o:spid="_x0000_s1026" w14:anchorId="1258109A" o:gfxdata="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">
                 <v:shape id="Graphic 30" style="position:absolute;left:2461;top:812;width:6909;height:1486;visibility:visible;mso-wrap-style:square;v-text-anchor:top" coordsize="690880,148590" o:spid="_x0000_s1027" stroked="f" path="m94856,l,,,17678r37084,l37084,116840r20510,l57594,17678r37262,l94856,xem140474,30441r-3365,-431l135597,29946r-5029,l127774,30492,108635,48602r-330,l108305,32245r-17564,l90741,116865r18720,l109461,71907r597,-4153l125488,48602r788,-355l129260,47625r4483,l135064,47701r2743,330l139153,48221r1321,216l140474,47625r,-17184xem226326,32245r-18707,l207619,84620r-355,3048l190715,104419r-9080,l177634,102895r-5689,-6109l170522,91541r,-59296l151815,32245r102,55423l175691,118630r7798,521l188201,119151r4623,-1295l201891,112737r3429,-3416l207619,105067r330,l207949,116852r18377,l226326,105067r,-648l226326,32245xem314947,87503l280644,65455r-6566,-1295l271145,63360r-5131,-1854l263931,60325r-3175,-2833l259969,55638r88,-4369l274078,44678r5461,l283235,45427r6452,3074l291731,51498r889,4470l312153,55968,281076,29946r-8204,l268859,30327,241261,49593r,8839l275221,80683r6566,1308l284721,82778r11620,12903l295770,97612r-16663,6807l272326,104419r-4318,-1092l260781,98958r-2070,-3810l258165,89687r-18720,l239560,94703r32105,24448l281406,119151r30086,-14732l313791,100926r1156,-4254l314947,87503xem369595,102946r-9957,l357987,102704r-5220,-7721l352691,46151r-18707,l334086,99555r18440,18110l361543,117576r8052,-876l369595,102946xem369595,102298r-1321,305l366953,102806r-3924,127l369595,102933r,-635xem369595,32232r-16904,l352691,6883r-18707,l333984,32232r-14135,l319849,46139r49746,l369595,32232xem466737,68745r-813,-5842l462635,51981r-2464,-4776l458139,44678r-787,-990l453618,39027r-4140,-3213l448030,35140r,35662l447967,78892r-19139,25527l420738,104419r-3366,-775l400773,78892r,-13310l402767,58318r7989,-10909l416687,44678r11709,l431787,45529r5905,3378l448030,70802r,-35662l439521,31127r-5816,-1181l421551,29946r-5080,1067l407060,35267r-3670,3518l400773,43688r-330,l400443,32245r-17729,l382714,148120r18707,l401421,105892r318,l403161,108191r24232,10960l436372,119151r5410,-1232l450977,113017r3797,-3277l457606,105892r1092,-1473l460806,101549r2248,-4712l466001,86144r736,-5512l466737,68745xem499732,32232r-18707,l481025,116852r18707,l499732,32232xem499732,l481025,r,17678l499732,17678,499732,xem535152,l516445,r,116840l535152,116840,535152,xem635139,67259l616546,36017r,34849l616546,78181r-19964,26238l588264,104419r-3595,-876l568312,78181r,-7315l588264,44678r8318,l600202,45554r6121,3493l616546,70866r,-34849l615861,35547,605256,31076r-6045,-1130l585647,29946r-6045,1130l550557,62077r-838,5182l549719,81800r29883,36221l585647,119151r13564,l605256,118021r10605,-4471l620356,110477r5639,-6058l635139,67259xem690397,102946r-9957,l678802,102704r-5220,-7721l673493,46151r-18707,l654900,99555r18428,18110l682358,117576r8039,-876l690397,102946xem690397,102298r-1321,305l687768,102806r-3924,127l690397,102933r,-635xem690397,32232r-16904,l673493,6883r-18707,l654786,32232r-14110,l640676,46139r49721,l690397,32232xe" o:gfxdata="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">
@@ -3868,7 +3868,7 @@
               </wp:anchor>
             </w:drawing>
           </mc:Choice>
-          <mc:Fallback xmlns:a="http://schemas.openxmlformats.org/drawingml/2006/main" xmlns:pic="http://schemas.openxmlformats.org/drawingml/2006/picture" xmlns:a14="http://schemas.microsoft.com/office/drawing/2010/main">
+          <mc:Fallback xmlns:a14="http://schemas.microsoft.com/office/drawing/2010/main" xmlns:pic="http://schemas.openxmlformats.org/drawingml/2006/picture" xmlns:a="http://schemas.openxmlformats.org/drawingml/2006/main">
             <w:pict>
               <v:group id="Group 32" style="position:absolute;margin-left:413.65pt;margin-top:5.5pt;width:130.6pt;height:24.5pt;z-index:251660288;mso-wrap-distance-left:0;mso-wrap-distance-right:0;mso-position-horizontal-relative:page" coordsize="16586,3111" o:spid="_x0000_s1026" w14:anchorId="3AC1D756" o:gfxdata="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">
                 <v:shape id="Graphic 33" style="position:absolute;left:15030;width:1555;height:3111;visibility:visible;mso-wrap-style:square;v-text-anchor:top" coordsize="155575,311150" o:spid="_x0000_s1027" fillcolor="#dcdce6" stroked="f" path="m155486,l,,,310959r155486,l155486,xe" o:gfxdata="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">
@@ -4142,7 +4142,7 @@
               </wp:anchor>
             </w:drawing>
           </mc:Choice>
-          <mc:Fallback xmlns:a="http://schemas.openxmlformats.org/drawingml/2006/main" xmlns:pic="http://schemas.openxmlformats.org/drawingml/2006/picture" xmlns:a14="http://schemas.microsoft.com/office/drawing/2010/main">
+          <mc:Fallback xmlns:a14="http://schemas.microsoft.com/office/drawing/2010/main" xmlns:pic="http://schemas.openxmlformats.org/drawingml/2006/picture" xmlns:a="http://schemas.openxmlformats.org/drawingml/2006/main">
             <w:pict>
               <v:shape id="Graphic 63" style="position:absolute;margin-left:203.7pt;margin-top:9pt;width:340.55pt;height:.1pt;z-index:251662336;visibility:visible;mso-wrap-style:square;mso-wrap-distance-left:0;mso-wrap-distance-top:0;mso-wrap-distance-right:0;mso-wrap-distance-bottom:0;mso-position-horizontal:absolute;mso-position-horizontal-relative:page;mso-position-vertical:absolute;mso-position-vertical-relative:text;v-text-anchor:top" coordsize="4324985,1270" o:spid="_x0000_s1026" filled="f" strokecolor="#221f1f" strokeweight=".2755mm" path="m,l4324413,e" o:gfxdata="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" w14:anchorId="27539D96">
                 <v:path arrowok="t"/>
@@ -4267,18 +4267,30 @@
                             <w:r>
                               <w:rPr>
                                 <w:rFonts w:ascii="Aptos" w:hAnsi="Aptos"/>
+                                <w:b/>
+                                <w:color w:val="312F30"/>
+                                <w:spacing w:val="17"/>
+                                <w:sz w:val="18"/>
                               </w:rPr>
                               <w:t>{</w:t>
                             </w:r>
                             <w:r>
                               <w:rPr>
                                 <w:rFonts w:ascii="Aptos" w:hAnsi="Aptos"/>
+                                <w:b/>
+                                <w:color w:val="312F30"/>
+                                <w:spacing w:val="17"/>
+                                <w:sz w:val="18"/>
                               </w:rPr>
                               <w:t>company</w:t>
                             </w:r>
                             <w:r>
                               <w:rPr>
                                 <w:rFonts w:ascii="Aptos" w:hAnsi="Aptos"/>
+                                <w:b/>
+                                <w:color w:val="312F30"/>
+                                <w:spacing w:val="17"/>
+                                <w:sz w:val="18"/>
                               </w:rPr>
                               <w:t>}</w:t>
                             </w:r>
@@ -4332,18 +4344,30 @@
                       <w:r>
                         <w:rPr>
                           <w:rFonts w:ascii="Aptos" w:hAnsi="Aptos"/>
+                          <w:b/>
+                          <w:color w:val="312F30"/>
+                          <w:spacing w:val="17"/>
+                          <w:sz w:val="18"/>
                         </w:rPr>
                         <w:t>{</w:t>
                       </w:r>
                       <w:r>
                         <w:rPr>
                           <w:rFonts w:ascii="Aptos" w:hAnsi="Aptos"/>
+                          <w:b/>
+                          <w:color w:val="312F30"/>
+                          <w:spacing w:val="17"/>
+                          <w:sz w:val="18"/>
                         </w:rPr>
                         <w:t>company</w:t>
                       </w:r>
                       <w:r>
                         <w:rPr>
                           <w:rFonts w:ascii="Aptos" w:hAnsi="Aptos"/>
+                          <w:b/>
+                          <w:color w:val="312F30"/>
+                          <w:spacing w:val="17"/>
+                          <w:sz w:val="18"/>
                         </w:rPr>
                         <w:t>}</w:t>
                       </w:r>
@@ -5182,6 +5206,10 @@
                             <w:r>
                               <w:rPr>
                                 <w:rFonts w:ascii="Aptos" w:hAnsi="Aptos"/>
+                                <w:b/>
+                                <w:color w:val="312F30"/>
+                                <w:spacing w:val="17"/>
+                                <w:sz w:val="18"/>
                               </w:rPr>
                               <w:t>{</w:t>
                             </w:r>
@@ -5189,31 +5217,21 @@
                             <w:r>
                               <w:rPr>
                                 <w:rFonts w:ascii="Aptos" w:hAnsi="Aptos"/>
-                              </w:rPr>
-                              <w:t>serial</w:t>
-                            </w:r>
-                            <w:r>
-                              <w:rPr>
-                                <w:rFonts w:ascii="Aptos" w:hAnsi="Aptos"/>
-                              </w:rPr>
-                              <w:t>_</w:t>
-                            </w:r>
-                            <w:r>
-                              <w:rPr>
-                                <w:rFonts w:ascii="Aptos" w:hAnsi="Aptos"/>
-                              </w:rPr>
-                              <w:t>n</w:t>
-                            </w:r>
-                            <w:r>
-                              <w:rPr>
-                                <w:rFonts w:ascii="Aptos" w:hAnsi="Aptos"/>
-                              </w:rPr>
-                              <w:t>o</w:t>
+                                <w:b/>
+                                <w:color w:val="312F30"/>
+                                <w:spacing w:val="17"/>
+                                <w:sz w:val="18"/>
+                              </w:rPr>
+                              <w:t>serial_no</w:t>
                             </w:r>
                             <w:proofErr w:type="spellEnd"/>
                             <w:r>
                               <w:rPr>
                                 <w:rFonts w:ascii="Aptos" w:hAnsi="Aptos"/>
+                                <w:b/>
+                                <w:color w:val="312F30"/>
+                                <w:spacing w:val="17"/>
+                                <w:sz w:val="18"/>
                               </w:rPr>
                               <w:t>}</w:t>
                             </w:r>
@@ -5296,6 +5314,10 @@
                       <w:r>
                         <w:rPr>
                           <w:rFonts w:ascii="Aptos" w:hAnsi="Aptos"/>
+                          <w:b/>
+                          <w:color w:val="312F30"/>
+                          <w:spacing w:val="17"/>
+                          <w:sz w:val="18"/>
                         </w:rPr>
                         <w:t>{</w:t>
                       </w:r>
@@ -5303,31 +5325,21 @@
                       <w:r>
                         <w:rPr>
                           <w:rFonts w:ascii="Aptos" w:hAnsi="Aptos"/>
-                        </w:rPr>
-                        <w:t>serial</w:t>
-                      </w:r>
-                      <w:r>
-                        <w:rPr>
-                          <w:rFonts w:ascii="Aptos" w:hAnsi="Aptos"/>
-                        </w:rPr>
-                        <w:t>_</w:t>
-                      </w:r>
-                      <w:r>
-                        <w:rPr>
-                          <w:rFonts w:ascii="Aptos" w:hAnsi="Aptos"/>
-                        </w:rPr>
-                        <w:t>n</w:t>
-                      </w:r>
-                      <w:r>
-                        <w:rPr>
-                          <w:rFonts w:ascii="Aptos" w:hAnsi="Aptos"/>
-                        </w:rPr>
-                        <w:t>o</w:t>
+                          <w:b/>
+                          <w:color w:val="312F30"/>
+                          <w:spacing w:val="17"/>
+                          <w:sz w:val="18"/>
+                        </w:rPr>
+                        <w:t>serial_no</w:t>
                       </w:r>
                       <w:proofErr w:type="spellEnd"/>
                       <w:r>
                         <w:rPr>
                           <w:rFonts w:ascii="Aptos" w:hAnsi="Aptos"/>
+                          <w:b/>
+                          <w:color w:val="312F30"/>
+                          <w:spacing w:val="17"/>
+                          <w:sz w:val="18"/>
                         </w:rPr>
                         <w:t>}</w:t>
                       </w:r>
@@ -5390,7 +5402,7 @@
               <w:spacing w:before="28"/>
               <w:rPr>
                 <w:rFonts w:ascii="Aptos" w:hAnsi="Aptos"/>
-                <w:b/>
+                <w:bCs/>
                 <w:sz w:val="20"/>
               </w:rPr>
             </w:pPr>
@@ -5417,6 +5429,56 @@
                 <w:sz w:val="20"/>
               </w:rPr>
               <w:t>1}</w:t>
+            </w:r>
+            <w:r>
+              <w:rPr>
+                <w:rFonts w:ascii="Aptos" w:hAnsi="Aptos"/>
+                <w:b/>
+                <w:noProof/>
+                <w:sz w:val="20"/>
+                <w14:ligatures w14:val="standardContextual"/>
+              </w:rPr>
+              <w:drawing>
+                <wp:inline distT="0" distB="0" distL="0" distR="0" wp14:anchorId="0C11086B" wp14:editId="2A668016">
+                  <wp:extent cx="2023200" cy="2700000"/>
+                  <wp:effectExtent l="0" t="0" r="0" b="5715"/>
+                  <wp:docPr id="503077570" name="Picture 4" descr="{image_1}"/>
+                  <wp:cNvGraphicFramePr>
+                    <a:graphicFrameLocks xmlns:a="http://schemas.openxmlformats.org/drawingml/2006/main" noChangeAspect="1"/>
+                  </wp:cNvGraphicFramePr>
+                  <a:graphic xmlns:a="http://schemas.openxmlformats.org/drawingml/2006/main">
+                    <a:graphicData uri="http://schemas.openxmlformats.org/drawingml/2006/picture">
+                      <pic:pic xmlns:pic="http://schemas.openxmlformats.org/drawingml/2006/picture">
+                        <pic:nvPicPr>
+                          <pic:cNvPr id="503077570" name="Picture 4" descr="{image_1}"/>
+                          <pic:cNvPicPr/>
+                        </pic:nvPicPr>
+                        <pic:blipFill>
+                          <a:blip r:embed="rId28" cstate="print">
+                            <a:extLst>
+                              <a:ext uri="{28A0092B-C50C-407E-A947-70E740481C1C}">
+                                <a14:useLocalDpi xmlns:a14="http://schemas.microsoft.com/office/drawing/2010/main" val="0"/>
+                              </a:ext>
+                            </a:extLst>
+                          </a:blip>
+                          <a:stretch>
+                            <a:fillRect/>
+                          </a:stretch>
+                        </pic:blipFill>
+                        <pic:spPr>
+                          <a:xfrm>
+                            <a:off x="0" y="0"/>
+                            <a:ext cx="2023200" cy="2700000"/>
+                          </a:xfrm>
+                          <a:prstGeom prst="rect">
+                            <a:avLst/>
+                          </a:prstGeom>
+                        </pic:spPr>
+                      </pic:pic>
+                    </a:graphicData>
+                  </a:graphic>
+                </wp:inline>
+              </w:drawing>
             </w:r>
           </w:p>
         </w:tc>
@@ -5474,10 +5536,10 @@
                 <w14:ligatures w14:val="standardContextual"/>
               </w:rPr>
               <w:drawing>
-                <wp:inline distT="0" distB="0" distL="0" distR="0" wp14:anchorId="384A27B8" wp14:editId="685DD6E0">
+                <wp:inline distT="0" distB="0" distL="0" distR="0" wp14:anchorId="384A27B8" wp14:editId="4A9D8E1B">
                   <wp:extent cx="2023200" cy="2700000"/>
                   <wp:effectExtent l="0" t="0" r="0" b="5715"/>
-                  <wp:docPr id="566732163" name="Picture 4" descr="A drone with a battery&#10;&#10;AI-generated content may be incorrect."/>
+                  <wp:docPr id="566732163" name="Picture 4" descr="{image_2} "/>
                   <wp:cNvGraphicFramePr>
                     <a:graphicFrameLocks xmlns:a="http://schemas.openxmlformats.org/drawingml/2006/main" noChangeAspect="1"/>
                   </wp:cNvGraphicFramePr>
@@ -5485,7 +5547,7 @@
                     <a:graphicData uri="http://schemas.openxmlformats.org/drawingml/2006/picture">
                       <pic:pic xmlns:pic="http://schemas.openxmlformats.org/drawingml/2006/picture">
                         <pic:nvPicPr>
-                          <pic:cNvPr id="566732163" name="Picture 4" descr="A drone with a battery&#10;&#10;AI-generated content may be incorrect."/>
+                          <pic:cNvPr id="566732163" name="Picture 4" descr="{image_2} "/>
                           <pic:cNvPicPr/>
                         </pic:nvPicPr>
                         <pic:blipFill>
@@ -5681,7 +5743,7 @@
                 <w14:ligatures w14:val="standardContextual"/>
               </w:rPr>
               <w:drawing>
-                <wp:inline distT="0" distB="0" distL="0" distR="0" wp14:anchorId="00F65C5D" wp14:editId="302DCEA8">
+                <wp:inline distT="0" distB="0" distL="0" distR="0" wp14:anchorId="00F65C5D" wp14:editId="4E5FC5B5">
                   <wp:extent cx="2024380" cy="2699385"/>
                   <wp:effectExtent l="0" t="0" r="0" b="5715"/>
                   <wp:docPr id="1892725890" name="Picture 5" descr="A drone with a battery&#10;&#10;AI-generated content may be incorrect."/>
@@ -6524,7 +6586,7 @@
               </wp:anchor>
             </w:drawing>
           </mc:Choice>
-          <mc:Fallback xmlns:a="http://schemas.openxmlformats.org/drawingml/2006/main" xmlns:pic="http://schemas.openxmlformats.org/drawingml/2006/picture" xmlns:a14="http://schemas.microsoft.com/office/drawing/2010/main">
+          <mc:Fallback xmlns:a14="http://schemas.microsoft.com/office/drawing/2010/main" xmlns:pic="http://schemas.openxmlformats.org/drawingml/2006/picture" xmlns:a="http://schemas.openxmlformats.org/drawingml/2006/main">
             <w:pict>
               <v:shape id="Graphic 71" style="position:absolute;margin-left:198.15pt;margin-top:24.15pt;width:346.1pt;height:.1pt;z-index:251797504;visibility:visible;mso-wrap-style:square;mso-wrap-distance-left:0;mso-wrap-distance-top:0;mso-wrap-distance-right:0;mso-wrap-distance-bottom:0;mso-position-horizontal:absolute;mso-position-horizontal-relative:page;mso-position-vertical:absolute;mso-position-vertical-relative:text;v-text-anchor:top" coordsize="4395470,1270" o:spid="_x0000_s1026" filled="f" strokecolor="#221f1f" strokeweight=".2755mm" path="m,l4395419,e" o:gfxdata="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" w14:anchorId="1916DCC8">
                 <v:path arrowok="t"/>
@@ -8395,7 +8457,7 @@
               </wp:anchor>
             </w:drawing>
           </mc:Choice>
-          <mc:Fallback xmlns:a="http://schemas.openxmlformats.org/drawingml/2006/main" xmlns:pic="http://schemas.openxmlformats.org/drawingml/2006/picture" xmlns:a14="http://schemas.microsoft.com/office/drawing/2010/main">
+          <mc:Fallback xmlns:a14="http://schemas.microsoft.com/office/drawing/2010/main" xmlns:pic="http://schemas.openxmlformats.org/drawingml/2006/picture" xmlns:a="http://schemas.openxmlformats.org/drawingml/2006/main">
             <w:pict>
               <v:shape id="Graphic 71" style="position:absolute;margin-left:198.15pt;margin-top:24.15pt;width:346.1pt;height:.1pt;z-index:251825152;visibility:visible;mso-wrap-style:square;mso-wrap-distance-left:0;mso-wrap-distance-top:0;mso-wrap-distance-right:0;mso-wrap-distance-bottom:0;mso-position-horizontal:absolute;mso-position-horizontal-relative:page;mso-position-vertical:absolute;mso-position-vertical-relative:text;v-text-anchor:top" coordsize="4395470,1270" o:spid="_x0000_s1026" filled="f" strokecolor="#221f1f" strokeweight=".2755mm" path="m,l4395419,e" o:gfxdata="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" w14:anchorId="7D6074DF">
                 <v:path arrowok="t"/>
@@ -11146,7 +11208,7 @@
               </wp:anchor>
             </w:drawing>
           </mc:Choice>
-          <mc:Fallback xmlns:a="http://schemas.openxmlformats.org/drawingml/2006/main" xmlns:pic="http://schemas.openxmlformats.org/drawingml/2006/picture" xmlns:a14="http://schemas.microsoft.com/office/drawing/2010/main">
+          <mc:Fallback xmlns:a14="http://schemas.microsoft.com/office/drawing/2010/main" xmlns:pic="http://schemas.openxmlformats.org/drawingml/2006/picture" xmlns:a="http://schemas.openxmlformats.org/drawingml/2006/main">
             <w:pict>
               <v:shape id="Graphic 71" style="position:absolute;margin-left:198.15pt;margin-top:24.15pt;width:346.1pt;height:.1pt;z-index:251880448;visibility:visible;mso-wrap-style:square;mso-wrap-distance-left:0;mso-wrap-distance-top:0;mso-wrap-distance-right:0;mso-wrap-distance-bottom:0;mso-position-horizontal:absolute;mso-position-horizontal-relative:page;mso-position-vertical:absolute;mso-position-vertical-relative:text;v-text-anchor:top" coordsize="4395470,1270" o:spid="_x0000_s1026" filled="f" strokecolor="#221f1f" strokeweight=".2755mm" path="m,l4395419,e" o:gfxdata="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" w14:anchorId="676B11CB">
                 <v:path arrowok="t"/>
@@ -13455,7 +13517,7 @@
               </wp:anchor>
             </w:drawing>
           </mc:Choice>
-          <mc:Fallback xmlns:a="http://schemas.openxmlformats.org/drawingml/2006/main" xmlns:pic="http://schemas.openxmlformats.org/drawingml/2006/picture" xmlns:a14="http://schemas.microsoft.com/office/drawing/2010/main">
+          <mc:Fallback xmlns:a14="http://schemas.microsoft.com/office/drawing/2010/main" xmlns:pic="http://schemas.openxmlformats.org/drawingml/2006/picture" xmlns:a="http://schemas.openxmlformats.org/drawingml/2006/main">
             <w:pict>
               <v:shape id="Graphic 71" style="position:absolute;margin-left:198.15pt;margin-top:24.15pt;width:346.1pt;height:.1pt;z-index:251898880;visibility:visible;mso-wrap-style:square;mso-wrap-distance-left:0;mso-wrap-distance-top:0;mso-wrap-distance-right:0;mso-wrap-distance-bottom:0;mso-position-horizontal:absolute;mso-position-horizontal-relative:page;mso-position-vertical:absolute;mso-position-vertical-relative:text;v-text-anchor:top" coordsize="4395470,1270" o:spid="_x0000_s1026" filled="f" strokecolor="#221f1f" strokeweight=".2755mm" path="m,l4395419,e" o:gfxdata="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" w14:anchorId="10F3D35F">
                 <v:path arrowok="t"/>
@@ -15598,7 +15660,7 @@
               </wp:anchor>
             </w:drawing>
           </mc:Choice>
-          <mc:Fallback xmlns:a="http://schemas.openxmlformats.org/drawingml/2006/main" xmlns:pic="http://schemas.openxmlformats.org/drawingml/2006/picture" xmlns:a14="http://schemas.microsoft.com/office/drawing/2010/main">
+          <mc:Fallback xmlns:a14="http://schemas.microsoft.com/office/drawing/2010/main" xmlns:pic="http://schemas.openxmlformats.org/drawingml/2006/picture" xmlns:a="http://schemas.openxmlformats.org/drawingml/2006/main">
             <w:pict>
               <v:shape id="Graphic 71" style="position:absolute;margin-left:198.15pt;margin-top:24.15pt;width:346.1pt;height:.1pt;z-index:251907072;visibility:visible;mso-wrap-style:square;mso-wrap-distance-left:0;mso-wrap-distance-top:0;mso-wrap-distance-right:0;mso-wrap-distance-bottom:0;mso-position-horizontal:absolute;mso-position-horizontal-relative:page;mso-position-vertical:absolute;mso-position-vertical-relative:text;v-text-anchor:top" coordsize="4395470,1270" o:spid="_x0000_s1026" filled="f" strokecolor="#221f1f" strokeweight=".2755mm" path="m,l4395419,e" o:gfxdata="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" w14:anchorId="2C0F6B63">
                 <v:path arrowok="t"/>
@@ -17770,7 +17832,7 @@
               </wp:anchor>
             </w:drawing>
           </mc:Choice>
-          <mc:Fallback xmlns:a="http://schemas.openxmlformats.org/drawingml/2006/main" xmlns:pic="http://schemas.openxmlformats.org/drawingml/2006/picture" xmlns:a14="http://schemas.microsoft.com/office/drawing/2010/main">
+          <mc:Fallback xmlns:a14="http://schemas.microsoft.com/office/drawing/2010/main" xmlns:pic="http://schemas.openxmlformats.org/drawingml/2006/picture" xmlns:a="http://schemas.openxmlformats.org/drawingml/2006/main">
             <w:pict>
               <v:shape id="Graphic 101" style="position:absolute;margin-left:212.55pt;margin-top:9pt;width:331.7pt;height:.1pt;z-index:251893760;visibility:visible;mso-wrap-style:square;mso-wrap-distance-left:0;mso-wrap-distance-top:0;mso-wrap-distance-right:0;mso-wrap-distance-bottom:0;mso-position-horizontal:absolute;mso-position-horizontal-relative:page;mso-position-vertical:absolute;mso-position-vertical-relative:text;v-text-anchor:top" coordsize="4212590,1270" o:spid="_x0000_s1026" filled="f" strokecolor="#221f1f" strokeweight=".2755mm" path="m,l4212158,e" o:gfxdata="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" w14:anchorId="585B0451">
                 <v:path arrowok="t"/>
@@ -18181,7 +18243,7 @@
               </wp:anchor>
             </w:drawing>
           </mc:Choice>
-          <mc:Fallback xmlns:a="http://schemas.openxmlformats.org/drawingml/2006/main" xmlns:pic="http://schemas.openxmlformats.org/drawingml/2006/picture" xmlns:a14="http://schemas.microsoft.com/office/drawing/2010/main">
+          <mc:Fallback xmlns:a14="http://schemas.microsoft.com/office/drawing/2010/main" xmlns:pic="http://schemas.openxmlformats.org/drawingml/2006/picture" xmlns:a="http://schemas.openxmlformats.org/drawingml/2006/main">
             <w:pict>
               <v:shape id="Graphic 101" style="position:absolute;margin-left:212.55pt;margin-top:9pt;width:331.7pt;height:.1pt;z-index:251729920;visibility:visible;mso-wrap-style:square;mso-wrap-distance-left:0;mso-wrap-distance-top:0;mso-wrap-distance-right:0;mso-wrap-distance-bottom:0;mso-position-horizontal:absolute;mso-position-horizontal-relative:page;mso-position-vertical:absolute;mso-position-vertical-relative:text;v-text-anchor:top" coordsize="4212590,1270" o:spid="_x0000_s1026" filled="f" strokecolor="#221f1f" strokeweight=".2755mm" path="m,l4212158,e" o:gfxdata="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" w14:anchorId="0806A5A4">
                 <v:path arrowok="t"/>
@@ -19082,7 +19144,7 @@
               </wp:anchor>
             </w:drawing>
           </mc:Choice>
-          <mc:Fallback xmlns:a="http://schemas.openxmlformats.org/drawingml/2006/main" xmlns:pic="http://schemas.openxmlformats.org/drawingml/2006/picture" xmlns:a14="http://schemas.microsoft.com/office/drawing/2010/main">
+          <mc:Fallback xmlns:a14="http://schemas.microsoft.com/office/drawing/2010/main" xmlns:pic="http://schemas.openxmlformats.org/drawingml/2006/picture" xmlns:a="http://schemas.openxmlformats.org/drawingml/2006/main">
             <w:pict>
               <v:shape id="Graphic 110" style="position:absolute;margin-left:0;margin-top:0;width:595.25pt;height:841.9pt;z-index:-251642880;visibility:visible;mso-wrap-style:square;mso-wrap-distance-left:0;mso-wrap-distance-top:0;mso-wrap-distance-right:0;mso-wrap-distance-bottom:0;mso-position-horizontal:absolute;mso-position-horizontal-relative:page;mso-position-vertical:absolute;mso-position-vertical-relative:page;v-text-anchor:top" coordsize="7559675,10692130" o:spid="_x0000_s1026" fillcolor="#242e40" stroked="f" path="m7559357,l,,,10692003r7559357,l7559357,xe" o:gfxdata="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" w14:anchorId="167D85BF">
                 <v:path arrowok="t"/>
@@ -20060,7 +20122,7 @@
               </wp:anchor>
             </w:drawing>
           </mc:Choice>
-          <mc:Fallback xmlns:a="http://schemas.openxmlformats.org/drawingml/2006/main" xmlns:pic="http://schemas.openxmlformats.org/drawingml/2006/picture" xmlns:a14="http://schemas.microsoft.com/office/drawing/2010/main">
+          <mc:Fallback xmlns:a14="http://schemas.microsoft.com/office/drawing/2010/main" xmlns:pic="http://schemas.openxmlformats.org/drawingml/2006/picture" xmlns:a="http://schemas.openxmlformats.org/drawingml/2006/main">
             <w:pict>
               <v:shape id="Graphic 111" style="position:absolute;margin-left:362.55pt;margin-top:151.05pt;width:232.7pt;height:408.05pt;z-index:251668480;visibility:visible;mso-wrap-style:square;mso-wrap-distance-left:0;mso-wrap-distance-top:0;mso-wrap-distance-right:0;mso-wrap-distance-bottom:0;mso-position-horizontal:absolute;mso-position-horizontal-relative:page;mso-position-vertical:absolute;mso-position-vertical-relative:page;v-text-anchor:top" coordsize="2955290,5182235" o:spid="_x0000_s1026" fillcolor="#add377" stroked="f" path="m2955112,r-19266,l2882341,12700r-159042,l2670784,25412r-104191,l2514930,38112r-51397,l2361692,63500r-50457,l1825840,190500r-46443,25400l1687741,241300r-45187,25412l1597799,279400r-44323,25400l1509623,317500r-86347,50812l1380820,381012r-41986,25388l1256360,457200r-40488,12700l1136459,520700r-77305,50800l984034,622300r-36716,38100l911174,685800r-35573,25412l840613,736600r-34392,25400l772426,800100r-33185,25412l706678,863600r-31953,25400l643420,914400r-30658,38112l582726,990600r-29362,25400l524662,1054112r-28029,25388l469303,1117600r-26670,38100l416674,1181112r-25260,38088l366864,1257300r-23837,38112l319925,1333500r-22364,25400l275945,1397012r-20866,38088l234962,1473200r-19342,38112l197053,1549400r-17793,38100l162267,1625612r-16205,38088l130670,1701800r-14580,38112l102336,1790700r-12928,38100l77330,1866912r-11252,38088l55689,1943100r-9512,50800l37515,2032000r-7785,38100l22847,2108200r-6007,50800l11747,2197112r-4191,38088l1943,2324112,533,2374900,50,2413000r635,50800l2603,2514600r3150,50800l10160,2616200r5613,38112l22631,2705100r8039,50800l39890,2806700r10402,38100l61861,2895612r12713,50788l88430,2997212r14960,38088l119468,3086100r17171,38112l154889,3175000r19329,38100l194589,3263900r21425,38100l238455,3352812r23469,38088l286385,3441700r25450,38100l338264,3517900r27381,38100l393992,3606800r29273,38100l453466,3683012r31102,38088l516572,3759200r32880,38112l583209,3835400r34607,38100l590372,3937000r-29845,76200l528662,4076700r-33451,63512l460565,4191000r-35420,63512l389343,4318000r-35750,50812l318287,4419600r-34468,50800l250634,4508500r-31534,38100l189649,4584700r-26962,38100l138620,4648200r-20777,25400l100799,4699000r-12941,12712l79438,4711712r-3480,12700l46393,4762500r-22556,38100l8483,4838712,482,4889500,,4927600r7200,50800l22237,5016500r22390,50812l73202,5092700r33947,38100l145643,5156200r42253,12712l233057,5181612r287439,l578599,5168912r57315,l910170,5105400r204001,-50788l1162951,5041900r47854,-25400l1257757,5003800r46012,-25400l1348841,4965700r44120,-25388l1436116,4927600r42176,-25400l1519491,4889500r40208,-25400l1598891,4838712r38177,-12700l1674228,4800600r36119,-25400l1745424,4762500r34011,-25400l1812378,4711712r31865,-12712l1875028,4673600r29679,-25400l1950897,4660900r46508,25400l2044242,4699000r47168,l2331821,4762500r48984,l2479611,4787900r49822,l2579535,4800600r100990,l2731414,4813300r223698,l2955112,4648200r,-114300l2955112,4267200r-17463,l2885795,4254500r-155041,l2679293,4241800r-51346,l2576741,4229100r-51067,l2424011,4203700r-50585,l2074037,4127500r-265088,-88900l1581238,4203700r-34226,12700l1511173,4241800r-37440,25400l1434719,4292600r-40539,25400l1352105,4343400r-43548,25400l1263535,4394200r-46456,12700l1169225,4432300r-49238,25400l1069390,4483100r-51917,12700l964260,4521200r-54496,12700l935253,4495812r25248,-50812l985418,4406900r24473,-50800l1033843,4318000r23317,-50788l1079741,4216400r21755,-50800l1122324,4114800r143612,-368300l1025372,3492500r-26619,-25388l971816,3429000r-27114,-25400l917549,3365500r-27089,-25388l863574,3302000r-26556,-38100l810933,3225812r-25515,-50812l760641,3136900r-23953,-38100l713714,3048000r-21869,-38088l671207,2959100r-19291,-50800l634123,2857500r-16192,-50800l603491,2755900r-12573,-50800l571893,2590800r-6197,-63500l561898,2476500r-1308,-63500l561213,2374900r1828,-50788l566051,2286000r4217,-38100l575652,2209812r6566,-50812l589902,2120900r8839,-38088l608698,2044700r11074,-38100l631939,1968512r13246,-38112l659511,1892300r15379,-38088l691311,1816100r17463,-38100l727252,1739912r19482,-38112l767207,1663700r21463,-38088l811098,1587500r23380,-25400l858799,1524012r25260,-38112l910221,1460500r27064,-38100l965263,1384300r28829,-25400l1023785,1320800r30556,-25388l1085735,1270000r32220,-38100l1150988,1206500r33820,-38088l1219428,1143000r35382,-25400l1290967,1092200r36894,-25388l1365491,1041400r38341,-25400l1442910,990600r39751,-25400l1523098,939812r82880,-50812l1648383,863600r43041,-12700l1735086,825512r44272,-12712l1824215,787400r45428,-12700l1915655,749300r93637,-25388l2056930,698500r347040,-88888l2455354,609612r103962,-25412l2611894,584200r52947,-12700l2825762,571500r54306,-12700l2955112,558800,2955112,xe" o:gfxdata="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" w14:anchorId="1F4DB803">
                 <v:path arrowok="t"/>
@@ -21544,7 +21606,7 @@
               </wp:anchor>
             </w:drawing>
           </mc:Choice>
-          <mc:Fallback xmlns:a="http://schemas.openxmlformats.org/drawingml/2006/main" xmlns:pic="http://schemas.openxmlformats.org/drawingml/2006/picture" xmlns:a14="http://schemas.microsoft.com/office/drawing/2010/main">
+          <mc:Fallback xmlns:a14="http://schemas.microsoft.com/office/drawing/2010/main" xmlns:pic="http://schemas.openxmlformats.org/drawingml/2006/picture" xmlns:a="http://schemas.openxmlformats.org/drawingml/2006/main">
             <w:pict>
               <v:group id="Group 132" style="position:absolute;margin-left:464.8pt;margin-top:2.6pt;width:73.75pt;height:18.1pt;z-index:251670528;mso-wrap-distance-left:0;mso-wrap-distance-right:0;mso-position-horizontal-relative:page" coordsize="9366,2298" o:spid="_x0000_s1026" w14:anchorId="60A65D36" o:gfxdata="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">
                 <v:shape id="Graphic 133" style="position:absolute;left:2461;top:812;width:6909;height:1486;visibility:visible;mso-wrap-style:square;v-text-anchor:top" coordsize="690880,148590" o:spid="_x0000_s1027" stroked="f" path="m94856,l,,,17678r37084,l37084,116852r20510,l57594,17678r37262,l94856,xem140474,30454r-3365,-432l135597,29959r-5029,l127774,30505,108648,48602r-343,l108305,32245r-17564,l90741,116865r18720,l109461,71907r597,-4153l125476,48615r800,-355l129260,47637r4471,l135064,47701r2743,343l139153,48234r1309,216l140462,47637r12,-17183xem226326,32245r-18707,l207619,84620r-355,3048l190715,104419r-9080,l177634,102895r-5689,-6109l170522,91541r,-59296l151815,32245r102,55423l175691,118630r7798,521l188201,119151r4623,-1295l201891,112750r3429,-3429l207619,105067r330,l207949,116852r18365,l226314,105067r12,-648l226326,32245xem314947,87515l280644,65468r-6566,-1295l271145,63373r-5131,-1855l263931,60337r-3175,-2832l259969,55651r76,-4369l274078,44691r5474,l283235,45440r6464,3074l291744,51498r876,4483l312153,55981r-534,-4699l310261,47282r-1664,-2591l305993,40627,281076,29959r-8204,l268859,30340,241261,49606r,8839l275221,80695r6566,1308l284721,82791r11620,12903l295770,97624r-16663,6808l272326,104432r-4318,-1093l260781,98971r-2070,-3823l258165,89700r-18720,l239560,94716r32105,24448l281406,119164r30086,-14732l313791,100939r1156,-4254l314947,87515xem352691,6870r-18707,l333984,32232r18707,l352691,6870xem369595,102946r-13,-648l368261,102616r-1308,203l363016,102946r-3378,l357987,102704r-5220,-7721l352691,46151r16891,l369582,32245r-49720,l319862,46151r14122,l334086,99555r18440,18110l361543,117576r8052,-876l369595,102946xem466737,68745l457352,43700r-3734,-4661l449478,35826r-1448,-673l448030,70802r-63,8090l428828,104419r-8090,l417372,103644,400773,78892r,-13310l402767,58318r7989,-10909l416687,44678r11709,l431787,45529r5905,3378l448030,70802r,-35649l439521,31140r-5816,-1181l421551,29959r-5080,1067l407060,35280r-3670,3518l400773,43688r-330,l400443,32245r-17729,l382714,148120r18707,l401421,105892r318,l403161,108191r24232,10960l436372,119151r5410,-1232l450977,113017r3797,-3277l457606,105892r1092,-1473l460806,101549r2248,-4712l466001,86144r736,-5512l466737,68745xem499732,32245r-18707,l481025,116865r18707,l499732,32245xem499732,l481025,r,17678l499732,17678,499732,xem535152,l516445,r,116852l535152,116852,535152,xem635139,67259r-838,-5182l630478,51181r-2794,-4699l626008,44691r-5652,-6058l615861,35560,605256,31089r-6045,-1130l585647,29959r-6045,1130l550557,62090r-838,5181l549719,81813r29883,36220l585647,119164r13564,l605256,118033r10605,-4470l620356,110490r5639,-6058l588264,104432r-3595,-877l568312,78193r,-7315l588264,44691r8369,l600202,45554r6121,3493l616546,70866r,7315l596582,104419r29413,l635139,67259xem673493,6870r-18707,l654786,32232r18707,l673493,6870xem690410,102298r-1321,318l687781,102819r-3937,127l680440,102946r-1638,-242l673582,94983r-89,-48832l690397,46151r,-13906l640676,32245r,13906l654786,46151r114,53404l673328,117665r9030,-89l690397,116700r,-13754l690410,102298xe" o:gfxdata="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">
@@ -21873,7 +21935,7 @@
               </wp:anchor>
             </w:drawing>
           </mc:Choice>
-          <mc:Fallback xmlns:a="http://schemas.openxmlformats.org/drawingml/2006/main" xmlns:pic="http://schemas.openxmlformats.org/drawingml/2006/picture" xmlns:a14="http://schemas.microsoft.com/office/drawing/2010/main">
+          <mc:Fallback xmlns:a14="http://schemas.microsoft.com/office/drawing/2010/main" xmlns:pic="http://schemas.openxmlformats.org/drawingml/2006/picture" xmlns:a="http://schemas.openxmlformats.org/drawingml/2006/main">
             <w:pict>
               <v:group id="Group 135" style="position:absolute;margin-left:407.95pt;margin-top:19.55pt;width:130.6pt;height:24.5pt;z-index:251669504;mso-wrap-distance-left:0;mso-wrap-distance-right:0;mso-position-horizontal-relative:page" coordsize="16586,3111" o:spid="_x0000_s1026" w14:anchorId="2395EC99" o:gfxdata="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">
                 <v:shape id="Graphic 136" style="position:absolute;left:15030;width:1555;height:3111;visibility:visible;mso-wrap-style:square;v-text-anchor:top" coordsize="155575,311150" o:spid="_x0000_s1027" fillcolor="#dcdce6" stroked="f" path="m155486,l,,,310959r155486,l155486,xe" o:gfxdata="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">
@@ -25073,6 +25135,7 @@
   <w:style w:type="character" w:default="1" w:styleId="DefaultParagraphFont">
     <w:name w:val="Default Paragraph Font"/>
     <w:uiPriority w:val="1"/>
+    <w:semiHidden/>
     <w:unhideWhenUsed/>
   </w:style>
   <w:style w:type="table" w:default="1" w:styleId="TableNormal">

</xml_diff>

<commit_message>
the image placeholder {image_1} in the Word template is still showing as
</commit_message>
<xml_diff>
--- a/public/templates/template.docx
+++ b/public/templates/template.docx
@@ -157,7 +157,7 @@
               </wp:anchor>
             </w:drawing>
           </mc:Choice>
-          <mc:Fallback xmlns:a14="http://schemas.microsoft.com/office/drawing/2010/main" xmlns:pic="http://schemas.openxmlformats.org/drawingml/2006/picture" xmlns:a="http://schemas.openxmlformats.org/drawingml/2006/main">
+          <mc:Fallback xmlns:a="http://schemas.openxmlformats.org/drawingml/2006/main" xmlns:pic="http://schemas.openxmlformats.org/drawingml/2006/picture" xmlns:a14="http://schemas.microsoft.com/office/drawing/2010/main">
             <w:pict>
               <v:shape id="Graphic 1" style="position:absolute;margin-left:0;margin-top:0;width:595.25pt;height:841.9pt;z-index:-251644928;visibility:visible;mso-wrap-style:square;mso-wrap-distance-left:0;mso-wrap-distance-top:0;mso-wrap-distance-right:0;mso-wrap-distance-bottom:0;mso-position-horizontal:absolute;mso-position-horizontal-relative:page;mso-position-vertical:absolute;mso-position-vertical-relative:page;v-text-anchor:top" coordsize="7559675,10692130" o:spid="_x0000_s1026" fillcolor="#242e40" stroked="f" path="m7559357,l,,,10692003r7559357,l7559357,xe" o:gfxdata="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" w14:anchorId="6B128AE5">
                 <v:path arrowok="t"/>
@@ -1788,7 +1788,7 @@
               </wp:anchor>
             </w:drawing>
           </mc:Choice>
-          <mc:Fallback xmlns:a14="http://schemas.microsoft.com/office/drawing/2010/main" xmlns:pic="http://schemas.openxmlformats.org/drawingml/2006/picture" xmlns:a="http://schemas.openxmlformats.org/drawingml/2006/main">
+          <mc:Fallback xmlns:a="http://schemas.openxmlformats.org/drawingml/2006/main" xmlns:pic="http://schemas.openxmlformats.org/drawingml/2006/picture" xmlns:a14="http://schemas.microsoft.com/office/drawing/2010/main">
             <w:pict>
               <v:group id="Group 2" style="position:absolute;margin-left:314.95pt;margin-top:47pt;width:280.3pt;height:548pt;z-index:-251643904;mso-wrap-distance-left:0;mso-wrap-distance-right:0;mso-position-horizontal-relative:page;mso-position-vertical-relative:page" coordsize="35598,69596" o:spid="_x0000_s1026" w14:anchorId="05B42A9C" o:gfxdata="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">
                 <v:shape id="Graphic 3" style="position:absolute;width:35598;height:69596;visibility:visible;mso-wrap-style:square;v-text-anchor:top" coordsize="3559810,6959600" o:spid="_x0000_s1027" fillcolor="#b9d16b" stroked="f" path="m2400541,3073400r-17424,-50800l2363965,2984500r-20815,-50800l2320709,2895600r-24003,-50800l2271179,2806700r-27000,-38100l2215756,2730500r-29794,-38100l2154834,2654300r-32398,-38100l2088807,2590800r-34798,-38100l2018080,2527300r-37020,-38100l1943023,2463800r-39027,-25400l1864042,2413000r-40830,-25400l1781543,2374900r-42456,-25400l1695894,2336800r-43878,-25400l1470634,2260600r-46571,l1377099,2247900r-293967,l830935,2311400r-45479,12700l741006,2349500r-43357,12700l655370,2387600r-41160,25400l574179,2438400r-38862,25400l497624,2489200r-36500,25400l425856,2540000r-34036,38100l359054,2603500r-31496,38100l297383,2679700r-28855,25400l241020,2743200r-26149,38100l190119,2819400r-23330,38100l144868,2895600r-20447,38100l105435,2984500r-17488,38100l71983,3060700r-14427,50800l44678,3149600r-11290,38100l23698,3238500r-8077,38100l9207,3327400r-4762,50800l1371,3416300,,3467100r368,38100l2476,3556000r3886,50800l19532,3695700r9322,50800l40043,3784600r13055,50800l68046,3886200r17437,38100l104622,3975100r20815,50800l147878,4064000r24003,38100l197408,4152900r27013,38100l252844,4229100r29794,38100l313766,4305300r32397,25400l379780,4368800r34811,38100l450519,4432300r37008,25400l525576,4483100r39015,25400l604558,4533900r40830,25400l687057,4584700r42456,25400l861098,4648200r45097,25400l951839,4673600r92697,25400l1091539,4699000r47270,12687l1334947,4711687r50470,-12687l1436039,4699000r201613,-50800l1685442,4622800r46799,-12700l1778038,4584700r44729,-25400l1866404,4533900r42482,-25400l1950186,4483100r40056,-25400l2029015,4419600r37452,-25400l2102548,4356100r34671,-38100l2170442,4279900r31712,-38100l2232317,4203700r19050,-25400l2260892,4165600r26936,-50800l2313089,4076700r23546,-38100l2358402,3987800r19965,-50800l2396477,3898900r-4356,-12700l1859661,3797300r-24931,50800l1807121,3886200r-30125,38100l1744535,3962400r-34646,38100l1673225,4025900r-38532,38100l1594485,4089400r-41733,12700l1509661,4127500r-44285,12700l1326984,4178300r-189064,l952741,4127500r-44882,-25400l865670,4076700r-39967,-25400l788035,4025900r-35345,-25400l719734,3962400r-30544,-38100l661123,3898900r-25565,-38100l612559,3822700r-20397,-50800l574408,3733800r-15062,-38100l547027,3644900r-9551,-38100l530771,3556000r-3836,-38100l526008,3467100r2045,-38100l533107,3378200r8103,-50800l552411,3289300r14351,-50800l584301,3200400r20765,-50800l630008,3111500r27598,-38100l687730,3022600r32461,-25400l754849,2959100r36665,-38100l830033,2895600r40209,-25400l911974,2844800r43091,-12700l999350,2806700r91491,-25400l1137729,2781300r47422,-12700l1279855,2768600r46939,12700l1373644,2781300r92736,25400l1511973,2832100r44881,12700l1600758,2870200r41847,38100l1682267,2933700r37338,38100l1754479,2997200r32296,38100l1816354,3086100r26720,38100l1866811,3162300r525310,-76200l2400541,3073400xem3559632,6438900r-119977,l3393617,6426187r-45948,l3211804,6388087r-44145,-25387l3125241,6337300r-40195,-25413l3047111,6286487r-35611,-25400l2978239,6223000r-30861,-38113l2918968,6146787r-25908,-25387l2869704,6070587r-20790,-38100l2830779,5994400r-15456,-38113l2802598,5905500r-9957,-38100l2785503,5816587r-4267,-38087l2779890,5727687r1613,-38100l2786138,5638800r7658,-50813l2804579,5549900r13919,-50813l2835618,5460987r20358,-50787l2880131,5372087r27089,-50787l2937103,5283187r32538,-38100l3004705,5219700r37478,-38100l3081909,5156187r41872,-25400l3167659,5105400r-84201,-520713l2981655,4597387r-43206,25413l2896349,4648200r-40958,25387l2815564,4698987r-38646,25413l2739466,4749800r-36259,25387l2668193,4800587r-33756,38113l2601950,4864100r-31191,38087l2540876,4940287r-28537,25413l2485161,5003787r-25806,38100l2434945,5080000r-22987,38087l2390419,5156187r-20091,50813l2351722,5245087r-17094,38100l2319045,5321300r-14033,50787l2292553,5410200r-10884,50787l2272385,5499087r-7645,50813l2258745,5587987r-4330,50813l2251786,5676900r-940,50787l2251646,5778500r2553,38087l2258530,5867400r6121,50787l2272588,5956287r9779,50813l2293988,6057887r13500,38113l2322893,6146787r17755,50800l2360079,6235700r21056,50787l2403792,6324600r24181,38100l2453652,6413487r27115,38113l2509291,6489687r29845,38100l2570289,6565900r32398,25400l2636291,6629387r34747,25400l2706916,6692900r36906,25387l2781731,6743687r38888,25400l2860408,6794500r40640,25400l2942513,6845287r42241,12700l3027692,6883387r223812,63500l3297745,6946887r46622,12700l3559632,6959587r,-520687xem3559632,l3384042,r-47270,12700l3289693,12700r-46863,12700l3196259,25400r-92075,25400l3058782,76187r-44895,12700l2969564,114300r-43700,12700l2882836,152400r-42304,25400l2799016,203187r-40665,25413l2718587,254000r-38811,38100l2641981,330187r-36729,25413l2571648,393700r-31966,38087l2509355,469900r-28690,38100l2453627,546087r-25400,38113l2404465,622300r-22123,38087l2361857,711200r-18834,38100l2325814,787387r-15557,50813l2296337,876287r-12268,38113l2273427,965200r-9005,38087l2257069,1054100r-9804,88900l2244839,1193800r-800,38087l2244877,1282700r2489,38100l2251494,1371600r13157,88887l2273693,1498600r10694,50800l2296706,1587487r13970,50813l2326271,1676387r17234,38113l2362390,1765300r20536,38087l2405088,1841500r23799,38100l2454325,1917687r27090,38113l2510142,1993900r30353,38087l2572499,2070100r33642,38100l2642857,2146287r38062,25413l2720276,2209800r40589,25400l2802648,2260587r42888,38113l2889516,2324100r44984,12700l2980461,2362187r46863,25400l3075038,2400300r8420,-12713l3168231,1866900r-42672,-25400l3085084,1816087r-38253,-25400l3010865,1765300r-33642,-38100l2945968,1701787r-28842,-38087l2890774,1625600r-23851,-38113l2845651,1549400r-18644,-50800l2811018,1460487r-13259,-38087l2779560,1333487r-4826,-50787l2772803,1244587r1029,-50787l2777858,1143000r7087,-38113l2795143,1054100r13335,-38113l2825013,965200r19774,-38100l2869222,876287r27267,-38087l2926435,787387r32423,-38087l2993606,723900r36880,-38100l3069336,660387r40665,-25387l3152267,609600r43713,-25400l3334118,546087r47777,-12700l3430270,533387r48768,-12687l3531222,533400r28410,l3559632,520700,3559632,xe" o:gfxdata="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">
@@ -2480,7 +2480,7 @@
               </wp:anchor>
             </w:drawing>
           </mc:Choice>
-          <mc:Fallback xmlns:a14="http://schemas.microsoft.com/office/drawing/2010/main" xmlns:pic="http://schemas.openxmlformats.org/drawingml/2006/picture" xmlns:a="http://schemas.openxmlformats.org/drawingml/2006/main">
+          <mc:Fallback xmlns:a="http://schemas.openxmlformats.org/drawingml/2006/main" xmlns:pic="http://schemas.openxmlformats.org/drawingml/2006/picture" xmlns:a14="http://schemas.microsoft.com/office/drawing/2010/main">
             <w:pict>
               <v:shape id="Graphic 28" style="position:absolute;margin-left:58.1pt;margin-top:-31.1pt;width:.85pt;height:54.15pt;z-index:251659264;visibility:visible;mso-wrap-style:square;mso-wrap-distance-left:0;mso-wrap-distance-top:0;mso-wrap-distance-right:0;mso-wrap-distance-bottom:0;mso-position-horizontal:absolute;mso-position-horizontal-relative:page;mso-position-vertical:absolute;mso-position-vertical-relative:text;v-text-anchor:top" coordsize="10795,687705" o:spid="_x0000_s1026" fillcolor="#add377" stroked="f" path="m10795,l,,,687590r10795,l10795,xe" o:gfxdata="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" w14:anchorId="1C0A8473">
                 <v:path arrowok="t"/>
@@ -3494,7 +3494,7 @@
               </wp:anchor>
             </w:drawing>
           </mc:Choice>
-          <mc:Fallback xmlns:a14="http://schemas.microsoft.com/office/drawing/2010/main" xmlns:pic="http://schemas.openxmlformats.org/drawingml/2006/picture" xmlns:a="http://schemas.openxmlformats.org/drawingml/2006/main">
+          <mc:Fallback xmlns:a="http://schemas.openxmlformats.org/drawingml/2006/main" xmlns:pic="http://schemas.openxmlformats.org/drawingml/2006/picture" xmlns:a14="http://schemas.microsoft.com/office/drawing/2010/main">
             <w:pict>
               <v:group id="Group 29" style="position:absolute;margin-left:470.5pt;margin-top:-10.2pt;width:73.75pt;height:18.1pt;z-index:251661312;mso-wrap-distance-left:0;mso-wrap-distance-right:0;mso-position-horizontal-relative:page" coordsize="9366,2298" o:spid="_x0000_s1026" w14:anchorId="1258109A" o:gfxdata="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">
                 <v:shape id="Graphic 30" style="position:absolute;left:2461;top:812;width:6909;height:1486;visibility:visible;mso-wrap-style:square;v-text-anchor:top" coordsize="690880,148590" o:spid="_x0000_s1027" stroked="f" path="m94856,l,,,17678r37084,l37084,116840r20510,l57594,17678r37262,l94856,xem140474,30441r-3365,-431l135597,29946r-5029,l127774,30492,108635,48602r-330,l108305,32245r-17564,l90741,116865r18720,l109461,71907r597,-4153l125488,48602r788,-355l129260,47625r4483,l135064,47701r2743,330l139153,48221r1321,216l140474,47625r,-17184xem226326,32245r-18707,l207619,84620r-355,3048l190715,104419r-9080,l177634,102895r-5689,-6109l170522,91541r,-59296l151815,32245r102,55423l175691,118630r7798,521l188201,119151r4623,-1295l201891,112737r3429,-3416l207619,105067r330,l207949,116852r18377,l226326,105067r,-648l226326,32245xem314947,87503l280644,65455r-6566,-1295l271145,63360r-5131,-1854l263931,60325r-3175,-2833l259969,55638r88,-4369l274078,44678r5461,l283235,45427r6452,3074l291731,51498r889,4470l312153,55968,281076,29946r-8204,l268859,30327,241261,49593r,8839l275221,80683r6566,1308l284721,82778r11620,12903l295770,97612r-16663,6807l272326,104419r-4318,-1092l260781,98958r-2070,-3810l258165,89687r-18720,l239560,94703r32105,24448l281406,119151r30086,-14732l313791,100926r1156,-4254l314947,87503xem369595,102946r-9957,l357987,102704r-5220,-7721l352691,46151r-18707,l334086,99555r18440,18110l361543,117576r8052,-876l369595,102946xem369595,102298r-1321,305l366953,102806r-3924,127l369595,102933r,-635xem369595,32232r-16904,l352691,6883r-18707,l333984,32232r-14135,l319849,46139r49746,l369595,32232xem466737,68745r-813,-5842l462635,51981r-2464,-4776l458139,44678r-787,-990l453618,39027r-4140,-3213l448030,35140r,35662l447967,78892r-19139,25527l420738,104419r-3366,-775l400773,78892r,-13310l402767,58318r7989,-10909l416687,44678r11709,l431787,45529r5905,3378l448030,70802r,-35662l439521,31127r-5816,-1181l421551,29946r-5080,1067l407060,35267r-3670,3518l400773,43688r-330,l400443,32245r-17729,l382714,148120r18707,l401421,105892r318,l403161,108191r24232,10960l436372,119151r5410,-1232l450977,113017r3797,-3277l457606,105892r1092,-1473l460806,101549r2248,-4712l466001,86144r736,-5512l466737,68745xem499732,32232r-18707,l481025,116852r18707,l499732,32232xem499732,l481025,r,17678l499732,17678,499732,xem535152,l516445,r,116840l535152,116840,535152,xem635139,67259l616546,36017r,34849l616546,78181r-19964,26238l588264,104419r-3595,-876l568312,78181r,-7315l588264,44678r8318,l600202,45554r6121,3493l616546,70866r,-34849l615861,35547,605256,31076r-6045,-1130l585647,29946r-6045,1130l550557,62077r-838,5182l549719,81800r29883,36221l585647,119151r13564,l605256,118021r10605,-4471l620356,110477r5639,-6058l635139,67259xem690397,102946r-9957,l678802,102704r-5220,-7721l673493,46151r-18707,l654900,99555r18428,18110l682358,117576r8039,-876l690397,102946xem690397,102298r-1321,305l687768,102806r-3924,127l690397,102933r,-635xem690397,32232r-16904,l673493,6883r-18707,l654786,32232r-14110,l640676,46139r49721,l690397,32232xe" o:gfxdata="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">
@@ -3868,7 +3868,7 @@
               </wp:anchor>
             </w:drawing>
           </mc:Choice>
-          <mc:Fallback xmlns:a14="http://schemas.microsoft.com/office/drawing/2010/main" xmlns:pic="http://schemas.openxmlformats.org/drawingml/2006/picture" xmlns:a="http://schemas.openxmlformats.org/drawingml/2006/main">
+          <mc:Fallback xmlns:a="http://schemas.openxmlformats.org/drawingml/2006/main" xmlns:pic="http://schemas.openxmlformats.org/drawingml/2006/picture" xmlns:a14="http://schemas.microsoft.com/office/drawing/2010/main">
             <w:pict>
               <v:group id="Group 32" style="position:absolute;margin-left:413.65pt;margin-top:5.5pt;width:130.6pt;height:24.5pt;z-index:251660288;mso-wrap-distance-left:0;mso-wrap-distance-right:0;mso-position-horizontal-relative:page" coordsize="16586,3111" o:spid="_x0000_s1026" w14:anchorId="3AC1D756" o:gfxdata="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">
                 <v:shape id="Graphic 33" style="position:absolute;left:15030;width:1555;height:3111;visibility:visible;mso-wrap-style:square;v-text-anchor:top" coordsize="155575,311150" o:spid="_x0000_s1027" fillcolor="#dcdce6" stroked="f" path="m155486,l,,,310959r155486,l155486,xe" o:gfxdata="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">
@@ -4142,7 +4142,7 @@
               </wp:anchor>
             </w:drawing>
           </mc:Choice>
-          <mc:Fallback xmlns:a14="http://schemas.microsoft.com/office/drawing/2010/main" xmlns:pic="http://schemas.openxmlformats.org/drawingml/2006/picture" xmlns:a="http://schemas.openxmlformats.org/drawingml/2006/main">
+          <mc:Fallback xmlns:a="http://schemas.openxmlformats.org/drawingml/2006/main" xmlns:pic="http://schemas.openxmlformats.org/drawingml/2006/picture" xmlns:a14="http://schemas.microsoft.com/office/drawing/2010/main">
             <w:pict>
               <v:shape id="Graphic 63" style="position:absolute;margin-left:203.7pt;margin-top:9pt;width:340.55pt;height:.1pt;z-index:251662336;visibility:visible;mso-wrap-style:square;mso-wrap-distance-left:0;mso-wrap-distance-top:0;mso-wrap-distance-right:0;mso-wrap-distance-bottom:0;mso-position-horizontal:absolute;mso-position-horizontal-relative:page;mso-position-vertical:absolute;mso-position-vertical-relative:text;v-text-anchor:top" coordsize="4324985,1270" o:spid="_x0000_s1026" filled="f" strokecolor="#221f1f" strokeweight=".2755mm" path="m,l4324413,e" o:gfxdata="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" w14:anchorId="27539D96">
                 <v:path arrowok="t"/>
@@ -5410,39 +5410,15 @@
               <w:rPr>
                 <w:rFonts w:ascii="Aptos" w:hAnsi="Aptos"/>
                 <w:b/>
-                <w:sz w:val="20"/>
-              </w:rPr>
-              <w:t>{image</w:t>
-            </w:r>
-            <w:r>
-              <w:rPr>
-                <w:rFonts w:ascii="Aptos" w:hAnsi="Aptos"/>
-                <w:b/>
-                <w:sz w:val="20"/>
-              </w:rPr>
-              <w:t>_</w:t>
-            </w:r>
-            <w:r>
-              <w:rPr>
-                <w:rFonts w:ascii="Aptos" w:hAnsi="Aptos"/>
-                <w:b/>
-                <w:sz w:val="20"/>
-              </w:rPr>
-              <w:t>1}</w:t>
-            </w:r>
-            <w:r>
-              <w:rPr>
-                <w:rFonts w:ascii="Aptos" w:hAnsi="Aptos"/>
-                <w:b/>
                 <w:noProof/>
                 <w:sz w:val="20"/>
                 <w14:ligatures w14:val="standardContextual"/>
               </w:rPr>
               <w:drawing>
-                <wp:inline distT="0" distB="0" distL="0" distR="0" wp14:anchorId="0C11086B" wp14:editId="2A668016">
+                <wp:inline distT="0" distB="0" distL="0" distR="0" wp14:anchorId="11D6AC19" wp14:editId="47C50F96">
                   <wp:extent cx="2023200" cy="2700000"/>
                   <wp:effectExtent l="0" t="0" r="0" b="5715"/>
-                  <wp:docPr id="503077570" name="Picture 4" descr="{image_1}"/>
+                  <wp:docPr id="1020196553" name="Picture 4" descr="{image_1} "/>
                   <wp:cNvGraphicFramePr>
                     <a:graphicFrameLocks xmlns:a="http://schemas.openxmlformats.org/drawingml/2006/main" noChangeAspect="1"/>
                   </wp:cNvGraphicFramePr>
@@ -5450,7 +5426,7 @@
                     <a:graphicData uri="http://schemas.openxmlformats.org/drawingml/2006/picture">
                       <pic:pic xmlns:pic="http://schemas.openxmlformats.org/drawingml/2006/picture">
                         <pic:nvPicPr>
-                          <pic:cNvPr id="503077570" name="Picture 4" descr="{image_1}"/>
+                          <pic:cNvPr id="1020196553" name="Picture 4" descr="{image_1} "/>
                           <pic:cNvPicPr/>
                         </pic:nvPicPr>
                         <pic:blipFill>
@@ -5536,7 +5512,7 @@
                 <w14:ligatures w14:val="standardContextual"/>
               </w:rPr>
               <w:drawing>
-                <wp:inline distT="0" distB="0" distL="0" distR="0" wp14:anchorId="384A27B8" wp14:editId="4A9D8E1B">
+                <wp:inline distT="0" distB="0" distL="0" distR="0" wp14:anchorId="384A27B8" wp14:editId="6CEC7EB0">
                   <wp:extent cx="2023200" cy="2700000"/>
                   <wp:effectExtent l="0" t="0" r="0" b="5715"/>
                   <wp:docPr id="566732163" name="Picture 4" descr="{image_2} "/>
@@ -5743,7 +5719,7 @@
                 <w14:ligatures w14:val="standardContextual"/>
               </w:rPr>
               <w:drawing>
-                <wp:inline distT="0" distB="0" distL="0" distR="0" wp14:anchorId="00F65C5D" wp14:editId="4E5FC5B5">
+                <wp:inline distT="0" distB="0" distL="0" distR="0" wp14:anchorId="00F65C5D" wp14:editId="1E7E4367">
                   <wp:extent cx="2024380" cy="2699385"/>
                   <wp:effectExtent l="0" t="0" r="0" b="5715"/>
                   <wp:docPr id="1892725890" name="Picture 5" descr="A drone with a battery&#10;&#10;AI-generated content may be incorrect."/>
@@ -6586,7 +6562,7 @@
               </wp:anchor>
             </w:drawing>
           </mc:Choice>
-          <mc:Fallback xmlns:a14="http://schemas.microsoft.com/office/drawing/2010/main" xmlns:pic="http://schemas.openxmlformats.org/drawingml/2006/picture" xmlns:a="http://schemas.openxmlformats.org/drawingml/2006/main">
+          <mc:Fallback xmlns:a="http://schemas.openxmlformats.org/drawingml/2006/main" xmlns:pic="http://schemas.openxmlformats.org/drawingml/2006/picture" xmlns:a14="http://schemas.microsoft.com/office/drawing/2010/main">
             <w:pict>
               <v:shape id="Graphic 71" style="position:absolute;margin-left:198.15pt;margin-top:24.15pt;width:346.1pt;height:.1pt;z-index:251797504;visibility:visible;mso-wrap-style:square;mso-wrap-distance-left:0;mso-wrap-distance-top:0;mso-wrap-distance-right:0;mso-wrap-distance-bottom:0;mso-position-horizontal:absolute;mso-position-horizontal-relative:page;mso-position-vertical:absolute;mso-position-vertical-relative:text;v-text-anchor:top" coordsize="4395470,1270" o:spid="_x0000_s1026" filled="f" strokecolor="#221f1f" strokeweight=".2755mm" path="m,l4395419,e" o:gfxdata="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" w14:anchorId="1916DCC8">
                 <v:path arrowok="t"/>
@@ -8457,7 +8433,7 @@
               </wp:anchor>
             </w:drawing>
           </mc:Choice>
-          <mc:Fallback xmlns:a14="http://schemas.microsoft.com/office/drawing/2010/main" xmlns:pic="http://schemas.openxmlformats.org/drawingml/2006/picture" xmlns:a="http://schemas.openxmlformats.org/drawingml/2006/main">
+          <mc:Fallback xmlns:a="http://schemas.openxmlformats.org/drawingml/2006/main" xmlns:pic="http://schemas.openxmlformats.org/drawingml/2006/picture" xmlns:a14="http://schemas.microsoft.com/office/drawing/2010/main">
             <w:pict>
               <v:shape id="Graphic 71" style="position:absolute;margin-left:198.15pt;margin-top:24.15pt;width:346.1pt;height:.1pt;z-index:251825152;visibility:visible;mso-wrap-style:square;mso-wrap-distance-left:0;mso-wrap-distance-top:0;mso-wrap-distance-right:0;mso-wrap-distance-bottom:0;mso-position-horizontal:absolute;mso-position-horizontal-relative:page;mso-position-vertical:absolute;mso-position-vertical-relative:text;v-text-anchor:top" coordsize="4395470,1270" o:spid="_x0000_s1026" filled="f" strokecolor="#221f1f" strokeweight=".2755mm" path="m,l4395419,e" o:gfxdata="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" w14:anchorId="7D6074DF">
                 <v:path arrowok="t"/>
@@ -11208,7 +11184,7 @@
               </wp:anchor>
             </w:drawing>
           </mc:Choice>
-          <mc:Fallback xmlns:a14="http://schemas.microsoft.com/office/drawing/2010/main" xmlns:pic="http://schemas.openxmlformats.org/drawingml/2006/picture" xmlns:a="http://schemas.openxmlformats.org/drawingml/2006/main">
+          <mc:Fallback xmlns:a="http://schemas.openxmlformats.org/drawingml/2006/main" xmlns:pic="http://schemas.openxmlformats.org/drawingml/2006/picture" xmlns:a14="http://schemas.microsoft.com/office/drawing/2010/main">
             <w:pict>
               <v:shape id="Graphic 71" style="position:absolute;margin-left:198.15pt;margin-top:24.15pt;width:346.1pt;height:.1pt;z-index:251880448;visibility:visible;mso-wrap-style:square;mso-wrap-distance-left:0;mso-wrap-distance-top:0;mso-wrap-distance-right:0;mso-wrap-distance-bottom:0;mso-position-horizontal:absolute;mso-position-horizontal-relative:page;mso-position-vertical:absolute;mso-position-vertical-relative:text;v-text-anchor:top" coordsize="4395470,1270" o:spid="_x0000_s1026" filled="f" strokecolor="#221f1f" strokeweight=".2755mm" path="m,l4395419,e" o:gfxdata="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" w14:anchorId="676B11CB">
                 <v:path arrowok="t"/>
@@ -13517,7 +13493,7 @@
               </wp:anchor>
             </w:drawing>
           </mc:Choice>
-          <mc:Fallback xmlns:a14="http://schemas.microsoft.com/office/drawing/2010/main" xmlns:pic="http://schemas.openxmlformats.org/drawingml/2006/picture" xmlns:a="http://schemas.openxmlformats.org/drawingml/2006/main">
+          <mc:Fallback xmlns:a="http://schemas.openxmlformats.org/drawingml/2006/main" xmlns:pic="http://schemas.openxmlformats.org/drawingml/2006/picture" xmlns:a14="http://schemas.microsoft.com/office/drawing/2010/main">
             <w:pict>
               <v:shape id="Graphic 71" style="position:absolute;margin-left:198.15pt;margin-top:24.15pt;width:346.1pt;height:.1pt;z-index:251898880;visibility:visible;mso-wrap-style:square;mso-wrap-distance-left:0;mso-wrap-distance-top:0;mso-wrap-distance-right:0;mso-wrap-distance-bottom:0;mso-position-horizontal:absolute;mso-position-horizontal-relative:page;mso-position-vertical:absolute;mso-position-vertical-relative:text;v-text-anchor:top" coordsize="4395470,1270" o:spid="_x0000_s1026" filled="f" strokecolor="#221f1f" strokeweight=".2755mm" path="m,l4395419,e" o:gfxdata="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" w14:anchorId="10F3D35F">
                 <v:path arrowok="t"/>
@@ -15660,7 +15636,7 @@
               </wp:anchor>
             </w:drawing>
           </mc:Choice>
-          <mc:Fallback xmlns:a14="http://schemas.microsoft.com/office/drawing/2010/main" xmlns:pic="http://schemas.openxmlformats.org/drawingml/2006/picture" xmlns:a="http://schemas.openxmlformats.org/drawingml/2006/main">
+          <mc:Fallback xmlns:a="http://schemas.openxmlformats.org/drawingml/2006/main" xmlns:pic="http://schemas.openxmlformats.org/drawingml/2006/picture" xmlns:a14="http://schemas.microsoft.com/office/drawing/2010/main">
             <w:pict>
               <v:shape id="Graphic 71" style="position:absolute;margin-left:198.15pt;margin-top:24.15pt;width:346.1pt;height:.1pt;z-index:251907072;visibility:visible;mso-wrap-style:square;mso-wrap-distance-left:0;mso-wrap-distance-top:0;mso-wrap-distance-right:0;mso-wrap-distance-bottom:0;mso-position-horizontal:absolute;mso-position-horizontal-relative:page;mso-position-vertical:absolute;mso-position-vertical-relative:text;v-text-anchor:top" coordsize="4395470,1270" o:spid="_x0000_s1026" filled="f" strokecolor="#221f1f" strokeweight=".2755mm" path="m,l4395419,e" o:gfxdata="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" w14:anchorId="2C0F6B63">
                 <v:path arrowok="t"/>
@@ -17832,7 +17808,7 @@
               </wp:anchor>
             </w:drawing>
           </mc:Choice>
-          <mc:Fallback xmlns:a14="http://schemas.microsoft.com/office/drawing/2010/main" xmlns:pic="http://schemas.openxmlformats.org/drawingml/2006/picture" xmlns:a="http://schemas.openxmlformats.org/drawingml/2006/main">
+          <mc:Fallback xmlns:a="http://schemas.openxmlformats.org/drawingml/2006/main" xmlns:pic="http://schemas.openxmlformats.org/drawingml/2006/picture" xmlns:a14="http://schemas.microsoft.com/office/drawing/2010/main">
             <w:pict>
               <v:shape id="Graphic 101" style="position:absolute;margin-left:212.55pt;margin-top:9pt;width:331.7pt;height:.1pt;z-index:251893760;visibility:visible;mso-wrap-style:square;mso-wrap-distance-left:0;mso-wrap-distance-top:0;mso-wrap-distance-right:0;mso-wrap-distance-bottom:0;mso-position-horizontal:absolute;mso-position-horizontal-relative:page;mso-position-vertical:absolute;mso-position-vertical-relative:text;v-text-anchor:top" coordsize="4212590,1270" o:spid="_x0000_s1026" filled="f" strokecolor="#221f1f" strokeweight=".2755mm" path="m,l4212158,e" o:gfxdata="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" w14:anchorId="585B0451">
                 <v:path arrowok="t"/>
@@ -18243,7 +18219,7 @@
               </wp:anchor>
             </w:drawing>
           </mc:Choice>
-          <mc:Fallback xmlns:a14="http://schemas.microsoft.com/office/drawing/2010/main" xmlns:pic="http://schemas.openxmlformats.org/drawingml/2006/picture" xmlns:a="http://schemas.openxmlformats.org/drawingml/2006/main">
+          <mc:Fallback xmlns:a="http://schemas.openxmlformats.org/drawingml/2006/main" xmlns:pic="http://schemas.openxmlformats.org/drawingml/2006/picture" xmlns:a14="http://schemas.microsoft.com/office/drawing/2010/main">
             <w:pict>
               <v:shape id="Graphic 101" style="position:absolute;margin-left:212.55pt;margin-top:9pt;width:331.7pt;height:.1pt;z-index:251729920;visibility:visible;mso-wrap-style:square;mso-wrap-distance-left:0;mso-wrap-distance-top:0;mso-wrap-distance-right:0;mso-wrap-distance-bottom:0;mso-position-horizontal:absolute;mso-position-horizontal-relative:page;mso-position-vertical:absolute;mso-position-vertical-relative:text;v-text-anchor:top" coordsize="4212590,1270" o:spid="_x0000_s1026" filled="f" strokecolor="#221f1f" strokeweight=".2755mm" path="m,l4212158,e" o:gfxdata="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" w14:anchorId="0806A5A4">
                 <v:path arrowok="t"/>
@@ -19144,7 +19120,7 @@
               </wp:anchor>
             </w:drawing>
           </mc:Choice>
-          <mc:Fallback xmlns:a14="http://schemas.microsoft.com/office/drawing/2010/main" xmlns:pic="http://schemas.openxmlformats.org/drawingml/2006/picture" xmlns:a="http://schemas.openxmlformats.org/drawingml/2006/main">
+          <mc:Fallback xmlns:a="http://schemas.openxmlformats.org/drawingml/2006/main" xmlns:pic="http://schemas.openxmlformats.org/drawingml/2006/picture" xmlns:a14="http://schemas.microsoft.com/office/drawing/2010/main">
             <w:pict>
               <v:shape id="Graphic 110" style="position:absolute;margin-left:0;margin-top:0;width:595.25pt;height:841.9pt;z-index:-251642880;visibility:visible;mso-wrap-style:square;mso-wrap-distance-left:0;mso-wrap-distance-top:0;mso-wrap-distance-right:0;mso-wrap-distance-bottom:0;mso-position-horizontal:absolute;mso-position-horizontal-relative:page;mso-position-vertical:absolute;mso-position-vertical-relative:page;v-text-anchor:top" coordsize="7559675,10692130" o:spid="_x0000_s1026" fillcolor="#242e40" stroked="f" path="m7559357,l,,,10692003r7559357,l7559357,xe" o:gfxdata="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" w14:anchorId="167D85BF">
                 <v:path arrowok="t"/>
@@ -20122,7 +20098,7 @@
               </wp:anchor>
             </w:drawing>
           </mc:Choice>
-          <mc:Fallback xmlns:a14="http://schemas.microsoft.com/office/drawing/2010/main" xmlns:pic="http://schemas.openxmlformats.org/drawingml/2006/picture" xmlns:a="http://schemas.openxmlformats.org/drawingml/2006/main">
+          <mc:Fallback xmlns:a="http://schemas.openxmlformats.org/drawingml/2006/main" xmlns:pic="http://schemas.openxmlformats.org/drawingml/2006/picture" xmlns:a14="http://schemas.microsoft.com/office/drawing/2010/main">
             <w:pict>
               <v:shape id="Graphic 111" style="position:absolute;margin-left:362.55pt;margin-top:151.05pt;width:232.7pt;height:408.05pt;z-index:251668480;visibility:visible;mso-wrap-style:square;mso-wrap-distance-left:0;mso-wrap-distance-top:0;mso-wrap-distance-right:0;mso-wrap-distance-bottom:0;mso-position-horizontal:absolute;mso-position-horizontal-relative:page;mso-position-vertical:absolute;mso-position-vertical-relative:page;v-text-anchor:top" coordsize="2955290,5182235" o:spid="_x0000_s1026" fillcolor="#add377" stroked="f" path="m2955112,r-19266,l2882341,12700r-159042,l2670784,25412r-104191,l2514930,38112r-51397,l2361692,63500r-50457,l1825840,190500r-46443,25400l1687741,241300r-45187,25412l1597799,279400r-44323,25400l1509623,317500r-86347,50812l1380820,381012r-41986,25388l1256360,457200r-40488,12700l1136459,520700r-77305,50800l984034,622300r-36716,38100l911174,685800r-35573,25412l840613,736600r-34392,25400l772426,800100r-33185,25412l706678,863600r-31953,25400l643420,914400r-30658,38112l582726,990600r-29362,25400l524662,1054112r-28029,25388l469303,1117600r-26670,38100l416674,1181112r-25260,38088l366864,1257300r-23837,38112l319925,1333500r-22364,25400l275945,1397012r-20866,38088l234962,1473200r-19342,38112l197053,1549400r-17793,38100l162267,1625612r-16205,38088l130670,1701800r-14580,38112l102336,1790700r-12928,38100l77330,1866912r-11252,38088l55689,1943100r-9512,50800l37515,2032000r-7785,38100l22847,2108200r-6007,50800l11747,2197112r-4191,38088l1943,2324112,533,2374900,50,2413000r635,50800l2603,2514600r3150,50800l10160,2616200r5613,38112l22631,2705100r8039,50800l39890,2806700r10402,38100l61861,2895612r12713,50788l88430,2997212r14960,38088l119468,3086100r17171,38112l154889,3175000r19329,38100l194589,3263900r21425,38100l238455,3352812r23469,38088l286385,3441700r25450,38100l338264,3517900r27381,38100l393992,3606800r29273,38100l453466,3683012r31102,38088l516572,3759200r32880,38112l583209,3835400r34607,38100l590372,3937000r-29845,76200l528662,4076700r-33451,63512l460565,4191000r-35420,63512l389343,4318000r-35750,50812l318287,4419600r-34468,50800l250634,4508500r-31534,38100l189649,4584700r-26962,38100l138620,4648200r-20777,25400l100799,4699000r-12941,12712l79438,4711712r-3480,12700l46393,4762500r-22556,38100l8483,4838712,482,4889500,,4927600r7200,50800l22237,5016500r22390,50812l73202,5092700r33947,38100l145643,5156200r42253,12712l233057,5181612r287439,l578599,5168912r57315,l910170,5105400r204001,-50788l1162951,5041900r47854,-25400l1257757,5003800r46012,-25400l1348841,4965700r44120,-25388l1436116,4927600r42176,-25400l1519491,4889500r40208,-25400l1598891,4838712r38177,-12700l1674228,4800600r36119,-25400l1745424,4762500r34011,-25400l1812378,4711712r31865,-12712l1875028,4673600r29679,-25400l1950897,4660900r46508,25400l2044242,4699000r47168,l2331821,4762500r48984,l2479611,4787900r49822,l2579535,4800600r100990,l2731414,4813300r223698,l2955112,4648200r,-114300l2955112,4267200r-17463,l2885795,4254500r-155041,l2679293,4241800r-51346,l2576741,4229100r-51067,l2424011,4203700r-50585,l2074037,4127500r-265088,-88900l1581238,4203700r-34226,12700l1511173,4241800r-37440,25400l1434719,4292600r-40539,25400l1352105,4343400r-43548,25400l1263535,4394200r-46456,12700l1169225,4432300r-49238,25400l1069390,4483100r-51917,12700l964260,4521200r-54496,12700l935253,4495812r25248,-50812l985418,4406900r24473,-50800l1033843,4318000r23317,-50788l1079741,4216400r21755,-50800l1122324,4114800r143612,-368300l1025372,3492500r-26619,-25388l971816,3429000r-27114,-25400l917549,3365500r-27089,-25388l863574,3302000r-26556,-38100l810933,3225812r-25515,-50812l760641,3136900r-23953,-38100l713714,3048000r-21869,-38088l671207,2959100r-19291,-50800l634123,2857500r-16192,-50800l603491,2755900r-12573,-50800l571893,2590800r-6197,-63500l561898,2476500r-1308,-63500l561213,2374900r1828,-50788l566051,2286000r4217,-38100l575652,2209812r6566,-50812l589902,2120900r8839,-38088l608698,2044700r11074,-38100l631939,1968512r13246,-38112l659511,1892300r15379,-38088l691311,1816100r17463,-38100l727252,1739912r19482,-38112l767207,1663700r21463,-38088l811098,1587500r23380,-25400l858799,1524012r25260,-38112l910221,1460500r27064,-38100l965263,1384300r28829,-25400l1023785,1320800r30556,-25388l1085735,1270000r32220,-38100l1150988,1206500r33820,-38088l1219428,1143000r35382,-25400l1290967,1092200r36894,-25388l1365491,1041400r38341,-25400l1442910,990600r39751,-25400l1523098,939812r82880,-50812l1648383,863600r43041,-12700l1735086,825512r44272,-12712l1824215,787400r45428,-12700l1915655,749300r93637,-25388l2056930,698500r347040,-88888l2455354,609612r103962,-25412l2611894,584200r52947,-12700l2825762,571500r54306,-12700l2955112,558800,2955112,xe" o:gfxdata="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" w14:anchorId="1F4DB803">
                 <v:path arrowok="t"/>
@@ -21606,7 +21582,7 @@
               </wp:anchor>
             </w:drawing>
           </mc:Choice>
-          <mc:Fallback xmlns:a14="http://schemas.microsoft.com/office/drawing/2010/main" xmlns:pic="http://schemas.openxmlformats.org/drawingml/2006/picture" xmlns:a="http://schemas.openxmlformats.org/drawingml/2006/main">
+          <mc:Fallback xmlns:a="http://schemas.openxmlformats.org/drawingml/2006/main" xmlns:pic="http://schemas.openxmlformats.org/drawingml/2006/picture" xmlns:a14="http://schemas.microsoft.com/office/drawing/2010/main">
             <w:pict>
               <v:group id="Group 132" style="position:absolute;margin-left:464.8pt;margin-top:2.6pt;width:73.75pt;height:18.1pt;z-index:251670528;mso-wrap-distance-left:0;mso-wrap-distance-right:0;mso-position-horizontal-relative:page" coordsize="9366,2298" o:spid="_x0000_s1026" w14:anchorId="60A65D36" o:gfxdata="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">
                 <v:shape id="Graphic 133" style="position:absolute;left:2461;top:812;width:6909;height:1486;visibility:visible;mso-wrap-style:square;v-text-anchor:top" coordsize="690880,148590" o:spid="_x0000_s1027" stroked="f" path="m94856,l,,,17678r37084,l37084,116852r20510,l57594,17678r37262,l94856,xem140474,30454r-3365,-432l135597,29959r-5029,l127774,30505,108648,48602r-343,l108305,32245r-17564,l90741,116865r18720,l109461,71907r597,-4153l125476,48615r800,-355l129260,47637r4471,l135064,47701r2743,343l139153,48234r1309,216l140462,47637r12,-17183xem226326,32245r-18707,l207619,84620r-355,3048l190715,104419r-9080,l177634,102895r-5689,-6109l170522,91541r,-59296l151815,32245r102,55423l175691,118630r7798,521l188201,119151r4623,-1295l201891,112750r3429,-3429l207619,105067r330,l207949,116852r18365,l226314,105067r12,-648l226326,32245xem314947,87515l280644,65468r-6566,-1295l271145,63373r-5131,-1855l263931,60337r-3175,-2832l259969,55651r76,-4369l274078,44691r5474,l283235,45440r6464,3074l291744,51498r876,4483l312153,55981r-534,-4699l310261,47282r-1664,-2591l305993,40627,281076,29959r-8204,l268859,30340,241261,49606r,8839l275221,80695r6566,1308l284721,82791r11620,12903l295770,97624r-16663,6808l272326,104432r-4318,-1093l260781,98971r-2070,-3823l258165,89700r-18720,l239560,94716r32105,24448l281406,119164r30086,-14732l313791,100939r1156,-4254l314947,87515xem352691,6870r-18707,l333984,32232r18707,l352691,6870xem369595,102946r-13,-648l368261,102616r-1308,203l363016,102946r-3378,l357987,102704r-5220,-7721l352691,46151r16891,l369582,32245r-49720,l319862,46151r14122,l334086,99555r18440,18110l361543,117576r8052,-876l369595,102946xem466737,68745l457352,43700r-3734,-4661l449478,35826r-1448,-673l448030,70802r-63,8090l428828,104419r-8090,l417372,103644,400773,78892r,-13310l402767,58318r7989,-10909l416687,44678r11709,l431787,45529r5905,3378l448030,70802r,-35649l439521,31140r-5816,-1181l421551,29959r-5080,1067l407060,35280r-3670,3518l400773,43688r-330,l400443,32245r-17729,l382714,148120r18707,l401421,105892r318,l403161,108191r24232,10960l436372,119151r5410,-1232l450977,113017r3797,-3277l457606,105892r1092,-1473l460806,101549r2248,-4712l466001,86144r736,-5512l466737,68745xem499732,32245r-18707,l481025,116865r18707,l499732,32245xem499732,l481025,r,17678l499732,17678,499732,xem535152,l516445,r,116852l535152,116852,535152,xem635139,67259r-838,-5182l630478,51181r-2794,-4699l626008,44691r-5652,-6058l615861,35560,605256,31089r-6045,-1130l585647,29959r-6045,1130l550557,62090r-838,5181l549719,81813r29883,36220l585647,119164r13564,l605256,118033r10605,-4470l620356,110490r5639,-6058l588264,104432r-3595,-877l568312,78193r,-7315l588264,44691r8369,l600202,45554r6121,3493l616546,70866r,7315l596582,104419r29413,l635139,67259xem673493,6870r-18707,l654786,32232r18707,l673493,6870xem690410,102298r-1321,318l687781,102819r-3937,127l680440,102946r-1638,-242l673582,94983r-89,-48832l690397,46151r,-13906l640676,32245r,13906l654786,46151r114,53404l673328,117665r9030,-89l690397,116700r,-13754l690410,102298xe" o:gfxdata="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">
@@ -21935,7 +21911,7 @@
               </wp:anchor>
             </w:drawing>
           </mc:Choice>
-          <mc:Fallback xmlns:a14="http://schemas.microsoft.com/office/drawing/2010/main" xmlns:pic="http://schemas.openxmlformats.org/drawingml/2006/picture" xmlns:a="http://schemas.openxmlformats.org/drawingml/2006/main">
+          <mc:Fallback xmlns:a="http://schemas.openxmlformats.org/drawingml/2006/main" xmlns:pic="http://schemas.openxmlformats.org/drawingml/2006/picture" xmlns:a14="http://schemas.microsoft.com/office/drawing/2010/main">
             <w:pict>
               <v:group id="Group 135" style="position:absolute;margin-left:407.95pt;margin-top:19.55pt;width:130.6pt;height:24.5pt;z-index:251669504;mso-wrap-distance-left:0;mso-wrap-distance-right:0;mso-position-horizontal-relative:page" coordsize="16586,3111" o:spid="_x0000_s1026" w14:anchorId="2395EC99" o:gfxdata="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">
                 <v:shape id="Graphic 136" style="position:absolute;left:15030;width:1555;height:3111;visibility:visible;mso-wrap-style:square;v-text-anchor:top" coordsize="155575,311150" o:spid="_x0000_s1027" fillcolor="#dcdce6" stroked="f" path="m155486,l,,,310959r155486,l155486,xe" o:gfxdata="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">

</xml_diff>

<commit_message>
The Issue: The problem is with this line in your getImage() function in
</commit_message>
<xml_diff>
--- a/public/templates/template.docx
+++ b/public/templates/template.docx
@@ -157,7 +157,7 @@
               </wp:anchor>
             </w:drawing>
           </mc:Choice>
-          <mc:Fallback xmlns:a="http://schemas.openxmlformats.org/drawingml/2006/main" xmlns:pic="http://schemas.openxmlformats.org/drawingml/2006/picture" xmlns:a14="http://schemas.microsoft.com/office/drawing/2010/main">
+          <mc:Fallback xmlns:a14="http://schemas.microsoft.com/office/drawing/2010/main" xmlns:pic="http://schemas.openxmlformats.org/drawingml/2006/picture" xmlns:a="http://schemas.openxmlformats.org/drawingml/2006/main">
             <w:pict>
               <v:shape id="Graphic 1" style="position:absolute;margin-left:0;margin-top:0;width:595.25pt;height:841.9pt;z-index:-251644928;visibility:visible;mso-wrap-style:square;mso-wrap-distance-left:0;mso-wrap-distance-top:0;mso-wrap-distance-right:0;mso-wrap-distance-bottom:0;mso-position-horizontal:absolute;mso-position-horizontal-relative:page;mso-position-vertical:absolute;mso-position-vertical-relative:page;v-text-anchor:top" coordsize="7559675,10692130" o:spid="_x0000_s1026" fillcolor="#242e40" stroked="f" path="m7559357,l,,,10692003r7559357,l7559357,xe" o:gfxdata="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" w14:anchorId="6B128AE5">
                 <v:path arrowok="t"/>
@@ -1788,7 +1788,7 @@
               </wp:anchor>
             </w:drawing>
           </mc:Choice>
-          <mc:Fallback xmlns:a="http://schemas.openxmlformats.org/drawingml/2006/main" xmlns:pic="http://schemas.openxmlformats.org/drawingml/2006/picture" xmlns:a14="http://schemas.microsoft.com/office/drawing/2010/main">
+          <mc:Fallback xmlns:a14="http://schemas.microsoft.com/office/drawing/2010/main" xmlns:pic="http://schemas.openxmlformats.org/drawingml/2006/picture" xmlns:a="http://schemas.openxmlformats.org/drawingml/2006/main">
             <w:pict>
               <v:group id="Group 2" style="position:absolute;margin-left:314.95pt;margin-top:47pt;width:280.3pt;height:548pt;z-index:-251643904;mso-wrap-distance-left:0;mso-wrap-distance-right:0;mso-position-horizontal-relative:page;mso-position-vertical-relative:page" coordsize="35598,69596" o:spid="_x0000_s1026" w14:anchorId="05B42A9C" o:gfxdata="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">
                 <v:shape id="Graphic 3" style="position:absolute;width:35598;height:69596;visibility:visible;mso-wrap-style:square;v-text-anchor:top" coordsize="3559810,6959600" o:spid="_x0000_s1027" fillcolor="#b9d16b" stroked="f" path="m2400541,3073400r-17424,-50800l2363965,2984500r-20815,-50800l2320709,2895600r-24003,-50800l2271179,2806700r-27000,-38100l2215756,2730500r-29794,-38100l2154834,2654300r-32398,-38100l2088807,2590800r-34798,-38100l2018080,2527300r-37020,-38100l1943023,2463800r-39027,-25400l1864042,2413000r-40830,-25400l1781543,2374900r-42456,-25400l1695894,2336800r-43878,-25400l1470634,2260600r-46571,l1377099,2247900r-293967,l830935,2311400r-45479,12700l741006,2349500r-43357,12700l655370,2387600r-41160,25400l574179,2438400r-38862,25400l497624,2489200r-36500,25400l425856,2540000r-34036,38100l359054,2603500r-31496,38100l297383,2679700r-28855,25400l241020,2743200r-26149,38100l190119,2819400r-23330,38100l144868,2895600r-20447,38100l105435,2984500r-17488,38100l71983,3060700r-14427,50800l44678,3149600r-11290,38100l23698,3238500r-8077,38100l9207,3327400r-4762,50800l1371,3416300,,3467100r368,38100l2476,3556000r3886,50800l19532,3695700r9322,50800l40043,3784600r13055,50800l68046,3886200r17437,38100l104622,3975100r20815,50800l147878,4064000r24003,38100l197408,4152900r27013,38100l252844,4229100r29794,38100l313766,4305300r32397,25400l379780,4368800r34811,38100l450519,4432300r37008,25400l525576,4483100r39015,25400l604558,4533900r40830,25400l687057,4584700r42456,25400l861098,4648200r45097,25400l951839,4673600r92697,25400l1091539,4699000r47270,12687l1334947,4711687r50470,-12687l1436039,4699000r201613,-50800l1685442,4622800r46799,-12700l1778038,4584700r44729,-25400l1866404,4533900r42482,-25400l1950186,4483100r40056,-25400l2029015,4419600r37452,-25400l2102548,4356100r34671,-38100l2170442,4279900r31712,-38100l2232317,4203700r19050,-25400l2260892,4165600r26936,-50800l2313089,4076700r23546,-38100l2358402,3987800r19965,-50800l2396477,3898900r-4356,-12700l1859661,3797300r-24931,50800l1807121,3886200r-30125,38100l1744535,3962400r-34646,38100l1673225,4025900r-38532,38100l1594485,4089400r-41733,12700l1509661,4127500r-44285,12700l1326984,4178300r-189064,l952741,4127500r-44882,-25400l865670,4076700r-39967,-25400l788035,4025900r-35345,-25400l719734,3962400r-30544,-38100l661123,3898900r-25565,-38100l612559,3822700r-20397,-50800l574408,3733800r-15062,-38100l547027,3644900r-9551,-38100l530771,3556000r-3836,-38100l526008,3467100r2045,-38100l533107,3378200r8103,-50800l552411,3289300r14351,-50800l584301,3200400r20765,-50800l630008,3111500r27598,-38100l687730,3022600r32461,-25400l754849,2959100r36665,-38100l830033,2895600r40209,-25400l911974,2844800r43091,-12700l999350,2806700r91491,-25400l1137729,2781300r47422,-12700l1279855,2768600r46939,12700l1373644,2781300r92736,25400l1511973,2832100r44881,12700l1600758,2870200r41847,38100l1682267,2933700r37338,38100l1754479,2997200r32296,38100l1816354,3086100r26720,38100l1866811,3162300r525310,-76200l2400541,3073400xem3559632,6438900r-119977,l3393617,6426187r-45948,l3211804,6388087r-44145,-25387l3125241,6337300r-40195,-25413l3047111,6286487r-35611,-25400l2978239,6223000r-30861,-38113l2918968,6146787r-25908,-25387l2869704,6070587r-20790,-38100l2830779,5994400r-15456,-38113l2802598,5905500r-9957,-38100l2785503,5816587r-4267,-38087l2779890,5727687r1613,-38100l2786138,5638800r7658,-50813l2804579,5549900r13919,-50813l2835618,5460987r20358,-50787l2880131,5372087r27089,-50787l2937103,5283187r32538,-38100l3004705,5219700r37478,-38100l3081909,5156187r41872,-25400l3167659,5105400r-84201,-520713l2981655,4597387r-43206,25413l2896349,4648200r-40958,25387l2815564,4698987r-38646,25413l2739466,4749800r-36259,25387l2668193,4800587r-33756,38113l2601950,4864100r-31191,38087l2540876,4940287r-28537,25413l2485161,5003787r-25806,38100l2434945,5080000r-22987,38087l2390419,5156187r-20091,50813l2351722,5245087r-17094,38100l2319045,5321300r-14033,50787l2292553,5410200r-10884,50787l2272385,5499087r-7645,50813l2258745,5587987r-4330,50813l2251786,5676900r-940,50787l2251646,5778500r2553,38087l2258530,5867400r6121,50787l2272588,5956287r9779,50813l2293988,6057887r13500,38113l2322893,6146787r17755,50800l2360079,6235700r21056,50787l2403792,6324600r24181,38100l2453652,6413487r27115,38113l2509291,6489687r29845,38100l2570289,6565900r32398,25400l2636291,6629387r34747,25400l2706916,6692900r36906,25387l2781731,6743687r38888,25400l2860408,6794500r40640,25400l2942513,6845287r42241,12700l3027692,6883387r223812,63500l3297745,6946887r46622,12700l3559632,6959587r,-520687xem3559632,l3384042,r-47270,12700l3289693,12700r-46863,12700l3196259,25400r-92075,25400l3058782,76187r-44895,12700l2969564,114300r-43700,12700l2882836,152400r-42304,25400l2799016,203187r-40665,25413l2718587,254000r-38811,38100l2641981,330187r-36729,25413l2571648,393700r-31966,38087l2509355,469900r-28690,38100l2453627,546087r-25400,38113l2404465,622300r-22123,38087l2361857,711200r-18834,38100l2325814,787387r-15557,50813l2296337,876287r-12268,38113l2273427,965200r-9005,38087l2257069,1054100r-9804,88900l2244839,1193800r-800,38087l2244877,1282700r2489,38100l2251494,1371600r13157,88887l2273693,1498600r10694,50800l2296706,1587487r13970,50813l2326271,1676387r17234,38113l2362390,1765300r20536,38087l2405088,1841500r23799,38100l2454325,1917687r27090,38113l2510142,1993900r30353,38087l2572499,2070100r33642,38100l2642857,2146287r38062,25413l2720276,2209800r40589,25400l2802648,2260587r42888,38113l2889516,2324100r44984,12700l2980461,2362187r46863,25400l3075038,2400300r8420,-12713l3168231,1866900r-42672,-25400l3085084,1816087r-38253,-25400l3010865,1765300r-33642,-38100l2945968,1701787r-28842,-38087l2890774,1625600r-23851,-38113l2845651,1549400r-18644,-50800l2811018,1460487r-13259,-38087l2779560,1333487r-4826,-50787l2772803,1244587r1029,-50787l2777858,1143000r7087,-38113l2795143,1054100r13335,-38113l2825013,965200r19774,-38100l2869222,876287r27267,-38087l2926435,787387r32423,-38087l2993606,723900r36880,-38100l3069336,660387r40665,-25387l3152267,609600r43713,-25400l3334118,546087r47777,-12700l3430270,533387r48768,-12687l3531222,533400r28410,l3559632,520700,3559632,xe" o:gfxdata="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">
@@ -2480,7 +2480,7 @@
               </wp:anchor>
             </w:drawing>
           </mc:Choice>
-          <mc:Fallback xmlns:a="http://schemas.openxmlformats.org/drawingml/2006/main" xmlns:pic="http://schemas.openxmlformats.org/drawingml/2006/picture" xmlns:a14="http://schemas.microsoft.com/office/drawing/2010/main">
+          <mc:Fallback xmlns:a14="http://schemas.microsoft.com/office/drawing/2010/main" xmlns:pic="http://schemas.openxmlformats.org/drawingml/2006/picture" xmlns:a="http://schemas.openxmlformats.org/drawingml/2006/main">
             <w:pict>
               <v:shape id="Graphic 28" style="position:absolute;margin-left:58.1pt;margin-top:-31.1pt;width:.85pt;height:54.15pt;z-index:251659264;visibility:visible;mso-wrap-style:square;mso-wrap-distance-left:0;mso-wrap-distance-top:0;mso-wrap-distance-right:0;mso-wrap-distance-bottom:0;mso-position-horizontal:absolute;mso-position-horizontal-relative:page;mso-position-vertical:absolute;mso-position-vertical-relative:text;v-text-anchor:top" coordsize="10795,687705" o:spid="_x0000_s1026" fillcolor="#add377" stroked="f" path="m10795,l,,,687590r10795,l10795,xe" o:gfxdata="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" w14:anchorId="1C0A8473">
                 <v:path arrowok="t"/>
@@ -3494,7 +3494,7 @@
               </wp:anchor>
             </w:drawing>
           </mc:Choice>
-          <mc:Fallback xmlns:a="http://schemas.openxmlformats.org/drawingml/2006/main" xmlns:pic="http://schemas.openxmlformats.org/drawingml/2006/picture" xmlns:a14="http://schemas.microsoft.com/office/drawing/2010/main">
+          <mc:Fallback xmlns:a14="http://schemas.microsoft.com/office/drawing/2010/main" xmlns:pic="http://schemas.openxmlformats.org/drawingml/2006/picture" xmlns:a="http://schemas.openxmlformats.org/drawingml/2006/main">
             <w:pict>
               <v:group id="Group 29" style="position:absolute;margin-left:470.5pt;margin-top:-10.2pt;width:73.75pt;height:18.1pt;z-index:251661312;mso-wrap-distance-left:0;mso-wrap-distance-right:0;mso-position-horizontal-relative:page" coordsize="9366,2298" o:spid="_x0000_s1026" w14:anchorId="1258109A" o:gfxdata="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">
                 <v:shape id="Graphic 30" style="position:absolute;left:2461;top:812;width:6909;height:1486;visibility:visible;mso-wrap-style:square;v-text-anchor:top" coordsize="690880,148590" o:spid="_x0000_s1027" stroked="f" path="m94856,l,,,17678r37084,l37084,116840r20510,l57594,17678r37262,l94856,xem140474,30441r-3365,-431l135597,29946r-5029,l127774,30492,108635,48602r-330,l108305,32245r-17564,l90741,116865r18720,l109461,71907r597,-4153l125488,48602r788,-355l129260,47625r4483,l135064,47701r2743,330l139153,48221r1321,216l140474,47625r,-17184xem226326,32245r-18707,l207619,84620r-355,3048l190715,104419r-9080,l177634,102895r-5689,-6109l170522,91541r,-59296l151815,32245r102,55423l175691,118630r7798,521l188201,119151r4623,-1295l201891,112737r3429,-3416l207619,105067r330,l207949,116852r18377,l226326,105067r,-648l226326,32245xem314947,87503l280644,65455r-6566,-1295l271145,63360r-5131,-1854l263931,60325r-3175,-2833l259969,55638r88,-4369l274078,44678r5461,l283235,45427r6452,3074l291731,51498r889,4470l312153,55968,281076,29946r-8204,l268859,30327,241261,49593r,8839l275221,80683r6566,1308l284721,82778r11620,12903l295770,97612r-16663,6807l272326,104419r-4318,-1092l260781,98958r-2070,-3810l258165,89687r-18720,l239560,94703r32105,24448l281406,119151r30086,-14732l313791,100926r1156,-4254l314947,87503xem369595,102946r-9957,l357987,102704r-5220,-7721l352691,46151r-18707,l334086,99555r18440,18110l361543,117576r8052,-876l369595,102946xem369595,102298r-1321,305l366953,102806r-3924,127l369595,102933r,-635xem369595,32232r-16904,l352691,6883r-18707,l333984,32232r-14135,l319849,46139r49746,l369595,32232xem466737,68745r-813,-5842l462635,51981r-2464,-4776l458139,44678r-787,-990l453618,39027r-4140,-3213l448030,35140r,35662l447967,78892r-19139,25527l420738,104419r-3366,-775l400773,78892r,-13310l402767,58318r7989,-10909l416687,44678r11709,l431787,45529r5905,3378l448030,70802r,-35662l439521,31127r-5816,-1181l421551,29946r-5080,1067l407060,35267r-3670,3518l400773,43688r-330,l400443,32245r-17729,l382714,148120r18707,l401421,105892r318,l403161,108191r24232,10960l436372,119151r5410,-1232l450977,113017r3797,-3277l457606,105892r1092,-1473l460806,101549r2248,-4712l466001,86144r736,-5512l466737,68745xem499732,32232r-18707,l481025,116852r18707,l499732,32232xem499732,l481025,r,17678l499732,17678,499732,xem535152,l516445,r,116840l535152,116840,535152,xem635139,67259l616546,36017r,34849l616546,78181r-19964,26238l588264,104419r-3595,-876l568312,78181r,-7315l588264,44678r8318,l600202,45554r6121,3493l616546,70866r,-34849l615861,35547,605256,31076r-6045,-1130l585647,29946r-6045,1130l550557,62077r-838,5182l549719,81800r29883,36221l585647,119151r13564,l605256,118021r10605,-4471l620356,110477r5639,-6058l635139,67259xem690397,102946r-9957,l678802,102704r-5220,-7721l673493,46151r-18707,l654900,99555r18428,18110l682358,117576r8039,-876l690397,102946xem690397,102298r-1321,305l687768,102806r-3924,127l690397,102933r,-635xem690397,32232r-16904,l673493,6883r-18707,l654786,32232r-14110,l640676,46139r49721,l690397,32232xe" o:gfxdata="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">
@@ -3868,7 +3868,7 @@
               </wp:anchor>
             </w:drawing>
           </mc:Choice>
-          <mc:Fallback xmlns:a="http://schemas.openxmlformats.org/drawingml/2006/main" xmlns:pic="http://schemas.openxmlformats.org/drawingml/2006/picture" xmlns:a14="http://schemas.microsoft.com/office/drawing/2010/main">
+          <mc:Fallback xmlns:a14="http://schemas.microsoft.com/office/drawing/2010/main" xmlns:pic="http://schemas.openxmlformats.org/drawingml/2006/picture" xmlns:a="http://schemas.openxmlformats.org/drawingml/2006/main">
             <w:pict>
               <v:group id="Group 32" style="position:absolute;margin-left:413.65pt;margin-top:5.5pt;width:130.6pt;height:24.5pt;z-index:251660288;mso-wrap-distance-left:0;mso-wrap-distance-right:0;mso-position-horizontal-relative:page" coordsize="16586,3111" o:spid="_x0000_s1026" w14:anchorId="3AC1D756" o:gfxdata="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">
                 <v:shape id="Graphic 33" style="position:absolute;left:15030;width:1555;height:3111;visibility:visible;mso-wrap-style:square;v-text-anchor:top" coordsize="155575,311150" o:spid="_x0000_s1027" fillcolor="#dcdce6" stroked="f" path="m155486,l,,,310959r155486,l155486,xe" o:gfxdata="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">
@@ -4142,7 +4142,7 @@
               </wp:anchor>
             </w:drawing>
           </mc:Choice>
-          <mc:Fallback xmlns:a="http://schemas.openxmlformats.org/drawingml/2006/main" xmlns:pic="http://schemas.openxmlformats.org/drawingml/2006/picture" xmlns:a14="http://schemas.microsoft.com/office/drawing/2010/main">
+          <mc:Fallback xmlns:a14="http://schemas.microsoft.com/office/drawing/2010/main" xmlns:pic="http://schemas.openxmlformats.org/drawingml/2006/picture" xmlns:a="http://schemas.openxmlformats.org/drawingml/2006/main">
             <w:pict>
               <v:shape id="Graphic 63" style="position:absolute;margin-left:203.7pt;margin-top:9pt;width:340.55pt;height:.1pt;z-index:251662336;visibility:visible;mso-wrap-style:square;mso-wrap-distance-left:0;mso-wrap-distance-top:0;mso-wrap-distance-right:0;mso-wrap-distance-bottom:0;mso-position-horizontal:absolute;mso-position-horizontal-relative:page;mso-position-vertical:absolute;mso-position-vertical-relative:text;v-text-anchor:top" coordsize="4324985,1270" o:spid="_x0000_s1026" filled="f" strokecolor="#221f1f" strokeweight=".2755mm" path="m,l4324413,e" o:gfxdata="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" w14:anchorId="27539D96">
                 <v:path arrowok="t"/>
@@ -5414,11 +5414,12 @@
                 <w:sz w:val="20"/>
                 <w14:ligatures w14:val="standardContextual"/>
               </w:rPr>
+              <w:lastRenderedPageBreak/>
               <w:drawing>
-                <wp:inline distT="0" distB="0" distL="0" distR="0" wp14:anchorId="11D6AC19" wp14:editId="47C50F96">
+                <wp:inline distT="0" distB="0" distL="0" distR="0" wp14:anchorId="11D6AC19" wp14:editId="42995EAD">
                   <wp:extent cx="2023200" cy="2700000"/>
                   <wp:effectExtent l="0" t="0" r="0" b="5715"/>
-                  <wp:docPr id="1020196553" name="Picture 4" descr="{image_1} "/>
+                  <wp:docPr id="1020196553" name="Picture 4" descr="{image_1}"/>
                   <wp:cNvGraphicFramePr>
                     <a:graphicFrameLocks xmlns:a="http://schemas.openxmlformats.org/drawingml/2006/main" noChangeAspect="1"/>
                   </wp:cNvGraphicFramePr>
@@ -5426,7 +5427,7 @@
                     <a:graphicData uri="http://schemas.openxmlformats.org/drawingml/2006/picture">
                       <pic:pic xmlns:pic="http://schemas.openxmlformats.org/drawingml/2006/picture">
                         <pic:nvPicPr>
-                          <pic:cNvPr id="1020196553" name="Picture 4" descr="{image_1} "/>
+                          <pic:cNvPr id="1020196553" name="Picture 4" descr="{image_1}"/>
                           <pic:cNvPicPr/>
                         </pic:nvPicPr>
                         <pic:blipFill>
@@ -5475,8 +5476,405 @@
               <w:rPr>
                 <w:rFonts w:ascii="Aptos" w:hAnsi="Aptos"/>
                 <w:b/>
+                <w:noProof/>
+                <w:sz w:val="20"/>
+                <w14:ligatures w14:val="standardContextual"/>
+              </w:rPr>
+              <w:drawing>
+                <wp:inline distT="0" distB="0" distL="0" distR="0" wp14:anchorId="14ACCE0A" wp14:editId="21F07C2E">
+                  <wp:extent cx="2023200" cy="2700000"/>
+                  <wp:effectExtent l="0" t="0" r="0" b="5715"/>
+                  <wp:docPr id="858538454" name="Picture 4" descr="{image_2}"/>
+                  <wp:cNvGraphicFramePr>
+                    <a:graphicFrameLocks xmlns:a="http://schemas.openxmlformats.org/drawingml/2006/main" noChangeAspect="1"/>
+                  </wp:cNvGraphicFramePr>
+                  <a:graphic xmlns:a="http://schemas.openxmlformats.org/drawingml/2006/main">
+                    <a:graphicData uri="http://schemas.openxmlformats.org/drawingml/2006/picture">
+                      <pic:pic xmlns:pic="http://schemas.openxmlformats.org/drawingml/2006/picture">
+                        <pic:nvPicPr>
+                          <pic:cNvPr id="858538454" name="Picture 4" descr="{image_2}"/>
+                          <pic:cNvPicPr/>
+                        </pic:nvPicPr>
+                        <pic:blipFill>
+                          <a:blip r:embed="rId28" cstate="print">
+                            <a:extLst>
+                              <a:ext uri="{28A0092B-C50C-407E-A947-70E740481C1C}">
+                                <a14:useLocalDpi xmlns:a14="http://schemas.microsoft.com/office/drawing/2010/main" val="0"/>
+                              </a:ext>
+                            </a:extLst>
+                          </a:blip>
+                          <a:stretch>
+                            <a:fillRect/>
+                          </a:stretch>
+                        </pic:blipFill>
+                        <pic:spPr>
+                          <a:xfrm>
+                            <a:off x="0" y="0"/>
+                            <a:ext cx="2023200" cy="2700000"/>
+                          </a:xfrm>
+                          <a:prstGeom prst="rect">
+                            <a:avLst/>
+                          </a:prstGeom>
+                        </pic:spPr>
+                      </pic:pic>
+                    </a:graphicData>
+                  </a:graphic>
+                </wp:inline>
+              </w:drawing>
+            </w:r>
+          </w:p>
+        </w:tc>
+        <w:tc>
+          <w:tcPr>
+            <w:tcW w:w="3404" w:type="dxa"/>
+          </w:tcPr>
+          <w:p>
+            <w:pPr>
+              <w:pStyle w:val="NormalWeb"/>
+              <w:divId w:val="1371488880"/>
+              <w:rPr>
+                <w:rFonts w:ascii="Gill Sans MT" w:hAnsi="Gill Sans MT"/>
+                <w:color w:val="000000"/>
+              </w:rPr>
+            </w:pPr>
+            <w:r>
+              <w:rPr>
+                <w:rFonts w:ascii="Gill Sans MT" w:hAnsi="Gill Sans MT"/>
+                <w:color w:val="000000"/>
+              </w:rPr>
+              <w:t>The instruction specifies that for the third image in the table, the alternative text (alt text) should be set to {image_1}. Alt text is an essential attribute in HTML that provides a textual description of an image, which is especially important for users utilizing screen readers or when the image fails to load. Properly setting alt text enhances accessibility and improves SEO.</w:t>
+            </w:r>
+          </w:p>
+          <w:p>
+            <w:pPr>
+              <w:pStyle w:val="NormalWeb"/>
+              <w:divId w:val="1371488880"/>
+              <w:rPr>
+                <w:rFonts w:ascii="Gill Sans MT" w:hAnsi="Gill Sans MT"/>
+                <w:color w:val="000000"/>
+              </w:rPr>
+            </w:pPr>
+            <w:r>
+              <w:rPr>
+                <w:rFonts w:ascii="Gill Sans MT" w:hAnsi="Gill Sans MT"/>
+                <w:color w:val="000000"/>
+              </w:rPr>
+              <w:t xml:space="preserve">In this context, the table likely contains multiple images, each with its own alt attribute. To implement this instruction, locate the third image within the table structure and modify its alt attribute to match the specified value. For example, if the image is embedded using an </w:t>
+            </w:r>
+            <w:r>
+              <w:rPr>
+                <w:rFonts w:ascii="Gill Sans MT" w:hAnsi="Gill Sans MT"/>
+                <w:color w:val="000000"/>
+              </w:rPr>
+              <w:fldChar w:fldCharType="begin"/>
+            </w:r>
+            <w:r>
+              <w:rPr>
+                <w:rFonts w:ascii="Gill Sans MT" w:hAnsi="Gill Sans MT"/>
+                <w:color w:val="000000"/>
+              </w:rPr>
+              <w:instrText xml:space="preserve"> INCLUDEPICTURE  \d "" \x \y \* MERGEFORMATINET </w:instrText>
+            </w:r>
+            <w:r>
+              <w:rPr>
+                <w:rFonts w:ascii="Gill Sans MT" w:hAnsi="Gill Sans MT"/>
+                <w:color w:val="000000"/>
+              </w:rPr>
+              <w:fldChar w:fldCharType="separate"/>
+            </w:r>
+            <w:r>
+              <w:rPr>
+                <w:rFonts w:ascii="Gill Sans MT" w:hAnsi="Gill Sans MT"/>
+                <w:b/>
+                <w:bCs/>
+                <w:color w:val="000000"/>
+                <w:lang w:val="en-US"/>
+              </w:rPr>
+              <w:t>Error! Filename not specified.</w:t>
+            </w:r>
+            <w:r>
+              <w:rPr>
+                <w:rFonts w:ascii="Gill Sans MT" w:hAnsi="Gill Sans MT"/>
+                <w:color w:val="000000"/>
+              </w:rPr>
+              <w:fldChar w:fldCharType="end"/>
+            </w:r>
+            <w:r>
+              <w:rPr>
+                <w:rFonts w:ascii="Gill Sans MT" w:hAnsi="Gill Sans MT"/>
+                <w:color w:val="000000"/>
+              </w:rPr>
+              <w:t>tag, the code should be updated as follows:</w:t>
+            </w:r>
+          </w:p>
+          <w:p>
+            <w:pPr>
+              <w:pStyle w:val="HTMLPreformatted"/>
+              <w:divId w:val="1371488880"/>
+              <w:rPr>
+                <w:rFonts w:ascii="Gill Sans MT" w:hAnsi="Gill Sans MT"/>
+                <w:color w:val="000000"/>
+              </w:rPr>
+            </w:pPr>
+            <w:r>
+              <w:rPr>
+                <w:rStyle w:val="HTMLCode"/>
+                <w:rFonts w:ascii="Gill Sans MT" w:hAnsi="Gill Sans MT"/>
+                <w:color w:val="000000"/>
+              </w:rPr>
+              <w:t>&lt;</w:t>
+            </w:r>
+            <w:proofErr w:type="spellStart"/>
+            <w:r>
+              <w:rPr>
+                <w:rStyle w:val="HTMLCode"/>
+                <w:rFonts w:ascii="Gill Sans MT" w:hAnsi="Gill Sans MT"/>
+                <w:color w:val="000000"/>
+              </w:rPr>
+              <w:t>img</w:t>
+            </w:r>
+            <w:proofErr w:type="spellEnd"/>
+            <w:r>
+              <w:rPr>
+                <w:rStyle w:val="HTMLCode"/>
+                <w:rFonts w:ascii="Gill Sans MT" w:hAnsi="Gill Sans MT"/>
+                <w:color w:val="000000"/>
+              </w:rPr>
+              <w:t xml:space="preserve"> </w:t>
+            </w:r>
+            <w:proofErr w:type="spellStart"/>
+            <w:r>
+              <w:rPr>
+                <w:rStyle w:val="HTMLCode"/>
+                <w:rFonts w:ascii="Gill Sans MT" w:hAnsi="Gill Sans MT"/>
+                <w:color w:val="000000"/>
+              </w:rPr>
+              <w:t>src</w:t>
+            </w:r>
+            <w:proofErr w:type="spellEnd"/>
+            <w:r>
+              <w:rPr>
+                <w:rStyle w:val="HTMLCode"/>
+                <w:rFonts w:ascii="Gill Sans MT" w:hAnsi="Gill Sans MT"/>
+                <w:color w:val="000000"/>
+              </w:rPr>
+              <w:t>="path/to/image" alt="{image_1}" /&gt;</w:t>
+            </w:r>
+          </w:p>
+          <w:p>
+            <w:pPr>
+              <w:pStyle w:val="NormalWeb"/>
+              <w:divId w:val="1371488880"/>
+              <w:rPr>
+                <w:rFonts w:ascii="Gill Sans MT" w:hAnsi="Gill Sans MT"/>
+                <w:color w:val="000000"/>
+              </w:rPr>
+            </w:pPr>
+            <w:r>
+              <w:rPr>
+                <w:rFonts w:ascii="Gill Sans MT" w:hAnsi="Gill Sans MT"/>
+                <w:color w:val="000000"/>
+              </w:rPr>
+              <w:t>It is important to ensure that the alt text accurately describes the content or function of the image, but in this case, the instruction explicitly sets it to {image_1}. This change should be applied carefully to avoid affecting other images or content within the table.</w:t>
+            </w:r>
+          </w:p>
+          <w:p>
+            <w:pPr>
+              <w:pStyle w:val="NormalWeb"/>
+              <w:divId w:val="1371488880"/>
+              <w:rPr>
+                <w:rFonts w:ascii="Gill Sans MT" w:hAnsi="Gill Sans MT"/>
+                <w:color w:val="000000"/>
+              </w:rPr>
+            </w:pPr>
+            <w:r>
+              <w:rPr>
+                <w:rFonts w:ascii="Gill Sans MT" w:hAnsi="Gill Sans MT"/>
+                <w:color w:val="000000"/>
+              </w:rPr>
+              <w:t>In summary, the key steps are:</w:t>
+            </w:r>
+          </w:p>
+          <w:p>
+            <w:pPr>
+              <w:widowControl/>
+              <w:numPr>
+                <w:ilvl w:val="0"/>
+                <w:numId w:val="13"/>
+              </w:numPr>
+              <w:autoSpaceDE/>
+              <w:autoSpaceDN/>
+              <w:spacing w:before="100" w:beforeAutospacing="1" w:after="100" w:afterAutospacing="1"/>
+              <w:divId w:val="1371488880"/>
+              <w:rPr>
+                <w:rFonts w:eastAsia="Times New Roman"/>
+                <w:color w:val="000000"/>
+              </w:rPr>
+            </w:pPr>
+            <w:r>
+              <w:rPr>
+                <w:rFonts w:eastAsia="Times New Roman"/>
+                <w:color w:val="000000"/>
+              </w:rPr>
+              <w:t>Identify the third image in the table.</w:t>
+            </w:r>
+          </w:p>
+          <w:p>
+            <w:pPr>
+              <w:widowControl/>
+              <w:numPr>
+                <w:ilvl w:val="0"/>
+                <w:numId w:val="13"/>
+              </w:numPr>
+              <w:autoSpaceDE/>
+              <w:autoSpaceDN/>
+              <w:spacing w:before="100" w:beforeAutospacing="1" w:after="100" w:afterAutospacing="1"/>
+              <w:divId w:val="1371488880"/>
+              <w:rPr>
+                <w:rFonts w:eastAsia="Times New Roman"/>
+                <w:color w:val="000000"/>
+              </w:rPr>
+            </w:pPr>
+            <w:r>
+              <w:rPr>
+                <w:rFonts w:eastAsia="Times New Roman"/>
+                <w:color w:val="000000"/>
+              </w:rPr>
+              <w:t>Edit the image tag to set the alt attribute to {image_</w:t>
+            </w:r>
+            <w:proofErr w:type="gramStart"/>
+            <w:r>
+              <w:rPr>
+                <w:rFonts w:eastAsia="Times New Roman"/>
+                <w:color w:val="000000"/>
+              </w:rPr>
+              <w:t>1}.</w:t>
+            </w:r>
+            <w:proofErr w:type="gramEnd"/>
+          </w:p>
+          <w:p>
+            <w:pPr>
+              <w:widowControl/>
+              <w:numPr>
+                <w:ilvl w:val="0"/>
+                <w:numId w:val="13"/>
+              </w:numPr>
+              <w:autoSpaceDE/>
+              <w:autoSpaceDN/>
+              <w:spacing w:before="100" w:beforeAutospacing="1" w:after="100" w:afterAutospacing="1"/>
+              <w:divId w:val="1371488880"/>
+              <w:rPr>
+                <w:rFonts w:eastAsia="Times New Roman"/>
+                <w:color w:val="000000"/>
+              </w:rPr>
+            </w:pPr>
+            <w:r>
+              <w:rPr>
+                <w:rFonts w:eastAsia="Times New Roman"/>
+                <w:color w:val="000000"/>
+              </w:rPr>
+              <w:t xml:space="preserve">Verify that the change is correctly applied and that </w:t>
+            </w:r>
+            <w:r>
+              <w:rPr>
+                <w:rFonts w:eastAsia="Times New Roman"/>
+                <w:color w:val="000000"/>
+              </w:rPr>
+              <w:lastRenderedPageBreak/>
+              <w:t>the table displays as intended.</w:t>
+            </w:r>
+          </w:p>
+          <w:p>
+            <w:pPr>
+              <w:spacing w:before="28"/>
+              <w:jc w:val="center"/>
+              <w:rPr>
+                <w:rFonts w:ascii="Aptos" w:hAnsi="Aptos"/>
+                <w:b/>
                 <w:sz w:val="20"/>
               </w:rPr>
+            </w:pPr>
+            <w:r>
+              <w:rPr>
+                <w:rFonts w:eastAsia="Times New Roman"/>
+                <w:color w:val="000000"/>
+              </w:rPr>
+              <w:t xml:space="preserve">Ensuring proper alt text not only complies with accessibility standards but also improves the overall quality and usability of the webpage or </w:t>
+            </w:r>
+            <w:proofErr w:type="gramStart"/>
+            <w:r>
+              <w:rPr>
+                <w:rFonts w:eastAsia="Times New Roman"/>
+                <w:color w:val="000000"/>
+              </w:rPr>
+              <w:t>document.</w:t>
+            </w:r>
+            <w:r>
+              <w:rPr>
+                <w:rFonts w:ascii="Aptos" w:hAnsi="Aptos"/>
+                <w:b/>
+                <w:sz w:val="20"/>
+              </w:rPr>
+              <w:t>{</w:t>
+            </w:r>
+            <w:proofErr w:type="gramEnd"/>
+            <w:r>
+              <w:rPr>
+                <w:rFonts w:ascii="Aptos" w:hAnsi="Aptos"/>
+                <w:b/>
+                <w:sz w:val="20"/>
+              </w:rPr>
+              <w:t>image</w:t>
+            </w:r>
+            <w:r>
+              <w:rPr>
+                <w:rFonts w:ascii="Aptos" w:hAnsi="Aptos"/>
+                <w:b/>
+                <w:sz w:val="20"/>
+              </w:rPr>
+              <w:t>_</w:t>
+            </w:r>
+            <w:r>
+              <w:rPr>
+                <w:rFonts w:ascii="Aptos" w:hAnsi="Aptos"/>
+                <w:b/>
+                <w:sz w:val="20"/>
+              </w:rPr>
+              <w:t>3</w:t>
+            </w:r>
+            <w:r>
+              <w:rPr>
+                <w:rFonts w:ascii="Aptos" w:hAnsi="Aptos"/>
+                <w:b/>
+                <w:sz w:val="20"/>
+              </w:rPr>
+              <w:t>}</w:t>
+            </w:r>
+          </w:p>
+        </w:tc>
+      </w:tr>
+      <w:tr>
+        <w:tc>
+          <w:tcPr>
+            <w:tcW w:w="3402" w:type="dxa"/>
+          </w:tcPr>
+          <w:p>
+            <w:pPr>
+              <w:spacing w:before="28"/>
+              <w:jc w:val="center"/>
+              <w:rPr>
+                <w:rFonts w:ascii="Aptos" w:hAnsi="Aptos"/>
+                <w:b/>
+                <w:sz w:val="20"/>
+              </w:rPr>
+            </w:pPr>
+            <w:r>
+              <w:rPr>
+                <w:rFonts w:ascii="Aptos" w:hAnsi="Aptos"/>
+                <w:b/>
+                <w:sz w:val="20"/>
+              </w:rPr>
+              <w:lastRenderedPageBreak/>
               <w:t>{image</w:t>
             </w:r>
             <w:r>
@@ -5493,7 +5891,7 @@
                 <w:b/>
                 <w:sz w:val="20"/>
               </w:rPr>
-              <w:t>2</w:t>
+              <w:t>4</w:t>
             </w:r>
             <w:r>
               <w:rPr>
@@ -5503,6 +5901,17 @@
               </w:rPr>
               <w:t>}</w:t>
             </w:r>
+          </w:p>
+          <w:p>
+            <w:pPr>
+              <w:spacing w:before="28"/>
+              <w:jc w:val="center"/>
+              <w:rPr>
+                <w:rFonts w:ascii="Aptos" w:hAnsi="Aptos"/>
+                <w:b/>
+                <w:sz w:val="20"/>
+              </w:rPr>
+            </w:pPr>
             <w:r>
               <w:rPr>
                 <w:rFonts w:ascii="Aptos" w:hAnsi="Aptos"/>
@@ -5512,10 +5921,10 @@
                 <w14:ligatures w14:val="standardContextual"/>
               </w:rPr>
               <w:drawing>
-                <wp:inline distT="0" distB="0" distL="0" distR="0" wp14:anchorId="384A27B8" wp14:editId="6CEC7EB0">
+                <wp:inline distT="0" distB="0" distL="0" distR="0" wp14:anchorId="0DB43B8B" wp14:editId="565CF59F">
                   <wp:extent cx="2023200" cy="2700000"/>
                   <wp:effectExtent l="0" t="0" r="0" b="5715"/>
-                  <wp:docPr id="566732163" name="Picture 4" descr="{image_2} "/>
+                  <wp:docPr id="675600715" name="Picture 4" descr="{image_2}"/>
                   <wp:cNvGraphicFramePr>
                     <a:graphicFrameLocks xmlns:a="http://schemas.openxmlformats.org/drawingml/2006/main" noChangeAspect="1"/>
                   </wp:cNvGraphicFramePr>
@@ -5523,7 +5932,7 @@
                     <a:graphicData uri="http://schemas.openxmlformats.org/drawingml/2006/picture">
                       <pic:pic xmlns:pic="http://schemas.openxmlformats.org/drawingml/2006/picture">
                         <pic:nvPicPr>
-                          <pic:cNvPr id="566732163" name="Picture 4" descr="{image_2} "/>
+                          <pic:cNvPr id="858538454" name="Picture 4" descr="{image_2}"/>
                           <pic:cNvPicPr/>
                         </pic:nvPicPr>
                         <pic:blipFill>
@@ -5591,115 +6000,6 @@
                 <w:b/>
                 <w:sz w:val="20"/>
               </w:rPr>
-              <w:t>3</w:t>
-            </w:r>
-            <w:r>
-              <w:rPr>
-                <w:rFonts w:ascii="Aptos" w:hAnsi="Aptos"/>
-                <w:b/>
-                <w:sz w:val="20"/>
-              </w:rPr>
-              <w:t>}</w:t>
-            </w:r>
-          </w:p>
-        </w:tc>
-      </w:tr>
-      <w:tr>
-        <w:tc>
-          <w:tcPr>
-            <w:tcW w:w="3402" w:type="dxa"/>
-          </w:tcPr>
-          <w:p>
-            <w:pPr>
-              <w:spacing w:before="28"/>
-              <w:jc w:val="center"/>
-              <w:rPr>
-                <w:rFonts w:ascii="Aptos" w:hAnsi="Aptos"/>
-                <w:b/>
-                <w:sz w:val="20"/>
-              </w:rPr>
-            </w:pPr>
-            <w:r>
-              <w:rPr>
-                <w:rFonts w:ascii="Aptos" w:hAnsi="Aptos"/>
-                <w:b/>
-                <w:sz w:val="20"/>
-              </w:rPr>
-              <w:t>{image</w:t>
-            </w:r>
-            <w:r>
-              <w:rPr>
-                <w:rFonts w:ascii="Aptos" w:hAnsi="Aptos"/>
-                <w:b/>
-                <w:sz w:val="20"/>
-              </w:rPr>
-              <w:t>_</w:t>
-            </w:r>
-            <w:r>
-              <w:rPr>
-                <w:rFonts w:ascii="Aptos" w:hAnsi="Aptos"/>
-                <w:b/>
-                <w:sz w:val="20"/>
-              </w:rPr>
-              <w:t>4</w:t>
-            </w:r>
-            <w:r>
-              <w:rPr>
-                <w:rFonts w:ascii="Aptos" w:hAnsi="Aptos"/>
-                <w:b/>
-                <w:sz w:val="20"/>
-              </w:rPr>
-              <w:t>}</w:t>
-            </w:r>
-          </w:p>
-          <w:p>
-            <w:pPr>
-              <w:spacing w:before="28"/>
-              <w:jc w:val="center"/>
-              <w:rPr>
-                <w:rFonts w:ascii="Aptos" w:hAnsi="Aptos"/>
-                <w:b/>
-                <w:sz w:val="20"/>
-              </w:rPr>
-            </w:pPr>
-          </w:p>
-        </w:tc>
-        <w:tc>
-          <w:tcPr>
-            <w:tcW w:w="3404" w:type="dxa"/>
-          </w:tcPr>
-          <w:p>
-            <w:pPr>
-              <w:spacing w:before="28"/>
-              <w:jc w:val="center"/>
-              <w:rPr>
-                <w:rFonts w:ascii="Aptos" w:hAnsi="Aptos"/>
-                <w:b/>
-                <w:sz w:val="20"/>
-              </w:rPr>
-            </w:pPr>
-            <w:r>
-              <w:rPr>
-                <w:rFonts w:ascii="Aptos" w:hAnsi="Aptos"/>
-                <w:b/>
-                <w:sz w:val="20"/>
-              </w:rPr>
-              <w:t>{image</w:t>
-            </w:r>
-            <w:r>
-              <w:rPr>
-                <w:rFonts w:ascii="Aptos" w:hAnsi="Aptos"/>
-                <w:b/>
-                <w:sz w:val="20"/>
-              </w:rPr>
-              <w:t>_</w:t>
-            </w:r>
-            <w:r>
-              <w:rPr>
-                <w:rFonts w:ascii="Aptos" w:hAnsi="Aptos"/>
-                <w:b/>
-                <w:sz w:val="20"/>
-              </w:rPr>
               <w:t>5</w:t>
             </w:r>
             <w:r>
@@ -5719,7 +6019,7 @@
                 <w14:ligatures w14:val="standardContextual"/>
               </w:rPr>
               <w:drawing>
-                <wp:inline distT="0" distB="0" distL="0" distR="0" wp14:anchorId="00F65C5D" wp14:editId="1E7E4367">
+                <wp:inline distT="0" distB="0" distL="0" distR="0" wp14:anchorId="00F65C5D" wp14:editId="616C2A0A">
                   <wp:extent cx="2024380" cy="2699385"/>
                   <wp:effectExtent l="0" t="0" r="0" b="5715"/>
                   <wp:docPr id="1892725890" name="Picture 5" descr="A drone with a battery&#10;&#10;AI-generated content may be incorrect."/>
@@ -6562,7 +6862,7 @@
               </wp:anchor>
             </w:drawing>
           </mc:Choice>
-          <mc:Fallback xmlns:a="http://schemas.openxmlformats.org/drawingml/2006/main" xmlns:pic="http://schemas.openxmlformats.org/drawingml/2006/picture" xmlns:a14="http://schemas.microsoft.com/office/drawing/2010/main">
+          <mc:Fallback xmlns:a14="http://schemas.microsoft.com/office/drawing/2010/main" xmlns:pic="http://schemas.openxmlformats.org/drawingml/2006/picture" xmlns:a="http://schemas.openxmlformats.org/drawingml/2006/main">
             <w:pict>
               <v:shape id="Graphic 71" style="position:absolute;margin-left:198.15pt;margin-top:24.15pt;width:346.1pt;height:.1pt;z-index:251797504;visibility:visible;mso-wrap-style:square;mso-wrap-distance-left:0;mso-wrap-distance-top:0;mso-wrap-distance-right:0;mso-wrap-distance-bottom:0;mso-position-horizontal:absolute;mso-position-horizontal-relative:page;mso-position-vertical:absolute;mso-position-vertical-relative:text;v-text-anchor:top" coordsize="4395470,1270" o:spid="_x0000_s1026" filled="f" strokecolor="#221f1f" strokeweight=".2755mm" path="m,l4395419,e" o:gfxdata="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" w14:anchorId="1916DCC8">
                 <v:path arrowok="t"/>
@@ -8433,7 +8733,7 @@
               </wp:anchor>
             </w:drawing>
           </mc:Choice>
-          <mc:Fallback xmlns:a="http://schemas.openxmlformats.org/drawingml/2006/main" xmlns:pic="http://schemas.openxmlformats.org/drawingml/2006/picture" xmlns:a14="http://schemas.microsoft.com/office/drawing/2010/main">
+          <mc:Fallback xmlns:a14="http://schemas.microsoft.com/office/drawing/2010/main" xmlns:pic="http://schemas.openxmlformats.org/drawingml/2006/picture" xmlns:a="http://schemas.openxmlformats.org/drawingml/2006/main">
             <w:pict>
               <v:shape id="Graphic 71" style="position:absolute;margin-left:198.15pt;margin-top:24.15pt;width:346.1pt;height:.1pt;z-index:251825152;visibility:visible;mso-wrap-style:square;mso-wrap-distance-left:0;mso-wrap-distance-top:0;mso-wrap-distance-right:0;mso-wrap-distance-bottom:0;mso-position-horizontal:absolute;mso-position-horizontal-relative:page;mso-position-vertical:absolute;mso-position-vertical-relative:text;v-text-anchor:top" coordsize="4395470,1270" o:spid="_x0000_s1026" filled="f" strokecolor="#221f1f" strokeweight=".2755mm" path="m,l4395419,e" o:gfxdata="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" w14:anchorId="7D6074DF">
                 <v:path arrowok="t"/>
@@ -8520,6 +8820,7 @@
           <w:rFonts w:ascii="Aptos" w:hAnsi="Aptos"/>
           <w:noProof/>
         </w:rPr>
+        <w:lastRenderedPageBreak/>
         <mc:AlternateContent>
           <mc:Choice Requires="wps">
             <w:drawing>
@@ -11184,7 +11485,7 @@
               </wp:anchor>
             </w:drawing>
           </mc:Choice>
-          <mc:Fallback xmlns:a="http://schemas.openxmlformats.org/drawingml/2006/main" xmlns:pic="http://schemas.openxmlformats.org/drawingml/2006/picture" xmlns:a14="http://schemas.microsoft.com/office/drawing/2010/main">
+          <mc:Fallback xmlns:a14="http://schemas.microsoft.com/office/drawing/2010/main" xmlns:pic="http://schemas.openxmlformats.org/drawingml/2006/picture" xmlns:a="http://schemas.openxmlformats.org/drawingml/2006/main">
             <w:pict>
               <v:shape id="Graphic 71" style="position:absolute;margin-left:198.15pt;margin-top:24.15pt;width:346.1pt;height:.1pt;z-index:251880448;visibility:visible;mso-wrap-style:square;mso-wrap-distance-left:0;mso-wrap-distance-top:0;mso-wrap-distance-right:0;mso-wrap-distance-bottom:0;mso-position-horizontal:absolute;mso-position-horizontal-relative:page;mso-position-vertical:absolute;mso-position-vertical-relative:text;v-text-anchor:top" coordsize="4395470,1270" o:spid="_x0000_s1026" filled="f" strokecolor="#221f1f" strokeweight=".2755mm" path="m,l4395419,e" o:gfxdata="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" w14:anchorId="676B11CB">
                 <v:path arrowok="t"/>
@@ -13493,7 +13794,7 @@
               </wp:anchor>
             </w:drawing>
           </mc:Choice>
-          <mc:Fallback xmlns:a="http://schemas.openxmlformats.org/drawingml/2006/main" xmlns:pic="http://schemas.openxmlformats.org/drawingml/2006/picture" xmlns:a14="http://schemas.microsoft.com/office/drawing/2010/main">
+          <mc:Fallback xmlns:a14="http://schemas.microsoft.com/office/drawing/2010/main" xmlns:pic="http://schemas.openxmlformats.org/drawingml/2006/picture" xmlns:a="http://schemas.openxmlformats.org/drawingml/2006/main">
             <w:pict>
               <v:shape id="Graphic 71" style="position:absolute;margin-left:198.15pt;margin-top:24.15pt;width:346.1pt;height:.1pt;z-index:251898880;visibility:visible;mso-wrap-style:square;mso-wrap-distance-left:0;mso-wrap-distance-top:0;mso-wrap-distance-right:0;mso-wrap-distance-bottom:0;mso-position-horizontal:absolute;mso-position-horizontal-relative:page;mso-position-vertical:absolute;mso-position-vertical-relative:text;v-text-anchor:top" coordsize="4395470,1270" o:spid="_x0000_s1026" filled="f" strokecolor="#221f1f" strokeweight=".2755mm" path="m,l4395419,e" o:gfxdata="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" w14:anchorId="10F3D35F">
                 <v:path arrowok="t"/>
@@ -15636,7 +15937,7 @@
               </wp:anchor>
             </w:drawing>
           </mc:Choice>
-          <mc:Fallback xmlns:a="http://schemas.openxmlformats.org/drawingml/2006/main" xmlns:pic="http://schemas.openxmlformats.org/drawingml/2006/picture" xmlns:a14="http://schemas.microsoft.com/office/drawing/2010/main">
+          <mc:Fallback xmlns:a14="http://schemas.microsoft.com/office/drawing/2010/main" xmlns:pic="http://schemas.openxmlformats.org/drawingml/2006/picture" xmlns:a="http://schemas.openxmlformats.org/drawingml/2006/main">
             <w:pict>
               <v:shape id="Graphic 71" style="position:absolute;margin-left:198.15pt;margin-top:24.15pt;width:346.1pt;height:.1pt;z-index:251907072;visibility:visible;mso-wrap-style:square;mso-wrap-distance-left:0;mso-wrap-distance-top:0;mso-wrap-distance-right:0;mso-wrap-distance-bottom:0;mso-position-horizontal:absolute;mso-position-horizontal-relative:page;mso-position-vertical:absolute;mso-position-vertical-relative:text;v-text-anchor:top" coordsize="4395470,1270" o:spid="_x0000_s1026" filled="f" strokecolor="#221f1f" strokeweight=".2755mm" path="m,l4395419,e" o:gfxdata="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" w14:anchorId="2C0F6B63">
                 <v:path arrowok="t"/>
@@ -17048,6 +17349,7 @@
           <w:rFonts w:ascii="Aptos" w:hAnsi="Aptos"/>
           <w:noProof/>
         </w:rPr>
+        <w:lastRenderedPageBreak/>
         <mc:AlternateContent>
           <mc:Choice Requires="wps">
             <w:drawing>
@@ -17808,7 +18110,7 @@
               </wp:anchor>
             </w:drawing>
           </mc:Choice>
-          <mc:Fallback xmlns:a="http://schemas.openxmlformats.org/drawingml/2006/main" xmlns:pic="http://schemas.openxmlformats.org/drawingml/2006/picture" xmlns:a14="http://schemas.microsoft.com/office/drawing/2010/main">
+          <mc:Fallback xmlns:a14="http://schemas.microsoft.com/office/drawing/2010/main" xmlns:pic="http://schemas.openxmlformats.org/drawingml/2006/picture" xmlns:a="http://schemas.openxmlformats.org/drawingml/2006/main">
             <w:pict>
               <v:shape id="Graphic 101" style="position:absolute;margin-left:212.55pt;margin-top:9pt;width:331.7pt;height:.1pt;z-index:251893760;visibility:visible;mso-wrap-style:square;mso-wrap-distance-left:0;mso-wrap-distance-top:0;mso-wrap-distance-right:0;mso-wrap-distance-bottom:0;mso-position-horizontal:absolute;mso-position-horizontal-relative:page;mso-position-vertical:absolute;mso-position-vertical-relative:text;v-text-anchor:top" coordsize="4212590,1270" o:spid="_x0000_s1026" filled="f" strokecolor="#221f1f" strokeweight=".2755mm" path="m,l4212158,e" o:gfxdata="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" w14:anchorId="585B0451">
                 <v:path arrowok="t"/>
@@ -18219,7 +18521,7 @@
               </wp:anchor>
             </w:drawing>
           </mc:Choice>
-          <mc:Fallback xmlns:a="http://schemas.openxmlformats.org/drawingml/2006/main" xmlns:pic="http://schemas.openxmlformats.org/drawingml/2006/picture" xmlns:a14="http://schemas.microsoft.com/office/drawing/2010/main">
+          <mc:Fallback xmlns:a14="http://schemas.microsoft.com/office/drawing/2010/main" xmlns:pic="http://schemas.openxmlformats.org/drawingml/2006/picture" xmlns:a="http://schemas.openxmlformats.org/drawingml/2006/main">
             <w:pict>
               <v:shape id="Graphic 101" style="position:absolute;margin-left:212.55pt;margin-top:9pt;width:331.7pt;height:.1pt;z-index:251729920;visibility:visible;mso-wrap-style:square;mso-wrap-distance-left:0;mso-wrap-distance-top:0;mso-wrap-distance-right:0;mso-wrap-distance-bottom:0;mso-position-horizontal:absolute;mso-position-horizontal-relative:page;mso-position-vertical:absolute;mso-position-vertical-relative:text;v-text-anchor:top" coordsize="4212590,1270" o:spid="_x0000_s1026" filled="f" strokecolor="#221f1f" strokeweight=".2755mm" path="m,l4212158,e" o:gfxdata="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" w14:anchorId="0806A5A4">
                 <v:path arrowok="t"/>
@@ -18793,6 +19095,7 @@
           <w:rFonts w:ascii="Aptos" w:hAnsi="Aptos"/>
           <w:noProof/>
         </w:rPr>
+        <w:lastRenderedPageBreak/>
         <w:drawing>
           <wp:anchor distT="0" distB="0" distL="0" distR="0" simplePos="0" relativeHeight="251714560" behindDoc="1" locked="0" layoutInCell="1" allowOverlap="1" wp14:anchorId="4F22C436" wp14:editId="75DD6AB4">
             <wp:simplePos x="0" y="0"/>
@@ -19120,7 +19423,7 @@
               </wp:anchor>
             </w:drawing>
           </mc:Choice>
-          <mc:Fallback xmlns:a="http://schemas.openxmlformats.org/drawingml/2006/main" xmlns:pic="http://schemas.openxmlformats.org/drawingml/2006/picture" xmlns:a14="http://schemas.microsoft.com/office/drawing/2010/main">
+          <mc:Fallback xmlns:a14="http://schemas.microsoft.com/office/drawing/2010/main" xmlns:pic="http://schemas.openxmlformats.org/drawingml/2006/picture" xmlns:a="http://schemas.openxmlformats.org/drawingml/2006/main">
             <w:pict>
               <v:shape id="Graphic 110" style="position:absolute;margin-left:0;margin-top:0;width:595.25pt;height:841.9pt;z-index:-251642880;visibility:visible;mso-wrap-style:square;mso-wrap-distance-left:0;mso-wrap-distance-top:0;mso-wrap-distance-right:0;mso-wrap-distance-bottom:0;mso-position-horizontal:absolute;mso-position-horizontal-relative:page;mso-position-vertical:absolute;mso-position-vertical-relative:page;v-text-anchor:top" coordsize="7559675,10692130" o:spid="_x0000_s1026" fillcolor="#242e40" stroked="f" path="m7559357,l,,,10692003r7559357,l7559357,xe" o:gfxdata="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" w14:anchorId="167D85BF">
                 <v:path arrowok="t"/>
@@ -20098,7 +20401,7 @@
               </wp:anchor>
             </w:drawing>
           </mc:Choice>
-          <mc:Fallback xmlns:a="http://schemas.openxmlformats.org/drawingml/2006/main" xmlns:pic="http://schemas.openxmlformats.org/drawingml/2006/picture" xmlns:a14="http://schemas.microsoft.com/office/drawing/2010/main">
+          <mc:Fallback xmlns:a14="http://schemas.microsoft.com/office/drawing/2010/main" xmlns:pic="http://schemas.openxmlformats.org/drawingml/2006/picture" xmlns:a="http://schemas.openxmlformats.org/drawingml/2006/main">
             <w:pict>
               <v:shape id="Graphic 111" style="position:absolute;margin-left:362.55pt;margin-top:151.05pt;width:232.7pt;height:408.05pt;z-index:251668480;visibility:visible;mso-wrap-style:square;mso-wrap-distance-left:0;mso-wrap-distance-top:0;mso-wrap-distance-right:0;mso-wrap-distance-bottom:0;mso-position-horizontal:absolute;mso-position-horizontal-relative:page;mso-position-vertical:absolute;mso-position-vertical-relative:page;v-text-anchor:top" coordsize="2955290,5182235" o:spid="_x0000_s1026" fillcolor="#add377" stroked="f" path="m2955112,r-19266,l2882341,12700r-159042,l2670784,25412r-104191,l2514930,38112r-51397,l2361692,63500r-50457,l1825840,190500r-46443,25400l1687741,241300r-45187,25412l1597799,279400r-44323,25400l1509623,317500r-86347,50812l1380820,381012r-41986,25388l1256360,457200r-40488,12700l1136459,520700r-77305,50800l984034,622300r-36716,38100l911174,685800r-35573,25412l840613,736600r-34392,25400l772426,800100r-33185,25412l706678,863600r-31953,25400l643420,914400r-30658,38112l582726,990600r-29362,25400l524662,1054112r-28029,25388l469303,1117600r-26670,38100l416674,1181112r-25260,38088l366864,1257300r-23837,38112l319925,1333500r-22364,25400l275945,1397012r-20866,38088l234962,1473200r-19342,38112l197053,1549400r-17793,38100l162267,1625612r-16205,38088l130670,1701800r-14580,38112l102336,1790700r-12928,38100l77330,1866912r-11252,38088l55689,1943100r-9512,50800l37515,2032000r-7785,38100l22847,2108200r-6007,50800l11747,2197112r-4191,38088l1943,2324112,533,2374900,50,2413000r635,50800l2603,2514600r3150,50800l10160,2616200r5613,38112l22631,2705100r8039,50800l39890,2806700r10402,38100l61861,2895612r12713,50788l88430,2997212r14960,38088l119468,3086100r17171,38112l154889,3175000r19329,38100l194589,3263900r21425,38100l238455,3352812r23469,38088l286385,3441700r25450,38100l338264,3517900r27381,38100l393992,3606800r29273,38100l453466,3683012r31102,38088l516572,3759200r32880,38112l583209,3835400r34607,38100l590372,3937000r-29845,76200l528662,4076700r-33451,63512l460565,4191000r-35420,63512l389343,4318000r-35750,50812l318287,4419600r-34468,50800l250634,4508500r-31534,38100l189649,4584700r-26962,38100l138620,4648200r-20777,25400l100799,4699000r-12941,12712l79438,4711712r-3480,12700l46393,4762500r-22556,38100l8483,4838712,482,4889500,,4927600r7200,50800l22237,5016500r22390,50812l73202,5092700r33947,38100l145643,5156200r42253,12712l233057,5181612r287439,l578599,5168912r57315,l910170,5105400r204001,-50788l1162951,5041900r47854,-25400l1257757,5003800r46012,-25400l1348841,4965700r44120,-25388l1436116,4927600r42176,-25400l1519491,4889500r40208,-25400l1598891,4838712r38177,-12700l1674228,4800600r36119,-25400l1745424,4762500r34011,-25400l1812378,4711712r31865,-12712l1875028,4673600r29679,-25400l1950897,4660900r46508,25400l2044242,4699000r47168,l2331821,4762500r48984,l2479611,4787900r49822,l2579535,4800600r100990,l2731414,4813300r223698,l2955112,4648200r,-114300l2955112,4267200r-17463,l2885795,4254500r-155041,l2679293,4241800r-51346,l2576741,4229100r-51067,l2424011,4203700r-50585,l2074037,4127500r-265088,-88900l1581238,4203700r-34226,12700l1511173,4241800r-37440,25400l1434719,4292600r-40539,25400l1352105,4343400r-43548,25400l1263535,4394200r-46456,12700l1169225,4432300r-49238,25400l1069390,4483100r-51917,12700l964260,4521200r-54496,12700l935253,4495812r25248,-50812l985418,4406900r24473,-50800l1033843,4318000r23317,-50788l1079741,4216400r21755,-50800l1122324,4114800r143612,-368300l1025372,3492500r-26619,-25388l971816,3429000r-27114,-25400l917549,3365500r-27089,-25388l863574,3302000r-26556,-38100l810933,3225812r-25515,-50812l760641,3136900r-23953,-38100l713714,3048000r-21869,-38088l671207,2959100r-19291,-50800l634123,2857500r-16192,-50800l603491,2755900r-12573,-50800l571893,2590800r-6197,-63500l561898,2476500r-1308,-63500l561213,2374900r1828,-50788l566051,2286000r4217,-38100l575652,2209812r6566,-50812l589902,2120900r8839,-38088l608698,2044700r11074,-38100l631939,1968512r13246,-38112l659511,1892300r15379,-38088l691311,1816100r17463,-38100l727252,1739912r19482,-38112l767207,1663700r21463,-38088l811098,1587500r23380,-25400l858799,1524012r25260,-38112l910221,1460500r27064,-38100l965263,1384300r28829,-25400l1023785,1320800r30556,-25388l1085735,1270000r32220,-38100l1150988,1206500r33820,-38088l1219428,1143000r35382,-25400l1290967,1092200r36894,-25388l1365491,1041400r38341,-25400l1442910,990600r39751,-25400l1523098,939812r82880,-50812l1648383,863600r43041,-12700l1735086,825512r44272,-12712l1824215,787400r45428,-12700l1915655,749300r93637,-25388l2056930,698500r347040,-88888l2455354,609612r103962,-25412l2611894,584200r52947,-12700l2825762,571500r54306,-12700l2955112,558800,2955112,xe" o:gfxdata="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" w14:anchorId="1F4DB803">
                 <v:path arrowok="t"/>
@@ -21582,7 +21885,7 @@
               </wp:anchor>
             </w:drawing>
           </mc:Choice>
-          <mc:Fallback xmlns:a="http://schemas.openxmlformats.org/drawingml/2006/main" xmlns:pic="http://schemas.openxmlformats.org/drawingml/2006/picture" xmlns:a14="http://schemas.microsoft.com/office/drawing/2010/main">
+          <mc:Fallback xmlns:a14="http://schemas.microsoft.com/office/drawing/2010/main" xmlns:pic="http://schemas.openxmlformats.org/drawingml/2006/picture" xmlns:a="http://schemas.openxmlformats.org/drawingml/2006/main">
             <w:pict>
               <v:group id="Group 132" style="position:absolute;margin-left:464.8pt;margin-top:2.6pt;width:73.75pt;height:18.1pt;z-index:251670528;mso-wrap-distance-left:0;mso-wrap-distance-right:0;mso-position-horizontal-relative:page" coordsize="9366,2298" o:spid="_x0000_s1026" w14:anchorId="60A65D36" o:gfxdata="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">
                 <v:shape id="Graphic 133" style="position:absolute;left:2461;top:812;width:6909;height:1486;visibility:visible;mso-wrap-style:square;v-text-anchor:top" coordsize="690880,148590" o:spid="_x0000_s1027" stroked="f" path="m94856,l,,,17678r37084,l37084,116852r20510,l57594,17678r37262,l94856,xem140474,30454r-3365,-432l135597,29959r-5029,l127774,30505,108648,48602r-343,l108305,32245r-17564,l90741,116865r18720,l109461,71907r597,-4153l125476,48615r800,-355l129260,47637r4471,l135064,47701r2743,343l139153,48234r1309,216l140462,47637r12,-17183xem226326,32245r-18707,l207619,84620r-355,3048l190715,104419r-9080,l177634,102895r-5689,-6109l170522,91541r,-59296l151815,32245r102,55423l175691,118630r7798,521l188201,119151r4623,-1295l201891,112750r3429,-3429l207619,105067r330,l207949,116852r18365,l226314,105067r12,-648l226326,32245xem314947,87515l280644,65468r-6566,-1295l271145,63373r-5131,-1855l263931,60337r-3175,-2832l259969,55651r76,-4369l274078,44691r5474,l283235,45440r6464,3074l291744,51498r876,4483l312153,55981r-534,-4699l310261,47282r-1664,-2591l305993,40627,281076,29959r-8204,l268859,30340,241261,49606r,8839l275221,80695r6566,1308l284721,82791r11620,12903l295770,97624r-16663,6808l272326,104432r-4318,-1093l260781,98971r-2070,-3823l258165,89700r-18720,l239560,94716r32105,24448l281406,119164r30086,-14732l313791,100939r1156,-4254l314947,87515xem352691,6870r-18707,l333984,32232r18707,l352691,6870xem369595,102946r-13,-648l368261,102616r-1308,203l363016,102946r-3378,l357987,102704r-5220,-7721l352691,46151r16891,l369582,32245r-49720,l319862,46151r14122,l334086,99555r18440,18110l361543,117576r8052,-876l369595,102946xem466737,68745l457352,43700r-3734,-4661l449478,35826r-1448,-673l448030,70802r-63,8090l428828,104419r-8090,l417372,103644,400773,78892r,-13310l402767,58318r7989,-10909l416687,44678r11709,l431787,45529r5905,3378l448030,70802r,-35649l439521,31140r-5816,-1181l421551,29959r-5080,1067l407060,35280r-3670,3518l400773,43688r-330,l400443,32245r-17729,l382714,148120r18707,l401421,105892r318,l403161,108191r24232,10960l436372,119151r5410,-1232l450977,113017r3797,-3277l457606,105892r1092,-1473l460806,101549r2248,-4712l466001,86144r736,-5512l466737,68745xem499732,32245r-18707,l481025,116865r18707,l499732,32245xem499732,l481025,r,17678l499732,17678,499732,xem535152,l516445,r,116852l535152,116852,535152,xem635139,67259r-838,-5182l630478,51181r-2794,-4699l626008,44691r-5652,-6058l615861,35560,605256,31089r-6045,-1130l585647,29959r-6045,1130l550557,62090r-838,5181l549719,81813r29883,36220l585647,119164r13564,l605256,118033r10605,-4470l620356,110490r5639,-6058l588264,104432r-3595,-877l568312,78193r,-7315l588264,44691r8369,l600202,45554r6121,3493l616546,70866r,7315l596582,104419r29413,l635139,67259xem673493,6870r-18707,l654786,32232r18707,l673493,6870xem690410,102298r-1321,318l687781,102819r-3937,127l680440,102946r-1638,-242l673582,94983r-89,-48832l690397,46151r,-13906l640676,32245r,13906l654786,46151r114,53404l673328,117665r9030,-89l690397,116700r,-13754l690410,102298xe" o:gfxdata="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">
@@ -21911,7 +22214,7 @@
               </wp:anchor>
             </w:drawing>
           </mc:Choice>
-          <mc:Fallback xmlns:a="http://schemas.openxmlformats.org/drawingml/2006/main" xmlns:pic="http://schemas.openxmlformats.org/drawingml/2006/picture" xmlns:a14="http://schemas.microsoft.com/office/drawing/2010/main">
+          <mc:Fallback xmlns:a14="http://schemas.microsoft.com/office/drawing/2010/main" xmlns:pic="http://schemas.openxmlformats.org/drawingml/2006/picture" xmlns:a="http://schemas.openxmlformats.org/drawingml/2006/main">
             <w:pict>
               <v:group id="Group 135" style="position:absolute;margin-left:407.95pt;margin-top:19.55pt;width:130.6pt;height:24.5pt;z-index:251669504;mso-wrap-distance-left:0;mso-wrap-distance-right:0;mso-position-horizontal-relative:page" coordsize="16586,3111" o:spid="_x0000_s1026" w14:anchorId="2395EC99" o:gfxdata="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">
                 <v:shape id="Graphic 136" style="position:absolute;left:15030;width:1555;height:3111;visibility:visible;mso-wrap-style:square;v-text-anchor:top" coordsize="155575,311150" o:spid="_x0000_s1027" fillcolor="#dcdce6" stroked="f" path="m155486,l,,,310959r155486,l155486,xe" o:gfxdata="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">
@@ -23818,6 +24121,155 @@
     </w:lvl>
   </w:abstractNum>
   <w:abstractNum w:abstractNumId="6" w15:restartNumberingAfterBreak="0">
+    <w:nsid w:val="4BE30B3D"/>
+    <w:multiLevelType w:val="multilevel"/>
+    <w:tmpl w:val="AF3297D6"/>
+    <w:lvl w:ilvl="0">
+      <w:start w:val="1"/>
+      <w:numFmt w:val="bullet"/>
+      <w:lvlText w:val=""/>
+      <w:lvlJc w:val="left"/>
+      <w:pPr>
+        <w:tabs>
+          <w:tab w:val="num" w:pos="720"/>
+        </w:tabs>
+        <w:ind w:left="720" w:hanging="360"/>
+      </w:pPr>
+      <w:rPr>
+        <w:rFonts w:ascii="Symbol" w:hAnsi="Symbol" w:hint="default"/>
+        <w:sz w:val="20"/>
+      </w:rPr>
+    </w:lvl>
+    <w:lvl w:ilvl="1" w:tentative="1">
+      <w:start w:val="1"/>
+      <w:numFmt w:val="bullet"/>
+      <w:lvlText w:val="o"/>
+      <w:lvlJc w:val="left"/>
+      <w:pPr>
+        <w:tabs>
+          <w:tab w:val="num" w:pos="1440"/>
+        </w:tabs>
+        <w:ind w:left="1440" w:hanging="360"/>
+      </w:pPr>
+      <w:rPr>
+        <w:rFonts w:ascii="Courier New" w:hAnsi="Courier New" w:hint="default"/>
+        <w:sz w:val="20"/>
+      </w:rPr>
+    </w:lvl>
+    <w:lvl w:ilvl="2" w:tentative="1">
+      <w:start w:val="1"/>
+      <w:numFmt w:val="bullet"/>
+      <w:lvlText w:val=""/>
+      <w:lvlJc w:val="left"/>
+      <w:pPr>
+        <w:tabs>
+          <w:tab w:val="num" w:pos="2160"/>
+        </w:tabs>
+        <w:ind w:left="2160" w:hanging="360"/>
+      </w:pPr>
+      <w:rPr>
+        <w:rFonts w:ascii="Wingdings" w:hAnsi="Wingdings" w:hint="default"/>
+        <w:sz w:val="20"/>
+      </w:rPr>
+    </w:lvl>
+    <w:lvl w:ilvl="3" w:tentative="1">
+      <w:start w:val="1"/>
+      <w:numFmt w:val="bullet"/>
+      <w:lvlText w:val=""/>
+      <w:lvlJc w:val="left"/>
+      <w:pPr>
+        <w:tabs>
+          <w:tab w:val="num" w:pos="2880"/>
+        </w:tabs>
+        <w:ind w:left="2880" w:hanging="360"/>
+      </w:pPr>
+      <w:rPr>
+        <w:rFonts w:ascii="Wingdings" w:hAnsi="Wingdings" w:hint="default"/>
+        <w:sz w:val="20"/>
+      </w:rPr>
+    </w:lvl>
+    <w:lvl w:ilvl="4" w:tentative="1">
+      <w:start w:val="1"/>
+      <w:numFmt w:val="bullet"/>
+      <w:lvlText w:val=""/>
+      <w:lvlJc w:val="left"/>
+      <w:pPr>
+        <w:tabs>
+          <w:tab w:val="num" w:pos="3600"/>
+        </w:tabs>
+        <w:ind w:left="3600" w:hanging="360"/>
+      </w:pPr>
+      <w:rPr>
+        <w:rFonts w:ascii="Wingdings" w:hAnsi="Wingdings" w:hint="default"/>
+        <w:sz w:val="20"/>
+      </w:rPr>
+    </w:lvl>
+    <w:lvl w:ilvl="5" w:tentative="1">
+      <w:start w:val="1"/>
+      <w:numFmt w:val="bullet"/>
+      <w:lvlText w:val=""/>
+      <w:lvlJc w:val="left"/>
+      <w:pPr>
+        <w:tabs>
+          <w:tab w:val="num" w:pos="4320"/>
+        </w:tabs>
+        <w:ind w:left="4320" w:hanging="360"/>
+      </w:pPr>
+      <w:rPr>
+        <w:rFonts w:ascii="Wingdings" w:hAnsi="Wingdings" w:hint="default"/>
+        <w:sz w:val="20"/>
+      </w:rPr>
+    </w:lvl>
+    <w:lvl w:ilvl="6" w:tentative="1">
+      <w:start w:val="1"/>
+      <w:numFmt w:val="bullet"/>
+      <w:lvlText w:val=""/>
+      <w:lvlJc w:val="left"/>
+      <w:pPr>
+        <w:tabs>
+          <w:tab w:val="num" w:pos="5040"/>
+        </w:tabs>
+        <w:ind w:left="5040" w:hanging="360"/>
+      </w:pPr>
+      <w:rPr>
+        <w:rFonts w:ascii="Wingdings" w:hAnsi="Wingdings" w:hint="default"/>
+        <w:sz w:val="20"/>
+      </w:rPr>
+    </w:lvl>
+    <w:lvl w:ilvl="7" w:tentative="1">
+      <w:start w:val="1"/>
+      <w:numFmt w:val="bullet"/>
+      <w:lvlText w:val=""/>
+      <w:lvlJc w:val="left"/>
+      <w:pPr>
+        <w:tabs>
+          <w:tab w:val="num" w:pos="5760"/>
+        </w:tabs>
+        <w:ind w:left="5760" w:hanging="360"/>
+      </w:pPr>
+      <w:rPr>
+        <w:rFonts w:ascii="Wingdings" w:hAnsi="Wingdings" w:hint="default"/>
+        <w:sz w:val="20"/>
+      </w:rPr>
+    </w:lvl>
+    <w:lvl w:ilvl="8" w:tentative="1">
+      <w:start w:val="1"/>
+      <w:numFmt w:val="bullet"/>
+      <w:lvlText w:val=""/>
+      <w:lvlJc w:val="left"/>
+      <w:pPr>
+        <w:tabs>
+          <w:tab w:val="num" w:pos="6480"/>
+        </w:tabs>
+        <w:ind w:left="6480" w:hanging="360"/>
+      </w:pPr>
+      <w:rPr>
+        <w:rFonts w:ascii="Wingdings" w:hAnsi="Wingdings" w:hint="default"/>
+        <w:sz w:val="20"/>
+      </w:rPr>
+    </w:lvl>
+  </w:abstractNum>
+  <w:abstractNum w:abstractNumId="7" w15:restartNumberingAfterBreak="0">
     <w:nsid w:val="5FFC0278"/>
     <w:multiLevelType w:val="hybridMultilevel"/>
     <w:tmpl w:val="D20CAF02"/>
@@ -23907,7 +24359,7 @@
       </w:pPr>
     </w:lvl>
   </w:abstractNum>
-  <w:abstractNum w:abstractNumId="7" w15:restartNumberingAfterBreak="0">
+  <w:abstractNum w:abstractNumId="8" w15:restartNumberingAfterBreak="0">
     <w:nsid w:val="67992FE2"/>
     <w:multiLevelType w:val="hybridMultilevel"/>
     <w:tmpl w:val="2D14CE86"/>
@@ -24030,7 +24482,7 @@
       </w:rPr>
     </w:lvl>
   </w:abstractNum>
-  <w:abstractNum w:abstractNumId="8" w15:restartNumberingAfterBreak="0">
+  <w:abstractNum w:abstractNumId="9" w15:restartNumberingAfterBreak="0">
     <w:nsid w:val="6E091715"/>
     <w:multiLevelType w:val="hybridMultilevel"/>
     <w:tmpl w:val="2D14CE86"/>
@@ -24153,7 +24605,7 @@
       </w:rPr>
     </w:lvl>
   </w:abstractNum>
-  <w:abstractNum w:abstractNumId="9" w15:restartNumberingAfterBreak="0">
+  <w:abstractNum w:abstractNumId="10" w15:restartNumberingAfterBreak="0">
     <w:nsid w:val="6E5F0061"/>
     <w:multiLevelType w:val="hybridMultilevel"/>
     <w:tmpl w:val="2D14CE86"/>
@@ -24276,7 +24728,7 @@
       </w:rPr>
     </w:lvl>
   </w:abstractNum>
-  <w:abstractNum w:abstractNumId="10" w15:restartNumberingAfterBreak="0">
+  <w:abstractNum w:abstractNumId="11" w15:restartNumberingAfterBreak="0">
     <w:nsid w:val="71D70C00"/>
     <w:multiLevelType w:val="hybridMultilevel"/>
     <w:tmpl w:val="6CAA138E"/>
@@ -24366,7 +24818,7 @@
       </w:pPr>
     </w:lvl>
   </w:abstractNum>
-  <w:abstractNum w:abstractNumId="11" w15:restartNumberingAfterBreak="0">
+  <w:abstractNum w:abstractNumId="12" w15:restartNumberingAfterBreak="0">
     <w:nsid w:val="73857F03"/>
     <w:multiLevelType w:val="hybridMultilevel"/>
     <w:tmpl w:val="2E526DC2"/>
@@ -24460,22 +24912,22 @@
     <w:abstractNumId w:val="5"/>
   </w:num>
   <w:num w:numId="2" w16cid:durableId="728380007">
-    <w:abstractNumId w:val="9"/>
+    <w:abstractNumId w:val="10"/>
   </w:num>
   <w:num w:numId="3" w16cid:durableId="1198157203">
-    <w:abstractNumId w:val="8"/>
+    <w:abstractNumId w:val="9"/>
   </w:num>
   <w:num w:numId="4" w16cid:durableId="2135639634">
     <w:abstractNumId w:val="0"/>
   </w:num>
   <w:num w:numId="5" w16cid:durableId="689138081">
-    <w:abstractNumId w:val="7"/>
+    <w:abstractNumId w:val="8"/>
   </w:num>
   <w:num w:numId="6" w16cid:durableId="577518112">
     <w:abstractNumId w:val="3"/>
   </w:num>
   <w:num w:numId="7" w16cid:durableId="817496385">
-    <w:abstractNumId w:val="10"/>
+    <w:abstractNumId w:val="11"/>
   </w:num>
   <w:num w:numId="8" w16cid:durableId="1981884126">
     <w:abstractNumId w:val="2"/>
@@ -24484,12 +24936,15 @@
     <w:abstractNumId w:val="1"/>
   </w:num>
   <w:num w:numId="10" w16cid:durableId="1759907212">
-    <w:abstractNumId w:val="11"/>
+    <w:abstractNumId w:val="12"/>
   </w:num>
   <w:num w:numId="11" w16cid:durableId="163478222">
     <w:abstractNumId w:val="4"/>
   </w:num>
   <w:num w:numId="12" w16cid:durableId="2129011901">
+    <w:abstractNumId w:val="7"/>
+  </w:num>
+  <w:num w:numId="13" w16cid:durableId="731075711">
     <w:abstractNumId w:val="6"/>
   </w:num>
 </w:numbering>
@@ -25111,7 +25566,6 @@
   <w:style w:type="character" w:default="1" w:styleId="DefaultParagraphFont">
     <w:name w:val="Default Paragraph Font"/>
     <w:uiPriority w:val="1"/>
-    <w:semiHidden/>
     <w:unhideWhenUsed/>
   </w:style>
   <w:style w:type="table" w:default="1" w:styleId="TableNormal">
@@ -25540,6 +25994,93 @@
       <w14:ligatures w14:val="none"/>
     </w:rPr>
   </w:style>
+  <w:style w:type="paragraph" w:styleId="NormalWeb">
+    <w:name w:val="Normal (Web)"/>
+    <w:basedOn w:val="Normal"/>
+    <w:uiPriority w:val="99"/>
+    <w:semiHidden/>
+    <w:unhideWhenUsed/>
+    <w:rsid w:val="00667F68"/>
+    <w:pPr>
+      <w:widowControl/>
+      <w:autoSpaceDE/>
+      <w:autoSpaceDN/>
+      <w:spacing w:before="100" w:beforeAutospacing="1" w:after="100" w:afterAutospacing="1"/>
+    </w:pPr>
+    <w:rPr>
+      <w:rFonts w:ascii="Times New Roman" w:eastAsiaTheme="minorEastAsia" w:hAnsi="Times New Roman" w:cs="Times New Roman"/>
+      <w:sz w:val="24"/>
+      <w:szCs w:val="24"/>
+      <w:lang w:val="en-GB" w:eastAsia="en-GB"/>
+    </w:rPr>
+  </w:style>
+  <w:style w:type="paragraph" w:styleId="HTMLPreformatted">
+    <w:name w:val="HTML Preformatted"/>
+    <w:basedOn w:val="Normal"/>
+    <w:link w:val="HTMLPreformattedChar"/>
+    <w:uiPriority w:val="99"/>
+    <w:semiHidden/>
+    <w:unhideWhenUsed/>
+    <w:rsid w:val="00667F68"/>
+    <w:pPr>
+      <w:widowControl/>
+      <w:tabs>
+        <w:tab w:val="left" w:pos="916"/>
+        <w:tab w:val="left" w:pos="1832"/>
+        <w:tab w:val="left" w:pos="2748"/>
+        <w:tab w:val="left" w:pos="3664"/>
+        <w:tab w:val="left" w:pos="4580"/>
+        <w:tab w:val="left" w:pos="5496"/>
+        <w:tab w:val="left" w:pos="6412"/>
+        <w:tab w:val="left" w:pos="7328"/>
+        <w:tab w:val="left" w:pos="8244"/>
+        <w:tab w:val="left" w:pos="9160"/>
+        <w:tab w:val="left" w:pos="10076"/>
+        <w:tab w:val="left" w:pos="10992"/>
+        <w:tab w:val="left" w:pos="11908"/>
+        <w:tab w:val="left" w:pos="12824"/>
+        <w:tab w:val="left" w:pos="13740"/>
+        <w:tab w:val="left" w:pos="14656"/>
+      </w:tabs>
+      <w:autoSpaceDE/>
+      <w:autoSpaceDN/>
+    </w:pPr>
+    <w:rPr>
+      <w:rFonts w:ascii="Courier New" w:eastAsiaTheme="minorEastAsia" w:hAnsi="Courier New" w:cs="Courier New"/>
+      <w:sz w:val="20"/>
+      <w:szCs w:val="20"/>
+      <w:lang w:val="en-GB" w:eastAsia="en-GB"/>
+    </w:rPr>
+  </w:style>
+  <w:style w:type="character" w:customStyle="1" w:styleId="HTMLPreformattedChar">
+    <w:name w:val="HTML Preformatted Char"/>
+    <w:basedOn w:val="DefaultParagraphFont"/>
+    <w:link w:val="HTMLPreformatted"/>
+    <w:uiPriority w:val="99"/>
+    <w:semiHidden/>
+    <w:rsid w:val="00667F68"/>
+    <w:rPr>
+      <w:rFonts w:ascii="Courier New" w:eastAsiaTheme="minorEastAsia" w:hAnsi="Courier New" w:cs="Courier New"/>
+      <w:kern w:val="0"/>
+      <w:sz w:val="20"/>
+      <w:szCs w:val="20"/>
+      <w:lang w:eastAsia="en-GB"/>
+      <w14:ligatures w14:val="none"/>
+    </w:rPr>
+  </w:style>
+  <w:style w:type="character" w:styleId="HTMLCode">
+    <w:name w:val="HTML Code"/>
+    <w:basedOn w:val="DefaultParagraphFont"/>
+    <w:uiPriority w:val="99"/>
+    <w:semiHidden/>
+    <w:unhideWhenUsed/>
+    <w:rsid w:val="00667F68"/>
+    <w:rPr>
+      <w:rFonts w:ascii="Courier New" w:eastAsiaTheme="minorEastAsia" w:hAnsi="Courier New" w:cs="Courier New"/>
+      <w:sz w:val="20"/>
+      <w:szCs w:val="20"/>
+    </w:rPr>
+  </w:style>
 </w:styles>
 </file>
 
@@ -25860,7 +26401,7 @@
 
 <file path=word/webextensions/taskpanes.xml><?xml version="1.0" encoding="utf-8"?>
 <wetp:taskpanes xmlns:wetp="http://schemas.microsoft.com/office/webextensions/taskpanes/2010/11">
-  <wetp:taskpane dockstate="right" visibility="0" width="332" row="0">
+  <wetp:taskpane dockstate="right" visibility="0" width="350" row="1">
     <wetp:webextensionref xmlns:r="http://schemas.openxmlformats.org/officeDocument/2006/relationships" r:id="rId1"/>
   </wetp:taskpane>
 </wetp:taskpanes>

</xml_diff>

<commit_message>
still the same issues, we are looking at alrernatives, can you Use pizzi
</commit_message>
<xml_diff>
--- a/public/templates/template.docx
+++ b/public/templates/template.docx
@@ -5414,12 +5414,11 @@
                 <w:sz w:val="20"/>
                 <w14:ligatures w14:val="standardContextual"/>
               </w:rPr>
-              <w:lastRenderedPageBreak/>
               <w:drawing>
-                <wp:inline distT="0" distB="0" distL="0" distR="0" wp14:anchorId="11D6AC19" wp14:editId="42995EAD">
+                <wp:inline distT="0" distB="0" distL="0" distR="0" wp14:anchorId="11D6AC19" wp14:editId="33495D22">
                   <wp:extent cx="2023200" cy="2700000"/>
                   <wp:effectExtent l="0" t="0" r="0" b="5715"/>
-                  <wp:docPr id="1020196553" name="Picture 4" descr="{image_1}"/>
+                  <wp:docPr id="1020196553" name="Picture 4" descr="image_1"/>
                   <wp:cNvGraphicFramePr>
                     <a:graphicFrameLocks xmlns:a="http://schemas.openxmlformats.org/drawingml/2006/main" noChangeAspect="1"/>
                   </wp:cNvGraphicFramePr>
@@ -5427,7 +5426,7 @@
                     <a:graphicData uri="http://schemas.openxmlformats.org/drawingml/2006/picture">
                       <pic:pic xmlns:pic="http://schemas.openxmlformats.org/drawingml/2006/picture">
                         <pic:nvPicPr>
-                          <pic:cNvPr id="1020196553" name="Picture 4" descr="{image_1}"/>
+                          <pic:cNvPr id="1020196553" name="Picture 4" descr="image_1"/>
                           <pic:cNvPicPr/>
                         </pic:nvPicPr>
                         <pic:blipFill>
@@ -5481,10 +5480,16 @@
                 <w14:ligatures w14:val="standardContextual"/>
               </w:rPr>
               <w:drawing>
-                <wp:inline distT="0" distB="0" distL="0" distR="0" wp14:anchorId="14ACCE0A" wp14:editId="21F07C2E">
+                <wp:inline distT="0" distB="0" distL="0" distR="0" wp14:anchorId="14ACCE0A" wp14:editId="298375C2">
                   <wp:extent cx="2023200" cy="2700000"/>
                   <wp:effectExtent l="0" t="0" r="0" b="5715"/>
-                  <wp:docPr id="858538454" name="Picture 4" descr="{image_2}"/>
+                  <wp:docPr id="858538454" name="Picture 4" descr="{image_1}">
+                    <a:extLst xmlns:a="http://schemas.openxmlformats.org/drawingml/2006/main">
+                      <a:ext uri="{C183D7F6-B498-43B3-948B-1728B52AA6E4}">
+                        <adec:decorative xmlns:adec="http://schemas.microsoft.com/office/drawing/2017/decorative" val="0"/>
+                      </a:ext>
+                    </a:extLst>
+                  </wp:docPr>
                   <wp:cNvGraphicFramePr>
                     <a:graphicFrameLocks xmlns:a="http://schemas.openxmlformats.org/drawingml/2006/main" noChangeAspect="1"/>
                   </wp:cNvGraphicFramePr>
@@ -5492,7 +5497,13 @@
                     <a:graphicData uri="http://schemas.openxmlformats.org/drawingml/2006/picture">
                       <pic:pic xmlns:pic="http://schemas.openxmlformats.org/drawingml/2006/picture">
                         <pic:nvPicPr>
-                          <pic:cNvPr id="858538454" name="Picture 4" descr="{image_2}"/>
+                          <pic:cNvPr id="858538454" name="Picture 4" descr="{image_1}">
+                            <a:extLst>
+                              <a:ext uri="{C183D7F6-B498-43B3-948B-1728B52AA6E4}">
+                                <adec:decorative xmlns:adec="http://schemas.microsoft.com/office/drawing/2017/decorative" val="0"/>
+                              </a:ext>
+                            </a:extLst>
+                          </pic:cNvPr>
                           <pic:cNvPicPr/>
                         </pic:nvPicPr>
                         <pic:blipFill>
@@ -5530,262 +5541,6 @@
           </w:tcPr>
           <w:p>
             <w:pPr>
-              <w:pStyle w:val="NormalWeb"/>
-              <w:divId w:val="1371488880"/>
-              <w:rPr>
-                <w:rFonts w:ascii="Gill Sans MT" w:hAnsi="Gill Sans MT"/>
-                <w:color w:val="000000"/>
-              </w:rPr>
-            </w:pPr>
-            <w:r>
-              <w:rPr>
-                <w:rFonts w:ascii="Gill Sans MT" w:hAnsi="Gill Sans MT"/>
-                <w:color w:val="000000"/>
-              </w:rPr>
-              <w:t>The instruction specifies that for the third image in the table, the alternative text (alt text) should be set to {image_1}. Alt text is an essential attribute in HTML that provides a textual description of an image, which is especially important for users utilizing screen readers or when the image fails to load. Properly setting alt text enhances accessibility and improves SEO.</w:t>
-            </w:r>
-          </w:p>
-          <w:p>
-            <w:pPr>
-              <w:pStyle w:val="NormalWeb"/>
-              <w:divId w:val="1371488880"/>
-              <w:rPr>
-                <w:rFonts w:ascii="Gill Sans MT" w:hAnsi="Gill Sans MT"/>
-                <w:color w:val="000000"/>
-              </w:rPr>
-            </w:pPr>
-            <w:r>
-              <w:rPr>
-                <w:rFonts w:ascii="Gill Sans MT" w:hAnsi="Gill Sans MT"/>
-                <w:color w:val="000000"/>
-              </w:rPr>
-              <w:t xml:space="preserve">In this context, the table likely contains multiple images, each with its own alt attribute. To implement this instruction, locate the third image within the table structure and modify its alt attribute to match the specified value. For example, if the image is embedded using an </w:t>
-            </w:r>
-            <w:r>
-              <w:rPr>
-                <w:rFonts w:ascii="Gill Sans MT" w:hAnsi="Gill Sans MT"/>
-                <w:color w:val="000000"/>
-              </w:rPr>
-              <w:fldChar w:fldCharType="begin"/>
-            </w:r>
-            <w:r>
-              <w:rPr>
-                <w:rFonts w:ascii="Gill Sans MT" w:hAnsi="Gill Sans MT"/>
-                <w:color w:val="000000"/>
-              </w:rPr>
-              <w:instrText xml:space="preserve"> INCLUDEPICTURE  \d "" \x \y \* MERGEFORMATINET </w:instrText>
-            </w:r>
-            <w:r>
-              <w:rPr>
-                <w:rFonts w:ascii="Gill Sans MT" w:hAnsi="Gill Sans MT"/>
-                <w:color w:val="000000"/>
-              </w:rPr>
-              <w:fldChar w:fldCharType="separate"/>
-            </w:r>
-            <w:r>
-              <w:rPr>
-                <w:rFonts w:ascii="Gill Sans MT" w:hAnsi="Gill Sans MT"/>
-                <w:b/>
-                <w:bCs/>
-                <w:color w:val="000000"/>
-                <w:lang w:val="en-US"/>
-              </w:rPr>
-              <w:t>Error! Filename not specified.</w:t>
-            </w:r>
-            <w:r>
-              <w:rPr>
-                <w:rFonts w:ascii="Gill Sans MT" w:hAnsi="Gill Sans MT"/>
-                <w:color w:val="000000"/>
-              </w:rPr>
-              <w:fldChar w:fldCharType="end"/>
-            </w:r>
-            <w:r>
-              <w:rPr>
-                <w:rFonts w:ascii="Gill Sans MT" w:hAnsi="Gill Sans MT"/>
-                <w:color w:val="000000"/>
-              </w:rPr>
-              <w:t>tag, the code should be updated as follows:</w:t>
-            </w:r>
-          </w:p>
-          <w:p>
-            <w:pPr>
-              <w:pStyle w:val="HTMLPreformatted"/>
-              <w:divId w:val="1371488880"/>
-              <w:rPr>
-                <w:rFonts w:ascii="Gill Sans MT" w:hAnsi="Gill Sans MT"/>
-                <w:color w:val="000000"/>
-              </w:rPr>
-            </w:pPr>
-            <w:r>
-              <w:rPr>
-                <w:rStyle w:val="HTMLCode"/>
-                <w:rFonts w:ascii="Gill Sans MT" w:hAnsi="Gill Sans MT"/>
-                <w:color w:val="000000"/>
-              </w:rPr>
-              <w:t>&lt;</w:t>
-            </w:r>
-            <w:proofErr w:type="spellStart"/>
-            <w:r>
-              <w:rPr>
-                <w:rStyle w:val="HTMLCode"/>
-                <w:rFonts w:ascii="Gill Sans MT" w:hAnsi="Gill Sans MT"/>
-                <w:color w:val="000000"/>
-              </w:rPr>
-              <w:t>img</w:t>
-            </w:r>
-            <w:proofErr w:type="spellEnd"/>
-            <w:r>
-              <w:rPr>
-                <w:rStyle w:val="HTMLCode"/>
-                <w:rFonts w:ascii="Gill Sans MT" w:hAnsi="Gill Sans MT"/>
-                <w:color w:val="000000"/>
-              </w:rPr>
-              <w:t xml:space="preserve"> </w:t>
-            </w:r>
-            <w:proofErr w:type="spellStart"/>
-            <w:r>
-              <w:rPr>
-                <w:rStyle w:val="HTMLCode"/>
-                <w:rFonts w:ascii="Gill Sans MT" w:hAnsi="Gill Sans MT"/>
-                <w:color w:val="000000"/>
-              </w:rPr>
-              <w:t>src</w:t>
-            </w:r>
-            <w:proofErr w:type="spellEnd"/>
-            <w:r>
-              <w:rPr>
-                <w:rStyle w:val="HTMLCode"/>
-                <w:rFonts w:ascii="Gill Sans MT" w:hAnsi="Gill Sans MT"/>
-                <w:color w:val="000000"/>
-              </w:rPr>
-              <w:t>="path/to/image" alt="{image_1}" /&gt;</w:t>
-            </w:r>
-          </w:p>
-          <w:p>
-            <w:pPr>
-              <w:pStyle w:val="NormalWeb"/>
-              <w:divId w:val="1371488880"/>
-              <w:rPr>
-                <w:rFonts w:ascii="Gill Sans MT" w:hAnsi="Gill Sans MT"/>
-                <w:color w:val="000000"/>
-              </w:rPr>
-            </w:pPr>
-            <w:r>
-              <w:rPr>
-                <w:rFonts w:ascii="Gill Sans MT" w:hAnsi="Gill Sans MT"/>
-                <w:color w:val="000000"/>
-              </w:rPr>
-              <w:t>It is important to ensure that the alt text accurately describes the content or function of the image, but in this case, the instruction explicitly sets it to {image_1}. This change should be applied carefully to avoid affecting other images or content within the table.</w:t>
-            </w:r>
-          </w:p>
-          <w:p>
-            <w:pPr>
-              <w:pStyle w:val="NormalWeb"/>
-              <w:divId w:val="1371488880"/>
-              <w:rPr>
-                <w:rFonts w:ascii="Gill Sans MT" w:hAnsi="Gill Sans MT"/>
-                <w:color w:val="000000"/>
-              </w:rPr>
-            </w:pPr>
-            <w:r>
-              <w:rPr>
-                <w:rFonts w:ascii="Gill Sans MT" w:hAnsi="Gill Sans MT"/>
-                <w:color w:val="000000"/>
-              </w:rPr>
-              <w:t>In summary, the key steps are:</w:t>
-            </w:r>
-          </w:p>
-          <w:p>
-            <w:pPr>
-              <w:widowControl/>
-              <w:numPr>
-                <w:ilvl w:val="0"/>
-                <w:numId w:val="13"/>
-              </w:numPr>
-              <w:autoSpaceDE/>
-              <w:autoSpaceDN/>
-              <w:spacing w:before="100" w:beforeAutospacing="1" w:after="100" w:afterAutospacing="1"/>
-              <w:divId w:val="1371488880"/>
-              <w:rPr>
-                <w:rFonts w:eastAsia="Times New Roman"/>
-                <w:color w:val="000000"/>
-              </w:rPr>
-            </w:pPr>
-            <w:r>
-              <w:rPr>
-                <w:rFonts w:eastAsia="Times New Roman"/>
-                <w:color w:val="000000"/>
-              </w:rPr>
-              <w:t>Identify the third image in the table.</w:t>
-            </w:r>
-          </w:p>
-          <w:p>
-            <w:pPr>
-              <w:widowControl/>
-              <w:numPr>
-                <w:ilvl w:val="0"/>
-                <w:numId w:val="13"/>
-              </w:numPr>
-              <w:autoSpaceDE/>
-              <w:autoSpaceDN/>
-              <w:spacing w:before="100" w:beforeAutospacing="1" w:after="100" w:afterAutospacing="1"/>
-              <w:divId w:val="1371488880"/>
-              <w:rPr>
-                <w:rFonts w:eastAsia="Times New Roman"/>
-                <w:color w:val="000000"/>
-              </w:rPr>
-            </w:pPr>
-            <w:r>
-              <w:rPr>
-                <w:rFonts w:eastAsia="Times New Roman"/>
-                <w:color w:val="000000"/>
-              </w:rPr>
-              <w:t>Edit the image tag to set the alt attribute to {image_</w:t>
-            </w:r>
-            <w:proofErr w:type="gramStart"/>
-            <w:r>
-              <w:rPr>
-                <w:rFonts w:eastAsia="Times New Roman"/>
-                <w:color w:val="000000"/>
-              </w:rPr>
-              <w:t>1}.</w:t>
-            </w:r>
-            <w:proofErr w:type="gramEnd"/>
-          </w:p>
-          <w:p>
-            <w:pPr>
-              <w:widowControl/>
-              <w:numPr>
-                <w:ilvl w:val="0"/>
-                <w:numId w:val="13"/>
-              </w:numPr>
-              <w:autoSpaceDE/>
-              <w:autoSpaceDN/>
-              <w:spacing w:before="100" w:beforeAutospacing="1" w:after="100" w:afterAutospacing="1"/>
-              <w:divId w:val="1371488880"/>
-              <w:rPr>
-                <w:rFonts w:eastAsia="Times New Roman"/>
-                <w:color w:val="000000"/>
-              </w:rPr>
-            </w:pPr>
-            <w:r>
-              <w:rPr>
-                <w:rFonts w:eastAsia="Times New Roman"/>
-                <w:color w:val="000000"/>
-              </w:rPr>
-              <w:t xml:space="preserve">Verify that the change is correctly applied and that </w:t>
-            </w:r>
-            <w:r>
-              <w:rPr>
-                <w:rFonts w:eastAsia="Times New Roman"/>
-                <w:color w:val="000000"/>
-              </w:rPr>
-              <w:lastRenderedPageBreak/>
-              <w:t>the table displays as intended.</w:t>
-            </w:r>
-          </w:p>
-          <w:p>
-            <w:pPr>
               <w:spacing w:before="28"/>
               <w:jc w:val="center"/>
               <w:rPr>
@@ -5794,62 +5549,6 @@
                 <w:sz w:val="20"/>
               </w:rPr>
             </w:pPr>
-            <w:r>
-              <w:rPr>
-                <w:rFonts w:eastAsia="Times New Roman"/>
-                <w:color w:val="000000"/>
-              </w:rPr>
-              <w:t xml:space="preserve">Ensuring proper alt text not only complies with accessibility standards but also improves the overall quality and usability of the webpage or </w:t>
-            </w:r>
-            <w:proofErr w:type="gramStart"/>
-            <w:r>
-              <w:rPr>
-                <w:rFonts w:eastAsia="Times New Roman"/>
-                <w:color w:val="000000"/>
-              </w:rPr>
-              <w:t>document.</w:t>
-            </w:r>
-            <w:r>
-              <w:rPr>
-                <w:rFonts w:ascii="Aptos" w:hAnsi="Aptos"/>
-                <w:b/>
-                <w:sz w:val="20"/>
-              </w:rPr>
-              <w:t>{</w:t>
-            </w:r>
-            <w:proofErr w:type="gramEnd"/>
-            <w:r>
-              <w:rPr>
-                <w:rFonts w:ascii="Aptos" w:hAnsi="Aptos"/>
-                <w:b/>
-                <w:sz w:val="20"/>
-              </w:rPr>
-              <w:t>image</w:t>
-            </w:r>
-            <w:r>
-              <w:rPr>
-                <w:rFonts w:ascii="Aptos" w:hAnsi="Aptos"/>
-                <w:b/>
-                <w:sz w:val="20"/>
-              </w:rPr>
-              <w:t>_</w:t>
-            </w:r>
-            <w:r>
-              <w:rPr>
-                <w:rFonts w:ascii="Aptos" w:hAnsi="Aptos"/>
-                <w:b/>
-                <w:sz w:val="20"/>
-              </w:rPr>
-              <w:t>3</w:t>
-            </w:r>
-            <w:r>
-              <w:rPr>
-                <w:rFonts w:ascii="Aptos" w:hAnsi="Aptos"/>
-                <w:b/>
-                <w:sz w:val="20"/>
-              </w:rPr>
-              <w:t>}</w:t>
-            </w:r>
           </w:p>
         </w:tc>
       </w:tr>
@@ -5860,8 +5559,11 @@
           </w:tcPr>
           <w:p>
             <w:pPr>
+              <w:tabs>
+                <w:tab w:val="center" w:pos="1593"/>
+                <w:tab w:val="right" w:pos="3186"/>
+              </w:tabs>
               <w:spacing w:before="28"/>
-              <w:jc w:val="center"/>
               <w:rPr>
                 <w:rFonts w:ascii="Aptos" w:hAnsi="Aptos"/>
                 <w:b/>
@@ -5874,44 +5576,8 @@
                 <w:b/>
                 <w:sz w:val="20"/>
               </w:rPr>
-              <w:lastRenderedPageBreak/>
-              <w:t>{image</w:t>
+              <w:tab/>
             </w:r>
-            <w:r>
-              <w:rPr>
-                <w:rFonts w:ascii="Aptos" w:hAnsi="Aptos"/>
-                <w:b/>
-                <w:sz w:val="20"/>
-              </w:rPr>
-              <w:t>_</w:t>
-            </w:r>
-            <w:r>
-              <w:rPr>
-                <w:rFonts w:ascii="Aptos" w:hAnsi="Aptos"/>
-                <w:b/>
-                <w:sz w:val="20"/>
-              </w:rPr>
-              <w:t>4</w:t>
-            </w:r>
-            <w:r>
-              <w:rPr>
-                <w:rFonts w:ascii="Aptos" w:hAnsi="Aptos"/>
-                <w:b/>
-                <w:sz w:val="20"/>
-              </w:rPr>
-              <w:t>}</w:t>
-            </w:r>
-          </w:p>
-          <w:p>
-            <w:pPr>
-              <w:spacing w:before="28"/>
-              <w:jc w:val="center"/>
-              <w:rPr>
-                <w:rFonts w:ascii="Aptos" w:hAnsi="Aptos"/>
-                <w:b/>
-                <w:sz w:val="20"/>
-              </w:rPr>
-            </w:pPr>
             <w:r>
               <w:rPr>
                 <w:rFonts w:ascii="Aptos" w:hAnsi="Aptos"/>
@@ -5921,10 +5587,10 @@
                 <w14:ligatures w14:val="standardContextual"/>
               </w:rPr>
               <w:drawing>
-                <wp:inline distT="0" distB="0" distL="0" distR="0" wp14:anchorId="0DB43B8B" wp14:editId="565CF59F">
+                <wp:inline distT="0" distB="0" distL="0" distR="0" wp14:anchorId="0DB43B8B" wp14:editId="7DCC8125">
                   <wp:extent cx="2023200" cy="2700000"/>
                   <wp:effectExtent l="0" t="0" r="0" b="5715"/>
-                  <wp:docPr id="675600715" name="Picture 4" descr="{image_2}"/>
+                  <wp:docPr id="675600715" name="Picture 4" descr="{image_1}"/>
                   <wp:cNvGraphicFramePr>
                     <a:graphicFrameLocks xmlns:a="http://schemas.openxmlformats.org/drawingml/2006/main" noChangeAspect="1"/>
                   </wp:cNvGraphicFramePr>
@@ -5932,7 +5598,7 @@
                     <a:graphicData uri="http://schemas.openxmlformats.org/drawingml/2006/picture">
                       <pic:pic xmlns:pic="http://schemas.openxmlformats.org/drawingml/2006/picture">
                         <pic:nvPicPr>
-                          <pic:cNvPr id="858538454" name="Picture 4" descr="{image_2}"/>
+                          <pic:cNvPr id="675600715" name="Picture 4" descr="{image_1}"/>
                           <pic:cNvPicPr/>
                         </pic:nvPicPr>
                         <pic:blipFill>
@@ -5982,47 +5648,15 @@
               <w:rPr>
                 <w:rFonts w:ascii="Aptos" w:hAnsi="Aptos"/>
                 <w:b/>
-                <w:sz w:val="20"/>
-              </w:rPr>
-              <w:t>{image</w:t>
-            </w:r>
-            <w:r>
-              <w:rPr>
-                <w:rFonts w:ascii="Aptos" w:hAnsi="Aptos"/>
-                <w:b/>
-                <w:sz w:val="20"/>
-              </w:rPr>
-              <w:t>_</w:t>
-            </w:r>
-            <w:r>
-              <w:rPr>
-                <w:rFonts w:ascii="Aptos" w:hAnsi="Aptos"/>
-                <w:b/>
-                <w:sz w:val="20"/>
-              </w:rPr>
-              <w:t>5</w:t>
-            </w:r>
-            <w:r>
-              <w:rPr>
-                <w:rFonts w:ascii="Aptos" w:hAnsi="Aptos"/>
-                <w:b/>
-                <w:sz w:val="20"/>
-              </w:rPr>
-              <w:t>}</w:t>
-            </w:r>
-            <w:r>
-              <w:rPr>
-                <w:rFonts w:ascii="Aptos" w:hAnsi="Aptos"/>
-                <w:b/>
                 <w:noProof/>
                 <w:sz w:val="20"/>
                 <w14:ligatures w14:val="standardContextual"/>
               </w:rPr>
               <w:drawing>
-                <wp:inline distT="0" distB="0" distL="0" distR="0" wp14:anchorId="00F65C5D" wp14:editId="616C2A0A">
+                <wp:inline distT="0" distB="0" distL="0" distR="0" wp14:anchorId="00F65C5D" wp14:editId="20D09AB9">
                   <wp:extent cx="2024380" cy="2699385"/>
                   <wp:effectExtent l="0" t="0" r="0" b="5715"/>
-                  <wp:docPr id="1892725890" name="Picture 5" descr="A drone with a battery&#10;&#10;AI-generated content may be incorrect."/>
+                  <wp:docPr id="1892725890" name="Picture 5" descr="{{image_1}}&#10;"/>
                   <wp:cNvGraphicFramePr>
                     <a:graphicFrameLocks xmlns:a="http://schemas.openxmlformats.org/drawingml/2006/main" noChangeAspect="1"/>
                   </wp:cNvGraphicFramePr>
@@ -6030,7 +5664,7 @@
                     <a:graphicData uri="http://schemas.openxmlformats.org/drawingml/2006/picture">
                       <pic:pic xmlns:pic="http://schemas.openxmlformats.org/drawingml/2006/picture">
                         <pic:nvPicPr>
-                          <pic:cNvPr id="1892725890" name="Picture 5" descr="A drone with a battery&#10;&#10;AI-generated content may be incorrect."/>
+                          <pic:cNvPr id="1892725890" name="Picture 5" descr="{{image_1}}&#10;"/>
                           <pic:cNvPicPr/>
                         </pic:nvPicPr>
                         <pic:blipFill>
@@ -6076,38 +5710,6 @@
                 <w:sz w:val="20"/>
               </w:rPr>
             </w:pPr>
-            <w:r>
-              <w:rPr>
-                <w:rFonts w:ascii="Aptos" w:hAnsi="Aptos"/>
-                <w:b/>
-                <w:sz w:val="20"/>
-              </w:rPr>
-              <w:t>{image</w:t>
-            </w:r>
-            <w:r>
-              <w:rPr>
-                <w:rFonts w:ascii="Aptos" w:hAnsi="Aptos"/>
-                <w:b/>
-                <w:sz w:val="20"/>
-              </w:rPr>
-              <w:t>_</w:t>
-            </w:r>
-            <w:r>
-              <w:rPr>
-                <w:rFonts w:ascii="Aptos" w:hAnsi="Aptos"/>
-                <w:b/>
-                <w:sz w:val="20"/>
-              </w:rPr>
-              <w:t>6</w:t>
-            </w:r>
-            <w:r>
-              <w:rPr>
-                <w:rFonts w:ascii="Aptos" w:hAnsi="Aptos"/>
-                <w:b/>
-                <w:sz w:val="20"/>
-              </w:rPr>
-              <w:t>}</w:t>
-            </w:r>
           </w:p>
         </w:tc>
       </w:tr>
@@ -6150,6 +5752,7 @@
           <w:spacing w:val="-2"/>
           <w:sz w:val="28"/>
         </w:rPr>
+        <w:lastRenderedPageBreak/>
         <w:t xml:space="preserve">01 </w:t>
       </w:r>
       <w:r>
@@ -8820,7 +8423,6 @@
           <w:rFonts w:ascii="Aptos" w:hAnsi="Aptos"/>
           <w:noProof/>
         </w:rPr>
-        <w:lastRenderedPageBreak/>
         <mc:AlternateContent>
           <mc:Choice Requires="wps">
             <w:drawing>
@@ -11209,6 +10811,7 @@
           <w:spacing w:val="-2"/>
           <w:sz w:val="28"/>
         </w:rPr>
+        <w:lastRenderedPageBreak/>
         <w:t xml:space="preserve">2 </w:t>
       </w:r>
       <w:r>
@@ -17349,7 +16952,6 @@
           <w:rFonts w:ascii="Aptos" w:hAnsi="Aptos"/>
           <w:noProof/>
         </w:rPr>
-        <w:lastRenderedPageBreak/>
         <mc:AlternateContent>
           <mc:Choice Requires="wps">
             <w:drawing>
@@ -18238,6 +17840,56 @@
           <w:sz w:val="28"/>
         </w:rPr>
       </w:pPr>
+      <w:r>
+        <w:rPr>
+          <w:rFonts w:ascii="Aptos" w:hAnsi="Aptos"/>
+          <w:b/>
+          <w:noProof/>
+          <w:sz w:val="20"/>
+          <w14:ligatures w14:val="standardContextual"/>
+        </w:rPr>
+        <w:drawing>
+          <wp:inline distT="0" distB="0" distL="0" distR="0" wp14:anchorId="5CC095A9" wp14:editId="7FA96690">
+            <wp:extent cx="2023200" cy="2700000"/>
+            <wp:effectExtent l="0" t="0" r="0" b="5715"/>
+            <wp:docPr id="1989693707" name="Picture 4" descr="{image_1}"/>
+            <wp:cNvGraphicFramePr>
+              <a:graphicFrameLocks xmlns:a="http://schemas.openxmlformats.org/drawingml/2006/main" noChangeAspect="1"/>
+            </wp:cNvGraphicFramePr>
+            <a:graphic xmlns:a="http://schemas.openxmlformats.org/drawingml/2006/main">
+              <a:graphicData uri="http://schemas.openxmlformats.org/drawingml/2006/picture">
+                <pic:pic xmlns:pic="http://schemas.openxmlformats.org/drawingml/2006/picture">
+                  <pic:nvPicPr>
+                    <pic:cNvPr id="1989693707" name="Picture 4" descr="{image_1}"/>
+                    <pic:cNvPicPr/>
+                  </pic:nvPicPr>
+                  <pic:blipFill>
+                    <a:blip r:embed="rId28" cstate="print">
+                      <a:extLst>
+                        <a:ext uri="{28A0092B-C50C-407E-A947-70E740481C1C}">
+                          <a14:useLocalDpi xmlns:a14="http://schemas.microsoft.com/office/drawing/2010/main" val="0"/>
+                        </a:ext>
+                      </a:extLst>
+                    </a:blip>
+                    <a:stretch>
+                      <a:fillRect/>
+                    </a:stretch>
+                  </pic:blipFill>
+                  <pic:spPr>
+                    <a:xfrm>
+                      <a:off x="0" y="0"/>
+                      <a:ext cx="2023200" cy="2700000"/>
+                    </a:xfrm>
+                    <a:prstGeom prst="rect">
+                      <a:avLst/>
+                    </a:prstGeom>
+                  </pic:spPr>
+                </pic:pic>
+              </a:graphicData>
+            </a:graphic>
+          </wp:inline>
+        </w:drawing>
+      </w:r>
     </w:p>
     <w:p>
       <w:pPr>
@@ -19095,7 +18747,6 @@
           <w:rFonts w:ascii="Aptos" w:hAnsi="Aptos"/>
           <w:noProof/>
         </w:rPr>
-        <w:lastRenderedPageBreak/>
         <w:drawing>
           <wp:anchor distT="0" distB="0" distL="0" distR="0" simplePos="0" relativeHeight="251714560" behindDoc="1" locked="0" layoutInCell="1" allowOverlap="1" wp14:anchorId="4F22C436" wp14:editId="75DD6AB4">
             <wp:simplePos x="0" y="0"/>
@@ -19247,25 +18898,52 @@
         <w:rPr>
           <w:rFonts w:ascii="Aptos" w:hAnsi="Aptos"/>
           <w:b/>
+          <w:noProof/>
           <w:sz w:val="20"/>
-        </w:rPr>
-        <w:t>{image</w:t>
-      </w:r>
-      <w:r>
-        <w:rPr>
-          <w:rFonts w:ascii="Aptos" w:hAnsi="Aptos"/>
-          <w:b/>
-          <w:sz w:val="20"/>
-        </w:rPr>
-        <w:t>6</w:t>
-      </w:r>
-      <w:r>
-        <w:rPr>
-          <w:rFonts w:ascii="Aptos" w:hAnsi="Aptos"/>
-          <w:b/>
-          <w:sz w:val="20"/>
-        </w:rPr>
-        <w:t>}</w:t>
+          <w14:ligatures w14:val="standardContextual"/>
+        </w:rPr>
+        <w:lastRenderedPageBreak/>
+        <w:drawing>
+          <wp:inline distT="0" distB="0" distL="0" distR="0" wp14:anchorId="7EF71AB8" wp14:editId="1C9AF4AE">
+            <wp:extent cx="2023200" cy="2700000"/>
+            <wp:effectExtent l="0" t="0" r="0" b="5715"/>
+            <wp:docPr id="8336586" name="Picture 4" descr="image_1"/>
+            <wp:cNvGraphicFramePr>
+              <a:graphicFrameLocks xmlns:a="http://schemas.openxmlformats.org/drawingml/2006/main" noChangeAspect="1"/>
+            </wp:cNvGraphicFramePr>
+            <a:graphic xmlns:a="http://schemas.openxmlformats.org/drawingml/2006/main">
+              <a:graphicData uri="http://schemas.openxmlformats.org/drawingml/2006/picture">
+                <pic:pic xmlns:pic="http://schemas.openxmlformats.org/drawingml/2006/picture">
+                  <pic:nvPicPr>
+                    <pic:cNvPr id="1020196553" name="Picture 4" descr="image_1"/>
+                    <pic:cNvPicPr/>
+                  </pic:nvPicPr>
+                  <pic:blipFill>
+                    <a:blip r:embed="rId28" cstate="print">
+                      <a:extLst>
+                        <a:ext uri="{28A0092B-C50C-407E-A947-70E740481C1C}">
+                          <a14:useLocalDpi xmlns:a14="http://schemas.microsoft.com/office/drawing/2010/main" val="0"/>
+                        </a:ext>
+                      </a:extLst>
+                    </a:blip>
+                    <a:stretch>
+                      <a:fillRect/>
+                    </a:stretch>
+                  </pic:blipFill>
+                  <pic:spPr>
+                    <a:xfrm>
+                      <a:off x="0" y="0"/>
+                      <a:ext cx="2023200" cy="2700000"/>
+                    </a:xfrm>
+                    <a:prstGeom prst="rect">
+                      <a:avLst/>
+                    </a:prstGeom>
+                  </pic:spPr>
+                </pic:pic>
+              </a:graphicData>
+            </a:graphic>
+          </wp:inline>
+        </w:drawing>
       </w:r>
     </w:p>
     <w:p>
@@ -25566,6 +25244,7 @@
   <w:style w:type="character" w:default="1" w:styleId="DefaultParagraphFont">
     <w:name w:val="Default Paragraph Font"/>
     <w:uiPriority w:val="1"/>
+    <w:semiHidden/>
     <w:unhideWhenUsed/>
   </w:style>
   <w:style w:type="table" w:default="1" w:styleId="TableNormal">

</xml_diff>

<commit_message>
for the image implementation, use this method: The entire process can be
</commit_message>
<xml_diff>
--- a/public/templates/template.docx
+++ b/public/templates/template.docx
@@ -157,7 +157,7 @@
               </wp:anchor>
             </w:drawing>
           </mc:Choice>
-          <mc:Fallback xmlns:a14="http://schemas.microsoft.com/office/drawing/2010/main" xmlns:pic="http://schemas.openxmlformats.org/drawingml/2006/picture" xmlns:a="http://schemas.openxmlformats.org/drawingml/2006/main">
+          <mc:Fallback xmlns:a="http://schemas.openxmlformats.org/drawingml/2006/main" xmlns:pic="http://schemas.openxmlformats.org/drawingml/2006/picture" xmlns:a14="http://schemas.microsoft.com/office/drawing/2010/main">
             <w:pict>
               <v:shape id="Graphic 1" style="position:absolute;margin-left:0;margin-top:0;width:595.25pt;height:841.9pt;z-index:-251644928;visibility:visible;mso-wrap-style:square;mso-wrap-distance-left:0;mso-wrap-distance-top:0;mso-wrap-distance-right:0;mso-wrap-distance-bottom:0;mso-position-horizontal:absolute;mso-position-horizontal-relative:page;mso-position-vertical:absolute;mso-position-vertical-relative:page;v-text-anchor:top" coordsize="7559675,10692130" o:spid="_x0000_s1026" fillcolor="#242e40" stroked="f" path="m7559357,l,,,10692003r7559357,l7559357,xe" o:gfxdata="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" w14:anchorId="6B128AE5">
                 <v:path arrowok="t"/>
@@ -1788,7 +1788,7 @@
               </wp:anchor>
             </w:drawing>
           </mc:Choice>
-          <mc:Fallback xmlns:a14="http://schemas.microsoft.com/office/drawing/2010/main" xmlns:pic="http://schemas.openxmlformats.org/drawingml/2006/picture" xmlns:a="http://schemas.openxmlformats.org/drawingml/2006/main">
+          <mc:Fallback xmlns:a="http://schemas.openxmlformats.org/drawingml/2006/main" xmlns:pic="http://schemas.openxmlformats.org/drawingml/2006/picture" xmlns:a14="http://schemas.microsoft.com/office/drawing/2010/main">
             <w:pict>
               <v:group id="Group 2" style="position:absolute;margin-left:314.95pt;margin-top:47pt;width:280.3pt;height:548pt;z-index:-251643904;mso-wrap-distance-left:0;mso-wrap-distance-right:0;mso-position-horizontal-relative:page;mso-position-vertical-relative:page" coordsize="35598,69596" o:spid="_x0000_s1026" w14:anchorId="05B42A9C" o:gfxdata="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">
                 <v:shape id="Graphic 3" style="position:absolute;width:35598;height:69596;visibility:visible;mso-wrap-style:square;v-text-anchor:top" coordsize="3559810,6959600" o:spid="_x0000_s1027" fillcolor="#b9d16b" stroked="f" path="m2400541,3073400r-17424,-50800l2363965,2984500r-20815,-50800l2320709,2895600r-24003,-50800l2271179,2806700r-27000,-38100l2215756,2730500r-29794,-38100l2154834,2654300r-32398,-38100l2088807,2590800r-34798,-38100l2018080,2527300r-37020,-38100l1943023,2463800r-39027,-25400l1864042,2413000r-40830,-25400l1781543,2374900r-42456,-25400l1695894,2336800r-43878,-25400l1470634,2260600r-46571,l1377099,2247900r-293967,l830935,2311400r-45479,12700l741006,2349500r-43357,12700l655370,2387600r-41160,25400l574179,2438400r-38862,25400l497624,2489200r-36500,25400l425856,2540000r-34036,38100l359054,2603500r-31496,38100l297383,2679700r-28855,25400l241020,2743200r-26149,38100l190119,2819400r-23330,38100l144868,2895600r-20447,38100l105435,2984500r-17488,38100l71983,3060700r-14427,50800l44678,3149600r-11290,38100l23698,3238500r-8077,38100l9207,3327400r-4762,50800l1371,3416300,,3467100r368,38100l2476,3556000r3886,50800l19532,3695700r9322,50800l40043,3784600r13055,50800l68046,3886200r17437,38100l104622,3975100r20815,50800l147878,4064000r24003,38100l197408,4152900r27013,38100l252844,4229100r29794,38100l313766,4305300r32397,25400l379780,4368800r34811,38100l450519,4432300r37008,25400l525576,4483100r39015,25400l604558,4533900r40830,25400l687057,4584700r42456,25400l861098,4648200r45097,25400l951839,4673600r92697,25400l1091539,4699000r47270,12687l1334947,4711687r50470,-12687l1436039,4699000r201613,-50800l1685442,4622800r46799,-12700l1778038,4584700r44729,-25400l1866404,4533900r42482,-25400l1950186,4483100r40056,-25400l2029015,4419600r37452,-25400l2102548,4356100r34671,-38100l2170442,4279900r31712,-38100l2232317,4203700r19050,-25400l2260892,4165600r26936,-50800l2313089,4076700r23546,-38100l2358402,3987800r19965,-50800l2396477,3898900r-4356,-12700l1859661,3797300r-24931,50800l1807121,3886200r-30125,38100l1744535,3962400r-34646,38100l1673225,4025900r-38532,38100l1594485,4089400r-41733,12700l1509661,4127500r-44285,12700l1326984,4178300r-189064,l952741,4127500r-44882,-25400l865670,4076700r-39967,-25400l788035,4025900r-35345,-25400l719734,3962400r-30544,-38100l661123,3898900r-25565,-38100l612559,3822700r-20397,-50800l574408,3733800r-15062,-38100l547027,3644900r-9551,-38100l530771,3556000r-3836,-38100l526008,3467100r2045,-38100l533107,3378200r8103,-50800l552411,3289300r14351,-50800l584301,3200400r20765,-50800l630008,3111500r27598,-38100l687730,3022600r32461,-25400l754849,2959100r36665,-38100l830033,2895600r40209,-25400l911974,2844800r43091,-12700l999350,2806700r91491,-25400l1137729,2781300r47422,-12700l1279855,2768600r46939,12700l1373644,2781300r92736,25400l1511973,2832100r44881,12700l1600758,2870200r41847,38100l1682267,2933700r37338,38100l1754479,2997200r32296,38100l1816354,3086100r26720,38100l1866811,3162300r525310,-76200l2400541,3073400xem3559632,6438900r-119977,l3393617,6426187r-45948,l3211804,6388087r-44145,-25387l3125241,6337300r-40195,-25413l3047111,6286487r-35611,-25400l2978239,6223000r-30861,-38113l2918968,6146787r-25908,-25387l2869704,6070587r-20790,-38100l2830779,5994400r-15456,-38113l2802598,5905500r-9957,-38100l2785503,5816587r-4267,-38087l2779890,5727687r1613,-38100l2786138,5638800r7658,-50813l2804579,5549900r13919,-50813l2835618,5460987r20358,-50787l2880131,5372087r27089,-50787l2937103,5283187r32538,-38100l3004705,5219700r37478,-38100l3081909,5156187r41872,-25400l3167659,5105400r-84201,-520713l2981655,4597387r-43206,25413l2896349,4648200r-40958,25387l2815564,4698987r-38646,25413l2739466,4749800r-36259,25387l2668193,4800587r-33756,38113l2601950,4864100r-31191,38087l2540876,4940287r-28537,25413l2485161,5003787r-25806,38100l2434945,5080000r-22987,38087l2390419,5156187r-20091,50813l2351722,5245087r-17094,38100l2319045,5321300r-14033,50787l2292553,5410200r-10884,50787l2272385,5499087r-7645,50813l2258745,5587987r-4330,50813l2251786,5676900r-940,50787l2251646,5778500r2553,38087l2258530,5867400r6121,50787l2272588,5956287r9779,50813l2293988,6057887r13500,38113l2322893,6146787r17755,50800l2360079,6235700r21056,50787l2403792,6324600r24181,38100l2453652,6413487r27115,38113l2509291,6489687r29845,38100l2570289,6565900r32398,25400l2636291,6629387r34747,25400l2706916,6692900r36906,25387l2781731,6743687r38888,25400l2860408,6794500r40640,25400l2942513,6845287r42241,12700l3027692,6883387r223812,63500l3297745,6946887r46622,12700l3559632,6959587r,-520687xem3559632,l3384042,r-47270,12700l3289693,12700r-46863,12700l3196259,25400r-92075,25400l3058782,76187r-44895,12700l2969564,114300r-43700,12700l2882836,152400r-42304,25400l2799016,203187r-40665,25413l2718587,254000r-38811,38100l2641981,330187r-36729,25413l2571648,393700r-31966,38087l2509355,469900r-28690,38100l2453627,546087r-25400,38113l2404465,622300r-22123,38087l2361857,711200r-18834,38100l2325814,787387r-15557,50813l2296337,876287r-12268,38113l2273427,965200r-9005,38087l2257069,1054100r-9804,88900l2244839,1193800r-800,38087l2244877,1282700r2489,38100l2251494,1371600r13157,88887l2273693,1498600r10694,50800l2296706,1587487r13970,50813l2326271,1676387r17234,38113l2362390,1765300r20536,38087l2405088,1841500r23799,38100l2454325,1917687r27090,38113l2510142,1993900r30353,38087l2572499,2070100r33642,38100l2642857,2146287r38062,25413l2720276,2209800r40589,25400l2802648,2260587r42888,38113l2889516,2324100r44984,12700l2980461,2362187r46863,25400l3075038,2400300r8420,-12713l3168231,1866900r-42672,-25400l3085084,1816087r-38253,-25400l3010865,1765300r-33642,-38100l2945968,1701787r-28842,-38087l2890774,1625600r-23851,-38113l2845651,1549400r-18644,-50800l2811018,1460487r-13259,-38087l2779560,1333487r-4826,-50787l2772803,1244587r1029,-50787l2777858,1143000r7087,-38113l2795143,1054100r13335,-38113l2825013,965200r19774,-38100l2869222,876287r27267,-38087l2926435,787387r32423,-38087l2993606,723900r36880,-38100l3069336,660387r40665,-25387l3152267,609600r43713,-25400l3334118,546087r47777,-12700l3430270,533387r48768,-12687l3531222,533400r28410,l3559632,520700,3559632,xe" o:gfxdata="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">
@@ -2348,7 +2348,6 @@
         </w:rPr>
         <w:t xml:space="preserve"> </w:t>
       </w:r>
-      <w:proofErr w:type="gramStart"/>
       <w:r>
         <w:rPr>
           <w:rFonts w:ascii="Aptos" w:hAnsi="Aptos"/>
@@ -2371,7 +2370,6 @@
         </w:rPr>
         <w:t>{</w:t>
       </w:r>
-      <w:proofErr w:type="gramEnd"/>
       <w:r>
         <w:rPr>
           <w:rFonts w:ascii="Aptos" w:hAnsi="Aptos"/>
@@ -2480,7 +2478,7 @@
               </wp:anchor>
             </w:drawing>
           </mc:Choice>
-          <mc:Fallback xmlns:a14="http://schemas.microsoft.com/office/drawing/2010/main" xmlns:pic="http://schemas.openxmlformats.org/drawingml/2006/picture" xmlns:a="http://schemas.openxmlformats.org/drawingml/2006/main">
+          <mc:Fallback xmlns:a="http://schemas.openxmlformats.org/drawingml/2006/main" xmlns:pic="http://schemas.openxmlformats.org/drawingml/2006/picture" xmlns:a14="http://schemas.microsoft.com/office/drawing/2010/main">
             <w:pict>
               <v:shape id="Graphic 28" style="position:absolute;margin-left:58.1pt;margin-top:-31.1pt;width:.85pt;height:54.15pt;z-index:251659264;visibility:visible;mso-wrap-style:square;mso-wrap-distance-left:0;mso-wrap-distance-top:0;mso-wrap-distance-right:0;mso-wrap-distance-bottom:0;mso-position-horizontal:absolute;mso-position-horizontal-relative:page;mso-position-vertical:absolute;mso-position-vertical-relative:text;v-text-anchor:top" coordsize="10795,687705" o:spid="_x0000_s1026" fillcolor="#add377" stroked="f" path="m10795,l,,,687590r10795,l10795,xe" o:gfxdata="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" w14:anchorId="1C0A8473">
                 <v:path arrowok="t"/>
@@ -2490,7 +2488,6 @@
           </mc:Fallback>
         </mc:AlternateContent>
       </w:r>
-      <w:proofErr w:type="gramStart"/>
       <w:r>
         <w:rPr>
           <w:rFonts w:ascii="Aptos" w:hAnsi="Aptos"/>
@@ -2507,7 +2504,6 @@
         </w:rPr>
         <w:t>{</w:t>
       </w:r>
-      <w:proofErr w:type="gramEnd"/>
       <w:r>
         <w:rPr>
           <w:rFonts w:ascii="Aptos" w:hAnsi="Aptos"/>
@@ -2549,23 +2545,13 @@
         </w:rPr>
         <w:t xml:space="preserve"> </w:t>
       </w:r>
-      <w:proofErr w:type="gramStart"/>
       <w:r>
         <w:rPr>
           <w:rFonts w:ascii="Aptos" w:hAnsi="Aptos"/>
           <w:color w:val="FFFFFF"/>
           <w:w w:val="110"/>
         </w:rPr>
-        <w:t>by:</w:t>
-      </w:r>
-      <w:proofErr w:type="gramEnd"/>
-      <w:r>
-        <w:rPr>
-          <w:rFonts w:ascii="Aptos" w:hAnsi="Aptos"/>
-          <w:color w:val="FFFFFF"/>
-          <w:w w:val="110"/>
-        </w:rPr>
-        <w:t xml:space="preserve"> </w:t>
+        <w:t xml:space="preserve">by: </w:t>
       </w:r>
       <w:r>
         <w:rPr>
@@ -3494,7 +3480,7 @@
               </wp:anchor>
             </w:drawing>
           </mc:Choice>
-          <mc:Fallback xmlns:a14="http://schemas.microsoft.com/office/drawing/2010/main" xmlns:pic="http://schemas.openxmlformats.org/drawingml/2006/picture" xmlns:a="http://schemas.openxmlformats.org/drawingml/2006/main">
+          <mc:Fallback xmlns:a="http://schemas.openxmlformats.org/drawingml/2006/main" xmlns:pic="http://schemas.openxmlformats.org/drawingml/2006/picture" xmlns:a14="http://schemas.microsoft.com/office/drawing/2010/main">
             <w:pict>
               <v:group id="Group 29" style="position:absolute;margin-left:470.5pt;margin-top:-10.2pt;width:73.75pt;height:18.1pt;z-index:251661312;mso-wrap-distance-left:0;mso-wrap-distance-right:0;mso-position-horizontal-relative:page" coordsize="9366,2298" o:spid="_x0000_s1026" w14:anchorId="1258109A" o:gfxdata="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">
                 <v:shape id="Graphic 30" style="position:absolute;left:2461;top:812;width:6909;height:1486;visibility:visible;mso-wrap-style:square;v-text-anchor:top" coordsize="690880,148590" o:spid="_x0000_s1027" stroked="f" path="m94856,l,,,17678r37084,l37084,116840r20510,l57594,17678r37262,l94856,xem140474,30441r-3365,-431l135597,29946r-5029,l127774,30492,108635,48602r-330,l108305,32245r-17564,l90741,116865r18720,l109461,71907r597,-4153l125488,48602r788,-355l129260,47625r4483,l135064,47701r2743,330l139153,48221r1321,216l140474,47625r,-17184xem226326,32245r-18707,l207619,84620r-355,3048l190715,104419r-9080,l177634,102895r-5689,-6109l170522,91541r,-59296l151815,32245r102,55423l175691,118630r7798,521l188201,119151r4623,-1295l201891,112737r3429,-3416l207619,105067r330,l207949,116852r18377,l226326,105067r,-648l226326,32245xem314947,87503l280644,65455r-6566,-1295l271145,63360r-5131,-1854l263931,60325r-3175,-2833l259969,55638r88,-4369l274078,44678r5461,l283235,45427r6452,3074l291731,51498r889,4470l312153,55968,281076,29946r-8204,l268859,30327,241261,49593r,8839l275221,80683r6566,1308l284721,82778r11620,12903l295770,97612r-16663,6807l272326,104419r-4318,-1092l260781,98958r-2070,-3810l258165,89687r-18720,l239560,94703r32105,24448l281406,119151r30086,-14732l313791,100926r1156,-4254l314947,87503xem369595,102946r-9957,l357987,102704r-5220,-7721l352691,46151r-18707,l334086,99555r18440,18110l361543,117576r8052,-876l369595,102946xem369595,102298r-1321,305l366953,102806r-3924,127l369595,102933r,-635xem369595,32232r-16904,l352691,6883r-18707,l333984,32232r-14135,l319849,46139r49746,l369595,32232xem466737,68745r-813,-5842l462635,51981r-2464,-4776l458139,44678r-787,-990l453618,39027r-4140,-3213l448030,35140r,35662l447967,78892r-19139,25527l420738,104419r-3366,-775l400773,78892r,-13310l402767,58318r7989,-10909l416687,44678r11709,l431787,45529r5905,3378l448030,70802r,-35662l439521,31127r-5816,-1181l421551,29946r-5080,1067l407060,35267r-3670,3518l400773,43688r-330,l400443,32245r-17729,l382714,148120r18707,l401421,105892r318,l403161,108191r24232,10960l436372,119151r5410,-1232l450977,113017r3797,-3277l457606,105892r1092,-1473l460806,101549r2248,-4712l466001,86144r736,-5512l466737,68745xem499732,32232r-18707,l481025,116852r18707,l499732,32232xem499732,l481025,r,17678l499732,17678,499732,xem535152,l516445,r,116840l535152,116840,535152,xem635139,67259l616546,36017r,34849l616546,78181r-19964,26238l588264,104419r-3595,-876l568312,78181r,-7315l588264,44678r8318,l600202,45554r6121,3493l616546,70866r,-34849l615861,35547,605256,31076r-6045,-1130l585647,29946r-6045,1130l550557,62077r-838,5182l549719,81800r29883,36221l585647,119151r13564,l605256,118021r10605,-4471l620356,110477r5639,-6058l635139,67259xem690397,102946r-9957,l678802,102704r-5220,-7721l673493,46151r-18707,l654900,99555r18428,18110l682358,117576r8039,-876l690397,102946xem690397,102298r-1321,305l687768,102806r-3924,127l690397,102933r,-635xem690397,32232r-16904,l673493,6883r-18707,l654786,32232r-14110,l640676,46139r49721,l690397,32232xe" o:gfxdata="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">
@@ -3868,7 +3854,7 @@
               </wp:anchor>
             </w:drawing>
           </mc:Choice>
-          <mc:Fallback xmlns:a14="http://schemas.microsoft.com/office/drawing/2010/main" xmlns:pic="http://schemas.openxmlformats.org/drawingml/2006/picture" xmlns:a="http://schemas.openxmlformats.org/drawingml/2006/main">
+          <mc:Fallback xmlns:a="http://schemas.openxmlformats.org/drawingml/2006/main" xmlns:pic="http://schemas.openxmlformats.org/drawingml/2006/picture" xmlns:a14="http://schemas.microsoft.com/office/drawing/2010/main">
             <w:pict>
               <v:group id="Group 32" style="position:absolute;margin-left:413.65pt;margin-top:5.5pt;width:130.6pt;height:24.5pt;z-index:251660288;mso-wrap-distance-left:0;mso-wrap-distance-right:0;mso-position-horizontal-relative:page" coordsize="16586,3111" o:spid="_x0000_s1026" w14:anchorId="3AC1D756" o:gfxdata="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">
                 <v:shape id="Graphic 33" style="position:absolute;left:15030;width:1555;height:3111;visibility:visible;mso-wrap-style:square;v-text-anchor:top" coordsize="155575,311150" o:spid="_x0000_s1027" fillcolor="#dcdce6" stroked="f" path="m155486,l,,,310959r155486,l155486,xe" o:gfxdata="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">
@@ -4142,7 +4128,7 @@
               </wp:anchor>
             </w:drawing>
           </mc:Choice>
-          <mc:Fallback xmlns:a14="http://schemas.microsoft.com/office/drawing/2010/main" xmlns:pic="http://schemas.openxmlformats.org/drawingml/2006/picture" xmlns:a="http://schemas.openxmlformats.org/drawingml/2006/main">
+          <mc:Fallback xmlns:a="http://schemas.openxmlformats.org/drawingml/2006/main" xmlns:pic="http://schemas.openxmlformats.org/drawingml/2006/picture" xmlns:a14="http://schemas.microsoft.com/office/drawing/2010/main">
             <w:pict>
               <v:shape id="Graphic 63" style="position:absolute;margin-left:203.7pt;margin-top:9pt;width:340.55pt;height:.1pt;z-index:251662336;visibility:visible;mso-wrap-style:square;mso-wrap-distance-left:0;mso-wrap-distance-top:0;mso-wrap-distance-right:0;mso-wrap-distance-bottom:0;mso-position-horizontal:absolute;mso-position-horizontal-relative:page;mso-position-vertical:absolute;mso-position-vertical-relative:text;v-text-anchor:top" coordsize="4324985,1270" o:spid="_x0000_s1026" filled="f" strokecolor="#221f1f" strokeweight=".2755mm" path="m,l4324413,e" o:gfxdata="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" w14:anchorId="27539D96">
                 <v:path arrowok="t"/>
@@ -5415,7 +5401,7 @@
                 <w14:ligatures w14:val="standardContextual"/>
               </w:rPr>
               <w:drawing>
-                <wp:inline distT="0" distB="0" distL="0" distR="0" wp14:anchorId="11D6AC19" wp14:editId="33495D22">
+                <wp:inline distT="0" distB="0" distL="0" distR="0" wp14:anchorId="11D6AC19" wp14:editId="40C71347">
                   <wp:extent cx="2023200" cy="2700000"/>
                   <wp:effectExtent l="0" t="0" r="0" b="5715"/>
                   <wp:docPr id="1020196553" name="Picture 4" descr="image_1"/>
@@ -5480,7 +5466,7 @@
                 <w14:ligatures w14:val="standardContextual"/>
               </w:rPr>
               <w:drawing>
-                <wp:inline distT="0" distB="0" distL="0" distR="0" wp14:anchorId="14ACCE0A" wp14:editId="298375C2">
+                <wp:inline distT="0" distB="0" distL="0" distR="0" wp14:anchorId="14ACCE0A" wp14:editId="09F96C94">
                   <wp:extent cx="2023200" cy="2700000"/>
                   <wp:effectExtent l="0" t="0" r="0" b="5715"/>
                   <wp:docPr id="858538454" name="Picture 4" descr="{image_1}">
@@ -5549,6 +5535,14 @@
                 <w:sz w:val="20"/>
               </w:rPr>
             </w:pPr>
+            <w:r>
+              <w:rPr>
+                <w:rFonts w:ascii="Aptos" w:hAnsi="Aptos"/>
+                <w:b/>
+                <w:sz w:val="20"/>
+              </w:rPr>
+              <w:t>image_1.png</w:t>
+            </w:r>
           </w:p>
         </w:tc>
       </w:tr>
@@ -5587,7 +5581,7 @@
                 <w14:ligatures w14:val="standardContextual"/>
               </w:rPr>
               <w:drawing>
-                <wp:inline distT="0" distB="0" distL="0" distR="0" wp14:anchorId="0DB43B8B" wp14:editId="7DCC8125">
+                <wp:inline distT="0" distB="0" distL="0" distR="0" wp14:anchorId="0DB43B8B" wp14:editId="02622386">
                   <wp:extent cx="2023200" cy="2700000"/>
                   <wp:effectExtent l="0" t="0" r="0" b="5715"/>
                   <wp:docPr id="675600715" name="Picture 4" descr="{image_1}"/>
@@ -5653,7 +5647,7 @@
                 <w14:ligatures w14:val="standardContextual"/>
               </w:rPr>
               <w:drawing>
-                <wp:inline distT="0" distB="0" distL="0" distR="0" wp14:anchorId="00F65C5D" wp14:editId="20D09AB9">
+                <wp:inline distT="0" distB="0" distL="0" distR="0" wp14:anchorId="00F65C5D" wp14:editId="1962E7C5">
                   <wp:extent cx="2024380" cy="2699385"/>
                   <wp:effectExtent l="0" t="0" r="0" b="5715"/>
                   <wp:docPr id="1892725890" name="Picture 5" descr="{{image_1}}&#10;"/>
@@ -6465,7 +6459,7 @@
               </wp:anchor>
             </w:drawing>
           </mc:Choice>
-          <mc:Fallback xmlns:a14="http://schemas.microsoft.com/office/drawing/2010/main" xmlns:pic="http://schemas.openxmlformats.org/drawingml/2006/picture" xmlns:a="http://schemas.openxmlformats.org/drawingml/2006/main">
+          <mc:Fallback xmlns:a="http://schemas.openxmlformats.org/drawingml/2006/main" xmlns:pic="http://schemas.openxmlformats.org/drawingml/2006/picture" xmlns:a14="http://schemas.microsoft.com/office/drawing/2010/main">
             <w:pict>
               <v:shape id="Graphic 71" style="position:absolute;margin-left:198.15pt;margin-top:24.15pt;width:346.1pt;height:.1pt;z-index:251797504;visibility:visible;mso-wrap-style:square;mso-wrap-distance-left:0;mso-wrap-distance-top:0;mso-wrap-distance-right:0;mso-wrap-distance-bottom:0;mso-position-horizontal:absolute;mso-position-horizontal-relative:page;mso-position-vertical:absolute;mso-position-vertical-relative:text;v-text-anchor:top" coordsize="4395470,1270" o:spid="_x0000_s1026" filled="f" strokecolor="#221f1f" strokeweight=".2755mm" path="m,l4395419,e" o:gfxdata="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" w14:anchorId="1916DCC8">
                 <v:path arrowok="t"/>
@@ -6629,9 +6623,8 @@
                                 <w:spacing w:val="-2"/>
                                 <w:sz w:val="18"/>
                               </w:rPr>
-                              <w:t>Notes:</w:t>
+                              <w:t xml:space="preserve">Notes: </w:t>
                             </w:r>
-                            <w:proofErr w:type="gramStart"/>
                             <w:r>
                               <w:rPr>
                                 <w:rFonts w:ascii="Aptos" w:hAnsi="Aptos"/>
@@ -6640,7 +6633,7 @@
                                 <w:spacing w:val="-2"/>
                                 <w:sz w:val="18"/>
                               </w:rPr>
-                              <w:t xml:space="preserve"> </w:t>
+                              <w:t xml:space="preserve">  </w:t>
                             </w:r>
                             <w:r>
                               <w:rPr>
@@ -6650,20 +6643,9 @@
                                 <w:spacing w:val="-2"/>
                                 <w:sz w:val="18"/>
                               </w:rPr>
-                              <w:t xml:space="preserve">  </w:t>
-                            </w:r>
-                            <w:r>
-                              <w:rPr>
-                                <w:rFonts w:ascii="Aptos" w:hAnsi="Aptos"/>
-                                <w:b/>
-                                <w:color w:val="312F30"/>
-                                <w:spacing w:val="-2"/>
-                                <w:sz w:val="18"/>
-                              </w:rPr>
                               <w:t>{</w:t>
                             </w:r>
                             <w:proofErr w:type="spellStart"/>
-                            <w:proofErr w:type="gramEnd"/>
                             <w:r>
                               <w:rPr>
                                 <w:rFonts w:ascii="Aptos" w:hAnsi="Aptos"/>
@@ -6731,9 +6713,8 @@
                           <w:spacing w:val="-2"/>
                           <w:sz w:val="18"/>
                         </w:rPr>
-                        <w:t>Notes:</w:t>
+                        <w:t xml:space="preserve">Notes: </w:t>
                       </w:r>
-                      <w:proofErr w:type="gramStart"/>
                       <w:r>
                         <w:rPr>
                           <w:rFonts w:ascii="Aptos" w:hAnsi="Aptos"/>
@@ -6742,7 +6723,7 @@
                           <w:spacing w:val="-2"/>
                           <w:sz w:val="18"/>
                         </w:rPr>
-                        <w:t xml:space="preserve"> </w:t>
+                        <w:t xml:space="preserve">  </w:t>
                       </w:r>
                       <w:r>
                         <w:rPr>
@@ -6752,20 +6733,9 @@
                           <w:spacing w:val="-2"/>
                           <w:sz w:val="18"/>
                         </w:rPr>
-                        <w:t xml:space="preserve">  </w:t>
-                      </w:r>
-                      <w:r>
-                        <w:rPr>
-                          <w:rFonts w:ascii="Aptos" w:hAnsi="Aptos"/>
-                          <w:b/>
-                          <w:color w:val="312F30"/>
-                          <w:spacing w:val="-2"/>
-                          <w:sz w:val="18"/>
-                        </w:rPr>
                         <w:t>{</w:t>
                       </w:r>
                       <w:proofErr w:type="spellStart"/>
-                      <w:proofErr w:type="gramEnd"/>
                       <w:r>
                         <w:rPr>
                           <w:rFonts w:ascii="Aptos" w:hAnsi="Aptos"/>
@@ -8336,7 +8306,7 @@
               </wp:anchor>
             </w:drawing>
           </mc:Choice>
-          <mc:Fallback xmlns:a14="http://schemas.microsoft.com/office/drawing/2010/main" xmlns:pic="http://schemas.openxmlformats.org/drawingml/2006/picture" xmlns:a="http://schemas.openxmlformats.org/drawingml/2006/main">
+          <mc:Fallback xmlns:a="http://schemas.openxmlformats.org/drawingml/2006/main" xmlns:pic="http://schemas.openxmlformats.org/drawingml/2006/picture" xmlns:a14="http://schemas.microsoft.com/office/drawing/2010/main">
             <w:pict>
               <v:shape id="Graphic 71" style="position:absolute;margin-left:198.15pt;margin-top:24.15pt;width:346.1pt;height:.1pt;z-index:251825152;visibility:visible;mso-wrap-style:square;mso-wrap-distance-left:0;mso-wrap-distance-top:0;mso-wrap-distance-right:0;mso-wrap-distance-bottom:0;mso-position-horizontal:absolute;mso-position-horizontal-relative:page;mso-position-vertical:absolute;mso-position-vertical-relative:text;v-text-anchor:top" coordsize="4395470,1270" o:spid="_x0000_s1026" filled="f" strokecolor="#221f1f" strokeweight=".2755mm" path="m,l4395419,e" o:gfxdata="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" w14:anchorId="7D6074DF">
                 <v:path arrowok="t"/>
@@ -8490,9 +8460,8 @@
                                 <w:spacing w:val="-2"/>
                                 <w:sz w:val="18"/>
                               </w:rPr>
-                              <w:t>Notes:</w:t>
+                              <w:t xml:space="preserve">Notes: </w:t>
                             </w:r>
-                            <w:proofErr w:type="gramStart"/>
                             <w:r>
                               <w:rPr>
                                 <w:rFonts w:ascii="Aptos" w:hAnsi="Aptos"/>
@@ -8501,7 +8470,7 @@
                                 <w:spacing w:val="-2"/>
                                 <w:sz w:val="18"/>
                               </w:rPr>
-                              <w:t xml:space="preserve"> </w:t>
+                              <w:t xml:space="preserve">  </w:t>
                             </w:r>
                             <w:r>
                               <w:rPr>
@@ -8511,20 +8480,9 @@
                                 <w:spacing w:val="-2"/>
                                 <w:sz w:val="18"/>
                               </w:rPr>
-                              <w:t xml:space="preserve">  </w:t>
-                            </w:r>
-                            <w:r>
-                              <w:rPr>
-                                <w:rFonts w:ascii="Aptos" w:hAnsi="Aptos"/>
-                                <w:b/>
-                                <w:color w:val="312F30"/>
-                                <w:spacing w:val="-2"/>
-                                <w:sz w:val="18"/>
-                              </w:rPr>
                               <w:t>{</w:t>
                             </w:r>
                             <w:proofErr w:type="spellStart"/>
-                            <w:proofErr w:type="gramEnd"/>
                             <w:r>
                               <w:rPr>
                                 <w:rFonts w:ascii="Aptos" w:hAnsi="Aptos"/>
@@ -8592,9 +8550,8 @@
                           <w:spacing w:val="-2"/>
                           <w:sz w:val="18"/>
                         </w:rPr>
-                        <w:t>Notes:</w:t>
+                        <w:t xml:space="preserve">Notes: </w:t>
                       </w:r>
-                      <w:proofErr w:type="gramStart"/>
                       <w:r>
                         <w:rPr>
                           <w:rFonts w:ascii="Aptos" w:hAnsi="Aptos"/>
@@ -8603,7 +8560,7 @@
                           <w:spacing w:val="-2"/>
                           <w:sz w:val="18"/>
                         </w:rPr>
-                        <w:t xml:space="preserve"> </w:t>
+                        <w:t xml:space="preserve">  </w:t>
                       </w:r>
                       <w:r>
                         <w:rPr>
@@ -8613,20 +8570,9 @@
                           <w:spacing w:val="-2"/>
                           <w:sz w:val="18"/>
                         </w:rPr>
-                        <w:t xml:space="preserve">  </w:t>
-                      </w:r>
-                      <w:r>
-                        <w:rPr>
-                          <w:rFonts w:ascii="Aptos" w:hAnsi="Aptos"/>
-                          <w:b/>
-                          <w:color w:val="312F30"/>
-                          <w:spacing w:val="-2"/>
-                          <w:sz w:val="18"/>
-                        </w:rPr>
                         <w:t>{</w:t>
                       </w:r>
                       <w:proofErr w:type="spellStart"/>
-                      <w:proofErr w:type="gramEnd"/>
                       <w:r>
                         <w:rPr>
                           <w:rFonts w:ascii="Aptos" w:hAnsi="Aptos"/>
@@ -11088,7 +11034,7 @@
               </wp:anchor>
             </w:drawing>
           </mc:Choice>
-          <mc:Fallback xmlns:a14="http://schemas.microsoft.com/office/drawing/2010/main" xmlns:pic="http://schemas.openxmlformats.org/drawingml/2006/picture" xmlns:a="http://schemas.openxmlformats.org/drawingml/2006/main">
+          <mc:Fallback xmlns:a="http://schemas.openxmlformats.org/drawingml/2006/main" xmlns:pic="http://schemas.openxmlformats.org/drawingml/2006/picture" xmlns:a14="http://schemas.microsoft.com/office/drawing/2010/main">
             <w:pict>
               <v:shape id="Graphic 71" style="position:absolute;margin-left:198.15pt;margin-top:24.15pt;width:346.1pt;height:.1pt;z-index:251880448;visibility:visible;mso-wrap-style:square;mso-wrap-distance-left:0;mso-wrap-distance-top:0;mso-wrap-distance-right:0;mso-wrap-distance-bottom:0;mso-position-horizontal:absolute;mso-position-horizontal-relative:page;mso-position-vertical:absolute;mso-position-vertical-relative:text;v-text-anchor:top" coordsize="4395470,1270" o:spid="_x0000_s1026" filled="f" strokecolor="#221f1f" strokeweight=".2755mm" path="m,l4395419,e" o:gfxdata="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" w14:anchorId="676B11CB">
                 <v:path arrowok="t"/>
@@ -11482,9 +11428,8 @@
                                 <w:spacing w:val="-2"/>
                                 <w:sz w:val="18"/>
                               </w:rPr>
-                              <w:t>Notes:</w:t>
+                              <w:t xml:space="preserve">Notes: </w:t>
                             </w:r>
-                            <w:proofErr w:type="gramStart"/>
                             <w:r>
                               <w:rPr>
                                 <w:rFonts w:ascii="Aptos" w:hAnsi="Aptos"/>
@@ -11493,7 +11438,7 @@
                                 <w:spacing w:val="-2"/>
                                 <w:sz w:val="18"/>
                               </w:rPr>
-                              <w:t xml:space="preserve"> </w:t>
+                              <w:t xml:space="preserve">  </w:t>
                             </w:r>
                             <w:r>
                               <w:rPr>
@@ -11503,20 +11448,9 @@
                                 <w:spacing w:val="-2"/>
                                 <w:sz w:val="18"/>
                               </w:rPr>
-                              <w:t xml:space="preserve">  </w:t>
-                            </w:r>
-                            <w:r>
-                              <w:rPr>
-                                <w:rFonts w:ascii="Aptos" w:hAnsi="Aptos"/>
-                                <w:b/>
-                                <w:color w:val="312F30"/>
-                                <w:spacing w:val="-2"/>
-                                <w:sz w:val="18"/>
-                              </w:rPr>
                               <w:t>{</w:t>
                             </w:r>
                             <w:proofErr w:type="spellStart"/>
-                            <w:proofErr w:type="gramEnd"/>
                             <w:r>
                               <w:rPr>
                                 <w:rFonts w:ascii="Aptos" w:hAnsi="Aptos"/>
@@ -11584,9 +11518,8 @@
                           <w:spacing w:val="-2"/>
                           <w:sz w:val="18"/>
                         </w:rPr>
-                        <w:t>Notes:</w:t>
+                        <w:t xml:space="preserve">Notes: </w:t>
                       </w:r>
-                      <w:proofErr w:type="gramStart"/>
                       <w:r>
                         <w:rPr>
                           <w:rFonts w:ascii="Aptos" w:hAnsi="Aptos"/>
@@ -11595,7 +11528,7 @@
                           <w:spacing w:val="-2"/>
                           <w:sz w:val="18"/>
                         </w:rPr>
-                        <w:t xml:space="preserve"> </w:t>
+                        <w:t xml:space="preserve">  </w:t>
                       </w:r>
                       <w:r>
                         <w:rPr>
@@ -11605,20 +11538,9 @@
                           <w:spacing w:val="-2"/>
                           <w:sz w:val="18"/>
                         </w:rPr>
-                        <w:t xml:space="preserve">  </w:t>
-                      </w:r>
-                      <w:r>
-                        <w:rPr>
-                          <w:rFonts w:ascii="Aptos" w:hAnsi="Aptos"/>
-                          <w:b/>
-                          <w:color w:val="312F30"/>
-                          <w:spacing w:val="-2"/>
-                          <w:sz w:val="18"/>
-                        </w:rPr>
                         <w:t>{</w:t>
                       </w:r>
                       <w:proofErr w:type="spellStart"/>
-                      <w:proofErr w:type="gramEnd"/>
                       <w:r>
                         <w:rPr>
                           <w:rFonts w:ascii="Aptos" w:hAnsi="Aptos"/>
@@ -13397,7 +13319,7 @@
               </wp:anchor>
             </w:drawing>
           </mc:Choice>
-          <mc:Fallback xmlns:a14="http://schemas.microsoft.com/office/drawing/2010/main" xmlns:pic="http://schemas.openxmlformats.org/drawingml/2006/picture" xmlns:a="http://schemas.openxmlformats.org/drawingml/2006/main">
+          <mc:Fallback xmlns:a="http://schemas.openxmlformats.org/drawingml/2006/main" xmlns:pic="http://schemas.openxmlformats.org/drawingml/2006/picture" xmlns:a14="http://schemas.microsoft.com/office/drawing/2010/main">
             <w:pict>
               <v:shape id="Graphic 71" style="position:absolute;margin-left:198.15pt;margin-top:24.15pt;width:346.1pt;height:.1pt;z-index:251898880;visibility:visible;mso-wrap-style:square;mso-wrap-distance-left:0;mso-wrap-distance-top:0;mso-wrap-distance-right:0;mso-wrap-distance-bottom:0;mso-position-horizontal:absolute;mso-position-horizontal-relative:page;mso-position-vertical:absolute;mso-position-vertical-relative:text;v-text-anchor:top" coordsize="4395470,1270" o:spid="_x0000_s1026" filled="f" strokecolor="#221f1f" strokeweight=".2755mm" path="m,l4395419,e" o:gfxdata="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" w14:anchorId="10F3D35F">
                 <v:path arrowok="t"/>
@@ -13801,9 +13723,8 @@
                                 <w:spacing w:val="-2"/>
                                 <w:sz w:val="18"/>
                               </w:rPr>
-                              <w:t>Notes:</w:t>
+                              <w:t xml:space="preserve">Notes: </w:t>
                             </w:r>
-                            <w:proofErr w:type="gramStart"/>
                             <w:r>
                               <w:rPr>
                                 <w:rFonts w:ascii="Aptos" w:hAnsi="Aptos"/>
@@ -13812,7 +13733,7 @@
                                 <w:spacing w:val="-2"/>
                                 <w:sz w:val="18"/>
                               </w:rPr>
-                              <w:t xml:space="preserve"> </w:t>
+                              <w:t xml:space="preserve">  </w:t>
                             </w:r>
                             <w:r>
                               <w:rPr>
@@ -13822,20 +13743,9 @@
                                 <w:spacing w:val="-2"/>
                                 <w:sz w:val="18"/>
                               </w:rPr>
-                              <w:t xml:space="preserve">  </w:t>
-                            </w:r>
-                            <w:r>
-                              <w:rPr>
-                                <w:rFonts w:ascii="Aptos" w:hAnsi="Aptos"/>
-                                <w:b/>
-                                <w:color w:val="312F30"/>
-                                <w:spacing w:val="-2"/>
-                                <w:sz w:val="18"/>
-                              </w:rPr>
                               <w:t>{</w:t>
                             </w:r>
                             <w:proofErr w:type="spellStart"/>
-                            <w:proofErr w:type="gramEnd"/>
                             <w:r>
                               <w:rPr>
                                 <w:rFonts w:ascii="Aptos" w:hAnsi="Aptos"/>
@@ -13933,9 +13843,8 @@
                           <w:spacing w:val="-2"/>
                           <w:sz w:val="18"/>
                         </w:rPr>
-                        <w:t>Notes:</w:t>
+                        <w:t xml:space="preserve">Notes: </w:t>
                       </w:r>
-                      <w:proofErr w:type="gramStart"/>
                       <w:r>
                         <w:rPr>
                           <w:rFonts w:ascii="Aptos" w:hAnsi="Aptos"/>
@@ -13944,7 +13853,7 @@
                           <w:spacing w:val="-2"/>
                           <w:sz w:val="18"/>
                         </w:rPr>
-                        <w:t xml:space="preserve"> </w:t>
+                        <w:t xml:space="preserve">  </w:t>
                       </w:r>
                       <w:r>
                         <w:rPr>
@@ -13954,20 +13863,9 @@
                           <w:spacing w:val="-2"/>
                           <w:sz w:val="18"/>
                         </w:rPr>
-                        <w:t xml:space="preserve">  </w:t>
-                      </w:r>
-                      <w:r>
-                        <w:rPr>
-                          <w:rFonts w:ascii="Aptos" w:hAnsi="Aptos"/>
-                          <w:b/>
-                          <w:color w:val="312F30"/>
-                          <w:spacing w:val="-2"/>
-                          <w:sz w:val="18"/>
-                        </w:rPr>
                         <w:t>{</w:t>
                       </w:r>
                       <w:proofErr w:type="spellStart"/>
-                      <w:proofErr w:type="gramEnd"/>
                       <w:r>
                         <w:rPr>
                           <w:rFonts w:ascii="Aptos" w:hAnsi="Aptos"/>
@@ -15540,7 +15438,7 @@
               </wp:anchor>
             </w:drawing>
           </mc:Choice>
-          <mc:Fallback xmlns:a14="http://schemas.microsoft.com/office/drawing/2010/main" xmlns:pic="http://schemas.openxmlformats.org/drawingml/2006/picture" xmlns:a="http://schemas.openxmlformats.org/drawingml/2006/main">
+          <mc:Fallback xmlns:a="http://schemas.openxmlformats.org/drawingml/2006/main" xmlns:pic="http://schemas.openxmlformats.org/drawingml/2006/picture" xmlns:a14="http://schemas.microsoft.com/office/drawing/2010/main">
             <w:pict>
               <v:shape id="Graphic 71" style="position:absolute;margin-left:198.15pt;margin-top:24.15pt;width:346.1pt;height:.1pt;z-index:251907072;visibility:visible;mso-wrap-style:square;mso-wrap-distance-left:0;mso-wrap-distance-top:0;mso-wrap-distance-right:0;mso-wrap-distance-bottom:0;mso-position-horizontal:absolute;mso-position-horizontal-relative:page;mso-position-vertical:absolute;mso-position-vertical-relative:text;v-text-anchor:top" coordsize="4395470,1270" o:spid="_x0000_s1026" filled="f" strokecolor="#221f1f" strokeweight=".2755mm" path="m,l4395419,e" o:gfxdata="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" w14:anchorId="2C0F6B63">
                 <v:path arrowok="t"/>
@@ -15693,9 +15591,8 @@
                                 <w:spacing w:val="-2"/>
                                 <w:sz w:val="18"/>
                               </w:rPr>
-                              <w:t>Notes:</w:t>
+                              <w:t xml:space="preserve">Notes: </w:t>
                             </w:r>
-                            <w:proofErr w:type="gramStart"/>
                             <w:r>
                               <w:rPr>
                                 <w:rFonts w:ascii="Aptos" w:hAnsi="Aptos"/>
@@ -15704,7 +15601,7 @@
                                 <w:spacing w:val="-2"/>
                                 <w:sz w:val="18"/>
                               </w:rPr>
-                              <w:t xml:space="preserve"> </w:t>
+                              <w:t xml:space="preserve">  </w:t>
                             </w:r>
                             <w:r>
                               <w:rPr>
@@ -15714,20 +15611,9 @@
                                 <w:spacing w:val="-2"/>
                                 <w:sz w:val="18"/>
                               </w:rPr>
-                              <w:t xml:space="preserve">  </w:t>
-                            </w:r>
-                            <w:r>
-                              <w:rPr>
-                                <w:rFonts w:ascii="Aptos" w:hAnsi="Aptos"/>
-                                <w:b/>
-                                <w:color w:val="312F30"/>
-                                <w:spacing w:val="-2"/>
-                                <w:sz w:val="18"/>
-                              </w:rPr>
                               <w:t>{</w:t>
                             </w:r>
                             <w:proofErr w:type="spellStart"/>
-                            <w:proofErr w:type="gramEnd"/>
                             <w:r>
                               <w:rPr>
                                 <w:rFonts w:ascii="Aptos" w:hAnsi="Aptos"/>
@@ -15825,9 +15711,8 @@
                           <w:spacing w:val="-2"/>
                           <w:sz w:val="18"/>
                         </w:rPr>
-                        <w:t>Notes:</w:t>
+                        <w:t xml:space="preserve">Notes: </w:t>
                       </w:r>
-                      <w:proofErr w:type="gramStart"/>
                       <w:r>
                         <w:rPr>
                           <w:rFonts w:ascii="Aptos" w:hAnsi="Aptos"/>
@@ -15836,7 +15721,7 @@
                           <w:spacing w:val="-2"/>
                           <w:sz w:val="18"/>
                         </w:rPr>
-                        <w:t xml:space="preserve"> </w:t>
+                        <w:t xml:space="preserve">  </w:t>
                       </w:r>
                       <w:r>
                         <w:rPr>
@@ -15846,20 +15731,9 @@
                           <w:spacing w:val="-2"/>
                           <w:sz w:val="18"/>
                         </w:rPr>
-                        <w:t xml:space="preserve">  </w:t>
-                      </w:r>
-                      <w:r>
-                        <w:rPr>
-                          <w:rFonts w:ascii="Aptos" w:hAnsi="Aptos"/>
-                          <w:b/>
-                          <w:color w:val="312F30"/>
-                          <w:spacing w:val="-2"/>
-                          <w:sz w:val="18"/>
-                        </w:rPr>
                         <w:t>{</w:t>
                       </w:r>
                       <w:proofErr w:type="spellStart"/>
-                      <w:proofErr w:type="gramEnd"/>
                       <w:r>
                         <w:rPr>
                           <w:rFonts w:ascii="Aptos" w:hAnsi="Aptos"/>
@@ -17712,7 +17586,7 @@
               </wp:anchor>
             </w:drawing>
           </mc:Choice>
-          <mc:Fallback xmlns:a14="http://schemas.microsoft.com/office/drawing/2010/main" xmlns:pic="http://schemas.openxmlformats.org/drawingml/2006/picture" xmlns:a="http://schemas.openxmlformats.org/drawingml/2006/main">
+          <mc:Fallback xmlns:a="http://schemas.openxmlformats.org/drawingml/2006/main" xmlns:pic="http://schemas.openxmlformats.org/drawingml/2006/picture" xmlns:a14="http://schemas.microsoft.com/office/drawing/2010/main">
             <w:pict>
               <v:shape id="Graphic 101" style="position:absolute;margin-left:212.55pt;margin-top:9pt;width:331.7pt;height:.1pt;z-index:251893760;visibility:visible;mso-wrap-style:square;mso-wrap-distance-left:0;mso-wrap-distance-top:0;mso-wrap-distance-right:0;mso-wrap-distance-bottom:0;mso-position-horizontal:absolute;mso-position-horizontal-relative:page;mso-position-vertical:absolute;mso-position-vertical-relative:text;v-text-anchor:top" coordsize="4212590,1270" o:spid="_x0000_s1026" filled="f" strokecolor="#221f1f" strokeweight=".2755mm" path="m,l4212158,e" o:gfxdata="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" w14:anchorId="585B0451">
                 <v:path arrowok="t"/>
@@ -17844,51 +17718,9 @@
         <w:rPr>
           <w:rFonts w:ascii="Aptos" w:hAnsi="Aptos"/>
           <w:b/>
-          <w:noProof/>
           <w:sz w:val="20"/>
-          <w14:ligatures w14:val="standardContextual"/>
-        </w:rPr>
-        <w:drawing>
-          <wp:inline distT="0" distB="0" distL="0" distR="0" wp14:anchorId="5CC095A9" wp14:editId="7FA96690">
-            <wp:extent cx="2023200" cy="2700000"/>
-            <wp:effectExtent l="0" t="0" r="0" b="5715"/>
-            <wp:docPr id="1989693707" name="Picture 4" descr="{image_1}"/>
-            <wp:cNvGraphicFramePr>
-              <a:graphicFrameLocks xmlns:a="http://schemas.openxmlformats.org/drawingml/2006/main" noChangeAspect="1"/>
-            </wp:cNvGraphicFramePr>
-            <a:graphic xmlns:a="http://schemas.openxmlformats.org/drawingml/2006/main">
-              <a:graphicData uri="http://schemas.openxmlformats.org/drawingml/2006/picture">
-                <pic:pic xmlns:pic="http://schemas.openxmlformats.org/drawingml/2006/picture">
-                  <pic:nvPicPr>
-                    <pic:cNvPr id="1989693707" name="Picture 4" descr="{image_1}"/>
-                    <pic:cNvPicPr/>
-                  </pic:nvPicPr>
-                  <pic:blipFill>
-                    <a:blip r:embed="rId28" cstate="print">
-                      <a:extLst>
-                        <a:ext uri="{28A0092B-C50C-407E-A947-70E740481C1C}">
-                          <a14:useLocalDpi xmlns:a14="http://schemas.microsoft.com/office/drawing/2010/main" val="0"/>
-                        </a:ext>
-                      </a:extLst>
-                    </a:blip>
-                    <a:stretch>
-                      <a:fillRect/>
-                    </a:stretch>
-                  </pic:blipFill>
-                  <pic:spPr>
-                    <a:xfrm>
-                      <a:off x="0" y="0"/>
-                      <a:ext cx="2023200" cy="2700000"/>
-                    </a:xfrm>
-                    <a:prstGeom prst="rect">
-                      <a:avLst/>
-                    </a:prstGeom>
-                  </pic:spPr>
-                </pic:pic>
-              </a:graphicData>
-            </a:graphic>
-          </wp:inline>
-        </w:drawing>
+        </w:rPr>
+        <w:t>image_1.png</w:t>
       </w:r>
     </w:p>
     <w:p>
@@ -17917,6 +17749,9 @@
     </w:p>
     <w:p>
       <w:pPr>
+        <w:tabs>
+          <w:tab w:val="left" w:pos="4571"/>
+        </w:tabs>
         <w:spacing w:before="189"/>
         <w:rPr>
           <w:rFonts w:ascii="Aptos" w:hAnsi="Aptos"/>
@@ -17926,6 +17761,239 @@
           <w:sz w:val="28"/>
         </w:rPr>
       </w:pPr>
+      <w:r>
+        <w:rPr>
+          <w:rFonts w:ascii="Aptos" w:hAnsi="Aptos"/>
+          <w:noProof/>
+        </w:rPr>
+        <mc:AlternateContent>
+          <mc:Choice Requires="wps">
+            <w:drawing>
+              <wp:anchor distT="0" distB="0" distL="0" distR="0" simplePos="0" relativeHeight="251924480" behindDoc="1" locked="0" layoutInCell="1" allowOverlap="1" wp14:anchorId="0D361781" wp14:editId="6F307731">
+                <wp:simplePos x="0" y="0"/>
+                <wp:positionH relativeFrom="page">
+                  <wp:posOffset>533400</wp:posOffset>
+                </wp:positionH>
+                <wp:positionV relativeFrom="paragraph">
+                  <wp:posOffset>329565</wp:posOffset>
+                </wp:positionV>
+                <wp:extent cx="3024505" cy="355600"/>
+                <wp:effectExtent l="0" t="0" r="0" b="0"/>
+                <wp:wrapTopAndBottom/>
+                <wp:docPr id="959996196" name="Textbox 67"/>
+                <wp:cNvGraphicFramePr>
+                  <a:graphicFrameLocks xmlns:a="http://schemas.openxmlformats.org/drawingml/2006/main"/>
+                </wp:cNvGraphicFramePr>
+                <a:graphic xmlns:a="http://schemas.openxmlformats.org/drawingml/2006/main">
+                  <a:graphicData uri="http://schemas.microsoft.com/office/word/2010/wordprocessingShape">
+                    <wps:wsp>
+                      <wps:cNvSpPr txBox="1">
+                        <a:spLocks/>
+                      </wps:cNvSpPr>
+                      <wps:spPr>
+                        <a:xfrm>
+                          <a:off x="0" y="0"/>
+                          <a:ext cx="3024505" cy="355600"/>
+                        </a:xfrm>
+                        <a:prstGeom prst="rect">
+                          <a:avLst/>
+                        </a:prstGeom>
+                        <a:solidFill>
+                          <a:srgbClr val="F5F6F6"/>
+                        </a:solidFill>
+                      </wps:spPr>
+                      <wps:txbx>
+                        <w:txbxContent>
+                          <w:p>
+                            <w:pPr>
+                              <w:spacing w:before="189"/>
+                              <w:rPr>
+                                <w:rFonts w:ascii="Aptos" w:hAnsi="Aptos"/>
+                                <w:color w:val="000000"/>
+                                <w:sz w:val="18"/>
+                              </w:rPr>
+                            </w:pPr>
+                            <w:r>
+                              <w:rPr>
+                                <w:rFonts w:ascii="Aptos" w:hAnsi="Aptos"/>
+                                <w:b/>
+                                <w:color w:val="312F30"/>
+                                <w:w w:val="90"/>
+                                <w:sz w:val="18"/>
+                              </w:rPr>
+                              <w:t>Aircraft</w:t>
+                            </w:r>
+                            <w:r>
+                              <w:rPr>
+                                <w:rFonts w:ascii="Aptos" w:hAnsi="Aptos"/>
+                                <w:b/>
+                                <w:color w:val="312F30"/>
+                                <w:spacing w:val="16"/>
+                                <w:sz w:val="18"/>
+                              </w:rPr>
+                              <w:t xml:space="preserve"> </w:t>
+                            </w:r>
+                            <w:r>
+                              <w:rPr>
+                                <w:rFonts w:ascii="Aptos" w:hAnsi="Aptos"/>
+                                <w:b/>
+                                <w:color w:val="312F30"/>
+                                <w:w w:val="90"/>
+                                <w:sz w:val="18"/>
+                              </w:rPr>
+                              <w:t>Model:</w:t>
+                            </w:r>
+                            <w:r>
+                              <w:rPr>
+                                <w:rFonts w:ascii="Aptos" w:hAnsi="Aptos"/>
+                                <w:b/>
+                                <w:color w:val="312F30"/>
+                                <w:spacing w:val="17"/>
+                                <w:sz w:val="18"/>
+                              </w:rPr>
+                              <w:t xml:space="preserve"> </w:t>
+                            </w:r>
+                            <w:r>
+                              <w:rPr>
+                                <w:rFonts w:ascii="Aptos" w:hAnsi="Aptos"/>
+                                <w:b/>
+                                <w:color w:val="312F30"/>
+                                <w:spacing w:val="17"/>
+                                <w:sz w:val="18"/>
+                              </w:rPr>
+                              <w:t>{</w:t>
+                            </w:r>
+                            <w:r>
+                              <w:rPr>
+                                <w:rFonts w:ascii="Aptos" w:hAnsi="Aptos"/>
+                                <w:b/>
+                                <w:sz w:val="20"/>
+                              </w:rPr>
+                              <w:t>image_1.png</w:t>
+                            </w:r>
+                            <w:r>
+                              <w:rPr>
+                                <w:rFonts w:ascii="Aptos" w:hAnsi="Aptos"/>
+                                <w:b/>
+                                <w:color w:val="312F30"/>
+                                <w:spacing w:val="17"/>
+                                <w:sz w:val="18"/>
+                              </w:rPr>
+                              <w:t>}</w:t>
+                            </w:r>
+                          </w:p>
+                        </w:txbxContent>
+                      </wps:txbx>
+                      <wps:bodyPr wrap="square" lIns="0" tIns="0" rIns="0" bIns="0" rtlCol="0">
+                        <a:noAutofit/>
+                      </wps:bodyPr>
+                    </wps:wsp>
+                  </a:graphicData>
+                </a:graphic>
+              </wp:anchor>
+            </w:drawing>
+          </mc:Choice>
+          <mc:Fallback>
+            <w:pict>
+              <v:shape w14:anchorId="0D361781" id="_x0000_s1085" type="#_x0000_t202" style="position:absolute;margin-left:42pt;margin-top:25.95pt;width:238.15pt;height:28pt;z-index:-251392000;visibility:visible;mso-wrap-style:square;mso-wrap-distance-left:0;mso-wrap-distance-top:0;mso-wrap-distance-right:0;mso-wrap-distance-bottom:0;mso-position-horizontal:absolute;mso-position-horizontal-relative:page;mso-position-vertical:absolute;mso-position-vertical-relative:text;v-text-anchor:top" o:gfxdata="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" fillcolor="#f5f6f6" stroked="f">
+                <v:textbox inset="0,0,0,0">
+                  <w:txbxContent>
+                    <w:p>
+                      <w:pPr>
+                        <w:spacing w:before="189"/>
+                        <w:rPr>
+                          <w:rFonts w:ascii="Aptos" w:hAnsi="Aptos"/>
+                          <w:color w:val="000000"/>
+                          <w:sz w:val="18"/>
+                        </w:rPr>
+                      </w:pPr>
+                      <w:r>
+                        <w:rPr>
+                          <w:rFonts w:ascii="Aptos" w:hAnsi="Aptos"/>
+                          <w:b/>
+                          <w:color w:val="312F30"/>
+                          <w:w w:val="90"/>
+                          <w:sz w:val="18"/>
+                        </w:rPr>
+                        <w:t>Aircraft</w:t>
+                      </w:r>
+                      <w:r>
+                        <w:rPr>
+                          <w:rFonts w:ascii="Aptos" w:hAnsi="Aptos"/>
+                          <w:b/>
+                          <w:color w:val="312F30"/>
+                          <w:spacing w:val="16"/>
+                          <w:sz w:val="18"/>
+                        </w:rPr>
+                        <w:t xml:space="preserve"> </w:t>
+                      </w:r>
+                      <w:r>
+                        <w:rPr>
+                          <w:rFonts w:ascii="Aptos" w:hAnsi="Aptos"/>
+                          <w:b/>
+                          <w:color w:val="312F30"/>
+                          <w:w w:val="90"/>
+                          <w:sz w:val="18"/>
+                        </w:rPr>
+                        <w:t>Model:</w:t>
+                      </w:r>
+                      <w:r>
+                        <w:rPr>
+                          <w:rFonts w:ascii="Aptos" w:hAnsi="Aptos"/>
+                          <w:b/>
+                          <w:color w:val="312F30"/>
+                          <w:spacing w:val="17"/>
+                          <w:sz w:val="18"/>
+                        </w:rPr>
+                        <w:t xml:space="preserve"> </w:t>
+                      </w:r>
+                      <w:r>
+                        <w:rPr>
+                          <w:rFonts w:ascii="Aptos" w:hAnsi="Aptos"/>
+                          <w:b/>
+                          <w:color w:val="312F30"/>
+                          <w:spacing w:val="17"/>
+                          <w:sz w:val="18"/>
+                        </w:rPr>
+                        <w:t>{</w:t>
+                      </w:r>
+                      <w:r>
+                        <w:rPr>
+                          <w:rFonts w:ascii="Aptos" w:hAnsi="Aptos"/>
+                          <w:b/>
+                          <w:sz w:val="20"/>
+                        </w:rPr>
+                        <w:t>image_1.png</w:t>
+                      </w:r>
+                      <w:r>
+                        <w:rPr>
+                          <w:rFonts w:ascii="Aptos" w:hAnsi="Aptos"/>
+                          <w:b/>
+                          <w:color w:val="312F30"/>
+                          <w:spacing w:val="17"/>
+                          <w:sz w:val="18"/>
+                        </w:rPr>
+                        <w:t>}</w:t>
+                      </w:r>
+                    </w:p>
+                  </w:txbxContent>
+                </v:textbox>
+                <w10:wrap type="topAndBottom" anchorx="page"/>
+              </v:shape>
+            </w:pict>
+          </mc:Fallback>
+        </mc:AlternateContent>
+      </w:r>
+      <w:r>
+        <w:rPr>
+          <w:rFonts w:ascii="Aptos" w:hAnsi="Aptos"/>
+          <w:b/>
+          <w:color w:val="221F1F"/>
+          <w:spacing w:val="-2"/>
+          <w:sz w:val="28"/>
+        </w:rPr>
+        <w:tab/>
+      </w:r>
     </w:p>
     <w:p>
       <w:pPr>
@@ -18173,7 +18241,7 @@
               </wp:anchor>
             </w:drawing>
           </mc:Choice>
-          <mc:Fallback xmlns:a14="http://schemas.microsoft.com/office/drawing/2010/main" xmlns:pic="http://schemas.openxmlformats.org/drawingml/2006/picture" xmlns:a="http://schemas.openxmlformats.org/drawingml/2006/main">
+          <mc:Fallback xmlns:a="http://schemas.openxmlformats.org/drawingml/2006/main" xmlns:pic="http://schemas.openxmlformats.org/drawingml/2006/picture" xmlns:a14="http://schemas.microsoft.com/office/drawing/2010/main">
             <w:pict>
               <v:shape id="Graphic 101" style="position:absolute;margin-left:212.55pt;margin-top:9pt;width:331.7pt;height:.1pt;z-index:251729920;visibility:visible;mso-wrap-style:square;mso-wrap-distance-left:0;mso-wrap-distance-top:0;mso-wrap-distance-right:0;mso-wrap-distance-bottom:0;mso-position-horizontal:absolute;mso-position-horizontal-relative:page;mso-position-vertical:absolute;mso-position-vertical-relative:text;v-text-anchor:top" coordsize="4212590,1270" o:spid="_x0000_s1026" filled="f" strokecolor="#221f1f" strokeweight=".2755mm" path="m,l4212158,e" o:gfxdata="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" w14:anchorId="0806A5A4">
                 <v:path arrowok="t"/>
@@ -18337,7 +18405,7 @@
           </mc:Choice>
           <mc:Fallback>
             <w:pict>
-              <v:shape w14:anchorId="3A6FC504" id="Textbox 106" o:spid="_x0000_s1085" type="#_x0000_t202" style="position:absolute;left:0;text-align:left;margin-left:0;margin-top:23.6pt;width:498.4pt;height:56pt;z-index:-251585536;visibility:visible;mso-wrap-style:square;mso-width-percent:0;mso-height-percent:0;mso-wrap-distance-left:0;mso-wrap-distance-top:0;mso-wrap-distance-right:0;mso-wrap-distance-bottom:0;mso-position-horizontal:left;mso-position-horizontal-relative:margin;mso-position-vertical:absolute;mso-position-vertical-relative:text;mso-width-percent:0;mso-height-percent:0;mso-width-relative:margin;mso-height-relative:margin;v-text-anchor:top" o:gfxdata="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" fillcolor="#f5f6f6" stroked="f">
+              <v:shape w14:anchorId="3A6FC504" id="Textbox 106" o:spid="_x0000_s1086" type="#_x0000_t202" style="position:absolute;left:0;text-align:left;margin-left:0;margin-top:23.6pt;width:498.4pt;height:56pt;z-index:-251585536;visibility:visible;mso-wrap-style:square;mso-width-percent:0;mso-height-percent:0;mso-wrap-distance-left:0;mso-wrap-distance-top:0;mso-wrap-distance-right:0;mso-wrap-distance-bottom:0;mso-position-horizontal:left;mso-position-horizontal-relative:margin;mso-position-vertical:absolute;mso-position-vertical-relative:text;mso-width-percent:0;mso-height-percent:0;mso-width-relative:margin;mso-height-relative:margin;v-text-anchor:top" o:gfxdata="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" fillcolor="#f5f6f6" stroked="f">
                 <v:textbox inset="0,0,0,0">
                   <w:txbxContent>
                     <w:p>
@@ -18716,23 +18784,7 @@
           <w:rFonts w:ascii="Aptos" w:hAnsi="Aptos"/>
           <w:w w:val="115"/>
         </w:rPr>
-        <w:t xml:space="preserve">due diligence before </w:t>
-      </w:r>
-      <w:proofErr w:type="gramStart"/>
-      <w:r>
-        <w:rPr>
-          <w:rFonts w:ascii="Aptos" w:hAnsi="Aptos"/>
-          <w:w w:val="115"/>
-        </w:rPr>
-        <w:t>flight</w:t>
-      </w:r>
-      <w:proofErr w:type="gramEnd"/>
-      <w:r>
-        <w:rPr>
-          <w:rFonts w:ascii="Aptos" w:hAnsi="Aptos"/>
-          <w:w w:val="115"/>
-        </w:rPr>
-        <w:t>.</w:t>
+        <w:t>due diligence before flight.</w:t>
       </w:r>
     </w:p>
     <w:p>
@@ -18902,9 +18954,8 @@
           <w:sz w:val="20"/>
           <w14:ligatures w14:val="standardContextual"/>
         </w:rPr>
-        <w:lastRenderedPageBreak/>
         <w:drawing>
-          <wp:inline distT="0" distB="0" distL="0" distR="0" wp14:anchorId="7EF71AB8" wp14:editId="1C9AF4AE">
+          <wp:inline distT="0" distB="0" distL="0" distR="0" wp14:anchorId="7EF71AB8" wp14:editId="4963EC09">
             <wp:extent cx="2023200" cy="2700000"/>
             <wp:effectExtent l="0" t="0" r="0" b="5715"/>
             <wp:docPr id="8336586" name="Picture 4" descr="image_1"/>
@@ -19101,7 +19152,7 @@
               </wp:anchor>
             </w:drawing>
           </mc:Choice>
-          <mc:Fallback xmlns:a14="http://schemas.microsoft.com/office/drawing/2010/main" xmlns:pic="http://schemas.openxmlformats.org/drawingml/2006/picture" xmlns:a="http://schemas.openxmlformats.org/drawingml/2006/main">
+          <mc:Fallback xmlns:a="http://schemas.openxmlformats.org/drawingml/2006/main" xmlns:pic="http://schemas.openxmlformats.org/drawingml/2006/picture" xmlns:a14="http://schemas.microsoft.com/office/drawing/2010/main">
             <w:pict>
               <v:shape id="Graphic 110" style="position:absolute;margin-left:0;margin-top:0;width:595.25pt;height:841.9pt;z-index:-251642880;visibility:visible;mso-wrap-style:square;mso-wrap-distance-left:0;mso-wrap-distance-top:0;mso-wrap-distance-right:0;mso-wrap-distance-bottom:0;mso-position-horizontal:absolute;mso-position-horizontal-relative:page;mso-position-vertical:absolute;mso-position-vertical-relative:page;v-text-anchor:top" coordsize="7559675,10692130" o:spid="_x0000_s1026" fillcolor="#242e40" stroked="f" path="m7559357,l,,,10692003r7559357,l7559357,xe" o:gfxdata="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" w14:anchorId="167D85BF">
                 <v:path arrowok="t"/>
@@ -20079,7 +20130,7 @@
               </wp:anchor>
             </w:drawing>
           </mc:Choice>
-          <mc:Fallback xmlns:a14="http://schemas.microsoft.com/office/drawing/2010/main" xmlns:pic="http://schemas.openxmlformats.org/drawingml/2006/picture" xmlns:a="http://schemas.openxmlformats.org/drawingml/2006/main">
+          <mc:Fallback xmlns:a="http://schemas.openxmlformats.org/drawingml/2006/main" xmlns:pic="http://schemas.openxmlformats.org/drawingml/2006/picture" xmlns:a14="http://schemas.microsoft.com/office/drawing/2010/main">
             <w:pict>
               <v:shape id="Graphic 111" style="position:absolute;margin-left:362.55pt;margin-top:151.05pt;width:232.7pt;height:408.05pt;z-index:251668480;visibility:visible;mso-wrap-style:square;mso-wrap-distance-left:0;mso-wrap-distance-top:0;mso-wrap-distance-right:0;mso-wrap-distance-bottom:0;mso-position-horizontal:absolute;mso-position-horizontal-relative:page;mso-position-vertical:absolute;mso-position-vertical-relative:page;v-text-anchor:top" coordsize="2955290,5182235" o:spid="_x0000_s1026" fillcolor="#add377" stroked="f" path="m2955112,r-19266,l2882341,12700r-159042,l2670784,25412r-104191,l2514930,38112r-51397,l2361692,63500r-50457,l1825840,190500r-46443,25400l1687741,241300r-45187,25412l1597799,279400r-44323,25400l1509623,317500r-86347,50812l1380820,381012r-41986,25388l1256360,457200r-40488,12700l1136459,520700r-77305,50800l984034,622300r-36716,38100l911174,685800r-35573,25412l840613,736600r-34392,25400l772426,800100r-33185,25412l706678,863600r-31953,25400l643420,914400r-30658,38112l582726,990600r-29362,25400l524662,1054112r-28029,25388l469303,1117600r-26670,38100l416674,1181112r-25260,38088l366864,1257300r-23837,38112l319925,1333500r-22364,25400l275945,1397012r-20866,38088l234962,1473200r-19342,38112l197053,1549400r-17793,38100l162267,1625612r-16205,38088l130670,1701800r-14580,38112l102336,1790700r-12928,38100l77330,1866912r-11252,38088l55689,1943100r-9512,50800l37515,2032000r-7785,38100l22847,2108200r-6007,50800l11747,2197112r-4191,38088l1943,2324112,533,2374900,50,2413000r635,50800l2603,2514600r3150,50800l10160,2616200r5613,38112l22631,2705100r8039,50800l39890,2806700r10402,38100l61861,2895612r12713,50788l88430,2997212r14960,38088l119468,3086100r17171,38112l154889,3175000r19329,38100l194589,3263900r21425,38100l238455,3352812r23469,38088l286385,3441700r25450,38100l338264,3517900r27381,38100l393992,3606800r29273,38100l453466,3683012r31102,38088l516572,3759200r32880,38112l583209,3835400r34607,38100l590372,3937000r-29845,76200l528662,4076700r-33451,63512l460565,4191000r-35420,63512l389343,4318000r-35750,50812l318287,4419600r-34468,50800l250634,4508500r-31534,38100l189649,4584700r-26962,38100l138620,4648200r-20777,25400l100799,4699000r-12941,12712l79438,4711712r-3480,12700l46393,4762500r-22556,38100l8483,4838712,482,4889500,,4927600r7200,50800l22237,5016500r22390,50812l73202,5092700r33947,38100l145643,5156200r42253,12712l233057,5181612r287439,l578599,5168912r57315,l910170,5105400r204001,-50788l1162951,5041900r47854,-25400l1257757,5003800r46012,-25400l1348841,4965700r44120,-25388l1436116,4927600r42176,-25400l1519491,4889500r40208,-25400l1598891,4838712r38177,-12700l1674228,4800600r36119,-25400l1745424,4762500r34011,-25400l1812378,4711712r31865,-12712l1875028,4673600r29679,-25400l1950897,4660900r46508,25400l2044242,4699000r47168,l2331821,4762500r48984,l2479611,4787900r49822,l2579535,4800600r100990,l2731414,4813300r223698,l2955112,4648200r,-114300l2955112,4267200r-17463,l2885795,4254500r-155041,l2679293,4241800r-51346,l2576741,4229100r-51067,l2424011,4203700r-50585,l2074037,4127500r-265088,-88900l1581238,4203700r-34226,12700l1511173,4241800r-37440,25400l1434719,4292600r-40539,25400l1352105,4343400r-43548,25400l1263535,4394200r-46456,12700l1169225,4432300r-49238,25400l1069390,4483100r-51917,12700l964260,4521200r-54496,12700l935253,4495812r25248,-50812l985418,4406900r24473,-50800l1033843,4318000r23317,-50788l1079741,4216400r21755,-50800l1122324,4114800r143612,-368300l1025372,3492500r-26619,-25388l971816,3429000r-27114,-25400l917549,3365500r-27089,-25388l863574,3302000r-26556,-38100l810933,3225812r-25515,-50812l760641,3136900r-23953,-38100l713714,3048000r-21869,-38088l671207,2959100r-19291,-50800l634123,2857500r-16192,-50800l603491,2755900r-12573,-50800l571893,2590800r-6197,-63500l561898,2476500r-1308,-63500l561213,2374900r1828,-50788l566051,2286000r4217,-38100l575652,2209812r6566,-50812l589902,2120900r8839,-38088l608698,2044700r11074,-38100l631939,1968512r13246,-38112l659511,1892300r15379,-38088l691311,1816100r17463,-38100l727252,1739912r19482,-38112l767207,1663700r21463,-38088l811098,1587500r23380,-25400l858799,1524012r25260,-38112l910221,1460500r27064,-38100l965263,1384300r28829,-25400l1023785,1320800r30556,-25388l1085735,1270000r32220,-38100l1150988,1206500r33820,-38088l1219428,1143000r35382,-25400l1290967,1092200r36894,-25388l1365491,1041400r38341,-25400l1442910,990600r39751,-25400l1523098,939812r82880,-50812l1648383,863600r43041,-12700l1735086,825512r44272,-12712l1824215,787400r45428,-12700l1915655,749300r93637,-25388l2056930,698500r347040,-88888l2455354,609612r103962,-25412l2611894,584200r52947,-12700l2825762,571500r54306,-12700l2955112,558800,2955112,xe" o:gfxdata="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" w14:anchorId="1F4DB803">
                 <v:path arrowok="t"/>
@@ -21563,7 +21614,7 @@
               </wp:anchor>
             </w:drawing>
           </mc:Choice>
-          <mc:Fallback xmlns:a14="http://schemas.microsoft.com/office/drawing/2010/main" xmlns:pic="http://schemas.openxmlformats.org/drawingml/2006/picture" xmlns:a="http://schemas.openxmlformats.org/drawingml/2006/main">
+          <mc:Fallback xmlns:a="http://schemas.openxmlformats.org/drawingml/2006/main" xmlns:pic="http://schemas.openxmlformats.org/drawingml/2006/picture" xmlns:a14="http://schemas.microsoft.com/office/drawing/2010/main">
             <w:pict>
               <v:group id="Group 132" style="position:absolute;margin-left:464.8pt;margin-top:2.6pt;width:73.75pt;height:18.1pt;z-index:251670528;mso-wrap-distance-left:0;mso-wrap-distance-right:0;mso-position-horizontal-relative:page" coordsize="9366,2298" o:spid="_x0000_s1026" w14:anchorId="60A65D36" o:gfxdata="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">
                 <v:shape id="Graphic 133" style="position:absolute;left:2461;top:812;width:6909;height:1486;visibility:visible;mso-wrap-style:square;v-text-anchor:top" coordsize="690880,148590" o:spid="_x0000_s1027" stroked="f" path="m94856,l,,,17678r37084,l37084,116852r20510,l57594,17678r37262,l94856,xem140474,30454r-3365,-432l135597,29959r-5029,l127774,30505,108648,48602r-343,l108305,32245r-17564,l90741,116865r18720,l109461,71907r597,-4153l125476,48615r800,-355l129260,47637r4471,l135064,47701r2743,343l139153,48234r1309,216l140462,47637r12,-17183xem226326,32245r-18707,l207619,84620r-355,3048l190715,104419r-9080,l177634,102895r-5689,-6109l170522,91541r,-59296l151815,32245r102,55423l175691,118630r7798,521l188201,119151r4623,-1295l201891,112750r3429,-3429l207619,105067r330,l207949,116852r18365,l226314,105067r12,-648l226326,32245xem314947,87515l280644,65468r-6566,-1295l271145,63373r-5131,-1855l263931,60337r-3175,-2832l259969,55651r76,-4369l274078,44691r5474,l283235,45440r6464,3074l291744,51498r876,4483l312153,55981r-534,-4699l310261,47282r-1664,-2591l305993,40627,281076,29959r-8204,l268859,30340,241261,49606r,8839l275221,80695r6566,1308l284721,82791r11620,12903l295770,97624r-16663,6808l272326,104432r-4318,-1093l260781,98971r-2070,-3823l258165,89700r-18720,l239560,94716r32105,24448l281406,119164r30086,-14732l313791,100939r1156,-4254l314947,87515xem352691,6870r-18707,l333984,32232r18707,l352691,6870xem369595,102946r-13,-648l368261,102616r-1308,203l363016,102946r-3378,l357987,102704r-5220,-7721l352691,46151r16891,l369582,32245r-49720,l319862,46151r14122,l334086,99555r18440,18110l361543,117576r8052,-876l369595,102946xem466737,68745l457352,43700r-3734,-4661l449478,35826r-1448,-673l448030,70802r-63,8090l428828,104419r-8090,l417372,103644,400773,78892r,-13310l402767,58318r7989,-10909l416687,44678r11709,l431787,45529r5905,3378l448030,70802r,-35649l439521,31140r-5816,-1181l421551,29959r-5080,1067l407060,35280r-3670,3518l400773,43688r-330,l400443,32245r-17729,l382714,148120r18707,l401421,105892r318,l403161,108191r24232,10960l436372,119151r5410,-1232l450977,113017r3797,-3277l457606,105892r1092,-1473l460806,101549r2248,-4712l466001,86144r736,-5512l466737,68745xem499732,32245r-18707,l481025,116865r18707,l499732,32245xem499732,l481025,r,17678l499732,17678,499732,xem535152,l516445,r,116852l535152,116852,535152,xem635139,67259r-838,-5182l630478,51181r-2794,-4699l626008,44691r-5652,-6058l615861,35560,605256,31089r-6045,-1130l585647,29959r-6045,1130l550557,62090r-838,5181l549719,81813r29883,36220l585647,119164r13564,l605256,118033r10605,-4470l620356,110490r5639,-6058l588264,104432r-3595,-877l568312,78193r,-7315l588264,44691r8369,l600202,45554r6121,3493l616546,70866r,7315l596582,104419r29413,l635139,67259xem673493,6870r-18707,l654786,32232r18707,l673493,6870xem690410,102298r-1321,318l687781,102819r-3937,127l680440,102946r-1638,-242l673582,94983r-89,-48832l690397,46151r,-13906l640676,32245r,13906l654786,46151r114,53404l673328,117665r9030,-89l690397,116700r,-13754l690410,102298xe" o:gfxdata="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">
@@ -21892,7 +21943,7 @@
               </wp:anchor>
             </w:drawing>
           </mc:Choice>
-          <mc:Fallback xmlns:a14="http://schemas.microsoft.com/office/drawing/2010/main" xmlns:pic="http://schemas.openxmlformats.org/drawingml/2006/picture" xmlns:a="http://schemas.openxmlformats.org/drawingml/2006/main">
+          <mc:Fallback xmlns:a="http://schemas.openxmlformats.org/drawingml/2006/main" xmlns:pic="http://schemas.openxmlformats.org/drawingml/2006/picture" xmlns:a14="http://schemas.microsoft.com/office/drawing/2010/main">
             <w:pict>
               <v:group id="Group 135" style="position:absolute;margin-left:407.95pt;margin-top:19.55pt;width:130.6pt;height:24.5pt;z-index:251669504;mso-wrap-distance-left:0;mso-wrap-distance-right:0;mso-position-horizontal-relative:page" coordsize="16586,3111" o:spid="_x0000_s1026" w14:anchorId="2395EC99" o:gfxdata="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">
                 <v:shape id="Graphic 136" style="position:absolute;left:15030;width:1555;height:3111;visibility:visible;mso-wrap-style:square;v-text-anchor:top" coordsize="155575,311150" o:spid="_x0000_s1027" fillcolor="#dcdce6" stroked="f" path="m155486,l,,,310959r155486,l155486,xe" o:gfxdata="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">
@@ -22873,7 +22924,7 @@
               <v:stroke joinstyle="miter"/>
               <v:path gradientshapeok="t" o:connecttype="rect"/>
             </v:shapetype>
-            <v:shape id="Textbox 62" o:spid="_x0000_s1086" type="#_x0000_t202" style="position:absolute;margin-left:50pt;margin-top:782.7pt;width:226.4pt;height:11.45pt;z-index:-251666432;visibility:visible;mso-wrap-style:square;mso-wrap-distance-left:0;mso-wrap-distance-top:0;mso-wrap-distance-right:0;mso-wrap-distance-bottom:0;mso-position-horizontal:absolute;mso-position-horizontal-relative:page;mso-position-vertical:absolute;mso-position-vertical-relative:page;v-text-anchor:top" o:gfxdata="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" filled="f" stroked="f">
+            <v:shape id="Textbox 62" o:spid="_x0000_s1087" type="#_x0000_t202" style="position:absolute;margin-left:50pt;margin-top:782.7pt;width:226.4pt;height:11.45pt;z-index:-251666432;visibility:visible;mso-wrap-style:square;mso-wrap-distance-left:0;mso-wrap-distance-top:0;mso-wrap-distance-right:0;mso-wrap-distance-bottom:0;mso-position-horizontal:absolute;mso-position-horizontal-relative:page;mso-position-vertical:absolute;mso-position-vertical-relative:page;v-text-anchor:top" o:gfxdata="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" filled="f" stroked="f">
               <v:textbox inset="0,0,0,0">
                 <w:txbxContent>
                   <w:p>
@@ -25244,7 +25295,6 @@
   <w:style w:type="character" w:default="1" w:styleId="DefaultParagraphFont">
     <w:name w:val="Default Paragraph Font"/>
     <w:uiPriority w:val="1"/>
-    <w:semiHidden/>
     <w:unhideWhenUsed/>
   </w:style>
   <w:style w:type="table" w:default="1" w:styleId="TableNormal">

</xml_diff>

<commit_message>
it keeps giving this error
</commit_message>
<xml_diff>
--- a/public/templates/template.docx
+++ b/public/templates/template.docx
@@ -157,7 +157,7 @@
               </wp:anchor>
             </w:drawing>
           </mc:Choice>
-          <mc:Fallback xmlns:a="http://schemas.openxmlformats.org/drawingml/2006/main" xmlns:pic="http://schemas.openxmlformats.org/drawingml/2006/picture" xmlns:a14="http://schemas.microsoft.com/office/drawing/2010/main">
+          <mc:Fallback xmlns:a14="http://schemas.microsoft.com/office/drawing/2010/main" xmlns:pic="http://schemas.openxmlformats.org/drawingml/2006/picture" xmlns:a="http://schemas.openxmlformats.org/drawingml/2006/main">
             <w:pict>
               <v:shape id="Graphic 1" style="position:absolute;margin-left:0;margin-top:0;width:595.25pt;height:841.9pt;z-index:-251644928;visibility:visible;mso-wrap-style:square;mso-wrap-distance-left:0;mso-wrap-distance-top:0;mso-wrap-distance-right:0;mso-wrap-distance-bottom:0;mso-position-horizontal:absolute;mso-position-horizontal-relative:page;mso-position-vertical:absolute;mso-position-vertical-relative:page;v-text-anchor:top" coordsize="7559675,10692130" o:spid="_x0000_s1026" fillcolor="#242e40" stroked="f" path="m7559357,l,,,10692003r7559357,l7559357,xe" o:gfxdata="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" w14:anchorId="6B128AE5">
                 <v:path arrowok="t"/>
@@ -1788,7 +1788,7 @@
               </wp:anchor>
             </w:drawing>
           </mc:Choice>
-          <mc:Fallback xmlns:a="http://schemas.openxmlformats.org/drawingml/2006/main" xmlns:pic="http://schemas.openxmlformats.org/drawingml/2006/picture" xmlns:a14="http://schemas.microsoft.com/office/drawing/2010/main">
+          <mc:Fallback xmlns:a14="http://schemas.microsoft.com/office/drawing/2010/main" xmlns:pic="http://schemas.openxmlformats.org/drawingml/2006/picture" xmlns:a="http://schemas.openxmlformats.org/drawingml/2006/main">
             <w:pict>
               <v:group id="Group 2" style="position:absolute;margin-left:314.95pt;margin-top:47pt;width:280.3pt;height:548pt;z-index:-251643904;mso-wrap-distance-left:0;mso-wrap-distance-right:0;mso-position-horizontal-relative:page;mso-position-vertical-relative:page" coordsize="35598,69596" o:spid="_x0000_s1026" w14:anchorId="05B42A9C" o:gfxdata="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">
                 <v:shape id="Graphic 3" style="position:absolute;width:35598;height:69596;visibility:visible;mso-wrap-style:square;v-text-anchor:top" coordsize="3559810,6959600" o:spid="_x0000_s1027" fillcolor="#b9d16b" stroked="f" path="m2400541,3073400r-17424,-50800l2363965,2984500r-20815,-50800l2320709,2895600r-24003,-50800l2271179,2806700r-27000,-38100l2215756,2730500r-29794,-38100l2154834,2654300r-32398,-38100l2088807,2590800r-34798,-38100l2018080,2527300r-37020,-38100l1943023,2463800r-39027,-25400l1864042,2413000r-40830,-25400l1781543,2374900r-42456,-25400l1695894,2336800r-43878,-25400l1470634,2260600r-46571,l1377099,2247900r-293967,l830935,2311400r-45479,12700l741006,2349500r-43357,12700l655370,2387600r-41160,25400l574179,2438400r-38862,25400l497624,2489200r-36500,25400l425856,2540000r-34036,38100l359054,2603500r-31496,38100l297383,2679700r-28855,25400l241020,2743200r-26149,38100l190119,2819400r-23330,38100l144868,2895600r-20447,38100l105435,2984500r-17488,38100l71983,3060700r-14427,50800l44678,3149600r-11290,38100l23698,3238500r-8077,38100l9207,3327400r-4762,50800l1371,3416300,,3467100r368,38100l2476,3556000r3886,50800l19532,3695700r9322,50800l40043,3784600r13055,50800l68046,3886200r17437,38100l104622,3975100r20815,50800l147878,4064000r24003,38100l197408,4152900r27013,38100l252844,4229100r29794,38100l313766,4305300r32397,25400l379780,4368800r34811,38100l450519,4432300r37008,25400l525576,4483100r39015,25400l604558,4533900r40830,25400l687057,4584700r42456,25400l861098,4648200r45097,25400l951839,4673600r92697,25400l1091539,4699000r47270,12687l1334947,4711687r50470,-12687l1436039,4699000r201613,-50800l1685442,4622800r46799,-12700l1778038,4584700r44729,-25400l1866404,4533900r42482,-25400l1950186,4483100r40056,-25400l2029015,4419600r37452,-25400l2102548,4356100r34671,-38100l2170442,4279900r31712,-38100l2232317,4203700r19050,-25400l2260892,4165600r26936,-50800l2313089,4076700r23546,-38100l2358402,3987800r19965,-50800l2396477,3898900r-4356,-12700l1859661,3797300r-24931,50800l1807121,3886200r-30125,38100l1744535,3962400r-34646,38100l1673225,4025900r-38532,38100l1594485,4089400r-41733,12700l1509661,4127500r-44285,12700l1326984,4178300r-189064,l952741,4127500r-44882,-25400l865670,4076700r-39967,-25400l788035,4025900r-35345,-25400l719734,3962400r-30544,-38100l661123,3898900r-25565,-38100l612559,3822700r-20397,-50800l574408,3733800r-15062,-38100l547027,3644900r-9551,-38100l530771,3556000r-3836,-38100l526008,3467100r2045,-38100l533107,3378200r8103,-50800l552411,3289300r14351,-50800l584301,3200400r20765,-50800l630008,3111500r27598,-38100l687730,3022600r32461,-25400l754849,2959100r36665,-38100l830033,2895600r40209,-25400l911974,2844800r43091,-12700l999350,2806700r91491,-25400l1137729,2781300r47422,-12700l1279855,2768600r46939,12700l1373644,2781300r92736,25400l1511973,2832100r44881,12700l1600758,2870200r41847,38100l1682267,2933700r37338,38100l1754479,2997200r32296,38100l1816354,3086100r26720,38100l1866811,3162300r525310,-76200l2400541,3073400xem3559632,6438900r-119977,l3393617,6426187r-45948,l3211804,6388087r-44145,-25387l3125241,6337300r-40195,-25413l3047111,6286487r-35611,-25400l2978239,6223000r-30861,-38113l2918968,6146787r-25908,-25387l2869704,6070587r-20790,-38100l2830779,5994400r-15456,-38113l2802598,5905500r-9957,-38100l2785503,5816587r-4267,-38087l2779890,5727687r1613,-38100l2786138,5638800r7658,-50813l2804579,5549900r13919,-50813l2835618,5460987r20358,-50787l2880131,5372087r27089,-50787l2937103,5283187r32538,-38100l3004705,5219700r37478,-38100l3081909,5156187r41872,-25400l3167659,5105400r-84201,-520713l2981655,4597387r-43206,25413l2896349,4648200r-40958,25387l2815564,4698987r-38646,25413l2739466,4749800r-36259,25387l2668193,4800587r-33756,38113l2601950,4864100r-31191,38087l2540876,4940287r-28537,25413l2485161,5003787r-25806,38100l2434945,5080000r-22987,38087l2390419,5156187r-20091,50813l2351722,5245087r-17094,38100l2319045,5321300r-14033,50787l2292553,5410200r-10884,50787l2272385,5499087r-7645,50813l2258745,5587987r-4330,50813l2251786,5676900r-940,50787l2251646,5778500r2553,38087l2258530,5867400r6121,50787l2272588,5956287r9779,50813l2293988,6057887r13500,38113l2322893,6146787r17755,50800l2360079,6235700r21056,50787l2403792,6324600r24181,38100l2453652,6413487r27115,38113l2509291,6489687r29845,38100l2570289,6565900r32398,25400l2636291,6629387r34747,25400l2706916,6692900r36906,25387l2781731,6743687r38888,25400l2860408,6794500r40640,25400l2942513,6845287r42241,12700l3027692,6883387r223812,63500l3297745,6946887r46622,12700l3559632,6959587r,-520687xem3559632,l3384042,r-47270,12700l3289693,12700r-46863,12700l3196259,25400r-92075,25400l3058782,76187r-44895,12700l2969564,114300r-43700,12700l2882836,152400r-42304,25400l2799016,203187r-40665,25413l2718587,254000r-38811,38100l2641981,330187r-36729,25413l2571648,393700r-31966,38087l2509355,469900r-28690,38100l2453627,546087r-25400,38113l2404465,622300r-22123,38087l2361857,711200r-18834,38100l2325814,787387r-15557,50813l2296337,876287r-12268,38113l2273427,965200r-9005,38087l2257069,1054100r-9804,88900l2244839,1193800r-800,38087l2244877,1282700r2489,38100l2251494,1371600r13157,88887l2273693,1498600r10694,50800l2296706,1587487r13970,50813l2326271,1676387r17234,38113l2362390,1765300r20536,38087l2405088,1841500r23799,38100l2454325,1917687r27090,38113l2510142,1993900r30353,38087l2572499,2070100r33642,38100l2642857,2146287r38062,25413l2720276,2209800r40589,25400l2802648,2260587r42888,38113l2889516,2324100r44984,12700l2980461,2362187r46863,25400l3075038,2400300r8420,-12713l3168231,1866900r-42672,-25400l3085084,1816087r-38253,-25400l3010865,1765300r-33642,-38100l2945968,1701787r-28842,-38087l2890774,1625600r-23851,-38113l2845651,1549400r-18644,-50800l2811018,1460487r-13259,-38087l2779560,1333487r-4826,-50787l2772803,1244587r1029,-50787l2777858,1143000r7087,-38113l2795143,1054100r13335,-38113l2825013,965200r19774,-38100l2869222,876287r27267,-38087l2926435,787387r32423,-38087l2993606,723900r36880,-38100l3069336,660387r40665,-25387l3152267,609600r43713,-25400l3334118,546087r47777,-12700l3430270,533387r48768,-12687l3531222,533400r28410,l3559632,520700,3559632,xe" o:gfxdata="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">
@@ -2348,6 +2348,7 @@
         </w:rPr>
         <w:t xml:space="preserve"> </w:t>
       </w:r>
+      <w:proofErr w:type="gramStart"/>
       <w:r>
         <w:rPr>
           <w:rFonts w:ascii="Aptos" w:hAnsi="Aptos"/>
@@ -2370,6 +2371,7 @@
         </w:rPr>
         <w:t>{</w:t>
       </w:r>
+      <w:proofErr w:type="gramEnd"/>
       <w:r>
         <w:rPr>
           <w:rFonts w:ascii="Aptos" w:hAnsi="Aptos"/>
@@ -2478,7 +2480,7 @@
               </wp:anchor>
             </w:drawing>
           </mc:Choice>
-          <mc:Fallback xmlns:a="http://schemas.openxmlformats.org/drawingml/2006/main" xmlns:pic="http://schemas.openxmlformats.org/drawingml/2006/picture" xmlns:a14="http://schemas.microsoft.com/office/drawing/2010/main">
+          <mc:Fallback xmlns:a14="http://schemas.microsoft.com/office/drawing/2010/main" xmlns:pic="http://schemas.openxmlformats.org/drawingml/2006/picture" xmlns:a="http://schemas.openxmlformats.org/drawingml/2006/main">
             <w:pict>
               <v:shape id="Graphic 28" style="position:absolute;margin-left:58.1pt;margin-top:-31.1pt;width:.85pt;height:54.15pt;z-index:251659264;visibility:visible;mso-wrap-style:square;mso-wrap-distance-left:0;mso-wrap-distance-top:0;mso-wrap-distance-right:0;mso-wrap-distance-bottom:0;mso-position-horizontal:absolute;mso-position-horizontal-relative:page;mso-position-vertical:absolute;mso-position-vertical-relative:text;v-text-anchor:top" coordsize="10795,687705" o:spid="_x0000_s1026" fillcolor="#add377" stroked="f" path="m10795,l,,,687590r10795,l10795,xe" o:gfxdata="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" w14:anchorId="1C0A8473">
                 <v:path arrowok="t"/>
@@ -2488,6 +2490,7 @@
           </mc:Fallback>
         </mc:AlternateContent>
       </w:r>
+      <w:proofErr w:type="gramStart"/>
       <w:r>
         <w:rPr>
           <w:rFonts w:ascii="Aptos" w:hAnsi="Aptos"/>
@@ -2504,6 +2507,7 @@
         </w:rPr>
         <w:t>{</w:t>
       </w:r>
+      <w:proofErr w:type="gramEnd"/>
       <w:r>
         <w:rPr>
           <w:rFonts w:ascii="Aptos" w:hAnsi="Aptos"/>
@@ -2545,13 +2549,23 @@
         </w:rPr>
         <w:t xml:space="preserve"> </w:t>
       </w:r>
+      <w:proofErr w:type="gramStart"/>
       <w:r>
         <w:rPr>
           <w:rFonts w:ascii="Aptos" w:hAnsi="Aptos"/>
           <w:color w:val="FFFFFF"/>
           <w:w w:val="110"/>
         </w:rPr>
-        <w:t xml:space="preserve">by: </w:t>
+        <w:t>by:</w:t>
+      </w:r>
+      <w:proofErr w:type="gramEnd"/>
+      <w:r>
+        <w:rPr>
+          <w:rFonts w:ascii="Aptos" w:hAnsi="Aptos"/>
+          <w:color w:val="FFFFFF"/>
+          <w:w w:val="110"/>
+        </w:rPr>
+        <w:t xml:space="preserve"> </w:t>
       </w:r>
       <w:r>
         <w:rPr>
@@ -3480,7 +3494,7 @@
               </wp:anchor>
             </w:drawing>
           </mc:Choice>
-          <mc:Fallback xmlns:a="http://schemas.openxmlformats.org/drawingml/2006/main" xmlns:pic="http://schemas.openxmlformats.org/drawingml/2006/picture" xmlns:a14="http://schemas.microsoft.com/office/drawing/2010/main">
+          <mc:Fallback xmlns:a14="http://schemas.microsoft.com/office/drawing/2010/main" xmlns:pic="http://schemas.openxmlformats.org/drawingml/2006/picture" xmlns:a="http://schemas.openxmlformats.org/drawingml/2006/main">
             <w:pict>
               <v:group id="Group 29" style="position:absolute;margin-left:470.5pt;margin-top:-10.2pt;width:73.75pt;height:18.1pt;z-index:251661312;mso-wrap-distance-left:0;mso-wrap-distance-right:0;mso-position-horizontal-relative:page" coordsize="9366,2298" o:spid="_x0000_s1026" w14:anchorId="1258109A" o:gfxdata="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">
                 <v:shape id="Graphic 30" style="position:absolute;left:2461;top:812;width:6909;height:1486;visibility:visible;mso-wrap-style:square;v-text-anchor:top" coordsize="690880,148590" o:spid="_x0000_s1027" stroked="f" path="m94856,l,,,17678r37084,l37084,116840r20510,l57594,17678r37262,l94856,xem140474,30441r-3365,-431l135597,29946r-5029,l127774,30492,108635,48602r-330,l108305,32245r-17564,l90741,116865r18720,l109461,71907r597,-4153l125488,48602r788,-355l129260,47625r4483,l135064,47701r2743,330l139153,48221r1321,216l140474,47625r,-17184xem226326,32245r-18707,l207619,84620r-355,3048l190715,104419r-9080,l177634,102895r-5689,-6109l170522,91541r,-59296l151815,32245r102,55423l175691,118630r7798,521l188201,119151r4623,-1295l201891,112737r3429,-3416l207619,105067r330,l207949,116852r18377,l226326,105067r,-648l226326,32245xem314947,87503l280644,65455r-6566,-1295l271145,63360r-5131,-1854l263931,60325r-3175,-2833l259969,55638r88,-4369l274078,44678r5461,l283235,45427r6452,3074l291731,51498r889,4470l312153,55968,281076,29946r-8204,l268859,30327,241261,49593r,8839l275221,80683r6566,1308l284721,82778r11620,12903l295770,97612r-16663,6807l272326,104419r-4318,-1092l260781,98958r-2070,-3810l258165,89687r-18720,l239560,94703r32105,24448l281406,119151r30086,-14732l313791,100926r1156,-4254l314947,87503xem369595,102946r-9957,l357987,102704r-5220,-7721l352691,46151r-18707,l334086,99555r18440,18110l361543,117576r8052,-876l369595,102946xem369595,102298r-1321,305l366953,102806r-3924,127l369595,102933r,-635xem369595,32232r-16904,l352691,6883r-18707,l333984,32232r-14135,l319849,46139r49746,l369595,32232xem466737,68745r-813,-5842l462635,51981r-2464,-4776l458139,44678r-787,-990l453618,39027r-4140,-3213l448030,35140r,35662l447967,78892r-19139,25527l420738,104419r-3366,-775l400773,78892r,-13310l402767,58318r7989,-10909l416687,44678r11709,l431787,45529r5905,3378l448030,70802r,-35662l439521,31127r-5816,-1181l421551,29946r-5080,1067l407060,35267r-3670,3518l400773,43688r-330,l400443,32245r-17729,l382714,148120r18707,l401421,105892r318,l403161,108191r24232,10960l436372,119151r5410,-1232l450977,113017r3797,-3277l457606,105892r1092,-1473l460806,101549r2248,-4712l466001,86144r736,-5512l466737,68745xem499732,32232r-18707,l481025,116852r18707,l499732,32232xem499732,l481025,r,17678l499732,17678,499732,xem535152,l516445,r,116840l535152,116840,535152,xem635139,67259l616546,36017r,34849l616546,78181r-19964,26238l588264,104419r-3595,-876l568312,78181r,-7315l588264,44678r8318,l600202,45554r6121,3493l616546,70866r,-34849l615861,35547,605256,31076r-6045,-1130l585647,29946r-6045,1130l550557,62077r-838,5182l549719,81800r29883,36221l585647,119151r13564,l605256,118021r10605,-4471l620356,110477r5639,-6058l635139,67259xem690397,102946r-9957,l678802,102704r-5220,-7721l673493,46151r-18707,l654900,99555r18428,18110l682358,117576r8039,-876l690397,102946xem690397,102298r-1321,305l687768,102806r-3924,127l690397,102933r,-635xem690397,32232r-16904,l673493,6883r-18707,l654786,32232r-14110,l640676,46139r49721,l690397,32232xe" o:gfxdata="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">
@@ -3854,7 +3868,7 @@
               </wp:anchor>
             </w:drawing>
           </mc:Choice>
-          <mc:Fallback xmlns:a="http://schemas.openxmlformats.org/drawingml/2006/main" xmlns:pic="http://schemas.openxmlformats.org/drawingml/2006/picture" xmlns:a14="http://schemas.microsoft.com/office/drawing/2010/main">
+          <mc:Fallback xmlns:a14="http://schemas.microsoft.com/office/drawing/2010/main" xmlns:pic="http://schemas.openxmlformats.org/drawingml/2006/picture" xmlns:a="http://schemas.openxmlformats.org/drawingml/2006/main">
             <w:pict>
               <v:group id="Group 32" style="position:absolute;margin-left:413.65pt;margin-top:5.5pt;width:130.6pt;height:24.5pt;z-index:251660288;mso-wrap-distance-left:0;mso-wrap-distance-right:0;mso-position-horizontal-relative:page" coordsize="16586,3111" o:spid="_x0000_s1026" w14:anchorId="3AC1D756" o:gfxdata="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">
                 <v:shape id="Graphic 33" style="position:absolute;left:15030;width:1555;height:3111;visibility:visible;mso-wrap-style:square;v-text-anchor:top" coordsize="155575,311150" o:spid="_x0000_s1027" fillcolor="#dcdce6" stroked="f" path="m155486,l,,,310959r155486,l155486,xe" o:gfxdata="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">
@@ -4128,7 +4142,7 @@
               </wp:anchor>
             </w:drawing>
           </mc:Choice>
-          <mc:Fallback xmlns:a="http://schemas.openxmlformats.org/drawingml/2006/main" xmlns:pic="http://schemas.openxmlformats.org/drawingml/2006/picture" xmlns:a14="http://schemas.microsoft.com/office/drawing/2010/main">
+          <mc:Fallback xmlns:a14="http://schemas.microsoft.com/office/drawing/2010/main" xmlns:pic="http://schemas.openxmlformats.org/drawingml/2006/picture" xmlns:a="http://schemas.openxmlformats.org/drawingml/2006/main">
             <w:pict>
               <v:shape id="Graphic 63" style="position:absolute;margin-left:203.7pt;margin-top:9pt;width:340.55pt;height:.1pt;z-index:251662336;visibility:visible;mso-wrap-style:square;mso-wrap-distance-left:0;mso-wrap-distance-top:0;mso-wrap-distance-right:0;mso-wrap-distance-bottom:0;mso-position-horizontal:absolute;mso-position-horizontal-relative:page;mso-position-vertical:absolute;mso-position-vertical-relative:text;v-text-anchor:top" coordsize="4324985,1270" o:spid="_x0000_s1026" filled="f" strokecolor="#221f1f" strokeweight=".2755mm" path="m,l4324413,e" o:gfxdata="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" w14:anchorId="27539D96">
                 <v:path arrowok="t"/>
@@ -5395,52 +5409,26 @@
             <w:r>
               <w:rPr>
                 <w:rFonts w:ascii="Aptos" w:hAnsi="Aptos"/>
-                <w:b/>
-                <w:noProof/>
+                <w:bCs/>
                 <w:sz w:val="20"/>
-                <w14:ligatures w14:val="standardContextual"/>
               </w:rPr>
-              <w:drawing>
-                <wp:inline distT="0" distB="0" distL="0" distR="0" wp14:anchorId="11D6AC19" wp14:editId="40C71347">
-                  <wp:extent cx="2023200" cy="2700000"/>
-                  <wp:effectExtent l="0" t="0" r="0" b="5715"/>
-                  <wp:docPr id="1020196553" name="Picture 4" descr="image_1"/>
-                  <wp:cNvGraphicFramePr>
-                    <a:graphicFrameLocks xmlns:a="http://schemas.openxmlformats.org/drawingml/2006/main" noChangeAspect="1"/>
-                  </wp:cNvGraphicFramePr>
-                  <a:graphic xmlns:a="http://schemas.openxmlformats.org/drawingml/2006/main">
-                    <a:graphicData uri="http://schemas.openxmlformats.org/drawingml/2006/picture">
-                      <pic:pic xmlns:pic="http://schemas.openxmlformats.org/drawingml/2006/picture">
-                        <pic:nvPicPr>
-                          <pic:cNvPr id="1020196553" name="Picture 4" descr="image_1"/>
-                          <pic:cNvPicPr/>
-                        </pic:nvPicPr>
-                        <pic:blipFill>
-                          <a:blip r:embed="rId28" cstate="print">
-                            <a:extLst>
-                              <a:ext uri="{28A0092B-C50C-407E-A947-70E740481C1C}">
-                                <a14:useLocalDpi xmlns:a14="http://schemas.microsoft.com/office/drawing/2010/main" val="0"/>
-                              </a:ext>
-                            </a:extLst>
-                          </a:blip>
-                          <a:stretch>
-                            <a:fillRect/>
-                          </a:stretch>
-                        </pic:blipFill>
-                        <pic:spPr>
-                          <a:xfrm>
-                            <a:off x="0" y="0"/>
-                            <a:ext cx="2023200" cy="2700000"/>
-                          </a:xfrm>
-                          <a:prstGeom prst="rect">
-                            <a:avLst/>
-                          </a:prstGeom>
-                        </pic:spPr>
-                      </pic:pic>
-                    </a:graphicData>
-                  </a:graphic>
-                </wp:inline>
-              </w:drawing>
+              <w:t>{%image_</w:t>
+            </w:r>
+            <w:r>
+              <w:rPr>
+                <w:rFonts w:ascii="Aptos" w:hAnsi="Aptos"/>
+                <w:bCs/>
+                <w:sz w:val="20"/>
+              </w:rPr>
+              <w:t>2</w:t>
+            </w:r>
+            <w:r>
+              <w:rPr>
+                <w:rFonts w:ascii="Aptos" w:hAnsi="Aptos"/>
+                <w:bCs/>
+                <w:sz w:val="20"/>
+              </w:rPr>
+              <w:t>}</w:t>
             </w:r>
           </w:p>
         </w:tc>
@@ -5466,7 +5454,7 @@
                 <w14:ligatures w14:val="standardContextual"/>
               </w:rPr>
               <w:drawing>
-                <wp:inline distT="0" distB="0" distL="0" distR="0" wp14:anchorId="14ACCE0A" wp14:editId="09F96C94">
+                <wp:inline distT="0" distB="0" distL="0" distR="0" wp14:anchorId="14ACCE0A" wp14:editId="213C07B5">
                   <wp:extent cx="2023200" cy="2700000"/>
                   <wp:effectExtent l="0" t="0" r="0" b="5715"/>
                   <wp:docPr id="858538454" name="Picture 4" descr="{image_1}">
@@ -5541,7 +5529,23 @@
                 <w:b/>
                 <w:sz w:val="20"/>
               </w:rPr>
-              <w:t>image_1.png</w:t>
+              <w:t>{%image_</w:t>
+            </w:r>
+            <w:r>
+              <w:rPr>
+                <w:rFonts w:ascii="Aptos" w:hAnsi="Aptos"/>
+                <w:b/>
+                <w:sz w:val="20"/>
+              </w:rPr>
+              <w:t>3</w:t>
+            </w:r>
+            <w:r>
+              <w:rPr>
+                <w:rFonts w:ascii="Aptos" w:hAnsi="Aptos"/>
+                <w:b/>
+                <w:sz w:val="20"/>
+              </w:rPr>
+              <w:t>}</w:t>
             </w:r>
           </w:p>
         </w:tc>
@@ -5576,51 +5580,25 @@
               <w:rPr>
                 <w:rFonts w:ascii="Aptos" w:hAnsi="Aptos"/>
                 <w:b/>
-                <w:noProof/>
                 <w:sz w:val="20"/>
-                <w14:ligatures w14:val="standardContextual"/>
               </w:rPr>
-              <w:drawing>
-                <wp:inline distT="0" distB="0" distL="0" distR="0" wp14:anchorId="0DB43B8B" wp14:editId="02622386">
-                  <wp:extent cx="2023200" cy="2700000"/>
-                  <wp:effectExtent l="0" t="0" r="0" b="5715"/>
-                  <wp:docPr id="675600715" name="Picture 4" descr="{image_1}"/>
-                  <wp:cNvGraphicFramePr>
-                    <a:graphicFrameLocks xmlns:a="http://schemas.openxmlformats.org/drawingml/2006/main" noChangeAspect="1"/>
-                  </wp:cNvGraphicFramePr>
-                  <a:graphic xmlns:a="http://schemas.openxmlformats.org/drawingml/2006/main">
-                    <a:graphicData uri="http://schemas.openxmlformats.org/drawingml/2006/picture">
-                      <pic:pic xmlns:pic="http://schemas.openxmlformats.org/drawingml/2006/picture">
-                        <pic:nvPicPr>
-                          <pic:cNvPr id="675600715" name="Picture 4" descr="{image_1}"/>
-                          <pic:cNvPicPr/>
-                        </pic:nvPicPr>
-                        <pic:blipFill>
-                          <a:blip r:embed="rId28" cstate="print">
-                            <a:extLst>
-                              <a:ext uri="{28A0092B-C50C-407E-A947-70E740481C1C}">
-                                <a14:useLocalDpi xmlns:a14="http://schemas.microsoft.com/office/drawing/2010/main" val="0"/>
-                              </a:ext>
-                            </a:extLst>
-                          </a:blip>
-                          <a:stretch>
-                            <a:fillRect/>
-                          </a:stretch>
-                        </pic:blipFill>
-                        <pic:spPr>
-                          <a:xfrm>
-                            <a:off x="0" y="0"/>
-                            <a:ext cx="2023200" cy="2700000"/>
-                          </a:xfrm>
-                          <a:prstGeom prst="rect">
-                            <a:avLst/>
-                          </a:prstGeom>
-                        </pic:spPr>
-                      </pic:pic>
-                    </a:graphicData>
-                  </a:graphic>
-                </wp:inline>
-              </w:drawing>
+              <w:t>{%image_</w:t>
+            </w:r>
+            <w:r>
+              <w:rPr>
+                <w:rFonts w:ascii="Aptos" w:hAnsi="Aptos"/>
+                <w:b/>
+                <w:sz w:val="20"/>
+              </w:rPr>
+              <w:t>4</w:t>
+            </w:r>
+            <w:r>
+              <w:rPr>
+                <w:rFonts w:ascii="Aptos" w:hAnsi="Aptos"/>
+                <w:b/>
+                <w:sz w:val="20"/>
+              </w:rPr>
+              <w:t>}</w:t>
             </w:r>
           </w:p>
         </w:tc>
@@ -5647,7 +5625,7 @@
                 <w14:ligatures w14:val="standardContextual"/>
               </w:rPr>
               <w:drawing>
-                <wp:inline distT="0" distB="0" distL="0" distR="0" wp14:anchorId="00F65C5D" wp14:editId="1962E7C5">
+                <wp:inline distT="0" distB="0" distL="0" distR="0" wp14:anchorId="00F65C5D" wp14:editId="0F2533AC">
                   <wp:extent cx="2024380" cy="2699385"/>
                   <wp:effectExtent l="0" t="0" r="0" b="5715"/>
                   <wp:docPr id="1892725890" name="Picture 5" descr="{{image_1}}&#10;"/>
@@ -5704,6 +5682,30 @@
                 <w:sz w:val="20"/>
               </w:rPr>
             </w:pPr>
+            <w:r>
+              <w:rPr>
+                <w:rFonts w:ascii="Aptos" w:hAnsi="Aptos"/>
+                <w:b/>
+                <w:sz w:val="20"/>
+              </w:rPr>
+              <w:t>{%image_</w:t>
+            </w:r>
+            <w:r>
+              <w:rPr>
+                <w:rFonts w:ascii="Aptos" w:hAnsi="Aptos"/>
+                <w:b/>
+                <w:sz w:val="20"/>
+              </w:rPr>
+              <w:t>6</w:t>
+            </w:r>
+            <w:r>
+              <w:rPr>
+                <w:rFonts w:ascii="Aptos" w:hAnsi="Aptos"/>
+                <w:b/>
+                <w:sz w:val="20"/>
+              </w:rPr>
+              <w:t>}</w:t>
+            </w:r>
           </w:p>
         </w:tc>
       </w:tr>
@@ -6459,7 +6461,7 @@
               </wp:anchor>
             </w:drawing>
           </mc:Choice>
-          <mc:Fallback xmlns:a="http://schemas.openxmlformats.org/drawingml/2006/main" xmlns:pic="http://schemas.openxmlformats.org/drawingml/2006/picture" xmlns:a14="http://schemas.microsoft.com/office/drawing/2010/main">
+          <mc:Fallback xmlns:a14="http://schemas.microsoft.com/office/drawing/2010/main" xmlns:pic="http://schemas.openxmlformats.org/drawingml/2006/picture" xmlns:a="http://schemas.openxmlformats.org/drawingml/2006/main">
             <w:pict>
               <v:shape id="Graphic 71" style="position:absolute;margin-left:198.15pt;margin-top:24.15pt;width:346.1pt;height:.1pt;z-index:251797504;visibility:visible;mso-wrap-style:square;mso-wrap-distance-left:0;mso-wrap-distance-top:0;mso-wrap-distance-right:0;mso-wrap-distance-bottom:0;mso-position-horizontal:absolute;mso-position-horizontal-relative:page;mso-position-vertical:absolute;mso-position-vertical-relative:text;v-text-anchor:top" coordsize="4395470,1270" o:spid="_x0000_s1026" filled="f" strokecolor="#221f1f" strokeweight=".2755mm" path="m,l4395419,e" o:gfxdata="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" w14:anchorId="1916DCC8">
                 <v:path arrowok="t"/>
@@ -6623,8 +6625,9 @@
                                 <w:spacing w:val="-2"/>
                                 <w:sz w:val="18"/>
                               </w:rPr>
-                              <w:t xml:space="preserve">Notes: </w:t>
+                              <w:t>Notes:</w:t>
                             </w:r>
+                            <w:proofErr w:type="gramStart"/>
                             <w:r>
                               <w:rPr>
                                 <w:rFonts w:ascii="Aptos" w:hAnsi="Aptos"/>
@@ -6633,7 +6636,7 @@
                                 <w:spacing w:val="-2"/>
                                 <w:sz w:val="18"/>
                               </w:rPr>
-                              <w:t xml:space="preserve">  </w:t>
+                              <w:t xml:space="preserve"> </w:t>
                             </w:r>
                             <w:r>
                               <w:rPr>
@@ -6643,9 +6646,20 @@
                                 <w:spacing w:val="-2"/>
                                 <w:sz w:val="18"/>
                               </w:rPr>
+                              <w:t xml:space="preserve">  </w:t>
+                            </w:r>
+                            <w:r>
+                              <w:rPr>
+                                <w:rFonts w:ascii="Aptos" w:hAnsi="Aptos"/>
+                                <w:b/>
+                                <w:color w:val="312F30"/>
+                                <w:spacing w:val="-2"/>
+                                <w:sz w:val="18"/>
+                              </w:rPr>
                               <w:t>{</w:t>
                             </w:r>
                             <w:proofErr w:type="spellStart"/>
+                            <w:proofErr w:type="gramEnd"/>
                             <w:r>
                               <w:rPr>
                                 <w:rFonts w:ascii="Aptos" w:hAnsi="Aptos"/>
@@ -6713,8 +6727,9 @@
                           <w:spacing w:val="-2"/>
                           <w:sz w:val="18"/>
                         </w:rPr>
-                        <w:t xml:space="preserve">Notes: </w:t>
+                        <w:t>Notes:</w:t>
                       </w:r>
+                      <w:proofErr w:type="gramStart"/>
                       <w:r>
                         <w:rPr>
                           <w:rFonts w:ascii="Aptos" w:hAnsi="Aptos"/>
@@ -6723,7 +6738,7 @@
                           <w:spacing w:val="-2"/>
                           <w:sz w:val="18"/>
                         </w:rPr>
-                        <w:t xml:space="preserve">  </w:t>
+                        <w:t xml:space="preserve"> </w:t>
                       </w:r>
                       <w:r>
                         <w:rPr>
@@ -6733,9 +6748,20 @@
                           <w:spacing w:val="-2"/>
                           <w:sz w:val="18"/>
                         </w:rPr>
+                        <w:t xml:space="preserve">  </w:t>
+                      </w:r>
+                      <w:r>
+                        <w:rPr>
+                          <w:rFonts w:ascii="Aptos" w:hAnsi="Aptos"/>
+                          <w:b/>
+                          <w:color w:val="312F30"/>
+                          <w:spacing w:val="-2"/>
+                          <w:sz w:val="18"/>
+                        </w:rPr>
                         <w:t>{</w:t>
                       </w:r>
                       <w:proofErr w:type="spellStart"/>
+                      <w:proofErr w:type="gramEnd"/>
                       <w:r>
                         <w:rPr>
                           <w:rFonts w:ascii="Aptos" w:hAnsi="Aptos"/>
@@ -8306,7 +8332,7 @@
               </wp:anchor>
             </w:drawing>
           </mc:Choice>
-          <mc:Fallback xmlns:a="http://schemas.openxmlformats.org/drawingml/2006/main" xmlns:pic="http://schemas.openxmlformats.org/drawingml/2006/picture" xmlns:a14="http://schemas.microsoft.com/office/drawing/2010/main">
+          <mc:Fallback xmlns:a14="http://schemas.microsoft.com/office/drawing/2010/main" xmlns:pic="http://schemas.openxmlformats.org/drawingml/2006/picture" xmlns:a="http://schemas.openxmlformats.org/drawingml/2006/main">
             <w:pict>
               <v:shape id="Graphic 71" style="position:absolute;margin-left:198.15pt;margin-top:24.15pt;width:346.1pt;height:.1pt;z-index:251825152;visibility:visible;mso-wrap-style:square;mso-wrap-distance-left:0;mso-wrap-distance-top:0;mso-wrap-distance-right:0;mso-wrap-distance-bottom:0;mso-position-horizontal:absolute;mso-position-horizontal-relative:page;mso-position-vertical:absolute;mso-position-vertical-relative:text;v-text-anchor:top" coordsize="4395470,1270" o:spid="_x0000_s1026" filled="f" strokecolor="#221f1f" strokeweight=".2755mm" path="m,l4395419,e" o:gfxdata="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" w14:anchorId="7D6074DF">
                 <v:path arrowok="t"/>
@@ -8460,8 +8486,9 @@
                                 <w:spacing w:val="-2"/>
                                 <w:sz w:val="18"/>
                               </w:rPr>
-                              <w:t xml:space="preserve">Notes: </w:t>
+                              <w:t>Notes:</w:t>
                             </w:r>
+                            <w:proofErr w:type="gramStart"/>
                             <w:r>
                               <w:rPr>
                                 <w:rFonts w:ascii="Aptos" w:hAnsi="Aptos"/>
@@ -8470,7 +8497,7 @@
                                 <w:spacing w:val="-2"/>
                                 <w:sz w:val="18"/>
                               </w:rPr>
-                              <w:t xml:space="preserve">  </w:t>
+                              <w:t xml:space="preserve"> </w:t>
                             </w:r>
                             <w:r>
                               <w:rPr>
@@ -8480,9 +8507,20 @@
                                 <w:spacing w:val="-2"/>
                                 <w:sz w:val="18"/>
                               </w:rPr>
+                              <w:t xml:space="preserve">  </w:t>
+                            </w:r>
+                            <w:r>
+                              <w:rPr>
+                                <w:rFonts w:ascii="Aptos" w:hAnsi="Aptos"/>
+                                <w:b/>
+                                <w:color w:val="312F30"/>
+                                <w:spacing w:val="-2"/>
+                                <w:sz w:val="18"/>
+                              </w:rPr>
                               <w:t>{</w:t>
                             </w:r>
                             <w:proofErr w:type="spellStart"/>
+                            <w:proofErr w:type="gramEnd"/>
                             <w:r>
                               <w:rPr>
                                 <w:rFonts w:ascii="Aptos" w:hAnsi="Aptos"/>
@@ -8550,8 +8588,9 @@
                           <w:spacing w:val="-2"/>
                           <w:sz w:val="18"/>
                         </w:rPr>
-                        <w:t xml:space="preserve">Notes: </w:t>
+                        <w:t>Notes:</w:t>
                       </w:r>
+                      <w:proofErr w:type="gramStart"/>
                       <w:r>
                         <w:rPr>
                           <w:rFonts w:ascii="Aptos" w:hAnsi="Aptos"/>
@@ -8560,7 +8599,7 @@
                           <w:spacing w:val="-2"/>
                           <w:sz w:val="18"/>
                         </w:rPr>
-                        <w:t xml:space="preserve">  </w:t>
+                        <w:t xml:space="preserve"> </w:t>
                       </w:r>
                       <w:r>
                         <w:rPr>
@@ -8570,9 +8609,20 @@
                           <w:spacing w:val="-2"/>
                           <w:sz w:val="18"/>
                         </w:rPr>
+                        <w:t xml:space="preserve">  </w:t>
+                      </w:r>
+                      <w:r>
+                        <w:rPr>
+                          <w:rFonts w:ascii="Aptos" w:hAnsi="Aptos"/>
+                          <w:b/>
+                          <w:color w:val="312F30"/>
+                          <w:spacing w:val="-2"/>
+                          <w:sz w:val="18"/>
+                        </w:rPr>
                         <w:t>{</w:t>
                       </w:r>
                       <w:proofErr w:type="spellStart"/>
+                      <w:proofErr w:type="gramEnd"/>
                       <w:r>
                         <w:rPr>
                           <w:rFonts w:ascii="Aptos" w:hAnsi="Aptos"/>
@@ -11034,7 +11084,7 @@
               </wp:anchor>
             </w:drawing>
           </mc:Choice>
-          <mc:Fallback xmlns:a="http://schemas.openxmlformats.org/drawingml/2006/main" xmlns:pic="http://schemas.openxmlformats.org/drawingml/2006/picture" xmlns:a14="http://schemas.microsoft.com/office/drawing/2010/main">
+          <mc:Fallback xmlns:a14="http://schemas.microsoft.com/office/drawing/2010/main" xmlns:pic="http://schemas.openxmlformats.org/drawingml/2006/picture" xmlns:a="http://schemas.openxmlformats.org/drawingml/2006/main">
             <w:pict>
               <v:shape id="Graphic 71" style="position:absolute;margin-left:198.15pt;margin-top:24.15pt;width:346.1pt;height:.1pt;z-index:251880448;visibility:visible;mso-wrap-style:square;mso-wrap-distance-left:0;mso-wrap-distance-top:0;mso-wrap-distance-right:0;mso-wrap-distance-bottom:0;mso-position-horizontal:absolute;mso-position-horizontal-relative:page;mso-position-vertical:absolute;mso-position-vertical-relative:text;v-text-anchor:top" coordsize="4395470,1270" o:spid="_x0000_s1026" filled="f" strokecolor="#221f1f" strokeweight=".2755mm" path="m,l4395419,e" o:gfxdata="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" w14:anchorId="676B11CB">
                 <v:path arrowok="t"/>
@@ -11428,8 +11478,9 @@
                                 <w:spacing w:val="-2"/>
                                 <w:sz w:val="18"/>
                               </w:rPr>
-                              <w:t xml:space="preserve">Notes: </w:t>
+                              <w:t>Notes</w:t>
                             </w:r>
+                            <w:proofErr w:type="gramStart"/>
                             <w:r>
                               <w:rPr>
                                 <w:rFonts w:ascii="Aptos" w:hAnsi="Aptos"/>
@@ -11438,7 +11489,7 @@
                                 <w:spacing w:val="-2"/>
                                 <w:sz w:val="18"/>
                               </w:rPr>
-                              <w:t xml:space="preserve">  </w:t>
+                              <w:t>:</w:t>
                             </w:r>
                             <w:r>
                               <w:rPr>
@@ -11448,9 +11499,20 @@
                                 <w:spacing w:val="-2"/>
                                 <w:sz w:val="18"/>
                               </w:rPr>
-                              <w:t>{</w:t>
+                              <w:t xml:space="preserve"> </w:t>
+                            </w:r>
+                            <w:r>
+                              <w:rPr>
+                                <w:rFonts w:ascii="Aptos" w:hAnsi="Aptos"/>
+                                <w:b/>
+                                <w:color w:val="312F30"/>
+                                <w:spacing w:val="-2"/>
+                                <w:sz w:val="18"/>
+                              </w:rPr>
+                              <w:t xml:space="preserve"> {</w:t>
                             </w:r>
                             <w:proofErr w:type="spellStart"/>
+                            <w:proofErr w:type="gramEnd"/>
                             <w:r>
                               <w:rPr>
                                 <w:rFonts w:ascii="Aptos" w:hAnsi="Aptos"/>
@@ -11518,8 +11580,9 @@
                           <w:spacing w:val="-2"/>
                           <w:sz w:val="18"/>
                         </w:rPr>
-                        <w:t xml:space="preserve">Notes: </w:t>
+                        <w:t>Notes</w:t>
                       </w:r>
+                      <w:proofErr w:type="gramStart"/>
                       <w:r>
                         <w:rPr>
                           <w:rFonts w:ascii="Aptos" w:hAnsi="Aptos"/>
@@ -11528,7 +11591,7 @@
                           <w:spacing w:val="-2"/>
                           <w:sz w:val="18"/>
                         </w:rPr>
-                        <w:t xml:space="preserve">  </w:t>
+                        <w:t>:</w:t>
                       </w:r>
                       <w:r>
                         <w:rPr>
@@ -11538,9 +11601,20 @@
                           <w:spacing w:val="-2"/>
                           <w:sz w:val="18"/>
                         </w:rPr>
-                        <w:t>{</w:t>
+                        <w:t xml:space="preserve"> </w:t>
+                      </w:r>
+                      <w:r>
+                        <w:rPr>
+                          <w:rFonts w:ascii="Aptos" w:hAnsi="Aptos"/>
+                          <w:b/>
+                          <w:color w:val="312F30"/>
+                          <w:spacing w:val="-2"/>
+                          <w:sz w:val="18"/>
+                        </w:rPr>
+                        <w:t xml:space="preserve"> {</w:t>
                       </w:r>
                       <w:proofErr w:type="spellStart"/>
+                      <w:proofErr w:type="gramEnd"/>
                       <w:r>
                         <w:rPr>
                           <w:rFonts w:ascii="Aptos" w:hAnsi="Aptos"/>
@@ -13319,7 +13393,7 @@
               </wp:anchor>
             </w:drawing>
           </mc:Choice>
-          <mc:Fallback xmlns:a="http://schemas.openxmlformats.org/drawingml/2006/main" xmlns:pic="http://schemas.openxmlformats.org/drawingml/2006/picture" xmlns:a14="http://schemas.microsoft.com/office/drawing/2010/main">
+          <mc:Fallback xmlns:a14="http://schemas.microsoft.com/office/drawing/2010/main" xmlns:pic="http://schemas.openxmlformats.org/drawingml/2006/picture" xmlns:a="http://schemas.openxmlformats.org/drawingml/2006/main">
             <w:pict>
               <v:shape id="Graphic 71" style="position:absolute;margin-left:198.15pt;margin-top:24.15pt;width:346.1pt;height:.1pt;z-index:251898880;visibility:visible;mso-wrap-style:square;mso-wrap-distance-left:0;mso-wrap-distance-top:0;mso-wrap-distance-right:0;mso-wrap-distance-bottom:0;mso-position-horizontal:absolute;mso-position-horizontal-relative:page;mso-position-vertical:absolute;mso-position-vertical-relative:text;v-text-anchor:top" coordsize="4395470,1270" o:spid="_x0000_s1026" filled="f" strokecolor="#221f1f" strokeweight=".2755mm" path="m,l4395419,e" o:gfxdata="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" w14:anchorId="10F3D35F">
                 <v:path arrowok="t"/>
@@ -13723,8 +13797,9 @@
                                 <w:spacing w:val="-2"/>
                                 <w:sz w:val="18"/>
                               </w:rPr>
-                              <w:t xml:space="preserve">Notes: </w:t>
+                              <w:t>Notes:</w:t>
                             </w:r>
+                            <w:proofErr w:type="gramStart"/>
                             <w:r>
                               <w:rPr>
                                 <w:rFonts w:ascii="Aptos" w:hAnsi="Aptos"/>
@@ -13733,7 +13808,7 @@
                                 <w:spacing w:val="-2"/>
                                 <w:sz w:val="18"/>
                               </w:rPr>
-                              <w:t xml:space="preserve">  </w:t>
+                              <w:t xml:space="preserve"> </w:t>
                             </w:r>
                             <w:r>
                               <w:rPr>
@@ -13743,9 +13818,20 @@
                                 <w:spacing w:val="-2"/>
                                 <w:sz w:val="18"/>
                               </w:rPr>
+                              <w:t xml:space="preserve">  </w:t>
+                            </w:r>
+                            <w:r>
+                              <w:rPr>
+                                <w:rFonts w:ascii="Aptos" w:hAnsi="Aptos"/>
+                                <w:b/>
+                                <w:color w:val="312F30"/>
+                                <w:spacing w:val="-2"/>
+                                <w:sz w:val="18"/>
+                              </w:rPr>
                               <w:t>{</w:t>
                             </w:r>
                             <w:proofErr w:type="spellStart"/>
+                            <w:proofErr w:type="gramEnd"/>
                             <w:r>
                               <w:rPr>
                                 <w:rFonts w:ascii="Aptos" w:hAnsi="Aptos"/>
@@ -13843,8 +13929,9 @@
                           <w:spacing w:val="-2"/>
                           <w:sz w:val="18"/>
                         </w:rPr>
-                        <w:t xml:space="preserve">Notes: </w:t>
+                        <w:t>Notes:</w:t>
                       </w:r>
+                      <w:proofErr w:type="gramStart"/>
                       <w:r>
                         <w:rPr>
                           <w:rFonts w:ascii="Aptos" w:hAnsi="Aptos"/>
@@ -13853,7 +13940,7 @@
                           <w:spacing w:val="-2"/>
                           <w:sz w:val="18"/>
                         </w:rPr>
-                        <w:t xml:space="preserve">  </w:t>
+                        <w:t xml:space="preserve"> </w:t>
                       </w:r>
                       <w:r>
                         <w:rPr>
@@ -13863,9 +13950,20 @@
                           <w:spacing w:val="-2"/>
                           <w:sz w:val="18"/>
                         </w:rPr>
+                        <w:t xml:space="preserve">  </w:t>
+                      </w:r>
+                      <w:r>
+                        <w:rPr>
+                          <w:rFonts w:ascii="Aptos" w:hAnsi="Aptos"/>
+                          <w:b/>
+                          <w:color w:val="312F30"/>
+                          <w:spacing w:val="-2"/>
+                          <w:sz w:val="18"/>
+                        </w:rPr>
                         <w:t>{</w:t>
                       </w:r>
                       <w:proofErr w:type="spellStart"/>
+                      <w:proofErr w:type="gramEnd"/>
                       <w:r>
                         <w:rPr>
                           <w:rFonts w:ascii="Aptos" w:hAnsi="Aptos"/>
@@ -15438,7 +15536,7 @@
               </wp:anchor>
             </w:drawing>
           </mc:Choice>
-          <mc:Fallback xmlns:a="http://schemas.openxmlformats.org/drawingml/2006/main" xmlns:pic="http://schemas.openxmlformats.org/drawingml/2006/picture" xmlns:a14="http://schemas.microsoft.com/office/drawing/2010/main">
+          <mc:Fallback xmlns:a14="http://schemas.microsoft.com/office/drawing/2010/main" xmlns:pic="http://schemas.openxmlformats.org/drawingml/2006/picture" xmlns:a="http://schemas.openxmlformats.org/drawingml/2006/main">
             <w:pict>
               <v:shape id="Graphic 71" style="position:absolute;margin-left:198.15pt;margin-top:24.15pt;width:346.1pt;height:.1pt;z-index:251907072;visibility:visible;mso-wrap-style:square;mso-wrap-distance-left:0;mso-wrap-distance-top:0;mso-wrap-distance-right:0;mso-wrap-distance-bottom:0;mso-position-horizontal:absolute;mso-position-horizontal-relative:page;mso-position-vertical:absolute;mso-position-vertical-relative:text;v-text-anchor:top" coordsize="4395470,1270" o:spid="_x0000_s1026" filled="f" strokecolor="#221f1f" strokeweight=".2755mm" path="m,l4395419,e" o:gfxdata="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" w14:anchorId="2C0F6B63">
                 <v:path arrowok="t"/>
@@ -15591,8 +15689,9 @@
                                 <w:spacing w:val="-2"/>
                                 <w:sz w:val="18"/>
                               </w:rPr>
-                              <w:t xml:space="preserve">Notes: </w:t>
+                              <w:t>Notes:</w:t>
                             </w:r>
+                            <w:proofErr w:type="gramStart"/>
                             <w:r>
                               <w:rPr>
                                 <w:rFonts w:ascii="Aptos" w:hAnsi="Aptos"/>
@@ -15601,7 +15700,7 @@
                                 <w:spacing w:val="-2"/>
                                 <w:sz w:val="18"/>
                               </w:rPr>
-                              <w:t xml:space="preserve">  </w:t>
+                              <w:t xml:space="preserve"> </w:t>
                             </w:r>
                             <w:r>
                               <w:rPr>
@@ -15611,9 +15710,20 @@
                                 <w:spacing w:val="-2"/>
                                 <w:sz w:val="18"/>
                               </w:rPr>
+                              <w:t xml:space="preserve">  </w:t>
+                            </w:r>
+                            <w:r>
+                              <w:rPr>
+                                <w:rFonts w:ascii="Aptos" w:hAnsi="Aptos"/>
+                                <w:b/>
+                                <w:color w:val="312F30"/>
+                                <w:spacing w:val="-2"/>
+                                <w:sz w:val="18"/>
+                              </w:rPr>
                               <w:t>{</w:t>
                             </w:r>
                             <w:proofErr w:type="spellStart"/>
+                            <w:proofErr w:type="gramEnd"/>
                             <w:r>
                               <w:rPr>
                                 <w:rFonts w:ascii="Aptos" w:hAnsi="Aptos"/>
@@ -15711,8 +15821,9 @@
                           <w:spacing w:val="-2"/>
                           <w:sz w:val="18"/>
                         </w:rPr>
-                        <w:t xml:space="preserve">Notes: </w:t>
+                        <w:t>Notes:</w:t>
                       </w:r>
+                      <w:proofErr w:type="gramStart"/>
                       <w:r>
                         <w:rPr>
                           <w:rFonts w:ascii="Aptos" w:hAnsi="Aptos"/>
@@ -15721,7 +15832,7 @@
                           <w:spacing w:val="-2"/>
                           <w:sz w:val="18"/>
                         </w:rPr>
-                        <w:t xml:space="preserve">  </w:t>
+                        <w:t xml:space="preserve"> </w:t>
                       </w:r>
                       <w:r>
                         <w:rPr>
@@ -15731,9 +15842,20 @@
                           <w:spacing w:val="-2"/>
                           <w:sz w:val="18"/>
                         </w:rPr>
+                        <w:t xml:space="preserve">  </w:t>
+                      </w:r>
+                      <w:r>
+                        <w:rPr>
+                          <w:rFonts w:ascii="Aptos" w:hAnsi="Aptos"/>
+                          <w:b/>
+                          <w:color w:val="312F30"/>
+                          <w:spacing w:val="-2"/>
+                          <w:sz w:val="18"/>
+                        </w:rPr>
                         <w:t>{</w:t>
                       </w:r>
                       <w:proofErr w:type="spellStart"/>
+                      <w:proofErr w:type="gramEnd"/>
                       <w:r>
                         <w:rPr>
                           <w:rFonts w:ascii="Aptos" w:hAnsi="Aptos"/>
@@ -17586,7 +17708,7 @@
               </wp:anchor>
             </w:drawing>
           </mc:Choice>
-          <mc:Fallback xmlns:a="http://schemas.openxmlformats.org/drawingml/2006/main" xmlns:pic="http://schemas.openxmlformats.org/drawingml/2006/picture" xmlns:a14="http://schemas.microsoft.com/office/drawing/2010/main">
+          <mc:Fallback xmlns:a14="http://schemas.microsoft.com/office/drawing/2010/main" xmlns:pic="http://schemas.openxmlformats.org/drawingml/2006/picture" xmlns:a="http://schemas.openxmlformats.org/drawingml/2006/main">
             <w:pict>
               <v:shape id="Graphic 101" style="position:absolute;margin-left:212.55pt;margin-top:9pt;width:331.7pt;height:.1pt;z-index:251893760;visibility:visible;mso-wrap-style:square;mso-wrap-distance-left:0;mso-wrap-distance-top:0;mso-wrap-distance-right:0;mso-wrap-distance-bottom:0;mso-position-horizontal:absolute;mso-position-horizontal-relative:page;mso-position-vertical:absolute;mso-position-vertical-relative:text;v-text-anchor:top" coordsize="4212590,1270" o:spid="_x0000_s1026" filled="f" strokecolor="#221f1f" strokeweight=".2755mm" path="m,l4212158,e" o:gfxdata="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" w14:anchorId="585B0451">
                 <v:path arrowok="t"/>
@@ -17679,9 +17801,7 @@
     </w:p>
     <w:p>
       <w:pPr>
-        <w:tabs>
-          <w:tab w:val="left" w:pos="570"/>
-        </w:tabs>
+        <w:spacing w:before="189"/>
         <w:rPr>
           <w:rFonts w:ascii="Aptos" w:hAnsi="Aptos"/>
           <w:b/>
@@ -17690,38 +17810,6 @@
           <w:sz w:val="28"/>
         </w:rPr>
       </w:pPr>
-    </w:p>
-    <w:p>
-      <w:pPr>
-        <w:spacing w:before="189"/>
-        <w:rPr>
-          <w:rFonts w:ascii="Aptos" w:hAnsi="Aptos"/>
-          <w:b/>
-          <w:color w:val="221F1F"/>
-          <w:spacing w:val="-2"/>
-          <w:sz w:val="28"/>
-        </w:rPr>
-      </w:pPr>
-    </w:p>
-    <w:p>
-      <w:pPr>
-        <w:spacing w:before="189"/>
-        <w:rPr>
-          <w:rFonts w:ascii="Aptos" w:hAnsi="Aptos"/>
-          <w:b/>
-          <w:color w:val="221F1F"/>
-          <w:spacing w:val="-2"/>
-          <w:sz w:val="28"/>
-        </w:rPr>
-      </w:pPr>
-      <w:r>
-        <w:rPr>
-          <w:rFonts w:ascii="Aptos" w:hAnsi="Aptos"/>
-          <w:b/>
-          <w:sz w:val="20"/>
-        </w:rPr>
-        <w:t>image_1.png</w:t>
-      </w:r>
     </w:p>
     <w:p>
       <w:pPr>
@@ -17764,229 +17852,6 @@
       <w:r>
         <w:rPr>
           <w:rFonts w:ascii="Aptos" w:hAnsi="Aptos"/>
-          <w:noProof/>
-        </w:rPr>
-        <mc:AlternateContent>
-          <mc:Choice Requires="wps">
-            <w:drawing>
-              <wp:anchor distT="0" distB="0" distL="0" distR="0" simplePos="0" relativeHeight="251924480" behindDoc="1" locked="0" layoutInCell="1" allowOverlap="1" wp14:anchorId="0D361781" wp14:editId="6F307731">
-                <wp:simplePos x="0" y="0"/>
-                <wp:positionH relativeFrom="page">
-                  <wp:posOffset>533400</wp:posOffset>
-                </wp:positionH>
-                <wp:positionV relativeFrom="paragraph">
-                  <wp:posOffset>329565</wp:posOffset>
-                </wp:positionV>
-                <wp:extent cx="3024505" cy="355600"/>
-                <wp:effectExtent l="0" t="0" r="0" b="0"/>
-                <wp:wrapTopAndBottom/>
-                <wp:docPr id="959996196" name="Textbox 67"/>
-                <wp:cNvGraphicFramePr>
-                  <a:graphicFrameLocks xmlns:a="http://schemas.openxmlformats.org/drawingml/2006/main"/>
-                </wp:cNvGraphicFramePr>
-                <a:graphic xmlns:a="http://schemas.openxmlformats.org/drawingml/2006/main">
-                  <a:graphicData uri="http://schemas.microsoft.com/office/word/2010/wordprocessingShape">
-                    <wps:wsp>
-                      <wps:cNvSpPr txBox="1">
-                        <a:spLocks/>
-                      </wps:cNvSpPr>
-                      <wps:spPr>
-                        <a:xfrm>
-                          <a:off x="0" y="0"/>
-                          <a:ext cx="3024505" cy="355600"/>
-                        </a:xfrm>
-                        <a:prstGeom prst="rect">
-                          <a:avLst/>
-                        </a:prstGeom>
-                        <a:solidFill>
-                          <a:srgbClr val="F5F6F6"/>
-                        </a:solidFill>
-                      </wps:spPr>
-                      <wps:txbx>
-                        <w:txbxContent>
-                          <w:p>
-                            <w:pPr>
-                              <w:spacing w:before="189"/>
-                              <w:rPr>
-                                <w:rFonts w:ascii="Aptos" w:hAnsi="Aptos"/>
-                                <w:color w:val="000000"/>
-                                <w:sz w:val="18"/>
-                              </w:rPr>
-                            </w:pPr>
-                            <w:r>
-                              <w:rPr>
-                                <w:rFonts w:ascii="Aptos" w:hAnsi="Aptos"/>
-                                <w:b/>
-                                <w:color w:val="312F30"/>
-                                <w:w w:val="90"/>
-                                <w:sz w:val="18"/>
-                              </w:rPr>
-                              <w:t>Aircraft</w:t>
-                            </w:r>
-                            <w:r>
-                              <w:rPr>
-                                <w:rFonts w:ascii="Aptos" w:hAnsi="Aptos"/>
-                                <w:b/>
-                                <w:color w:val="312F30"/>
-                                <w:spacing w:val="16"/>
-                                <w:sz w:val="18"/>
-                              </w:rPr>
-                              <w:t xml:space="preserve"> </w:t>
-                            </w:r>
-                            <w:r>
-                              <w:rPr>
-                                <w:rFonts w:ascii="Aptos" w:hAnsi="Aptos"/>
-                                <w:b/>
-                                <w:color w:val="312F30"/>
-                                <w:w w:val="90"/>
-                                <w:sz w:val="18"/>
-                              </w:rPr>
-                              <w:t>Model:</w:t>
-                            </w:r>
-                            <w:r>
-                              <w:rPr>
-                                <w:rFonts w:ascii="Aptos" w:hAnsi="Aptos"/>
-                                <w:b/>
-                                <w:color w:val="312F30"/>
-                                <w:spacing w:val="17"/>
-                                <w:sz w:val="18"/>
-                              </w:rPr>
-                              <w:t xml:space="preserve"> </w:t>
-                            </w:r>
-                            <w:r>
-                              <w:rPr>
-                                <w:rFonts w:ascii="Aptos" w:hAnsi="Aptos"/>
-                                <w:b/>
-                                <w:color w:val="312F30"/>
-                                <w:spacing w:val="17"/>
-                                <w:sz w:val="18"/>
-                              </w:rPr>
-                              <w:t>{</w:t>
-                            </w:r>
-                            <w:r>
-                              <w:rPr>
-                                <w:rFonts w:ascii="Aptos" w:hAnsi="Aptos"/>
-                                <w:b/>
-                                <w:sz w:val="20"/>
-                              </w:rPr>
-                              <w:t>image_1.png</w:t>
-                            </w:r>
-                            <w:r>
-                              <w:rPr>
-                                <w:rFonts w:ascii="Aptos" w:hAnsi="Aptos"/>
-                                <w:b/>
-                                <w:color w:val="312F30"/>
-                                <w:spacing w:val="17"/>
-                                <w:sz w:val="18"/>
-                              </w:rPr>
-                              <w:t>}</w:t>
-                            </w:r>
-                          </w:p>
-                        </w:txbxContent>
-                      </wps:txbx>
-                      <wps:bodyPr wrap="square" lIns="0" tIns="0" rIns="0" bIns="0" rtlCol="0">
-                        <a:noAutofit/>
-                      </wps:bodyPr>
-                    </wps:wsp>
-                  </a:graphicData>
-                </a:graphic>
-              </wp:anchor>
-            </w:drawing>
-          </mc:Choice>
-          <mc:Fallback>
-            <w:pict>
-              <v:shape w14:anchorId="0D361781" id="_x0000_s1085" type="#_x0000_t202" style="position:absolute;margin-left:42pt;margin-top:25.95pt;width:238.15pt;height:28pt;z-index:-251392000;visibility:visible;mso-wrap-style:square;mso-wrap-distance-left:0;mso-wrap-distance-top:0;mso-wrap-distance-right:0;mso-wrap-distance-bottom:0;mso-position-horizontal:absolute;mso-position-horizontal-relative:page;mso-position-vertical:absolute;mso-position-vertical-relative:text;v-text-anchor:top" o:gfxdata="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" fillcolor="#f5f6f6" stroked="f">
-                <v:textbox inset="0,0,0,0">
-                  <w:txbxContent>
-                    <w:p>
-                      <w:pPr>
-                        <w:spacing w:before="189"/>
-                        <w:rPr>
-                          <w:rFonts w:ascii="Aptos" w:hAnsi="Aptos"/>
-                          <w:color w:val="000000"/>
-                          <w:sz w:val="18"/>
-                        </w:rPr>
-                      </w:pPr>
-                      <w:r>
-                        <w:rPr>
-                          <w:rFonts w:ascii="Aptos" w:hAnsi="Aptos"/>
-                          <w:b/>
-                          <w:color w:val="312F30"/>
-                          <w:w w:val="90"/>
-                          <w:sz w:val="18"/>
-                        </w:rPr>
-                        <w:t>Aircraft</w:t>
-                      </w:r>
-                      <w:r>
-                        <w:rPr>
-                          <w:rFonts w:ascii="Aptos" w:hAnsi="Aptos"/>
-                          <w:b/>
-                          <w:color w:val="312F30"/>
-                          <w:spacing w:val="16"/>
-                          <w:sz w:val="18"/>
-                        </w:rPr>
-                        <w:t xml:space="preserve"> </w:t>
-                      </w:r>
-                      <w:r>
-                        <w:rPr>
-                          <w:rFonts w:ascii="Aptos" w:hAnsi="Aptos"/>
-                          <w:b/>
-                          <w:color w:val="312F30"/>
-                          <w:w w:val="90"/>
-                          <w:sz w:val="18"/>
-                        </w:rPr>
-                        <w:t>Model:</w:t>
-                      </w:r>
-                      <w:r>
-                        <w:rPr>
-                          <w:rFonts w:ascii="Aptos" w:hAnsi="Aptos"/>
-                          <w:b/>
-                          <w:color w:val="312F30"/>
-                          <w:spacing w:val="17"/>
-                          <w:sz w:val="18"/>
-                        </w:rPr>
-                        <w:t xml:space="preserve"> </w:t>
-                      </w:r>
-                      <w:r>
-                        <w:rPr>
-                          <w:rFonts w:ascii="Aptos" w:hAnsi="Aptos"/>
-                          <w:b/>
-                          <w:color w:val="312F30"/>
-                          <w:spacing w:val="17"/>
-                          <w:sz w:val="18"/>
-                        </w:rPr>
-                        <w:t>{</w:t>
-                      </w:r>
-                      <w:r>
-                        <w:rPr>
-                          <w:rFonts w:ascii="Aptos" w:hAnsi="Aptos"/>
-                          <w:b/>
-                          <w:sz w:val="20"/>
-                        </w:rPr>
-                        <w:t>image_1.png</w:t>
-                      </w:r>
-                      <w:r>
-                        <w:rPr>
-                          <w:rFonts w:ascii="Aptos" w:hAnsi="Aptos"/>
-                          <w:b/>
-                          <w:color w:val="312F30"/>
-                          <w:spacing w:val="17"/>
-                          <w:sz w:val="18"/>
-                        </w:rPr>
-                        <w:t>}</w:t>
-                      </w:r>
-                    </w:p>
-                  </w:txbxContent>
-                </v:textbox>
-                <w10:wrap type="topAndBottom" anchorx="page"/>
-              </v:shape>
-            </w:pict>
-          </mc:Fallback>
-        </mc:AlternateContent>
-      </w:r>
-      <w:r>
-        <w:rPr>
-          <w:rFonts w:ascii="Aptos" w:hAnsi="Aptos"/>
           <w:b/>
           <w:color w:val="221F1F"/>
           <w:spacing w:val="-2"/>
@@ -18098,6 +17963,7 @@
           <w:spacing w:val="-2"/>
           <w:sz w:val="28"/>
         </w:rPr>
+        <w:lastRenderedPageBreak/>
         <w:t xml:space="preserve">3 </w:t>
       </w:r>
       <w:r>
@@ -18241,7 +18107,7 @@
               </wp:anchor>
             </w:drawing>
           </mc:Choice>
-          <mc:Fallback xmlns:a="http://schemas.openxmlformats.org/drawingml/2006/main" xmlns:pic="http://schemas.openxmlformats.org/drawingml/2006/picture" xmlns:a14="http://schemas.microsoft.com/office/drawing/2010/main">
+          <mc:Fallback xmlns:a14="http://schemas.microsoft.com/office/drawing/2010/main" xmlns:pic="http://schemas.openxmlformats.org/drawingml/2006/picture" xmlns:a="http://schemas.openxmlformats.org/drawingml/2006/main">
             <w:pict>
               <v:shape id="Graphic 101" style="position:absolute;margin-left:212.55pt;margin-top:9pt;width:331.7pt;height:.1pt;z-index:251729920;visibility:visible;mso-wrap-style:square;mso-wrap-distance-left:0;mso-wrap-distance-top:0;mso-wrap-distance-right:0;mso-wrap-distance-bottom:0;mso-position-horizontal:absolute;mso-position-horizontal-relative:page;mso-position-vertical:absolute;mso-position-vertical-relative:text;v-text-anchor:top" coordsize="4212590,1270" o:spid="_x0000_s1026" filled="f" strokecolor="#221f1f" strokeweight=".2755mm" path="m,l4212158,e" o:gfxdata="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" w14:anchorId="0806A5A4">
                 <v:path arrowok="t"/>
@@ -18405,7 +18271,7 @@
           </mc:Choice>
           <mc:Fallback>
             <w:pict>
-              <v:shape w14:anchorId="3A6FC504" id="Textbox 106" o:spid="_x0000_s1086" type="#_x0000_t202" style="position:absolute;left:0;text-align:left;margin-left:0;margin-top:23.6pt;width:498.4pt;height:56pt;z-index:-251585536;visibility:visible;mso-wrap-style:square;mso-width-percent:0;mso-height-percent:0;mso-wrap-distance-left:0;mso-wrap-distance-top:0;mso-wrap-distance-right:0;mso-wrap-distance-bottom:0;mso-position-horizontal:left;mso-position-horizontal-relative:margin;mso-position-vertical:absolute;mso-position-vertical-relative:text;mso-width-percent:0;mso-height-percent:0;mso-width-relative:margin;mso-height-relative:margin;v-text-anchor:top" o:gfxdata="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" fillcolor="#f5f6f6" stroked="f">
+              <v:shape w14:anchorId="3A6FC504" id="Textbox 106" o:spid="_x0000_s1085" type="#_x0000_t202" style="position:absolute;left:0;text-align:left;margin-left:0;margin-top:23.6pt;width:498.4pt;height:56pt;z-index:-251585536;visibility:visible;mso-wrap-style:square;mso-width-percent:0;mso-height-percent:0;mso-wrap-distance-left:0;mso-wrap-distance-top:0;mso-wrap-distance-right:0;mso-wrap-distance-bottom:0;mso-position-horizontal:left;mso-position-horizontal-relative:margin;mso-position-vertical:absolute;mso-position-vertical-relative:text;mso-width-percent:0;mso-height-percent:0;mso-width-relative:margin;mso-height-relative:margin;v-text-anchor:top" o:gfxdata="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" fillcolor="#f5f6f6" stroked="f">
                 <v:textbox inset="0,0,0,0">
                   <w:txbxContent>
                     <w:p>
@@ -18784,7 +18650,23 @@
           <w:rFonts w:ascii="Aptos" w:hAnsi="Aptos"/>
           <w:w w:val="115"/>
         </w:rPr>
-        <w:t>due diligence before flight.</w:t>
+        <w:t xml:space="preserve">due diligence before </w:t>
+      </w:r>
+      <w:proofErr w:type="gramStart"/>
+      <w:r>
+        <w:rPr>
+          <w:rFonts w:ascii="Aptos" w:hAnsi="Aptos"/>
+          <w:w w:val="115"/>
+        </w:rPr>
+        <w:t>flight</w:t>
+      </w:r>
+      <w:proofErr w:type="gramEnd"/>
+      <w:r>
+        <w:rPr>
+          <w:rFonts w:ascii="Aptos" w:hAnsi="Aptos"/>
+          <w:w w:val="115"/>
+        </w:rPr>
+        <w:t>.</w:t>
       </w:r>
     </w:p>
     <w:p>
@@ -18946,56 +18828,6 @@
           <w:cols w:space="720"/>
         </w:sectPr>
       </w:pPr>
-      <w:r>
-        <w:rPr>
-          <w:rFonts w:ascii="Aptos" w:hAnsi="Aptos"/>
-          <w:b/>
-          <w:noProof/>
-          <w:sz w:val="20"/>
-          <w14:ligatures w14:val="standardContextual"/>
-        </w:rPr>
-        <w:drawing>
-          <wp:inline distT="0" distB="0" distL="0" distR="0" wp14:anchorId="7EF71AB8" wp14:editId="4963EC09">
-            <wp:extent cx="2023200" cy="2700000"/>
-            <wp:effectExtent l="0" t="0" r="0" b="5715"/>
-            <wp:docPr id="8336586" name="Picture 4" descr="image_1"/>
-            <wp:cNvGraphicFramePr>
-              <a:graphicFrameLocks xmlns:a="http://schemas.openxmlformats.org/drawingml/2006/main" noChangeAspect="1"/>
-            </wp:cNvGraphicFramePr>
-            <a:graphic xmlns:a="http://schemas.openxmlformats.org/drawingml/2006/main">
-              <a:graphicData uri="http://schemas.openxmlformats.org/drawingml/2006/picture">
-                <pic:pic xmlns:pic="http://schemas.openxmlformats.org/drawingml/2006/picture">
-                  <pic:nvPicPr>
-                    <pic:cNvPr id="1020196553" name="Picture 4" descr="image_1"/>
-                    <pic:cNvPicPr/>
-                  </pic:nvPicPr>
-                  <pic:blipFill>
-                    <a:blip r:embed="rId28" cstate="print">
-                      <a:extLst>
-                        <a:ext uri="{28A0092B-C50C-407E-A947-70E740481C1C}">
-                          <a14:useLocalDpi xmlns:a14="http://schemas.microsoft.com/office/drawing/2010/main" val="0"/>
-                        </a:ext>
-                      </a:extLst>
-                    </a:blip>
-                    <a:stretch>
-                      <a:fillRect/>
-                    </a:stretch>
-                  </pic:blipFill>
-                  <pic:spPr>
-                    <a:xfrm>
-                      <a:off x="0" y="0"/>
-                      <a:ext cx="2023200" cy="2700000"/>
-                    </a:xfrm>
-                    <a:prstGeom prst="rect">
-                      <a:avLst/>
-                    </a:prstGeom>
-                  </pic:spPr>
-                </pic:pic>
-              </a:graphicData>
-            </a:graphic>
-          </wp:inline>
-        </w:drawing>
-      </w:r>
     </w:p>
     <w:p>
       <w:pPr>
@@ -19152,7 +18984,7 @@
               </wp:anchor>
             </w:drawing>
           </mc:Choice>
-          <mc:Fallback xmlns:a="http://schemas.openxmlformats.org/drawingml/2006/main" xmlns:pic="http://schemas.openxmlformats.org/drawingml/2006/picture" xmlns:a14="http://schemas.microsoft.com/office/drawing/2010/main">
+          <mc:Fallback xmlns:a14="http://schemas.microsoft.com/office/drawing/2010/main" xmlns:pic="http://schemas.openxmlformats.org/drawingml/2006/picture" xmlns:a="http://schemas.openxmlformats.org/drawingml/2006/main">
             <w:pict>
               <v:shape id="Graphic 110" style="position:absolute;margin-left:0;margin-top:0;width:595.25pt;height:841.9pt;z-index:-251642880;visibility:visible;mso-wrap-style:square;mso-wrap-distance-left:0;mso-wrap-distance-top:0;mso-wrap-distance-right:0;mso-wrap-distance-bottom:0;mso-position-horizontal:absolute;mso-position-horizontal-relative:page;mso-position-vertical:absolute;mso-position-vertical-relative:page;v-text-anchor:top" coordsize="7559675,10692130" o:spid="_x0000_s1026" fillcolor="#242e40" stroked="f" path="m7559357,l,,,10692003r7559357,l7559357,xe" o:gfxdata="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" w14:anchorId="167D85BF">
                 <v:path arrowok="t"/>
@@ -20130,7 +19962,7 @@
               </wp:anchor>
             </w:drawing>
           </mc:Choice>
-          <mc:Fallback xmlns:a="http://schemas.openxmlformats.org/drawingml/2006/main" xmlns:pic="http://schemas.openxmlformats.org/drawingml/2006/picture" xmlns:a14="http://schemas.microsoft.com/office/drawing/2010/main">
+          <mc:Fallback xmlns:a14="http://schemas.microsoft.com/office/drawing/2010/main" xmlns:pic="http://schemas.openxmlformats.org/drawingml/2006/picture" xmlns:a="http://schemas.openxmlformats.org/drawingml/2006/main">
             <w:pict>
               <v:shape id="Graphic 111" style="position:absolute;margin-left:362.55pt;margin-top:151.05pt;width:232.7pt;height:408.05pt;z-index:251668480;visibility:visible;mso-wrap-style:square;mso-wrap-distance-left:0;mso-wrap-distance-top:0;mso-wrap-distance-right:0;mso-wrap-distance-bottom:0;mso-position-horizontal:absolute;mso-position-horizontal-relative:page;mso-position-vertical:absolute;mso-position-vertical-relative:page;v-text-anchor:top" coordsize="2955290,5182235" o:spid="_x0000_s1026" fillcolor="#add377" stroked="f" path="m2955112,r-19266,l2882341,12700r-159042,l2670784,25412r-104191,l2514930,38112r-51397,l2361692,63500r-50457,l1825840,190500r-46443,25400l1687741,241300r-45187,25412l1597799,279400r-44323,25400l1509623,317500r-86347,50812l1380820,381012r-41986,25388l1256360,457200r-40488,12700l1136459,520700r-77305,50800l984034,622300r-36716,38100l911174,685800r-35573,25412l840613,736600r-34392,25400l772426,800100r-33185,25412l706678,863600r-31953,25400l643420,914400r-30658,38112l582726,990600r-29362,25400l524662,1054112r-28029,25388l469303,1117600r-26670,38100l416674,1181112r-25260,38088l366864,1257300r-23837,38112l319925,1333500r-22364,25400l275945,1397012r-20866,38088l234962,1473200r-19342,38112l197053,1549400r-17793,38100l162267,1625612r-16205,38088l130670,1701800r-14580,38112l102336,1790700r-12928,38100l77330,1866912r-11252,38088l55689,1943100r-9512,50800l37515,2032000r-7785,38100l22847,2108200r-6007,50800l11747,2197112r-4191,38088l1943,2324112,533,2374900,50,2413000r635,50800l2603,2514600r3150,50800l10160,2616200r5613,38112l22631,2705100r8039,50800l39890,2806700r10402,38100l61861,2895612r12713,50788l88430,2997212r14960,38088l119468,3086100r17171,38112l154889,3175000r19329,38100l194589,3263900r21425,38100l238455,3352812r23469,38088l286385,3441700r25450,38100l338264,3517900r27381,38100l393992,3606800r29273,38100l453466,3683012r31102,38088l516572,3759200r32880,38112l583209,3835400r34607,38100l590372,3937000r-29845,76200l528662,4076700r-33451,63512l460565,4191000r-35420,63512l389343,4318000r-35750,50812l318287,4419600r-34468,50800l250634,4508500r-31534,38100l189649,4584700r-26962,38100l138620,4648200r-20777,25400l100799,4699000r-12941,12712l79438,4711712r-3480,12700l46393,4762500r-22556,38100l8483,4838712,482,4889500,,4927600r7200,50800l22237,5016500r22390,50812l73202,5092700r33947,38100l145643,5156200r42253,12712l233057,5181612r287439,l578599,5168912r57315,l910170,5105400r204001,-50788l1162951,5041900r47854,-25400l1257757,5003800r46012,-25400l1348841,4965700r44120,-25388l1436116,4927600r42176,-25400l1519491,4889500r40208,-25400l1598891,4838712r38177,-12700l1674228,4800600r36119,-25400l1745424,4762500r34011,-25400l1812378,4711712r31865,-12712l1875028,4673600r29679,-25400l1950897,4660900r46508,25400l2044242,4699000r47168,l2331821,4762500r48984,l2479611,4787900r49822,l2579535,4800600r100990,l2731414,4813300r223698,l2955112,4648200r,-114300l2955112,4267200r-17463,l2885795,4254500r-155041,l2679293,4241800r-51346,l2576741,4229100r-51067,l2424011,4203700r-50585,l2074037,4127500r-265088,-88900l1581238,4203700r-34226,12700l1511173,4241800r-37440,25400l1434719,4292600r-40539,25400l1352105,4343400r-43548,25400l1263535,4394200r-46456,12700l1169225,4432300r-49238,25400l1069390,4483100r-51917,12700l964260,4521200r-54496,12700l935253,4495812r25248,-50812l985418,4406900r24473,-50800l1033843,4318000r23317,-50788l1079741,4216400r21755,-50800l1122324,4114800r143612,-368300l1025372,3492500r-26619,-25388l971816,3429000r-27114,-25400l917549,3365500r-27089,-25388l863574,3302000r-26556,-38100l810933,3225812r-25515,-50812l760641,3136900r-23953,-38100l713714,3048000r-21869,-38088l671207,2959100r-19291,-50800l634123,2857500r-16192,-50800l603491,2755900r-12573,-50800l571893,2590800r-6197,-63500l561898,2476500r-1308,-63500l561213,2374900r1828,-50788l566051,2286000r4217,-38100l575652,2209812r6566,-50812l589902,2120900r8839,-38088l608698,2044700r11074,-38100l631939,1968512r13246,-38112l659511,1892300r15379,-38088l691311,1816100r17463,-38100l727252,1739912r19482,-38112l767207,1663700r21463,-38088l811098,1587500r23380,-25400l858799,1524012r25260,-38112l910221,1460500r27064,-38100l965263,1384300r28829,-25400l1023785,1320800r30556,-25388l1085735,1270000r32220,-38100l1150988,1206500r33820,-38088l1219428,1143000r35382,-25400l1290967,1092200r36894,-25388l1365491,1041400r38341,-25400l1442910,990600r39751,-25400l1523098,939812r82880,-50812l1648383,863600r43041,-12700l1735086,825512r44272,-12712l1824215,787400r45428,-12700l1915655,749300r93637,-25388l2056930,698500r347040,-88888l2455354,609612r103962,-25412l2611894,584200r52947,-12700l2825762,571500r54306,-12700l2955112,558800,2955112,xe" o:gfxdata="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" w14:anchorId="1F4DB803">
                 <v:path arrowok="t"/>
@@ -21614,7 +21446,7 @@
               </wp:anchor>
             </w:drawing>
           </mc:Choice>
-          <mc:Fallback xmlns:a="http://schemas.openxmlformats.org/drawingml/2006/main" xmlns:pic="http://schemas.openxmlformats.org/drawingml/2006/picture" xmlns:a14="http://schemas.microsoft.com/office/drawing/2010/main">
+          <mc:Fallback xmlns:a14="http://schemas.microsoft.com/office/drawing/2010/main" xmlns:pic="http://schemas.openxmlformats.org/drawingml/2006/picture" xmlns:a="http://schemas.openxmlformats.org/drawingml/2006/main">
             <w:pict>
               <v:group id="Group 132" style="position:absolute;margin-left:464.8pt;margin-top:2.6pt;width:73.75pt;height:18.1pt;z-index:251670528;mso-wrap-distance-left:0;mso-wrap-distance-right:0;mso-position-horizontal-relative:page" coordsize="9366,2298" o:spid="_x0000_s1026" w14:anchorId="60A65D36" o:gfxdata="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">
                 <v:shape id="Graphic 133" style="position:absolute;left:2461;top:812;width:6909;height:1486;visibility:visible;mso-wrap-style:square;v-text-anchor:top" coordsize="690880,148590" o:spid="_x0000_s1027" stroked="f" path="m94856,l,,,17678r37084,l37084,116852r20510,l57594,17678r37262,l94856,xem140474,30454r-3365,-432l135597,29959r-5029,l127774,30505,108648,48602r-343,l108305,32245r-17564,l90741,116865r18720,l109461,71907r597,-4153l125476,48615r800,-355l129260,47637r4471,l135064,47701r2743,343l139153,48234r1309,216l140462,47637r12,-17183xem226326,32245r-18707,l207619,84620r-355,3048l190715,104419r-9080,l177634,102895r-5689,-6109l170522,91541r,-59296l151815,32245r102,55423l175691,118630r7798,521l188201,119151r4623,-1295l201891,112750r3429,-3429l207619,105067r330,l207949,116852r18365,l226314,105067r12,-648l226326,32245xem314947,87515l280644,65468r-6566,-1295l271145,63373r-5131,-1855l263931,60337r-3175,-2832l259969,55651r76,-4369l274078,44691r5474,l283235,45440r6464,3074l291744,51498r876,4483l312153,55981r-534,-4699l310261,47282r-1664,-2591l305993,40627,281076,29959r-8204,l268859,30340,241261,49606r,8839l275221,80695r6566,1308l284721,82791r11620,12903l295770,97624r-16663,6808l272326,104432r-4318,-1093l260781,98971r-2070,-3823l258165,89700r-18720,l239560,94716r32105,24448l281406,119164r30086,-14732l313791,100939r1156,-4254l314947,87515xem352691,6870r-18707,l333984,32232r18707,l352691,6870xem369595,102946r-13,-648l368261,102616r-1308,203l363016,102946r-3378,l357987,102704r-5220,-7721l352691,46151r16891,l369582,32245r-49720,l319862,46151r14122,l334086,99555r18440,18110l361543,117576r8052,-876l369595,102946xem466737,68745l457352,43700r-3734,-4661l449478,35826r-1448,-673l448030,70802r-63,8090l428828,104419r-8090,l417372,103644,400773,78892r,-13310l402767,58318r7989,-10909l416687,44678r11709,l431787,45529r5905,3378l448030,70802r,-35649l439521,31140r-5816,-1181l421551,29959r-5080,1067l407060,35280r-3670,3518l400773,43688r-330,l400443,32245r-17729,l382714,148120r18707,l401421,105892r318,l403161,108191r24232,10960l436372,119151r5410,-1232l450977,113017r3797,-3277l457606,105892r1092,-1473l460806,101549r2248,-4712l466001,86144r736,-5512l466737,68745xem499732,32245r-18707,l481025,116865r18707,l499732,32245xem499732,l481025,r,17678l499732,17678,499732,xem535152,l516445,r,116852l535152,116852,535152,xem635139,67259r-838,-5182l630478,51181r-2794,-4699l626008,44691r-5652,-6058l615861,35560,605256,31089r-6045,-1130l585647,29959r-6045,1130l550557,62090r-838,5181l549719,81813r29883,36220l585647,119164r13564,l605256,118033r10605,-4470l620356,110490r5639,-6058l588264,104432r-3595,-877l568312,78193r,-7315l588264,44691r8369,l600202,45554r6121,3493l616546,70866r,7315l596582,104419r29413,l635139,67259xem673493,6870r-18707,l654786,32232r18707,l673493,6870xem690410,102298r-1321,318l687781,102819r-3937,127l680440,102946r-1638,-242l673582,94983r-89,-48832l690397,46151r,-13906l640676,32245r,13906l654786,46151r114,53404l673328,117665r9030,-89l690397,116700r,-13754l690410,102298xe" o:gfxdata="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">
@@ -21943,7 +21775,7 @@
               </wp:anchor>
             </w:drawing>
           </mc:Choice>
-          <mc:Fallback xmlns:a="http://schemas.openxmlformats.org/drawingml/2006/main" xmlns:pic="http://schemas.openxmlformats.org/drawingml/2006/picture" xmlns:a14="http://schemas.microsoft.com/office/drawing/2010/main">
+          <mc:Fallback xmlns:a14="http://schemas.microsoft.com/office/drawing/2010/main" xmlns:pic="http://schemas.openxmlformats.org/drawingml/2006/picture" xmlns:a="http://schemas.openxmlformats.org/drawingml/2006/main">
             <w:pict>
               <v:group id="Group 135" style="position:absolute;margin-left:407.95pt;margin-top:19.55pt;width:130.6pt;height:24.5pt;z-index:251669504;mso-wrap-distance-left:0;mso-wrap-distance-right:0;mso-position-horizontal-relative:page" coordsize="16586,3111" o:spid="_x0000_s1026" w14:anchorId="2395EC99" o:gfxdata="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">
                 <v:shape id="Graphic 136" style="position:absolute;left:15030;width:1555;height:3111;visibility:visible;mso-wrap-style:square;v-text-anchor:top" coordsize="155575,311150" o:spid="_x0000_s1027" fillcolor="#dcdce6" stroked="f" path="m155486,l,,,310959r155486,l155486,xe" o:gfxdata="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">
@@ -22924,7 +22756,7 @@
               <v:stroke joinstyle="miter"/>
               <v:path gradientshapeok="t" o:connecttype="rect"/>
             </v:shapetype>
-            <v:shape id="Textbox 62" o:spid="_x0000_s1087" type="#_x0000_t202" style="position:absolute;margin-left:50pt;margin-top:782.7pt;width:226.4pt;height:11.45pt;z-index:-251666432;visibility:visible;mso-wrap-style:square;mso-wrap-distance-left:0;mso-wrap-distance-top:0;mso-wrap-distance-right:0;mso-wrap-distance-bottom:0;mso-position-horizontal:absolute;mso-position-horizontal-relative:page;mso-position-vertical:absolute;mso-position-vertical-relative:page;v-text-anchor:top" o:gfxdata="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" filled="f" stroked="f">
+            <v:shape id="Textbox 62" o:spid="_x0000_s1086" type="#_x0000_t202" style="position:absolute;margin-left:50pt;margin-top:782.7pt;width:226.4pt;height:11.45pt;z-index:-251666432;visibility:visible;mso-wrap-style:square;mso-wrap-distance-left:0;mso-wrap-distance-top:0;mso-wrap-distance-right:0;mso-wrap-distance-bottom:0;mso-position-horizontal:absolute;mso-position-horizontal-relative:page;mso-position-vertical:absolute;mso-position-vertical-relative:page;v-text-anchor:top" o:gfxdata="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" filled="f" stroked="f">
               <v:textbox inset="0,0,0,0">
                 <w:txbxContent>
                   <w:p>
@@ -25295,6 +25127,7 @@
   <w:style w:type="character" w:default="1" w:styleId="DefaultParagraphFont">
     <w:name w:val="Default Paragraph Font"/>
     <w:uiPriority w:val="1"/>
+    <w:semiHidden/>
     <w:unhideWhenUsed/>
   </w:style>
   <w:style w:type="table" w:default="1" w:styleId="TableNormal">

</xml_diff>

<commit_message>
keep everything the same and get rid of E3 | Aircraft Model . also, in t
</commit_message>
<xml_diff>
--- a/public/templates/template.docx
+++ b/public/templates/template.docx
@@ -5400,6 +5400,7 @@
           <w:p>
             <w:pPr>
               <w:spacing w:before="28"/>
+              <w:jc w:val="center"/>
               <w:rPr>
                 <w:rFonts w:ascii="Aptos" w:hAnsi="Aptos"/>
                 <w:bCs/>
@@ -5409,7 +5410,7 @@
             <w:r>
               <w:rPr>
                 <w:rFonts w:ascii="Aptos" w:hAnsi="Aptos"/>
-                <w:bCs/>
+                <w:b/>
                 <w:sz w:val="20"/>
               </w:rPr>
               <w:t>{%image_</w:t>
@@ -5417,15 +5418,15 @@
             <w:r>
               <w:rPr>
                 <w:rFonts w:ascii="Aptos" w:hAnsi="Aptos"/>
-                <w:bCs/>
+                <w:b/>
                 <w:sz w:val="20"/>
               </w:rPr>
-              <w:t>2</w:t>
+              <w:t>1</w:t>
             </w:r>
             <w:r>
               <w:rPr>
                 <w:rFonts w:ascii="Aptos" w:hAnsi="Aptos"/>
-                <w:bCs/>
+                <w:b/>
                 <w:sz w:val="20"/>
               </w:rPr>
               <w:t>}</w:t>
@@ -5439,6 +5440,7 @@
           <w:p>
             <w:pPr>
               <w:spacing w:before="28"/>
+              <w:jc w:val="center"/>
               <w:rPr>
                 <w:rFonts w:ascii="Aptos" w:hAnsi="Aptos"/>
                 <w:b/>
@@ -5449,63 +5451,25 @@
               <w:rPr>
                 <w:rFonts w:ascii="Aptos" w:hAnsi="Aptos"/>
                 <w:b/>
-                <w:noProof/>
                 <w:sz w:val="20"/>
-                <w14:ligatures w14:val="standardContextual"/>
               </w:rPr>
-              <w:drawing>
-                <wp:inline distT="0" distB="0" distL="0" distR="0" wp14:anchorId="14ACCE0A" wp14:editId="213C07B5">
-                  <wp:extent cx="2023200" cy="2700000"/>
-                  <wp:effectExtent l="0" t="0" r="0" b="5715"/>
-                  <wp:docPr id="858538454" name="Picture 4" descr="{image_1}">
-                    <a:extLst xmlns:a="http://schemas.openxmlformats.org/drawingml/2006/main">
-                      <a:ext uri="{C183D7F6-B498-43B3-948B-1728B52AA6E4}">
-                        <adec:decorative xmlns:adec="http://schemas.microsoft.com/office/drawing/2017/decorative" val="0"/>
-                      </a:ext>
-                    </a:extLst>
-                  </wp:docPr>
-                  <wp:cNvGraphicFramePr>
-                    <a:graphicFrameLocks xmlns:a="http://schemas.openxmlformats.org/drawingml/2006/main" noChangeAspect="1"/>
-                  </wp:cNvGraphicFramePr>
-                  <a:graphic xmlns:a="http://schemas.openxmlformats.org/drawingml/2006/main">
-                    <a:graphicData uri="http://schemas.openxmlformats.org/drawingml/2006/picture">
-                      <pic:pic xmlns:pic="http://schemas.openxmlformats.org/drawingml/2006/picture">
-                        <pic:nvPicPr>
-                          <pic:cNvPr id="858538454" name="Picture 4" descr="{image_1}">
-                            <a:extLst>
-                              <a:ext uri="{C183D7F6-B498-43B3-948B-1728B52AA6E4}">
-                                <adec:decorative xmlns:adec="http://schemas.microsoft.com/office/drawing/2017/decorative" val="0"/>
-                              </a:ext>
-                            </a:extLst>
-                          </pic:cNvPr>
-                          <pic:cNvPicPr/>
-                        </pic:nvPicPr>
-                        <pic:blipFill>
-                          <a:blip r:embed="rId28" cstate="print">
-                            <a:extLst>
-                              <a:ext uri="{28A0092B-C50C-407E-A947-70E740481C1C}">
-                                <a14:useLocalDpi xmlns:a14="http://schemas.microsoft.com/office/drawing/2010/main" val="0"/>
-                              </a:ext>
-                            </a:extLst>
-                          </a:blip>
-                          <a:stretch>
-                            <a:fillRect/>
-                          </a:stretch>
-                        </pic:blipFill>
-                        <pic:spPr>
-                          <a:xfrm>
-                            <a:off x="0" y="0"/>
-                            <a:ext cx="2023200" cy="2700000"/>
-                          </a:xfrm>
-                          <a:prstGeom prst="rect">
-                            <a:avLst/>
-                          </a:prstGeom>
-                        </pic:spPr>
-                      </pic:pic>
-                    </a:graphicData>
-                  </a:graphic>
-                </wp:inline>
-              </w:drawing>
+              <w:t>{%image_</w:t>
+            </w:r>
+            <w:r>
+              <w:rPr>
+                <w:rFonts w:ascii="Aptos" w:hAnsi="Aptos"/>
+                <w:b/>
+                <w:sz w:val="20"/>
+              </w:rPr>
+              <w:t>2</w:t>
+            </w:r>
+            <w:r>
+              <w:rPr>
+                <w:rFonts w:ascii="Aptos" w:hAnsi="Aptos"/>
+                <w:b/>
+                <w:sz w:val="20"/>
+              </w:rPr>
+              <w:t>}</w:t>
             </w:r>
           </w:p>
         </w:tc>
@@ -5620,51 +5584,25 @@
               <w:rPr>
                 <w:rFonts w:ascii="Aptos" w:hAnsi="Aptos"/>
                 <w:b/>
-                <w:noProof/>
                 <w:sz w:val="20"/>
-                <w14:ligatures w14:val="standardContextual"/>
               </w:rPr>
-              <w:drawing>
-                <wp:inline distT="0" distB="0" distL="0" distR="0" wp14:anchorId="00F65C5D" wp14:editId="0F2533AC">
-                  <wp:extent cx="2024380" cy="2699385"/>
-                  <wp:effectExtent l="0" t="0" r="0" b="5715"/>
-                  <wp:docPr id="1892725890" name="Picture 5" descr="{{image_1}}&#10;"/>
-                  <wp:cNvGraphicFramePr>
-                    <a:graphicFrameLocks xmlns:a="http://schemas.openxmlformats.org/drawingml/2006/main" noChangeAspect="1"/>
-                  </wp:cNvGraphicFramePr>
-                  <a:graphic xmlns:a="http://schemas.openxmlformats.org/drawingml/2006/main">
-                    <a:graphicData uri="http://schemas.openxmlformats.org/drawingml/2006/picture">
-                      <pic:pic xmlns:pic="http://schemas.openxmlformats.org/drawingml/2006/picture">
-                        <pic:nvPicPr>
-                          <pic:cNvPr id="1892725890" name="Picture 5" descr="{{image_1}}&#10;"/>
-                          <pic:cNvPicPr/>
-                        </pic:nvPicPr>
-                        <pic:blipFill>
-                          <a:blip r:embed="rId28" cstate="print">
-                            <a:extLst>
-                              <a:ext uri="{28A0092B-C50C-407E-A947-70E740481C1C}">
-                                <a14:useLocalDpi xmlns:a14="http://schemas.microsoft.com/office/drawing/2010/main" val="0"/>
-                              </a:ext>
-                            </a:extLst>
-                          </a:blip>
-                          <a:stretch>
-                            <a:fillRect/>
-                          </a:stretch>
-                        </pic:blipFill>
-                        <pic:spPr>
-                          <a:xfrm>
-                            <a:off x="0" y="0"/>
-                            <a:ext cx="2024380" cy="2699385"/>
-                          </a:xfrm>
-                          <a:prstGeom prst="rect">
-                            <a:avLst/>
-                          </a:prstGeom>
-                        </pic:spPr>
-                      </pic:pic>
-                    </a:graphicData>
-                  </a:graphic>
-                </wp:inline>
-              </w:drawing>
+              <w:t>{%image_</w:t>
+            </w:r>
+            <w:r>
+              <w:rPr>
+                <w:rFonts w:ascii="Aptos" w:hAnsi="Aptos"/>
+                <w:b/>
+                <w:sz w:val="20"/>
+              </w:rPr>
+              <w:t>5</w:t>
+            </w:r>
+            <w:r>
+              <w:rPr>
+                <w:rFonts w:ascii="Aptos" w:hAnsi="Aptos"/>
+                <w:b/>
+                <w:sz w:val="20"/>
+              </w:rPr>
+              <w:t>}</w:t>
             </w:r>
           </w:p>
         </w:tc>
@@ -5748,7 +5686,6 @@
           <w:spacing w:val="-2"/>
           <w:sz w:val="28"/>
         </w:rPr>
-        <w:lastRenderedPageBreak/>
         <w:t xml:space="preserve">01 </w:t>
       </w:r>
       <w:r>
@@ -6881,7 +6818,7 @@
                                           </pic:cNvPicPr>
                                         </pic:nvPicPr>
                                         <pic:blipFill>
-                                          <a:blip r:embed="rId29">
+                                          <a:blip r:embed="rId28">
                                             <a:extLst>
                                               <a:ext uri="{28A0092B-C50C-407E-A947-70E740481C1C}">
                                                 <a14:useLocalDpi xmlns:a14="http://schemas.microsoft.com/office/drawing/2010/main" val="0"/>
@@ -6993,7 +6930,7 @@
                                     </pic:cNvPicPr>
                                   </pic:nvPicPr>
                                   <pic:blipFill>
-                                    <a:blip r:embed="rId29">
+                                    <a:blip r:embed="rId28">
                                       <a:extLst>
                                         <a:ext uri="{28A0092B-C50C-407E-A947-70E740481C1C}">
                                           <a14:useLocalDpi xmlns:a14="http://schemas.microsoft.com/office/drawing/2010/main" val="0"/>
@@ -7134,7 +7071,7 @@
                                           </pic:cNvPicPr>
                                         </pic:nvPicPr>
                                         <pic:blipFill>
-                                          <a:blip r:embed="rId29">
+                                          <a:blip r:embed="rId28">
                                             <a:extLst>
                                               <a:ext uri="{28A0092B-C50C-407E-A947-70E740481C1C}">
                                                 <a14:useLocalDpi xmlns:a14="http://schemas.microsoft.com/office/drawing/2010/main" val="0"/>
@@ -7246,7 +7183,7 @@
                                     </pic:cNvPicPr>
                                   </pic:nvPicPr>
                                   <pic:blipFill>
-                                    <a:blip r:embed="rId29">
+                                    <a:blip r:embed="rId28">
                                       <a:extLst>
                                         <a:ext uri="{28A0092B-C50C-407E-A947-70E740481C1C}">
                                           <a14:useLocalDpi xmlns:a14="http://schemas.microsoft.com/office/drawing/2010/main" val="0"/>
@@ -7387,7 +7324,7 @@
                                           </pic:cNvPicPr>
                                         </pic:nvPicPr>
                                         <pic:blipFill>
-                                          <a:blip r:embed="rId29">
+                                          <a:blip r:embed="rId28">
                                             <a:extLst>
                                               <a:ext uri="{28A0092B-C50C-407E-A947-70E740481C1C}">
                                                 <a14:useLocalDpi xmlns:a14="http://schemas.microsoft.com/office/drawing/2010/main" val="0"/>
@@ -7499,7 +7436,7 @@
                                     </pic:cNvPicPr>
                                   </pic:nvPicPr>
                                   <pic:blipFill>
-                                    <a:blip r:embed="rId29">
+                                    <a:blip r:embed="rId28">
                                       <a:extLst>
                                         <a:ext uri="{28A0092B-C50C-407E-A947-70E740481C1C}">
                                           <a14:useLocalDpi xmlns:a14="http://schemas.microsoft.com/office/drawing/2010/main" val="0"/>
@@ -9171,7 +9108,7 @@
                                           </pic:cNvPicPr>
                                         </pic:nvPicPr>
                                         <pic:blipFill>
-                                          <a:blip r:embed="rId29">
+                                          <a:blip r:embed="rId28">
                                             <a:extLst>
                                               <a:ext uri="{28A0092B-C50C-407E-A947-70E740481C1C}">
                                                 <a14:useLocalDpi xmlns:a14="http://schemas.microsoft.com/office/drawing/2010/main" val="0"/>
@@ -9283,7 +9220,7 @@
                                     </pic:cNvPicPr>
                                   </pic:nvPicPr>
                                   <pic:blipFill>
-                                    <a:blip r:embed="rId29">
+                                    <a:blip r:embed="rId28">
                                       <a:extLst>
                                         <a:ext uri="{28A0092B-C50C-407E-A947-70E740481C1C}">
                                           <a14:useLocalDpi xmlns:a14="http://schemas.microsoft.com/office/drawing/2010/main" val="0"/>
@@ -9432,7 +9369,7 @@
                                           </pic:cNvPicPr>
                                         </pic:nvPicPr>
                                         <pic:blipFill>
-                                          <a:blip r:embed="rId29">
+                                          <a:blip r:embed="rId28">
                                             <a:extLst>
                                               <a:ext uri="{28A0092B-C50C-407E-A947-70E740481C1C}">
                                                 <a14:useLocalDpi xmlns:a14="http://schemas.microsoft.com/office/drawing/2010/main" val="0"/>
@@ -9544,7 +9481,7 @@
                                     </pic:cNvPicPr>
                                   </pic:nvPicPr>
                                   <pic:blipFill>
-                                    <a:blip r:embed="rId29">
+                                    <a:blip r:embed="rId28">
                                       <a:extLst>
                                         <a:ext uri="{28A0092B-C50C-407E-A947-70E740481C1C}">
                                           <a14:useLocalDpi xmlns:a14="http://schemas.microsoft.com/office/drawing/2010/main" val="0"/>
@@ -10595,7 +10532,7 @@
                                           </pic:cNvPicPr>
                                         </pic:nvPicPr>
                                         <pic:blipFill>
-                                          <a:blip r:embed="rId29">
+                                          <a:blip r:embed="rId28">
                                             <a:extLst>
                                               <a:ext uri="{28A0092B-C50C-407E-A947-70E740481C1C}">
                                                 <a14:useLocalDpi xmlns:a14="http://schemas.microsoft.com/office/drawing/2010/main" val="0"/>
@@ -10707,7 +10644,7 @@
                                     </pic:cNvPicPr>
                                   </pic:nvPicPr>
                                   <pic:blipFill>
-                                    <a:blip r:embed="rId29">
+                                    <a:blip r:embed="rId28">
                                       <a:extLst>
                                         <a:ext uri="{28A0092B-C50C-407E-A947-70E740481C1C}">
                                           <a14:useLocalDpi xmlns:a14="http://schemas.microsoft.com/office/drawing/2010/main" val="0"/>
@@ -10807,7 +10744,6 @@
           <w:spacing w:val="-2"/>
           <w:sz w:val="28"/>
         </w:rPr>
-        <w:lastRenderedPageBreak/>
         <w:t xml:space="preserve">2 </w:t>
       </w:r>
       <w:r>
@@ -11243,7 +11179,7 @@
                                           </pic:cNvPicPr>
                                         </pic:nvPicPr>
                                         <pic:blipFill>
-                                          <a:blip r:embed="rId29">
+                                          <a:blip r:embed="rId28">
                                             <a:extLst>
                                               <a:ext uri="{28A0092B-C50C-407E-A947-70E740481C1C}">
                                                 <a14:useLocalDpi xmlns:a14="http://schemas.microsoft.com/office/drawing/2010/main" val="0"/>
@@ -11355,7 +11291,7 @@
                                     </pic:cNvPicPr>
                                   </pic:nvPicPr>
                                   <pic:blipFill>
-                                    <a:blip r:embed="rId29">
+                                    <a:blip r:embed="rId28">
                                       <a:extLst>
                                         <a:ext uri="{28A0092B-C50C-407E-A947-70E740481C1C}">
                                           <a14:useLocalDpi xmlns:a14="http://schemas.microsoft.com/office/drawing/2010/main" val="0"/>
@@ -11734,7 +11670,7 @@
                                           </pic:cNvPicPr>
                                         </pic:nvPicPr>
                                         <pic:blipFill>
-                                          <a:blip r:embed="rId29">
+                                          <a:blip r:embed="rId28">
                                             <a:extLst>
                                               <a:ext uri="{28A0092B-C50C-407E-A947-70E740481C1C}">
                                                 <a14:useLocalDpi xmlns:a14="http://schemas.microsoft.com/office/drawing/2010/main" val="0"/>
@@ -11846,7 +11782,7 @@
                                     </pic:cNvPicPr>
                                   </pic:nvPicPr>
                                   <pic:blipFill>
-                                    <a:blip r:embed="rId29">
+                                    <a:blip r:embed="rId28">
                                       <a:extLst>
                                         <a:ext uri="{28A0092B-C50C-407E-A947-70E740481C1C}">
                                           <a14:useLocalDpi xmlns:a14="http://schemas.microsoft.com/office/drawing/2010/main" val="0"/>
@@ -12217,7 +12153,7 @@
                                           </pic:cNvPicPr>
                                         </pic:nvPicPr>
                                         <pic:blipFill>
-                                          <a:blip r:embed="rId29">
+                                          <a:blip r:embed="rId28">
                                             <a:extLst>
                                               <a:ext uri="{28A0092B-C50C-407E-A947-70E740481C1C}">
                                                 <a14:useLocalDpi xmlns:a14="http://schemas.microsoft.com/office/drawing/2010/main" val="0"/>
@@ -12329,7 +12265,7 @@
                                     </pic:cNvPicPr>
                                   </pic:nvPicPr>
                                   <pic:blipFill>
-                                    <a:blip r:embed="rId29">
+                                    <a:blip r:embed="rId28">
                                       <a:extLst>
                                         <a:ext uri="{28A0092B-C50C-407E-A947-70E740481C1C}">
                                           <a14:useLocalDpi xmlns:a14="http://schemas.microsoft.com/office/drawing/2010/main" val="0"/>
@@ -12478,7 +12414,7 @@
                                           </pic:cNvPicPr>
                                         </pic:nvPicPr>
                                         <pic:blipFill>
-                                          <a:blip r:embed="rId29">
+                                          <a:blip r:embed="rId28">
                                             <a:extLst>
                                               <a:ext uri="{28A0092B-C50C-407E-A947-70E740481C1C}">
                                                 <a14:useLocalDpi xmlns:a14="http://schemas.microsoft.com/office/drawing/2010/main" val="0"/>
@@ -12590,7 +12526,7 @@
                                     </pic:cNvPicPr>
                                   </pic:nvPicPr>
                                   <pic:blipFill>
-                                    <a:blip r:embed="rId29">
+                                    <a:blip r:embed="rId28">
                                       <a:extLst>
                                         <a:ext uri="{28A0092B-C50C-407E-A947-70E740481C1C}">
                                           <a14:useLocalDpi xmlns:a14="http://schemas.microsoft.com/office/drawing/2010/main" val="0"/>
@@ -12846,7 +12782,7 @@
                                           </pic:cNvPicPr>
                                         </pic:nvPicPr>
                                         <pic:blipFill>
-                                          <a:blip r:embed="rId29">
+                                          <a:blip r:embed="rId28">
                                             <a:extLst>
                                               <a:ext uri="{28A0092B-C50C-407E-A947-70E740481C1C}">
                                                 <a14:useLocalDpi xmlns:a14="http://schemas.microsoft.com/office/drawing/2010/main" val="0"/>
@@ -12958,7 +12894,7 @@
                                     </pic:cNvPicPr>
                                   </pic:nvPicPr>
                                   <pic:blipFill>
-                                    <a:blip r:embed="rId29">
+                                    <a:blip r:embed="rId28">
                                       <a:extLst>
                                         <a:ext uri="{28A0092B-C50C-407E-A947-70E740481C1C}">
                                           <a14:useLocalDpi xmlns:a14="http://schemas.microsoft.com/office/drawing/2010/main" val="0"/>
@@ -13562,7 +13498,7 @@
                                           </pic:cNvPicPr>
                                         </pic:nvPicPr>
                                         <pic:blipFill>
-                                          <a:blip r:embed="rId29">
+                                          <a:blip r:embed="rId28">
                                             <a:extLst>
                                               <a:ext uri="{28A0092B-C50C-407E-A947-70E740481C1C}">
                                                 <a14:useLocalDpi xmlns:a14="http://schemas.microsoft.com/office/drawing/2010/main" val="0"/>
@@ -13674,7 +13610,7 @@
                                     </pic:cNvPicPr>
                                   </pic:nvPicPr>
                                   <pic:blipFill>
-                                    <a:blip r:embed="rId29">
+                                    <a:blip r:embed="rId28">
                                       <a:extLst>
                                         <a:ext uri="{28A0092B-C50C-407E-A947-70E740481C1C}">
                                           <a14:useLocalDpi xmlns:a14="http://schemas.microsoft.com/office/drawing/2010/main" val="0"/>
@@ -14254,7 +14190,7 @@
                                           </pic:cNvPicPr>
                                         </pic:nvPicPr>
                                         <pic:blipFill>
-                                          <a:blip r:embed="rId29">
+                                          <a:blip r:embed="rId28">
                                             <a:extLst>
                                               <a:ext uri="{28A0092B-C50C-407E-A947-70E740481C1C}">
                                                 <a14:useLocalDpi xmlns:a14="http://schemas.microsoft.com/office/drawing/2010/main" val="0"/>
@@ -14366,7 +14302,7 @@
                                     </pic:cNvPicPr>
                                   </pic:nvPicPr>
                                   <pic:blipFill>
-                                    <a:blip r:embed="rId29">
+                                    <a:blip r:embed="rId28">
                                       <a:extLst>
                                         <a:ext uri="{28A0092B-C50C-407E-A947-70E740481C1C}">
                                           <a14:useLocalDpi xmlns:a14="http://schemas.microsoft.com/office/drawing/2010/main" val="0"/>
@@ -14515,7 +14451,7 @@
                                           </pic:cNvPicPr>
                                         </pic:nvPicPr>
                                         <pic:blipFill>
-                                          <a:blip r:embed="rId29">
+                                          <a:blip r:embed="rId28">
                                             <a:extLst>
                                               <a:ext uri="{28A0092B-C50C-407E-A947-70E740481C1C}">
                                                 <a14:useLocalDpi xmlns:a14="http://schemas.microsoft.com/office/drawing/2010/main" val="0"/>
@@ -14627,7 +14563,7 @@
                                     </pic:cNvPicPr>
                                   </pic:nvPicPr>
                                   <pic:blipFill>
-                                    <a:blip r:embed="rId29">
+                                    <a:blip r:embed="rId28">
                                       <a:extLst>
                                         <a:ext uri="{28A0092B-C50C-407E-A947-70E740481C1C}">
                                           <a14:useLocalDpi xmlns:a14="http://schemas.microsoft.com/office/drawing/2010/main" val="0"/>
@@ -14883,7 +14819,7 @@
                                           </pic:cNvPicPr>
                                         </pic:nvPicPr>
                                         <pic:blipFill>
-                                          <a:blip r:embed="rId29">
+                                          <a:blip r:embed="rId28">
                                             <a:extLst>
                                               <a:ext uri="{28A0092B-C50C-407E-A947-70E740481C1C}">
                                                 <a14:useLocalDpi xmlns:a14="http://schemas.microsoft.com/office/drawing/2010/main" val="0"/>
@@ -14995,7 +14931,7 @@
                                     </pic:cNvPicPr>
                                   </pic:nvPicPr>
                                   <pic:blipFill>
-                                    <a:blip r:embed="rId29">
+                                    <a:blip r:embed="rId28">
                                       <a:extLst>
                                         <a:ext uri="{28A0092B-C50C-407E-A947-70E740481C1C}">
                                           <a14:useLocalDpi xmlns:a14="http://schemas.microsoft.com/office/drawing/2010/main" val="0"/>
@@ -16005,7 +15941,7 @@
                                           </pic:cNvPicPr>
                                         </pic:nvPicPr>
                                         <pic:blipFill>
-                                          <a:blip r:embed="rId29">
+                                          <a:blip r:embed="rId28">
                                             <a:extLst>
                                               <a:ext uri="{28A0092B-C50C-407E-A947-70E740481C1C}">
                                                 <a14:useLocalDpi xmlns:a14="http://schemas.microsoft.com/office/drawing/2010/main" val="0"/>
@@ -16117,7 +16053,7 @@
                                     </pic:cNvPicPr>
                                   </pic:nvPicPr>
                                   <pic:blipFill>
-                                    <a:blip r:embed="rId29">
+                                    <a:blip r:embed="rId28">
                                       <a:extLst>
                                         <a:ext uri="{28A0092B-C50C-407E-A947-70E740481C1C}">
                                           <a14:useLocalDpi xmlns:a14="http://schemas.microsoft.com/office/drawing/2010/main" val="0"/>
@@ -16266,7 +16202,7 @@
                                           </pic:cNvPicPr>
                                         </pic:nvPicPr>
                                         <pic:blipFill>
-                                          <a:blip r:embed="rId29">
+                                          <a:blip r:embed="rId28">
                                             <a:extLst>
                                               <a:ext uri="{28A0092B-C50C-407E-A947-70E740481C1C}">
                                                 <a14:useLocalDpi xmlns:a14="http://schemas.microsoft.com/office/drawing/2010/main" val="0"/>
@@ -16378,7 +16314,7 @@
                                     </pic:cNvPicPr>
                                   </pic:nvPicPr>
                                   <pic:blipFill>
-                                    <a:blip r:embed="rId29">
+                                    <a:blip r:embed="rId28">
                                       <a:extLst>
                                         <a:ext uri="{28A0092B-C50C-407E-A947-70E740481C1C}">
                                           <a14:useLocalDpi xmlns:a14="http://schemas.microsoft.com/office/drawing/2010/main" val="0"/>
@@ -16634,7 +16570,7 @@
                                           </pic:cNvPicPr>
                                         </pic:nvPicPr>
                                         <pic:blipFill>
-                                          <a:blip r:embed="rId29">
+                                          <a:blip r:embed="rId28">
                                             <a:extLst>
                                               <a:ext uri="{28A0092B-C50C-407E-A947-70E740481C1C}">
                                                 <a14:useLocalDpi xmlns:a14="http://schemas.microsoft.com/office/drawing/2010/main" val="0"/>
@@ -16746,7 +16682,7 @@
                                     </pic:cNvPicPr>
                                   </pic:nvPicPr>
                                   <pic:blipFill>
-                                    <a:blip r:embed="rId29">
+                                    <a:blip r:embed="rId28">
                                       <a:extLst>
                                         <a:ext uri="{28A0092B-C50C-407E-A947-70E740481C1C}">
                                           <a14:useLocalDpi xmlns:a14="http://schemas.microsoft.com/office/drawing/2010/main" val="0"/>
@@ -17963,7 +17899,6 @@
           <w:spacing w:val="-2"/>
           <w:sz w:val="28"/>
         </w:rPr>
-        <w:lastRenderedPageBreak/>
         <w:t xml:space="preserve">3 </w:t>
       </w:r>
       <w:r>
@@ -18705,7 +18640,7 @@
                     <pic:cNvPicPr/>
                   </pic:nvPicPr>
                   <pic:blipFill>
-                    <a:blip r:embed="rId30" cstate="print"/>
+                    <a:blip r:embed="rId29" cstate="print"/>
                     <a:stretch>
                       <a:fillRect/>
                     </a:stretch>
@@ -18821,8 +18756,8 @@
           <w:rFonts w:ascii="Aptos" w:hAnsi="Aptos"/>
         </w:rPr>
         <w:sectPr>
-          <w:headerReference w:type="default" r:id="rId31"/>
-          <w:footerReference w:type="default" r:id="rId32"/>
+          <w:headerReference w:type="default" r:id="rId30"/>
+          <w:footerReference w:type="default" r:id="rId31"/>
           <w:pgSz w:w="11920" w:h="16850"/>
           <w:pgMar w:top="1820" w:right="860" w:bottom="1160" w:left="840" w:header="997" w:footer="967" w:gutter="0"/>
           <w:cols w:space="720"/>
@@ -20349,7 +20284,7 @@
         </w:rPr>
         <w:t xml:space="preserve"> </w:t>
       </w:r>
-      <w:hyperlink r:id="rId33">
+      <w:hyperlink r:id="rId32">
         <w:r>
           <w:rPr>
             <w:rFonts w:ascii="Aptos" w:hAnsi="Aptos"/>
@@ -21670,7 +21605,7 @@
                           <pic:cNvPicPr/>
                         </pic:nvPicPr>
                         <pic:blipFill>
-                          <a:blip r:embed="rId34" cstate="print"/>
+                          <a:blip r:embed="rId33" cstate="print"/>
                           <a:stretch>
                             <a:fillRect/>
                           </a:stretch>
@@ -21691,7 +21626,7 @@
                           <pic:cNvPicPr/>
                         </pic:nvPicPr>
                         <pic:blipFill>
-                          <a:blip r:embed="rId34" cstate="print"/>
+                          <a:blip r:embed="rId33" cstate="print"/>
                           <a:stretch>
                             <a:fillRect/>
                           </a:stretch>
@@ -21712,7 +21647,7 @@
                           <pic:cNvPicPr/>
                         </pic:nvPicPr>
                         <pic:blipFill>
-                          <a:blip r:embed="rId35" cstate="print"/>
+                          <a:blip r:embed="rId34" cstate="print"/>
                           <a:stretch>
                             <a:fillRect/>
                           </a:stretch>
@@ -21733,7 +21668,7 @@
                           <pic:cNvPicPr/>
                         </pic:nvPicPr>
                         <pic:blipFill>
-                          <a:blip r:embed="rId36" cstate="print"/>
+                          <a:blip r:embed="rId35" cstate="print"/>
                           <a:stretch>
                             <a:fillRect/>
                           </a:stretch>
@@ -21754,7 +21689,7 @@
                           <pic:cNvPicPr/>
                         </pic:nvPicPr>
                         <pic:blipFill>
-                          <a:blip r:embed="rId36" cstate="print"/>
+                          <a:blip r:embed="rId35" cstate="print"/>
                           <a:stretch>
                             <a:fillRect/>
                           </a:stretch>

</xml_diff>

<commit_message>
it is not mandatory to fill all the boxes
</commit_message>
<xml_diff>
--- a/public/templates/template.docx
+++ b/public/templates/template.docx
@@ -157,7 +157,7 @@
               </wp:anchor>
             </w:drawing>
           </mc:Choice>
-          <mc:Fallback xmlns:a14="http://schemas.microsoft.com/office/drawing/2010/main" xmlns:pic="http://schemas.openxmlformats.org/drawingml/2006/picture" xmlns:a="http://schemas.openxmlformats.org/drawingml/2006/main">
+          <mc:Fallback xmlns:a="http://schemas.openxmlformats.org/drawingml/2006/main" xmlns:pic="http://schemas.openxmlformats.org/drawingml/2006/picture" xmlns:a14="http://schemas.microsoft.com/office/drawing/2010/main">
             <w:pict>
               <v:shape id="Graphic 1" style="position:absolute;margin-left:0;margin-top:0;width:595.25pt;height:841.9pt;z-index:-251644928;visibility:visible;mso-wrap-style:square;mso-wrap-distance-left:0;mso-wrap-distance-top:0;mso-wrap-distance-right:0;mso-wrap-distance-bottom:0;mso-position-horizontal:absolute;mso-position-horizontal-relative:page;mso-position-vertical:absolute;mso-position-vertical-relative:page;v-text-anchor:top" coordsize="7559675,10692130" o:spid="_x0000_s1026" fillcolor="#242e40" stroked="f" path="m7559357,l,,,10692003r7559357,l7559357,xe" o:gfxdata="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" w14:anchorId="6B128AE5">
                 <v:path arrowok="t"/>
@@ -1788,7 +1788,7 @@
               </wp:anchor>
             </w:drawing>
           </mc:Choice>
-          <mc:Fallback xmlns:a14="http://schemas.microsoft.com/office/drawing/2010/main" xmlns:pic="http://schemas.openxmlformats.org/drawingml/2006/picture" xmlns:a="http://schemas.openxmlformats.org/drawingml/2006/main">
+          <mc:Fallback xmlns:a="http://schemas.openxmlformats.org/drawingml/2006/main" xmlns:pic="http://schemas.openxmlformats.org/drawingml/2006/picture" xmlns:a14="http://schemas.microsoft.com/office/drawing/2010/main">
             <w:pict>
               <v:group id="Group 2" style="position:absolute;margin-left:314.95pt;margin-top:47pt;width:280.3pt;height:548pt;z-index:-251643904;mso-wrap-distance-left:0;mso-wrap-distance-right:0;mso-position-horizontal-relative:page;mso-position-vertical-relative:page" coordsize="35598,69596" o:spid="_x0000_s1026" w14:anchorId="05B42A9C" o:gfxdata="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">
                 <v:shape id="Graphic 3" style="position:absolute;width:35598;height:69596;visibility:visible;mso-wrap-style:square;v-text-anchor:top" coordsize="3559810,6959600" o:spid="_x0000_s1027" fillcolor="#b9d16b" stroked="f" path="m2400541,3073400r-17424,-50800l2363965,2984500r-20815,-50800l2320709,2895600r-24003,-50800l2271179,2806700r-27000,-38100l2215756,2730500r-29794,-38100l2154834,2654300r-32398,-38100l2088807,2590800r-34798,-38100l2018080,2527300r-37020,-38100l1943023,2463800r-39027,-25400l1864042,2413000r-40830,-25400l1781543,2374900r-42456,-25400l1695894,2336800r-43878,-25400l1470634,2260600r-46571,l1377099,2247900r-293967,l830935,2311400r-45479,12700l741006,2349500r-43357,12700l655370,2387600r-41160,25400l574179,2438400r-38862,25400l497624,2489200r-36500,25400l425856,2540000r-34036,38100l359054,2603500r-31496,38100l297383,2679700r-28855,25400l241020,2743200r-26149,38100l190119,2819400r-23330,38100l144868,2895600r-20447,38100l105435,2984500r-17488,38100l71983,3060700r-14427,50800l44678,3149600r-11290,38100l23698,3238500r-8077,38100l9207,3327400r-4762,50800l1371,3416300,,3467100r368,38100l2476,3556000r3886,50800l19532,3695700r9322,50800l40043,3784600r13055,50800l68046,3886200r17437,38100l104622,3975100r20815,50800l147878,4064000r24003,38100l197408,4152900r27013,38100l252844,4229100r29794,38100l313766,4305300r32397,25400l379780,4368800r34811,38100l450519,4432300r37008,25400l525576,4483100r39015,25400l604558,4533900r40830,25400l687057,4584700r42456,25400l861098,4648200r45097,25400l951839,4673600r92697,25400l1091539,4699000r47270,12687l1334947,4711687r50470,-12687l1436039,4699000r201613,-50800l1685442,4622800r46799,-12700l1778038,4584700r44729,-25400l1866404,4533900r42482,-25400l1950186,4483100r40056,-25400l2029015,4419600r37452,-25400l2102548,4356100r34671,-38100l2170442,4279900r31712,-38100l2232317,4203700r19050,-25400l2260892,4165600r26936,-50800l2313089,4076700r23546,-38100l2358402,3987800r19965,-50800l2396477,3898900r-4356,-12700l1859661,3797300r-24931,50800l1807121,3886200r-30125,38100l1744535,3962400r-34646,38100l1673225,4025900r-38532,38100l1594485,4089400r-41733,12700l1509661,4127500r-44285,12700l1326984,4178300r-189064,l952741,4127500r-44882,-25400l865670,4076700r-39967,-25400l788035,4025900r-35345,-25400l719734,3962400r-30544,-38100l661123,3898900r-25565,-38100l612559,3822700r-20397,-50800l574408,3733800r-15062,-38100l547027,3644900r-9551,-38100l530771,3556000r-3836,-38100l526008,3467100r2045,-38100l533107,3378200r8103,-50800l552411,3289300r14351,-50800l584301,3200400r20765,-50800l630008,3111500r27598,-38100l687730,3022600r32461,-25400l754849,2959100r36665,-38100l830033,2895600r40209,-25400l911974,2844800r43091,-12700l999350,2806700r91491,-25400l1137729,2781300r47422,-12700l1279855,2768600r46939,12700l1373644,2781300r92736,25400l1511973,2832100r44881,12700l1600758,2870200r41847,38100l1682267,2933700r37338,38100l1754479,2997200r32296,38100l1816354,3086100r26720,38100l1866811,3162300r525310,-76200l2400541,3073400xem3559632,6438900r-119977,l3393617,6426187r-45948,l3211804,6388087r-44145,-25387l3125241,6337300r-40195,-25413l3047111,6286487r-35611,-25400l2978239,6223000r-30861,-38113l2918968,6146787r-25908,-25387l2869704,6070587r-20790,-38100l2830779,5994400r-15456,-38113l2802598,5905500r-9957,-38100l2785503,5816587r-4267,-38087l2779890,5727687r1613,-38100l2786138,5638800r7658,-50813l2804579,5549900r13919,-50813l2835618,5460987r20358,-50787l2880131,5372087r27089,-50787l2937103,5283187r32538,-38100l3004705,5219700r37478,-38100l3081909,5156187r41872,-25400l3167659,5105400r-84201,-520713l2981655,4597387r-43206,25413l2896349,4648200r-40958,25387l2815564,4698987r-38646,25413l2739466,4749800r-36259,25387l2668193,4800587r-33756,38113l2601950,4864100r-31191,38087l2540876,4940287r-28537,25413l2485161,5003787r-25806,38100l2434945,5080000r-22987,38087l2390419,5156187r-20091,50813l2351722,5245087r-17094,38100l2319045,5321300r-14033,50787l2292553,5410200r-10884,50787l2272385,5499087r-7645,50813l2258745,5587987r-4330,50813l2251786,5676900r-940,50787l2251646,5778500r2553,38087l2258530,5867400r6121,50787l2272588,5956287r9779,50813l2293988,6057887r13500,38113l2322893,6146787r17755,50800l2360079,6235700r21056,50787l2403792,6324600r24181,38100l2453652,6413487r27115,38113l2509291,6489687r29845,38100l2570289,6565900r32398,25400l2636291,6629387r34747,25400l2706916,6692900r36906,25387l2781731,6743687r38888,25400l2860408,6794500r40640,25400l2942513,6845287r42241,12700l3027692,6883387r223812,63500l3297745,6946887r46622,12700l3559632,6959587r,-520687xem3559632,l3384042,r-47270,12700l3289693,12700r-46863,12700l3196259,25400r-92075,25400l3058782,76187r-44895,12700l2969564,114300r-43700,12700l2882836,152400r-42304,25400l2799016,203187r-40665,25413l2718587,254000r-38811,38100l2641981,330187r-36729,25413l2571648,393700r-31966,38087l2509355,469900r-28690,38100l2453627,546087r-25400,38113l2404465,622300r-22123,38087l2361857,711200r-18834,38100l2325814,787387r-15557,50813l2296337,876287r-12268,38113l2273427,965200r-9005,38087l2257069,1054100r-9804,88900l2244839,1193800r-800,38087l2244877,1282700r2489,38100l2251494,1371600r13157,88887l2273693,1498600r10694,50800l2296706,1587487r13970,50813l2326271,1676387r17234,38113l2362390,1765300r20536,38087l2405088,1841500r23799,38100l2454325,1917687r27090,38113l2510142,1993900r30353,38087l2572499,2070100r33642,38100l2642857,2146287r38062,25413l2720276,2209800r40589,25400l2802648,2260587r42888,38113l2889516,2324100r44984,12700l2980461,2362187r46863,25400l3075038,2400300r8420,-12713l3168231,1866900r-42672,-25400l3085084,1816087r-38253,-25400l3010865,1765300r-33642,-38100l2945968,1701787r-28842,-38087l2890774,1625600r-23851,-38113l2845651,1549400r-18644,-50800l2811018,1460487r-13259,-38087l2779560,1333487r-4826,-50787l2772803,1244587r1029,-50787l2777858,1143000r7087,-38113l2795143,1054100r13335,-38113l2825013,965200r19774,-38100l2869222,876287r27267,-38087l2926435,787387r32423,-38087l2993606,723900r36880,-38100l3069336,660387r40665,-25387l3152267,609600r43713,-25400l3334118,546087r47777,-12700l3430270,533387r48768,-12687l3531222,533400r28410,l3559632,520700,3559632,xe" o:gfxdata="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">
@@ -2240,7 +2240,6 @@
                                 </w:rPr>
                                 <w:t>{</w:t>
                               </w:r>
-                              <w:proofErr w:type="spellStart"/>
                               <w:r>
                                 <w:rPr>
                                   <w:rFonts w:ascii="Aptos" w:hAnsi="Aptos"/>
@@ -2248,7 +2247,6 @@
                                 </w:rPr>
                                 <w:t>drone_name</w:t>
                               </w:r>
-                              <w:proofErr w:type="spellEnd"/>
                               <w:r>
                                 <w:rPr>
                                   <w:rFonts w:ascii="Aptos" w:hAnsi="Aptos"/>
@@ -2298,7 +2296,6 @@
                           </w:rPr>
                           <w:t>{</w:t>
                         </w:r>
-                        <w:proofErr w:type="spellStart"/>
                         <w:r>
                           <w:rPr>
                             <w:rFonts w:ascii="Aptos" w:hAnsi="Aptos"/>
@@ -2306,7 +2303,6 @@
                           </w:rPr>
                           <w:t>drone_name</w:t>
                         </w:r>
-                        <w:proofErr w:type="spellEnd"/>
                         <w:r>
                           <w:rPr>
                             <w:rFonts w:ascii="Aptos" w:hAnsi="Aptos"/>
@@ -2348,7 +2344,6 @@
         </w:rPr>
         <w:t xml:space="preserve"> </w:t>
       </w:r>
-      <w:proofErr w:type="gramStart"/>
       <w:r>
         <w:rPr>
           <w:rFonts w:ascii="Aptos" w:hAnsi="Aptos"/>
@@ -2371,7 +2366,6 @@
         </w:rPr>
         <w:t>{</w:t>
       </w:r>
-      <w:proofErr w:type="gramEnd"/>
       <w:r>
         <w:rPr>
           <w:rFonts w:ascii="Aptos" w:hAnsi="Aptos"/>
@@ -2480,7 +2474,7 @@
               </wp:anchor>
             </w:drawing>
           </mc:Choice>
-          <mc:Fallback xmlns:a14="http://schemas.microsoft.com/office/drawing/2010/main" xmlns:pic="http://schemas.openxmlformats.org/drawingml/2006/picture" xmlns:a="http://schemas.openxmlformats.org/drawingml/2006/main">
+          <mc:Fallback xmlns:a="http://schemas.openxmlformats.org/drawingml/2006/main" xmlns:pic="http://schemas.openxmlformats.org/drawingml/2006/picture" xmlns:a14="http://schemas.microsoft.com/office/drawing/2010/main">
             <w:pict>
               <v:shape id="Graphic 28" style="position:absolute;margin-left:58.1pt;margin-top:-31.1pt;width:.85pt;height:54.15pt;z-index:251659264;visibility:visible;mso-wrap-style:square;mso-wrap-distance-left:0;mso-wrap-distance-top:0;mso-wrap-distance-right:0;mso-wrap-distance-bottom:0;mso-position-horizontal:absolute;mso-position-horizontal-relative:page;mso-position-vertical:absolute;mso-position-vertical-relative:text;v-text-anchor:top" coordsize="10795,687705" o:spid="_x0000_s1026" fillcolor="#add377" stroked="f" path="m10795,l,,,687590r10795,l10795,xe" o:gfxdata="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" w14:anchorId="1C0A8473">
                 <v:path arrowok="t"/>
@@ -2490,7 +2484,6 @@
           </mc:Fallback>
         </mc:AlternateContent>
       </w:r>
-      <w:proofErr w:type="gramStart"/>
       <w:r>
         <w:rPr>
           <w:rFonts w:ascii="Aptos" w:hAnsi="Aptos"/>
@@ -2507,7 +2500,6 @@
         </w:rPr>
         <w:t>{</w:t>
       </w:r>
-      <w:proofErr w:type="gramEnd"/>
       <w:r>
         <w:rPr>
           <w:rFonts w:ascii="Aptos" w:hAnsi="Aptos"/>
@@ -2549,50 +2541,37 @@
         </w:rPr>
         <w:t xml:space="preserve"> </w:t>
       </w:r>
-      <w:proofErr w:type="gramStart"/>
       <w:r>
         <w:rPr>
           <w:rFonts w:ascii="Aptos" w:hAnsi="Aptos"/>
           <w:color w:val="FFFFFF"/>
           <w:w w:val="110"/>
         </w:rPr>
-        <w:t>by:</w:t>
-      </w:r>
-      <w:proofErr w:type="gramEnd"/>
+        <w:t xml:space="preserve">by: </w:t>
+      </w:r>
       <w:r>
         <w:rPr>
           <w:rFonts w:ascii="Aptos" w:hAnsi="Aptos"/>
           <w:color w:val="FFFFFF"/>
           <w:w w:val="110"/>
         </w:rPr>
-        <w:t xml:space="preserve"> </w:t>
+        <w:t>{</w:t>
       </w:r>
       <w:r>
         <w:rPr>
           <w:rFonts w:ascii="Aptos" w:hAnsi="Aptos"/>
           <w:color w:val="FFFFFF"/>
-          <w:spacing w:val="-17"/>
           <w:w w:val="110"/>
         </w:rPr>
-        <w:t>{</w:t>
+        <w:t>Supervisor</w:t>
       </w:r>
       <w:r>
         <w:rPr>
           <w:rFonts w:ascii="Aptos" w:hAnsi="Aptos"/>
           <w:color w:val="FFFFFF"/>
-          <w:spacing w:val="-17"/>
           <w:w w:val="110"/>
         </w:rPr>
-        <w:t>s</w:t>
-      </w:r>
-      <w:r>
-        <w:rPr>
-          <w:rFonts w:ascii="Aptos" w:hAnsi="Aptos"/>
-          <w:color w:val="FFFFFF"/>
-          <w:spacing w:val="-17"/>
-          <w:w w:val="110"/>
-        </w:rPr>
-        <w:t>upervisor}</w:t>
+        <w:t>}</w:t>
       </w:r>
     </w:p>
     <w:p>
@@ -3494,7 +3473,7 @@
               </wp:anchor>
             </w:drawing>
           </mc:Choice>
-          <mc:Fallback xmlns:a14="http://schemas.microsoft.com/office/drawing/2010/main" xmlns:pic="http://schemas.openxmlformats.org/drawingml/2006/picture" xmlns:a="http://schemas.openxmlformats.org/drawingml/2006/main">
+          <mc:Fallback xmlns:a="http://schemas.openxmlformats.org/drawingml/2006/main" xmlns:pic="http://schemas.openxmlformats.org/drawingml/2006/picture" xmlns:a14="http://schemas.microsoft.com/office/drawing/2010/main">
             <w:pict>
               <v:group id="Group 29" style="position:absolute;margin-left:470.5pt;margin-top:-10.2pt;width:73.75pt;height:18.1pt;z-index:251661312;mso-wrap-distance-left:0;mso-wrap-distance-right:0;mso-position-horizontal-relative:page" coordsize="9366,2298" o:spid="_x0000_s1026" w14:anchorId="1258109A" o:gfxdata="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">
                 <v:shape id="Graphic 30" style="position:absolute;left:2461;top:812;width:6909;height:1486;visibility:visible;mso-wrap-style:square;v-text-anchor:top" coordsize="690880,148590" o:spid="_x0000_s1027" stroked="f" path="m94856,l,,,17678r37084,l37084,116840r20510,l57594,17678r37262,l94856,xem140474,30441r-3365,-431l135597,29946r-5029,l127774,30492,108635,48602r-330,l108305,32245r-17564,l90741,116865r18720,l109461,71907r597,-4153l125488,48602r788,-355l129260,47625r4483,l135064,47701r2743,330l139153,48221r1321,216l140474,47625r,-17184xem226326,32245r-18707,l207619,84620r-355,3048l190715,104419r-9080,l177634,102895r-5689,-6109l170522,91541r,-59296l151815,32245r102,55423l175691,118630r7798,521l188201,119151r4623,-1295l201891,112737r3429,-3416l207619,105067r330,l207949,116852r18377,l226326,105067r,-648l226326,32245xem314947,87503l280644,65455r-6566,-1295l271145,63360r-5131,-1854l263931,60325r-3175,-2833l259969,55638r88,-4369l274078,44678r5461,l283235,45427r6452,3074l291731,51498r889,4470l312153,55968,281076,29946r-8204,l268859,30327,241261,49593r,8839l275221,80683r6566,1308l284721,82778r11620,12903l295770,97612r-16663,6807l272326,104419r-4318,-1092l260781,98958r-2070,-3810l258165,89687r-18720,l239560,94703r32105,24448l281406,119151r30086,-14732l313791,100926r1156,-4254l314947,87503xem369595,102946r-9957,l357987,102704r-5220,-7721l352691,46151r-18707,l334086,99555r18440,18110l361543,117576r8052,-876l369595,102946xem369595,102298r-1321,305l366953,102806r-3924,127l369595,102933r,-635xem369595,32232r-16904,l352691,6883r-18707,l333984,32232r-14135,l319849,46139r49746,l369595,32232xem466737,68745r-813,-5842l462635,51981r-2464,-4776l458139,44678r-787,-990l453618,39027r-4140,-3213l448030,35140r,35662l447967,78892r-19139,25527l420738,104419r-3366,-775l400773,78892r,-13310l402767,58318r7989,-10909l416687,44678r11709,l431787,45529r5905,3378l448030,70802r,-35662l439521,31127r-5816,-1181l421551,29946r-5080,1067l407060,35267r-3670,3518l400773,43688r-330,l400443,32245r-17729,l382714,148120r18707,l401421,105892r318,l403161,108191r24232,10960l436372,119151r5410,-1232l450977,113017r3797,-3277l457606,105892r1092,-1473l460806,101549r2248,-4712l466001,86144r736,-5512l466737,68745xem499732,32232r-18707,l481025,116852r18707,l499732,32232xem499732,l481025,r,17678l499732,17678,499732,xem535152,l516445,r,116840l535152,116840,535152,xem635139,67259l616546,36017r,34849l616546,78181r-19964,26238l588264,104419r-3595,-876l568312,78181r,-7315l588264,44678r8318,l600202,45554r6121,3493l616546,70866r,-34849l615861,35547,605256,31076r-6045,-1130l585647,29946r-6045,1130l550557,62077r-838,5182l549719,81800r29883,36221l585647,119151r13564,l605256,118021r10605,-4471l620356,110477r5639,-6058l635139,67259xem690397,102946r-9957,l678802,102704r-5220,-7721l673493,46151r-18707,l654900,99555r18428,18110l682358,117576r8039,-876l690397,102946xem690397,102298r-1321,305l687768,102806r-3924,127l690397,102933r,-635xem690397,32232r-16904,l673493,6883r-18707,l654786,32232r-14110,l640676,46139r49721,l690397,32232xe" o:gfxdata="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">
@@ -3868,7 +3847,7 @@
               </wp:anchor>
             </w:drawing>
           </mc:Choice>
-          <mc:Fallback xmlns:a14="http://schemas.microsoft.com/office/drawing/2010/main" xmlns:pic="http://schemas.openxmlformats.org/drawingml/2006/picture" xmlns:a="http://schemas.openxmlformats.org/drawingml/2006/main">
+          <mc:Fallback xmlns:a="http://schemas.openxmlformats.org/drawingml/2006/main" xmlns:pic="http://schemas.openxmlformats.org/drawingml/2006/picture" xmlns:a14="http://schemas.microsoft.com/office/drawing/2010/main">
             <w:pict>
               <v:group id="Group 32" style="position:absolute;margin-left:413.65pt;margin-top:5.5pt;width:130.6pt;height:24.5pt;z-index:251660288;mso-wrap-distance-left:0;mso-wrap-distance-right:0;mso-position-horizontal-relative:page" coordsize="16586,3111" o:spid="_x0000_s1026" w14:anchorId="3AC1D756" o:gfxdata="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">
                 <v:shape id="Graphic 33" style="position:absolute;left:15030;width:1555;height:3111;visibility:visible;mso-wrap-style:square;v-text-anchor:top" coordsize="155575,311150" o:spid="_x0000_s1027" fillcolor="#dcdce6" stroked="f" path="m155486,l,,,310959r155486,l155486,xe" o:gfxdata="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">
@@ -4142,7 +4121,7 @@
               </wp:anchor>
             </w:drawing>
           </mc:Choice>
-          <mc:Fallback xmlns:a14="http://schemas.microsoft.com/office/drawing/2010/main" xmlns:pic="http://schemas.openxmlformats.org/drawingml/2006/picture" xmlns:a="http://schemas.openxmlformats.org/drawingml/2006/main">
+          <mc:Fallback xmlns:a="http://schemas.openxmlformats.org/drawingml/2006/main" xmlns:pic="http://schemas.openxmlformats.org/drawingml/2006/picture" xmlns:a14="http://schemas.microsoft.com/office/drawing/2010/main">
             <w:pict>
               <v:shape id="Graphic 63" style="position:absolute;margin-left:203.7pt;margin-top:9pt;width:340.55pt;height:.1pt;z-index:251662336;visibility:visible;mso-wrap-style:square;mso-wrap-distance-left:0;mso-wrap-distance-top:0;mso-wrap-distance-right:0;mso-wrap-distance-bottom:0;mso-position-horizontal:absolute;mso-position-horizontal-relative:page;mso-position-vertical:absolute;mso-position-vertical-relative:text;v-text-anchor:top" coordsize="4324985,1270" o:spid="_x0000_s1026" filled="f" strokecolor="#221f1f" strokeweight=".2755mm" path="m,l4324413,e" o:gfxdata="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" w14:anchorId="27539D96">
                 <v:path arrowok="t"/>
@@ -4503,7 +4482,6 @@
                               </w:rPr>
                               <w:t>{</w:t>
                             </w:r>
-                            <w:proofErr w:type="spellStart"/>
                             <w:r>
                               <w:rPr>
                                 <w:rFonts w:ascii="Aptos" w:hAnsi="Aptos"/>
@@ -4524,7 +4502,6 @@
                               </w:rPr>
                               <w:t>odel</w:t>
                             </w:r>
-                            <w:proofErr w:type="spellEnd"/>
                             <w:r>
                               <w:rPr>
                                 <w:rFonts w:ascii="Aptos" w:hAnsi="Aptos"/>
@@ -4612,7 +4589,6 @@
                         </w:rPr>
                         <w:t>{</w:t>
                       </w:r>
-                      <w:proofErr w:type="spellStart"/>
                       <w:r>
                         <w:rPr>
                           <w:rFonts w:ascii="Aptos" w:hAnsi="Aptos"/>
@@ -4633,7 +4609,6 @@
                         </w:rPr>
                         <w:t>odel</w:t>
                       </w:r>
-                      <w:proofErr w:type="spellEnd"/>
                       <w:r>
                         <w:rPr>
                           <w:rFonts w:ascii="Aptos" w:hAnsi="Aptos"/>
@@ -4730,6 +4705,10 @@
                             <w:r>
                               <w:rPr>
                                 <w:rFonts w:ascii="Aptos" w:hAnsi="Aptos"/>
+                                <w:b/>
+                                <w:color w:val="312F30"/>
+                                <w:spacing w:val="17"/>
+                                <w:sz w:val="18"/>
                               </w:rPr>
                               <w:t>{</w:t>
                             </w:r>
@@ -4738,24 +4717,18 @@
                                 <w:rFonts w:ascii="Aptos" w:hAnsi="Aptos"/>
                                 <w:b/>
                                 <w:color w:val="312F30"/>
-                                <w:w w:val="95"/>
+                                <w:spacing w:val="17"/>
                                 <w:sz w:val="18"/>
                               </w:rPr>
-                              <w:t>m</w:t>
+                              <w:t>manufacturer</w:t>
                             </w:r>
                             <w:r>
                               <w:rPr>
                                 <w:rFonts w:ascii="Aptos" w:hAnsi="Aptos"/>
                                 <w:b/>
                                 <w:color w:val="312F30"/>
-                                <w:w w:val="95"/>
+                                <w:spacing w:val="17"/>
                                 <w:sz w:val="18"/>
-                              </w:rPr>
-                              <w:t>anufacturer</w:t>
-                            </w:r>
-                            <w:r>
-                              <w:rPr>
-                                <w:rFonts w:ascii="Aptos" w:hAnsi="Aptos"/>
                               </w:rPr>
                               <w:t>}</w:t>
                             </w:r>
@@ -4810,6 +4783,10 @@
                       <w:r>
                         <w:rPr>
                           <w:rFonts w:ascii="Aptos" w:hAnsi="Aptos"/>
+                          <w:b/>
+                          <w:color w:val="312F30"/>
+                          <w:spacing w:val="17"/>
+                          <w:sz w:val="18"/>
                         </w:rPr>
                         <w:t>{</w:t>
                       </w:r>
@@ -4818,24 +4795,18 @@
                           <w:rFonts w:ascii="Aptos" w:hAnsi="Aptos"/>
                           <w:b/>
                           <w:color w:val="312F30"/>
-                          <w:w w:val="95"/>
+                          <w:spacing w:val="17"/>
                           <w:sz w:val="18"/>
                         </w:rPr>
-                        <w:t>m</w:t>
+                        <w:t>manufacturer</w:t>
                       </w:r>
                       <w:r>
                         <w:rPr>
                           <w:rFonts w:ascii="Aptos" w:hAnsi="Aptos"/>
                           <w:b/>
                           <w:color w:val="312F30"/>
-                          <w:w w:val="95"/>
+                          <w:spacing w:val="17"/>
                           <w:sz w:val="18"/>
-                        </w:rPr>
-                        <w:t>anufacturer</w:t>
-                      </w:r>
-                      <w:r>
-                        <w:rPr>
-                          <w:rFonts w:ascii="Aptos" w:hAnsi="Aptos"/>
                         </w:rPr>
                         <w:t>}</w:t>
                       </w:r>
@@ -4951,7 +4922,6 @@
                               </w:rPr>
                               <w:t>{</w:t>
                             </w:r>
-                            <w:proofErr w:type="spellStart"/>
                             <w:r>
                               <w:rPr>
                                 <w:rFonts w:ascii="Aptos" w:hAnsi="Aptos"/>
@@ -4970,18 +4940,7 @@
                                 <w:spacing w:val="2"/>
                                 <w:sz w:val="18"/>
                               </w:rPr>
-                              <w:t>type</w:t>
-                            </w:r>
-                            <w:proofErr w:type="spellEnd"/>
-                            <w:r>
-                              <w:rPr>
-                                <w:rFonts w:ascii="Aptos" w:hAnsi="Aptos"/>
-                                <w:b/>
-                                <w:color w:val="312F30"/>
-                                <w:spacing w:val="2"/>
-                                <w:sz w:val="18"/>
-                              </w:rPr>
-                              <w:t>}</w:t>
+                              <w:t>type}</w:t>
                             </w:r>
                           </w:p>
                         </w:txbxContent>
@@ -5060,7 +5019,6 @@
                         </w:rPr>
                         <w:t>{</w:t>
                       </w:r>
-                      <w:proofErr w:type="spellStart"/>
                       <w:r>
                         <w:rPr>
                           <w:rFonts w:ascii="Aptos" w:hAnsi="Aptos"/>
@@ -5079,18 +5037,7 @@
                           <w:spacing w:val="2"/>
                           <w:sz w:val="18"/>
                         </w:rPr>
-                        <w:t>type</w:t>
-                      </w:r>
-                      <w:proofErr w:type="spellEnd"/>
-                      <w:r>
-                        <w:rPr>
-                          <w:rFonts w:ascii="Aptos" w:hAnsi="Aptos"/>
-                          <w:b/>
-                          <w:color w:val="312F30"/>
-                          <w:spacing w:val="2"/>
-                          <w:sz w:val="18"/>
-                        </w:rPr>
-                        <w:t>}</w:t>
+                        <w:t>type}</w:t>
                       </w:r>
                     </w:p>
                   </w:txbxContent>
@@ -5213,7 +5160,6 @@
                               </w:rPr>
                               <w:t>{</w:t>
                             </w:r>
-                            <w:proofErr w:type="spellStart"/>
                             <w:r>
                               <w:rPr>
                                 <w:rFonts w:ascii="Aptos" w:hAnsi="Aptos"/>
@@ -5224,7 +5170,6 @@
                               </w:rPr>
                               <w:t>serial_no</w:t>
                             </w:r>
-                            <w:proofErr w:type="spellEnd"/>
                             <w:r>
                               <w:rPr>
                                 <w:rFonts w:ascii="Aptos" w:hAnsi="Aptos"/>
@@ -5321,7 +5266,6 @@
                         </w:rPr>
                         <w:t>{</w:t>
                       </w:r>
-                      <w:proofErr w:type="spellStart"/>
                       <w:r>
                         <w:rPr>
                           <w:rFonts w:ascii="Aptos" w:hAnsi="Aptos"/>
@@ -5332,7 +5276,6 @@
                         </w:rPr>
                         <w:t>serial_no</w:t>
                       </w:r>
-                      <w:proofErr w:type="spellEnd"/>
                       <w:r>
                         <w:rPr>
                           <w:rFonts w:ascii="Aptos" w:hAnsi="Aptos"/>
@@ -6398,7 +6341,7 @@
               </wp:anchor>
             </w:drawing>
           </mc:Choice>
-          <mc:Fallback xmlns:a14="http://schemas.microsoft.com/office/drawing/2010/main" xmlns:pic="http://schemas.openxmlformats.org/drawingml/2006/picture" xmlns:a="http://schemas.openxmlformats.org/drawingml/2006/main">
+          <mc:Fallback xmlns:a="http://schemas.openxmlformats.org/drawingml/2006/main" xmlns:pic="http://schemas.openxmlformats.org/drawingml/2006/picture" xmlns:a14="http://schemas.microsoft.com/office/drawing/2010/main">
             <w:pict>
               <v:shape id="Graphic 71" style="position:absolute;margin-left:198.15pt;margin-top:24.15pt;width:346.1pt;height:.1pt;z-index:251797504;visibility:visible;mso-wrap-style:square;mso-wrap-distance-left:0;mso-wrap-distance-top:0;mso-wrap-distance-right:0;mso-wrap-distance-bottom:0;mso-position-horizontal:absolute;mso-position-horizontal-relative:page;mso-position-vertical:absolute;mso-position-vertical-relative:text;v-text-anchor:top" coordsize="4395470,1270" o:spid="_x0000_s1026" filled="f" strokecolor="#221f1f" strokeweight=".2755mm" path="m,l4395419,e" o:gfxdata="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" w14:anchorId="1916DCC8">
                 <v:path arrowok="t"/>
@@ -6562,9 +6505,8 @@
                                 <w:spacing w:val="-2"/>
                                 <w:sz w:val="18"/>
                               </w:rPr>
-                              <w:t>Notes:</w:t>
+                              <w:t xml:space="preserve">Notes: </w:t>
                             </w:r>
-                            <w:proofErr w:type="gramStart"/>
                             <w:r>
                               <w:rPr>
                                 <w:rFonts w:ascii="Aptos" w:hAnsi="Aptos"/>
@@ -6573,7 +6515,7 @@
                                 <w:spacing w:val="-2"/>
                                 <w:sz w:val="18"/>
                               </w:rPr>
-                              <w:t xml:space="preserve"> </w:t>
+                              <w:t xml:space="preserve">  </w:t>
                             </w:r>
                             <w:r>
                               <w:rPr>
@@ -6583,7 +6525,7 @@
                                 <w:spacing w:val="-2"/>
                                 <w:sz w:val="18"/>
                               </w:rPr>
-                              <w:t xml:space="preserve">  </w:t>
+                              <w:t>{</w:t>
                             </w:r>
                             <w:r>
                               <w:rPr>
@@ -6593,21 +6535,8 @@
                                 <w:spacing w:val="-2"/>
                                 <w:sz w:val="18"/>
                               </w:rPr>
-                              <w:t>{</w:t>
-                            </w:r>
-                            <w:proofErr w:type="spellStart"/>
-                            <w:proofErr w:type="gramEnd"/>
-                            <w:r>
-                              <w:rPr>
-                                <w:rFonts w:ascii="Aptos" w:hAnsi="Aptos"/>
-                                <w:b/>
-                                <w:color w:val="312F30"/>
-                                <w:spacing w:val="-2"/>
-                                <w:sz w:val="18"/>
-                              </w:rPr>
                               <w:t>function_inspection_notes</w:t>
                             </w:r>
-                            <w:proofErr w:type="spellEnd"/>
                             <w:r>
                               <w:rPr>
                                 <w:rFonts w:ascii="Aptos" w:hAnsi="Aptos"/>
@@ -6664,9 +6593,8 @@
                           <w:spacing w:val="-2"/>
                           <w:sz w:val="18"/>
                         </w:rPr>
-                        <w:t>Notes:</w:t>
+                        <w:t xml:space="preserve">Notes: </w:t>
                       </w:r>
-                      <w:proofErr w:type="gramStart"/>
                       <w:r>
                         <w:rPr>
                           <w:rFonts w:ascii="Aptos" w:hAnsi="Aptos"/>
@@ -6675,7 +6603,7 @@
                           <w:spacing w:val="-2"/>
                           <w:sz w:val="18"/>
                         </w:rPr>
-                        <w:t xml:space="preserve"> </w:t>
+                        <w:t xml:space="preserve">  </w:t>
                       </w:r>
                       <w:r>
                         <w:rPr>
@@ -6685,7 +6613,7 @@
                           <w:spacing w:val="-2"/>
                           <w:sz w:val="18"/>
                         </w:rPr>
-                        <w:t xml:space="preserve">  </w:t>
+                        <w:t>{</w:t>
                       </w:r>
                       <w:r>
                         <w:rPr>
@@ -6695,21 +6623,8 @@
                           <w:spacing w:val="-2"/>
                           <w:sz w:val="18"/>
                         </w:rPr>
-                        <w:t>{</w:t>
-                      </w:r>
-                      <w:proofErr w:type="spellStart"/>
-                      <w:proofErr w:type="gramEnd"/>
-                      <w:r>
-                        <w:rPr>
-                          <w:rFonts w:ascii="Aptos" w:hAnsi="Aptos"/>
-                          <w:b/>
-                          <w:color w:val="312F30"/>
-                          <w:spacing w:val="-2"/>
-                          <w:sz w:val="18"/>
-                        </w:rPr>
                         <w:t>function_inspection_notes</w:t>
                       </w:r>
-                      <w:proofErr w:type="spellEnd"/>
                       <w:r>
                         <w:rPr>
                           <w:rFonts w:ascii="Aptos" w:hAnsi="Aptos"/>
@@ -8269,7 +8184,7 @@
               </wp:anchor>
             </w:drawing>
           </mc:Choice>
-          <mc:Fallback xmlns:a14="http://schemas.microsoft.com/office/drawing/2010/main" xmlns:pic="http://schemas.openxmlformats.org/drawingml/2006/picture" xmlns:a="http://schemas.openxmlformats.org/drawingml/2006/main">
+          <mc:Fallback xmlns:a="http://schemas.openxmlformats.org/drawingml/2006/main" xmlns:pic="http://schemas.openxmlformats.org/drawingml/2006/picture" xmlns:a14="http://schemas.microsoft.com/office/drawing/2010/main">
             <w:pict>
               <v:shape id="Graphic 71" style="position:absolute;margin-left:198.15pt;margin-top:24.15pt;width:346.1pt;height:.1pt;z-index:251825152;visibility:visible;mso-wrap-style:square;mso-wrap-distance-left:0;mso-wrap-distance-top:0;mso-wrap-distance-right:0;mso-wrap-distance-bottom:0;mso-position-horizontal:absolute;mso-position-horizontal-relative:page;mso-position-vertical:absolute;mso-position-vertical-relative:text;v-text-anchor:top" coordsize="4395470,1270" o:spid="_x0000_s1026" filled="f" strokecolor="#221f1f" strokeweight=".2755mm" path="m,l4395419,e" o:gfxdata="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" w14:anchorId="7D6074DF">
                 <v:path arrowok="t"/>
@@ -8423,9 +8338,8 @@
                                 <w:spacing w:val="-2"/>
                                 <w:sz w:val="18"/>
                               </w:rPr>
-                              <w:t>Notes:</w:t>
+                              <w:t xml:space="preserve">Notes: </w:t>
                             </w:r>
-                            <w:proofErr w:type="gramStart"/>
                             <w:r>
                               <w:rPr>
                                 <w:rFonts w:ascii="Aptos" w:hAnsi="Aptos"/>
@@ -8434,7 +8348,7 @@
                                 <w:spacing w:val="-2"/>
                                 <w:sz w:val="18"/>
                               </w:rPr>
-                              <w:t xml:space="preserve"> </w:t>
+                              <w:t xml:space="preserve">  </w:t>
                             </w:r>
                             <w:r>
                               <w:rPr>
@@ -8444,7 +8358,7 @@
                                 <w:spacing w:val="-2"/>
                                 <w:sz w:val="18"/>
                               </w:rPr>
-                              <w:t xml:space="preserve">  </w:t>
+                              <w:t>{</w:t>
                             </w:r>
                             <w:r>
                               <w:rPr>
@@ -8454,21 +8368,8 @@
                                 <w:spacing w:val="-2"/>
                                 <w:sz w:val="18"/>
                               </w:rPr>
-                              <w:t>{</w:t>
-                            </w:r>
-                            <w:proofErr w:type="spellStart"/>
-                            <w:proofErr w:type="gramEnd"/>
-                            <w:r>
-                              <w:rPr>
-                                <w:rFonts w:ascii="Aptos" w:hAnsi="Aptos"/>
-                                <w:b/>
-                                <w:color w:val="312F30"/>
-                                <w:spacing w:val="-2"/>
-                                <w:sz w:val="18"/>
-                              </w:rPr>
                               <w:t>visual_inspection_notes</w:t>
                             </w:r>
-                            <w:proofErr w:type="spellEnd"/>
                             <w:r>
                               <w:rPr>
                                 <w:rFonts w:ascii="Aptos" w:hAnsi="Aptos"/>
@@ -8525,9 +8426,8 @@
                           <w:spacing w:val="-2"/>
                           <w:sz w:val="18"/>
                         </w:rPr>
-                        <w:t>Notes:</w:t>
+                        <w:t xml:space="preserve">Notes: </w:t>
                       </w:r>
-                      <w:proofErr w:type="gramStart"/>
                       <w:r>
                         <w:rPr>
                           <w:rFonts w:ascii="Aptos" w:hAnsi="Aptos"/>
@@ -8536,7 +8436,7 @@
                           <w:spacing w:val="-2"/>
                           <w:sz w:val="18"/>
                         </w:rPr>
-                        <w:t xml:space="preserve"> </w:t>
+                        <w:t xml:space="preserve">  </w:t>
                       </w:r>
                       <w:r>
                         <w:rPr>
@@ -8546,7 +8446,7 @@
                           <w:spacing w:val="-2"/>
                           <w:sz w:val="18"/>
                         </w:rPr>
-                        <w:t xml:space="preserve">  </w:t>
+                        <w:t>{</w:t>
                       </w:r>
                       <w:r>
                         <w:rPr>
@@ -8556,21 +8456,8 @@
                           <w:spacing w:val="-2"/>
                           <w:sz w:val="18"/>
                         </w:rPr>
-                        <w:t>{</w:t>
-                      </w:r>
-                      <w:proofErr w:type="spellStart"/>
-                      <w:proofErr w:type="gramEnd"/>
-                      <w:r>
-                        <w:rPr>
-                          <w:rFonts w:ascii="Aptos" w:hAnsi="Aptos"/>
-                          <w:b/>
-                          <w:color w:val="312F30"/>
-                          <w:spacing w:val="-2"/>
-                          <w:sz w:val="18"/>
-                        </w:rPr>
                         <w:t>visual_inspection_notes</w:t>
                       </w:r>
-                      <w:proofErr w:type="spellEnd"/>
                       <w:r>
                         <w:rPr>
                           <w:rFonts w:ascii="Aptos" w:hAnsi="Aptos"/>
@@ -11020,7 +10907,7 @@
               </wp:anchor>
             </w:drawing>
           </mc:Choice>
-          <mc:Fallback xmlns:a14="http://schemas.microsoft.com/office/drawing/2010/main" xmlns:pic="http://schemas.openxmlformats.org/drawingml/2006/picture" xmlns:a="http://schemas.openxmlformats.org/drawingml/2006/main">
+          <mc:Fallback xmlns:a="http://schemas.openxmlformats.org/drawingml/2006/main" xmlns:pic="http://schemas.openxmlformats.org/drawingml/2006/picture" xmlns:a14="http://schemas.microsoft.com/office/drawing/2010/main">
             <w:pict>
               <v:shape id="Graphic 71" style="position:absolute;margin-left:198.15pt;margin-top:24.15pt;width:346.1pt;height:.1pt;z-index:251880448;visibility:visible;mso-wrap-style:square;mso-wrap-distance-left:0;mso-wrap-distance-top:0;mso-wrap-distance-right:0;mso-wrap-distance-bottom:0;mso-position-horizontal:absolute;mso-position-horizontal-relative:page;mso-position-vertical:absolute;mso-position-vertical-relative:text;v-text-anchor:top" coordsize="4395470,1270" o:spid="_x0000_s1026" filled="f" strokecolor="#221f1f" strokeweight=".2755mm" path="m,l4395419,e" o:gfxdata="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" w14:anchorId="676B11CB">
                 <v:path arrowok="t"/>
@@ -11414,9 +11301,8 @@
                                 <w:spacing w:val="-2"/>
                                 <w:sz w:val="18"/>
                               </w:rPr>
-                              <w:t>Notes</w:t>
+                              <w:t>Notes:</w:t>
                             </w:r>
-                            <w:proofErr w:type="gramStart"/>
                             <w:r>
                               <w:rPr>
                                 <w:rFonts w:ascii="Aptos" w:hAnsi="Aptos"/>
@@ -11425,7 +11311,7 @@
                                 <w:spacing w:val="-2"/>
                                 <w:sz w:val="18"/>
                               </w:rPr>
-                              <w:t>:</w:t>
+                              <w:t xml:space="preserve"> </w:t>
                             </w:r>
                             <w:r>
                               <w:rPr>
@@ -11435,7 +11321,7 @@
                                 <w:spacing w:val="-2"/>
                                 <w:sz w:val="18"/>
                               </w:rPr>
-                              <w:t xml:space="preserve"> </w:t>
+                              <w:t xml:space="preserve"> {</w:t>
                             </w:r>
                             <w:r>
                               <w:rPr>
@@ -11445,21 +11331,8 @@
                                 <w:spacing w:val="-2"/>
                                 <w:sz w:val="18"/>
                               </w:rPr>
-                              <w:t xml:space="preserve"> {</w:t>
-                            </w:r>
-                            <w:proofErr w:type="spellStart"/>
-                            <w:proofErr w:type="gramEnd"/>
-                            <w:r>
-                              <w:rPr>
-                                <w:rFonts w:ascii="Aptos" w:hAnsi="Aptos"/>
-                                <w:b/>
-                                <w:color w:val="312F30"/>
-                                <w:spacing w:val="-2"/>
-                                <w:sz w:val="18"/>
-                              </w:rPr>
                               <w:t>deep_clean_notes</w:t>
                             </w:r>
-                            <w:proofErr w:type="spellEnd"/>
                             <w:r>
                               <w:rPr>
                                 <w:rFonts w:ascii="Aptos" w:hAnsi="Aptos"/>
@@ -11516,9 +11389,8 @@
                           <w:spacing w:val="-2"/>
                           <w:sz w:val="18"/>
                         </w:rPr>
-                        <w:t>Notes</w:t>
+                        <w:t>Notes:</w:t>
                       </w:r>
-                      <w:proofErr w:type="gramStart"/>
                       <w:r>
                         <w:rPr>
                           <w:rFonts w:ascii="Aptos" w:hAnsi="Aptos"/>
@@ -11527,7 +11399,7 @@
                           <w:spacing w:val="-2"/>
                           <w:sz w:val="18"/>
                         </w:rPr>
-                        <w:t>:</w:t>
+                        <w:t xml:space="preserve"> </w:t>
                       </w:r>
                       <w:r>
                         <w:rPr>
@@ -11537,7 +11409,7 @@
                           <w:spacing w:val="-2"/>
                           <w:sz w:val="18"/>
                         </w:rPr>
-                        <w:t xml:space="preserve"> </w:t>
+                        <w:t xml:space="preserve"> {</w:t>
                       </w:r>
                       <w:r>
                         <w:rPr>
@@ -11547,21 +11419,8 @@
                           <w:spacing w:val="-2"/>
                           <w:sz w:val="18"/>
                         </w:rPr>
-                        <w:t xml:space="preserve"> {</w:t>
-                      </w:r>
-                      <w:proofErr w:type="spellStart"/>
-                      <w:proofErr w:type="gramEnd"/>
-                      <w:r>
-                        <w:rPr>
-                          <w:rFonts w:ascii="Aptos" w:hAnsi="Aptos"/>
-                          <w:b/>
-                          <w:color w:val="312F30"/>
-                          <w:spacing w:val="-2"/>
-                          <w:sz w:val="18"/>
-                        </w:rPr>
                         <w:t>deep_clean_notes</w:t>
                       </w:r>
-                      <w:proofErr w:type="spellEnd"/>
                       <w:r>
                         <w:rPr>
                           <w:rFonts w:ascii="Aptos" w:hAnsi="Aptos"/>
@@ -13329,7 +13188,7 @@
               </wp:anchor>
             </w:drawing>
           </mc:Choice>
-          <mc:Fallback xmlns:a14="http://schemas.microsoft.com/office/drawing/2010/main" xmlns:pic="http://schemas.openxmlformats.org/drawingml/2006/picture" xmlns:a="http://schemas.openxmlformats.org/drawingml/2006/main">
+          <mc:Fallback xmlns:a="http://schemas.openxmlformats.org/drawingml/2006/main" xmlns:pic="http://schemas.openxmlformats.org/drawingml/2006/picture" xmlns:a14="http://schemas.microsoft.com/office/drawing/2010/main">
             <w:pict>
               <v:shape id="Graphic 71" style="position:absolute;margin-left:198.15pt;margin-top:24.15pt;width:346.1pt;height:.1pt;z-index:251898880;visibility:visible;mso-wrap-style:square;mso-wrap-distance-left:0;mso-wrap-distance-top:0;mso-wrap-distance-right:0;mso-wrap-distance-bottom:0;mso-position-horizontal:absolute;mso-position-horizontal-relative:page;mso-position-vertical:absolute;mso-position-vertical-relative:text;v-text-anchor:top" coordsize="4395470,1270" o:spid="_x0000_s1026" filled="f" strokecolor="#221f1f" strokeweight=".2755mm" path="m,l4395419,e" o:gfxdata="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" w14:anchorId="10F3D35F">
                 <v:path arrowok="t"/>
@@ -13733,9 +13592,8 @@
                                 <w:spacing w:val="-2"/>
                                 <w:sz w:val="18"/>
                               </w:rPr>
-                              <w:t>Notes:</w:t>
+                              <w:t xml:space="preserve">Notes: </w:t>
                             </w:r>
-                            <w:proofErr w:type="gramStart"/>
                             <w:r>
                               <w:rPr>
                                 <w:rFonts w:ascii="Aptos" w:hAnsi="Aptos"/>
@@ -13744,7 +13602,7 @@
                                 <w:spacing w:val="-2"/>
                                 <w:sz w:val="18"/>
                               </w:rPr>
-                              <w:t xml:space="preserve"> </w:t>
+                              <w:t xml:space="preserve">  </w:t>
                             </w:r>
                             <w:r>
                               <w:rPr>
@@ -13754,7 +13612,7 @@
                                 <w:spacing w:val="-2"/>
                                 <w:sz w:val="18"/>
                               </w:rPr>
-                              <w:t xml:space="preserve">  </w:t>
+                              <w:t>{</w:t>
                             </w:r>
                             <w:r>
                               <w:rPr>
@@ -13764,10 +13622,8 @@
                                 <w:spacing w:val="-2"/>
                                 <w:sz w:val="18"/>
                               </w:rPr>
-                              <w:t>{</w:t>
+                              <w:t>c</w:t>
                             </w:r>
-                            <w:proofErr w:type="spellStart"/>
-                            <w:proofErr w:type="gramEnd"/>
                             <w:r>
                               <w:rPr>
                                 <w:rFonts w:ascii="Aptos" w:hAnsi="Aptos"/>
@@ -13776,7 +13632,7 @@
                                 <w:spacing w:val="-2"/>
                                 <w:sz w:val="18"/>
                               </w:rPr>
-                              <w:t>c</w:t>
+                              <w:t>alibration</w:t>
                             </w:r>
                             <w:r>
                               <w:rPr>
@@ -13786,7 +13642,7 @@
                                 <w:spacing w:val="-2"/>
                                 <w:sz w:val="18"/>
                               </w:rPr>
-                              <w:t>alibration</w:t>
+                              <w:t>_</w:t>
                             </w:r>
                             <w:r>
                               <w:rPr>
@@ -13796,28 +13652,7 @@
                                 <w:spacing w:val="-2"/>
                                 <w:sz w:val="18"/>
                               </w:rPr>
-                              <w:t>_</w:t>
-                            </w:r>
-                            <w:r>
-                              <w:rPr>
-                                <w:rFonts w:ascii="Aptos" w:hAnsi="Aptos"/>
-                                <w:b/>
-                                <w:color w:val="312F30"/>
-                                <w:spacing w:val="-2"/>
-                                <w:sz w:val="18"/>
-                              </w:rPr>
-                              <w:t>notes</w:t>
-                            </w:r>
-                            <w:proofErr w:type="spellEnd"/>
-                            <w:r>
-                              <w:rPr>
-                                <w:rFonts w:ascii="Aptos" w:hAnsi="Aptos"/>
-                                <w:b/>
-                                <w:color w:val="312F30"/>
-                                <w:spacing w:val="-2"/>
-                                <w:sz w:val="18"/>
-                              </w:rPr>
-                              <w:t>}</w:t>
+                              <w:t>notes}</w:t>
                             </w:r>
                           </w:p>
                         </w:txbxContent>
@@ -13865,9 +13700,8 @@
                           <w:spacing w:val="-2"/>
                           <w:sz w:val="18"/>
                         </w:rPr>
-                        <w:t>Notes:</w:t>
+                        <w:t xml:space="preserve">Notes: </w:t>
                       </w:r>
-                      <w:proofErr w:type="gramStart"/>
                       <w:r>
                         <w:rPr>
                           <w:rFonts w:ascii="Aptos" w:hAnsi="Aptos"/>
@@ -13876,7 +13710,7 @@
                           <w:spacing w:val="-2"/>
                           <w:sz w:val="18"/>
                         </w:rPr>
-                        <w:t xml:space="preserve"> </w:t>
+                        <w:t xml:space="preserve">  </w:t>
                       </w:r>
                       <w:r>
                         <w:rPr>
@@ -13886,7 +13720,7 @@
                           <w:spacing w:val="-2"/>
                           <w:sz w:val="18"/>
                         </w:rPr>
-                        <w:t xml:space="preserve">  </w:t>
+                        <w:t>{</w:t>
                       </w:r>
                       <w:r>
                         <w:rPr>
@@ -13896,10 +13730,8 @@
                           <w:spacing w:val="-2"/>
                           <w:sz w:val="18"/>
                         </w:rPr>
-                        <w:t>{</w:t>
+                        <w:t>c</w:t>
                       </w:r>
-                      <w:proofErr w:type="spellStart"/>
-                      <w:proofErr w:type="gramEnd"/>
                       <w:r>
                         <w:rPr>
                           <w:rFonts w:ascii="Aptos" w:hAnsi="Aptos"/>
@@ -13908,7 +13740,7 @@
                           <w:spacing w:val="-2"/>
                           <w:sz w:val="18"/>
                         </w:rPr>
-                        <w:t>c</w:t>
+                        <w:t>alibration</w:t>
                       </w:r>
                       <w:r>
                         <w:rPr>
@@ -13918,7 +13750,7 @@
                           <w:spacing w:val="-2"/>
                           <w:sz w:val="18"/>
                         </w:rPr>
-                        <w:t>alibration</w:t>
+                        <w:t>_</w:t>
                       </w:r>
                       <w:r>
                         <w:rPr>
@@ -13928,28 +13760,7 @@
                           <w:spacing w:val="-2"/>
                           <w:sz w:val="18"/>
                         </w:rPr>
-                        <w:t>_</w:t>
-                      </w:r>
-                      <w:r>
-                        <w:rPr>
-                          <w:rFonts w:ascii="Aptos" w:hAnsi="Aptos"/>
-                          <w:b/>
-                          <w:color w:val="312F30"/>
-                          <w:spacing w:val="-2"/>
-                          <w:sz w:val="18"/>
-                        </w:rPr>
-                        <w:t>notes</w:t>
-                      </w:r>
-                      <w:proofErr w:type="spellEnd"/>
-                      <w:r>
-                        <w:rPr>
-                          <w:rFonts w:ascii="Aptos" w:hAnsi="Aptos"/>
-                          <w:b/>
-                          <w:color w:val="312F30"/>
-                          <w:spacing w:val="-2"/>
-                          <w:sz w:val="18"/>
-                        </w:rPr>
-                        <w:t>}</w:t>
+                        <w:t>notes}</w:t>
                       </w:r>
                     </w:p>
                   </w:txbxContent>
@@ -15472,7 +15283,7 @@
               </wp:anchor>
             </w:drawing>
           </mc:Choice>
-          <mc:Fallback xmlns:a14="http://schemas.microsoft.com/office/drawing/2010/main" xmlns:pic="http://schemas.openxmlformats.org/drawingml/2006/picture" xmlns:a="http://schemas.openxmlformats.org/drawingml/2006/main">
+          <mc:Fallback xmlns:a="http://schemas.openxmlformats.org/drawingml/2006/main" xmlns:pic="http://schemas.openxmlformats.org/drawingml/2006/picture" xmlns:a14="http://schemas.microsoft.com/office/drawing/2010/main">
             <w:pict>
               <v:shape id="Graphic 71" style="position:absolute;margin-left:198.15pt;margin-top:24.15pt;width:346.1pt;height:.1pt;z-index:251907072;visibility:visible;mso-wrap-style:square;mso-wrap-distance-left:0;mso-wrap-distance-top:0;mso-wrap-distance-right:0;mso-wrap-distance-bottom:0;mso-position-horizontal:absolute;mso-position-horizontal-relative:page;mso-position-vertical:absolute;mso-position-vertical-relative:text;v-text-anchor:top" coordsize="4395470,1270" o:spid="_x0000_s1026" filled="f" strokecolor="#221f1f" strokeweight=".2755mm" path="m,l4395419,e" o:gfxdata="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" w14:anchorId="2C0F6B63">
                 <v:path arrowok="t"/>
@@ -15625,9 +15436,8 @@
                                 <w:spacing w:val="-2"/>
                                 <w:sz w:val="18"/>
                               </w:rPr>
-                              <w:t>Notes:</w:t>
+                              <w:t xml:space="preserve">Notes: </w:t>
                             </w:r>
-                            <w:proofErr w:type="gramStart"/>
                             <w:r>
                               <w:rPr>
                                 <w:rFonts w:ascii="Aptos" w:hAnsi="Aptos"/>
@@ -15636,7 +15446,7 @@
                                 <w:spacing w:val="-2"/>
                                 <w:sz w:val="18"/>
                               </w:rPr>
-                              <w:t xml:space="preserve"> </w:t>
+                              <w:t xml:space="preserve">  </w:t>
                             </w:r>
                             <w:r>
                               <w:rPr>
@@ -15646,7 +15456,7 @@
                                 <w:spacing w:val="-2"/>
                                 <w:sz w:val="18"/>
                               </w:rPr>
-                              <w:t xml:space="preserve">  </w:t>
+                              <w:t>{</w:t>
                             </w:r>
                             <w:r>
                               <w:rPr>
@@ -15656,10 +15466,8 @@
                                 <w:spacing w:val="-2"/>
                                 <w:sz w:val="18"/>
                               </w:rPr>
-                              <w:t>{</w:t>
+                              <w:t>f</w:t>
                             </w:r>
-                            <w:proofErr w:type="spellStart"/>
-                            <w:proofErr w:type="gramEnd"/>
                             <w:r>
                               <w:rPr>
                                 <w:rFonts w:ascii="Aptos" w:hAnsi="Aptos"/>
@@ -15668,7 +15476,7 @@
                                 <w:spacing w:val="-2"/>
                                 <w:sz w:val="18"/>
                               </w:rPr>
-                              <w:t>f</w:t>
+                              <w:t>irmware</w:t>
                             </w:r>
                             <w:r>
                               <w:rPr>
@@ -15678,7 +15486,7 @@
                                 <w:spacing w:val="-2"/>
                                 <w:sz w:val="18"/>
                               </w:rPr>
-                              <w:t>irmware</w:t>
+                              <w:t>_</w:t>
                             </w:r>
                             <w:r>
                               <w:rPr>
@@ -15688,28 +15496,7 @@
                                 <w:spacing w:val="-2"/>
                                 <w:sz w:val="18"/>
                               </w:rPr>
-                              <w:t>_</w:t>
-                            </w:r>
-                            <w:r>
-                              <w:rPr>
-                                <w:rFonts w:ascii="Aptos" w:hAnsi="Aptos"/>
-                                <w:b/>
-                                <w:color w:val="312F30"/>
-                                <w:spacing w:val="-2"/>
-                                <w:sz w:val="18"/>
-                              </w:rPr>
-                              <w:t>update</w:t>
-                            </w:r>
-                            <w:proofErr w:type="spellEnd"/>
-                            <w:r>
-                              <w:rPr>
-                                <w:rFonts w:ascii="Aptos" w:hAnsi="Aptos"/>
-                                <w:b/>
-                                <w:color w:val="312F30"/>
-                                <w:spacing w:val="-2"/>
-                                <w:sz w:val="18"/>
-                              </w:rPr>
-                              <w:t>}</w:t>
+                              <w:t>update}</w:t>
                             </w:r>
                           </w:p>
                         </w:txbxContent>
@@ -15757,9 +15544,8 @@
                           <w:spacing w:val="-2"/>
                           <w:sz w:val="18"/>
                         </w:rPr>
-                        <w:t>Notes:</w:t>
+                        <w:t xml:space="preserve">Notes: </w:t>
                       </w:r>
-                      <w:proofErr w:type="gramStart"/>
                       <w:r>
                         <w:rPr>
                           <w:rFonts w:ascii="Aptos" w:hAnsi="Aptos"/>
@@ -15768,7 +15554,7 @@
                           <w:spacing w:val="-2"/>
                           <w:sz w:val="18"/>
                         </w:rPr>
-                        <w:t xml:space="preserve"> </w:t>
+                        <w:t xml:space="preserve">  </w:t>
                       </w:r>
                       <w:r>
                         <w:rPr>
@@ -15778,7 +15564,7 @@
                           <w:spacing w:val="-2"/>
                           <w:sz w:val="18"/>
                         </w:rPr>
-                        <w:t xml:space="preserve">  </w:t>
+                        <w:t>{</w:t>
                       </w:r>
                       <w:r>
                         <w:rPr>
@@ -15788,10 +15574,8 @@
                           <w:spacing w:val="-2"/>
                           <w:sz w:val="18"/>
                         </w:rPr>
-                        <w:t>{</w:t>
+                        <w:t>f</w:t>
                       </w:r>
-                      <w:proofErr w:type="spellStart"/>
-                      <w:proofErr w:type="gramEnd"/>
                       <w:r>
                         <w:rPr>
                           <w:rFonts w:ascii="Aptos" w:hAnsi="Aptos"/>
@@ -15800,7 +15584,7 @@
                           <w:spacing w:val="-2"/>
                           <w:sz w:val="18"/>
                         </w:rPr>
-                        <w:t>f</w:t>
+                        <w:t>irmware</w:t>
                       </w:r>
                       <w:r>
                         <w:rPr>
@@ -15810,7 +15594,7 @@
                           <w:spacing w:val="-2"/>
                           <w:sz w:val="18"/>
                         </w:rPr>
-                        <w:t>irmware</w:t>
+                        <w:t>_</w:t>
                       </w:r>
                       <w:r>
                         <w:rPr>
@@ -15820,28 +15604,7 @@
                           <w:spacing w:val="-2"/>
                           <w:sz w:val="18"/>
                         </w:rPr>
-                        <w:t>_</w:t>
-                      </w:r>
-                      <w:r>
-                        <w:rPr>
-                          <w:rFonts w:ascii="Aptos" w:hAnsi="Aptos"/>
-                          <w:b/>
-                          <w:color w:val="312F30"/>
-                          <w:spacing w:val="-2"/>
-                          <w:sz w:val="18"/>
-                        </w:rPr>
-                        <w:t>update</w:t>
-                      </w:r>
-                      <w:proofErr w:type="spellEnd"/>
-                      <w:r>
-                        <w:rPr>
-                          <w:rFonts w:ascii="Aptos" w:hAnsi="Aptos"/>
-                          <w:b/>
-                          <w:color w:val="312F30"/>
-                          <w:spacing w:val="-2"/>
-                          <w:sz w:val="18"/>
-                        </w:rPr>
-                        <w:t>}</w:t>
+                        <w:t>update}</w:t>
                       </w:r>
                     </w:p>
                   </w:txbxContent>
@@ -17095,23 +16858,13 @@
                               </w:rPr>
                               <w:t>(pre-</w:t>
                             </w:r>
-                            <w:proofErr w:type="spellStart"/>
                             <w:r>
                               <w:rPr>
                                 <w:rFonts w:ascii="Aptos" w:hAnsi="Aptos"/>
                                 <w:color w:val="000000"/>
                                 <w:spacing w:val="-2"/>
                               </w:rPr>
-                              <w:t>authorised</w:t>
-                            </w:r>
-                            <w:proofErr w:type="spellEnd"/>
-                            <w:r>
-                              <w:rPr>
-                                <w:rFonts w:ascii="Aptos" w:hAnsi="Aptos"/>
-                                <w:color w:val="000000"/>
-                                <w:spacing w:val="-2"/>
-                              </w:rPr>
-                              <w:t>)</w:t>
+                              <w:t>authorised)</w:t>
                             </w:r>
                           </w:p>
                         </w:txbxContent>
@@ -17194,23 +16947,13 @@
                         </w:rPr>
                         <w:t>(pre-</w:t>
                       </w:r>
-                      <w:proofErr w:type="spellStart"/>
                       <w:r>
                         <w:rPr>
                           <w:rFonts w:ascii="Aptos" w:hAnsi="Aptos"/>
                           <w:color w:val="000000"/>
                           <w:spacing w:val="-2"/>
                         </w:rPr>
-                        <w:t>authorised</w:t>
-                      </w:r>
-                      <w:proofErr w:type="spellEnd"/>
-                      <w:r>
-                        <w:rPr>
-                          <w:rFonts w:ascii="Aptos" w:hAnsi="Aptos"/>
-                          <w:color w:val="000000"/>
-                          <w:spacing w:val="-2"/>
-                        </w:rPr>
-                        <w:t>)</w:t>
+                        <w:t>authorised)</w:t>
                       </w:r>
                     </w:p>
                   </w:txbxContent>
@@ -17455,29 +17198,7 @@
                                 <w:spacing w:val="-6"/>
                                 <w:sz w:val="18"/>
                               </w:rPr>
-                              <w:t>{</w:t>
-                            </w:r>
-                            <w:proofErr w:type="spellStart"/>
-                            <w:r>
-                              <w:rPr>
-                                <w:rFonts w:ascii="Aptos" w:hAnsi="Aptos"/>
-                                <w:b/>
-                                <w:color w:val="312F30"/>
-                                <w:spacing w:val="-6"/>
-                                <w:sz w:val="18"/>
-                              </w:rPr>
-                              <w:t>additional_repairs_notes</w:t>
-                            </w:r>
-                            <w:proofErr w:type="spellEnd"/>
-                            <w:r>
-                              <w:rPr>
-                                <w:rFonts w:ascii="Aptos" w:hAnsi="Aptos"/>
-                                <w:b/>
-                                <w:color w:val="312F30"/>
-                                <w:spacing w:val="-6"/>
-                                <w:sz w:val="18"/>
-                              </w:rPr>
-                              <w:t>}</w:t>
+                              <w:t>{additional_repairs_notes}</w:t>
                             </w:r>
                           </w:p>
                         </w:txbxContent>
@@ -17542,29 +17263,7 @@
                           <w:spacing w:val="-6"/>
                           <w:sz w:val="18"/>
                         </w:rPr>
-                        <w:t>{</w:t>
-                      </w:r>
-                      <w:proofErr w:type="spellStart"/>
-                      <w:r>
-                        <w:rPr>
-                          <w:rFonts w:ascii="Aptos" w:hAnsi="Aptos"/>
-                          <w:b/>
-                          <w:color w:val="312F30"/>
-                          <w:spacing w:val="-6"/>
-                          <w:sz w:val="18"/>
-                        </w:rPr>
-                        <w:t>additional_repairs_notes</w:t>
-                      </w:r>
-                      <w:proofErr w:type="spellEnd"/>
-                      <w:r>
-                        <w:rPr>
-                          <w:rFonts w:ascii="Aptos" w:hAnsi="Aptos"/>
-                          <w:b/>
-                          <w:color w:val="312F30"/>
-                          <w:spacing w:val="-6"/>
-                          <w:sz w:val="18"/>
-                        </w:rPr>
-                        <w:t>}</w:t>
+                        <w:t>{additional_repairs_notes}</w:t>
                       </w:r>
                     </w:p>
                   </w:txbxContent>
@@ -17644,7 +17343,7 @@
               </wp:anchor>
             </w:drawing>
           </mc:Choice>
-          <mc:Fallback xmlns:a14="http://schemas.microsoft.com/office/drawing/2010/main" xmlns:pic="http://schemas.openxmlformats.org/drawingml/2006/picture" xmlns:a="http://schemas.openxmlformats.org/drawingml/2006/main">
+          <mc:Fallback xmlns:a="http://schemas.openxmlformats.org/drawingml/2006/main" xmlns:pic="http://schemas.openxmlformats.org/drawingml/2006/picture" xmlns:a14="http://schemas.microsoft.com/office/drawing/2010/main">
             <w:pict>
               <v:shape id="Graphic 101" style="position:absolute;margin-left:212.55pt;margin-top:9pt;width:331.7pt;height:.1pt;z-index:251893760;visibility:visible;mso-wrap-style:square;mso-wrap-distance-left:0;mso-wrap-distance-top:0;mso-wrap-distance-right:0;mso-wrap-distance-bottom:0;mso-position-horizontal:absolute;mso-position-horizontal-relative:page;mso-position-vertical:absolute;mso-position-vertical-relative:text;v-text-anchor:top" coordsize="4212590,1270" o:spid="_x0000_s1026" filled="f" strokecolor="#221f1f" strokeweight=".2755mm" path="m,l4212158,e" o:gfxdata="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" w14:anchorId="585B0451">
                 <v:path arrowok="t"/>
@@ -18042,7 +17741,7 @@
               </wp:anchor>
             </w:drawing>
           </mc:Choice>
-          <mc:Fallback xmlns:a14="http://schemas.microsoft.com/office/drawing/2010/main" xmlns:pic="http://schemas.openxmlformats.org/drawingml/2006/picture" xmlns:a="http://schemas.openxmlformats.org/drawingml/2006/main">
+          <mc:Fallback xmlns:a="http://schemas.openxmlformats.org/drawingml/2006/main" xmlns:pic="http://schemas.openxmlformats.org/drawingml/2006/picture" xmlns:a14="http://schemas.microsoft.com/office/drawing/2010/main">
             <w:pict>
               <v:shape id="Graphic 101" style="position:absolute;margin-left:212.55pt;margin-top:9pt;width:331.7pt;height:.1pt;z-index:251729920;visibility:visible;mso-wrap-style:square;mso-wrap-distance-left:0;mso-wrap-distance-top:0;mso-wrap-distance-right:0;mso-wrap-distance-bottom:0;mso-position-horizontal:absolute;mso-position-horizontal-relative:page;mso-position-vertical:absolute;mso-position-vertical-relative:text;v-text-anchor:top" coordsize="4212590,1270" o:spid="_x0000_s1026" filled="f" strokecolor="#221f1f" strokeweight=".2755mm" path="m,l4212158,e" o:gfxdata="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" w14:anchorId="0806A5A4">
                 <v:path arrowok="t"/>
@@ -18585,23 +18284,7 @@
           <w:rFonts w:ascii="Aptos" w:hAnsi="Aptos"/>
           <w:w w:val="115"/>
         </w:rPr>
-        <w:t xml:space="preserve">due diligence before </w:t>
-      </w:r>
-      <w:proofErr w:type="gramStart"/>
-      <w:r>
-        <w:rPr>
-          <w:rFonts w:ascii="Aptos" w:hAnsi="Aptos"/>
-          <w:w w:val="115"/>
-        </w:rPr>
-        <w:t>flight</w:t>
-      </w:r>
-      <w:proofErr w:type="gramEnd"/>
-      <w:r>
-        <w:rPr>
-          <w:rFonts w:ascii="Aptos" w:hAnsi="Aptos"/>
-          <w:w w:val="115"/>
-        </w:rPr>
-        <w:t>.</w:t>
+        <w:t>due diligence before flight.</w:t>
       </w:r>
     </w:p>
     <w:p>
@@ -18669,7 +18352,6 @@
           <w:b/>
         </w:rPr>
       </w:pPr>
-      <w:proofErr w:type="spellStart"/>
       <w:r>
         <w:rPr>
           <w:rFonts w:ascii="Aptos" w:hAnsi="Aptos"/>
@@ -18678,7 +18360,6 @@
         </w:rPr>
         <w:t>Mr</w:t>
       </w:r>
-      <w:proofErr w:type="spellEnd"/>
       <w:r>
         <w:rPr>
           <w:rFonts w:ascii="Aptos" w:hAnsi="Aptos"/>
@@ -18919,7 +18600,7 @@
               </wp:anchor>
             </w:drawing>
           </mc:Choice>
-          <mc:Fallback xmlns:a14="http://schemas.microsoft.com/office/drawing/2010/main" xmlns:pic="http://schemas.openxmlformats.org/drawingml/2006/picture" xmlns:a="http://schemas.openxmlformats.org/drawingml/2006/main">
+          <mc:Fallback xmlns:a="http://schemas.openxmlformats.org/drawingml/2006/main" xmlns:pic="http://schemas.openxmlformats.org/drawingml/2006/picture" xmlns:a14="http://schemas.microsoft.com/office/drawing/2010/main">
             <w:pict>
               <v:shape id="Graphic 110" style="position:absolute;margin-left:0;margin-top:0;width:595.25pt;height:841.9pt;z-index:-251642880;visibility:visible;mso-wrap-style:square;mso-wrap-distance-left:0;mso-wrap-distance-top:0;mso-wrap-distance-right:0;mso-wrap-distance-bottom:0;mso-position-horizontal:absolute;mso-position-horizontal-relative:page;mso-position-vertical:absolute;mso-position-vertical-relative:page;v-text-anchor:top" coordsize="7559675,10692130" o:spid="_x0000_s1026" fillcolor="#242e40" stroked="f" path="m7559357,l,,,10692003r7559357,l7559357,xe" o:gfxdata="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" w14:anchorId="167D85BF">
                 <v:path arrowok="t"/>
@@ -19897,7 +19578,7 @@
               </wp:anchor>
             </w:drawing>
           </mc:Choice>
-          <mc:Fallback xmlns:a14="http://schemas.microsoft.com/office/drawing/2010/main" xmlns:pic="http://schemas.openxmlformats.org/drawingml/2006/picture" xmlns:a="http://schemas.openxmlformats.org/drawingml/2006/main">
+          <mc:Fallback xmlns:a="http://schemas.openxmlformats.org/drawingml/2006/main" xmlns:pic="http://schemas.openxmlformats.org/drawingml/2006/picture" xmlns:a14="http://schemas.microsoft.com/office/drawing/2010/main">
             <w:pict>
               <v:shape id="Graphic 111" style="position:absolute;margin-left:362.55pt;margin-top:151.05pt;width:232.7pt;height:408.05pt;z-index:251668480;visibility:visible;mso-wrap-style:square;mso-wrap-distance-left:0;mso-wrap-distance-top:0;mso-wrap-distance-right:0;mso-wrap-distance-bottom:0;mso-position-horizontal:absolute;mso-position-horizontal-relative:page;mso-position-vertical:absolute;mso-position-vertical-relative:page;v-text-anchor:top" coordsize="2955290,5182235" o:spid="_x0000_s1026" fillcolor="#add377" stroked="f" path="m2955112,r-19266,l2882341,12700r-159042,l2670784,25412r-104191,l2514930,38112r-51397,l2361692,63500r-50457,l1825840,190500r-46443,25400l1687741,241300r-45187,25412l1597799,279400r-44323,25400l1509623,317500r-86347,50812l1380820,381012r-41986,25388l1256360,457200r-40488,12700l1136459,520700r-77305,50800l984034,622300r-36716,38100l911174,685800r-35573,25412l840613,736600r-34392,25400l772426,800100r-33185,25412l706678,863600r-31953,25400l643420,914400r-30658,38112l582726,990600r-29362,25400l524662,1054112r-28029,25388l469303,1117600r-26670,38100l416674,1181112r-25260,38088l366864,1257300r-23837,38112l319925,1333500r-22364,25400l275945,1397012r-20866,38088l234962,1473200r-19342,38112l197053,1549400r-17793,38100l162267,1625612r-16205,38088l130670,1701800r-14580,38112l102336,1790700r-12928,38100l77330,1866912r-11252,38088l55689,1943100r-9512,50800l37515,2032000r-7785,38100l22847,2108200r-6007,50800l11747,2197112r-4191,38088l1943,2324112,533,2374900,50,2413000r635,50800l2603,2514600r3150,50800l10160,2616200r5613,38112l22631,2705100r8039,50800l39890,2806700r10402,38100l61861,2895612r12713,50788l88430,2997212r14960,38088l119468,3086100r17171,38112l154889,3175000r19329,38100l194589,3263900r21425,38100l238455,3352812r23469,38088l286385,3441700r25450,38100l338264,3517900r27381,38100l393992,3606800r29273,38100l453466,3683012r31102,38088l516572,3759200r32880,38112l583209,3835400r34607,38100l590372,3937000r-29845,76200l528662,4076700r-33451,63512l460565,4191000r-35420,63512l389343,4318000r-35750,50812l318287,4419600r-34468,50800l250634,4508500r-31534,38100l189649,4584700r-26962,38100l138620,4648200r-20777,25400l100799,4699000r-12941,12712l79438,4711712r-3480,12700l46393,4762500r-22556,38100l8483,4838712,482,4889500,,4927600r7200,50800l22237,5016500r22390,50812l73202,5092700r33947,38100l145643,5156200r42253,12712l233057,5181612r287439,l578599,5168912r57315,l910170,5105400r204001,-50788l1162951,5041900r47854,-25400l1257757,5003800r46012,-25400l1348841,4965700r44120,-25388l1436116,4927600r42176,-25400l1519491,4889500r40208,-25400l1598891,4838712r38177,-12700l1674228,4800600r36119,-25400l1745424,4762500r34011,-25400l1812378,4711712r31865,-12712l1875028,4673600r29679,-25400l1950897,4660900r46508,25400l2044242,4699000r47168,l2331821,4762500r48984,l2479611,4787900r49822,l2579535,4800600r100990,l2731414,4813300r223698,l2955112,4648200r,-114300l2955112,4267200r-17463,l2885795,4254500r-155041,l2679293,4241800r-51346,l2576741,4229100r-51067,l2424011,4203700r-50585,l2074037,4127500r-265088,-88900l1581238,4203700r-34226,12700l1511173,4241800r-37440,25400l1434719,4292600r-40539,25400l1352105,4343400r-43548,25400l1263535,4394200r-46456,12700l1169225,4432300r-49238,25400l1069390,4483100r-51917,12700l964260,4521200r-54496,12700l935253,4495812r25248,-50812l985418,4406900r24473,-50800l1033843,4318000r23317,-50788l1079741,4216400r21755,-50800l1122324,4114800r143612,-368300l1025372,3492500r-26619,-25388l971816,3429000r-27114,-25400l917549,3365500r-27089,-25388l863574,3302000r-26556,-38100l810933,3225812r-25515,-50812l760641,3136900r-23953,-38100l713714,3048000r-21869,-38088l671207,2959100r-19291,-50800l634123,2857500r-16192,-50800l603491,2755900r-12573,-50800l571893,2590800r-6197,-63500l561898,2476500r-1308,-63500l561213,2374900r1828,-50788l566051,2286000r4217,-38100l575652,2209812r6566,-50812l589902,2120900r8839,-38088l608698,2044700r11074,-38100l631939,1968512r13246,-38112l659511,1892300r15379,-38088l691311,1816100r17463,-38100l727252,1739912r19482,-38112l767207,1663700r21463,-38088l811098,1587500r23380,-25400l858799,1524012r25260,-38112l910221,1460500r27064,-38100l965263,1384300r28829,-25400l1023785,1320800r30556,-25388l1085735,1270000r32220,-38100l1150988,1206500r33820,-38088l1219428,1143000r35382,-25400l1290967,1092200r36894,-25388l1365491,1041400r38341,-25400l1442910,990600r39751,-25400l1523098,939812r82880,-50812l1648383,863600r43041,-12700l1735086,825512r44272,-12712l1824215,787400r45428,-12700l1915655,749300r93637,-25388l2056930,698500r347040,-88888l2455354,609612r103962,-25412l2611894,584200r52947,-12700l2825762,571500r54306,-12700l2955112,558800,2955112,xe" o:gfxdata="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" w14:anchorId="1F4DB803">
                 <v:path arrowok="t"/>
@@ -21381,7 +21062,7 @@
               </wp:anchor>
             </w:drawing>
           </mc:Choice>
-          <mc:Fallback xmlns:a14="http://schemas.microsoft.com/office/drawing/2010/main" xmlns:pic="http://schemas.openxmlformats.org/drawingml/2006/picture" xmlns:a="http://schemas.openxmlformats.org/drawingml/2006/main">
+          <mc:Fallback xmlns:a="http://schemas.openxmlformats.org/drawingml/2006/main" xmlns:pic="http://schemas.openxmlformats.org/drawingml/2006/picture" xmlns:a14="http://schemas.microsoft.com/office/drawing/2010/main">
             <w:pict>
               <v:group id="Group 132" style="position:absolute;margin-left:464.8pt;margin-top:2.6pt;width:73.75pt;height:18.1pt;z-index:251670528;mso-wrap-distance-left:0;mso-wrap-distance-right:0;mso-position-horizontal-relative:page" coordsize="9366,2298" o:spid="_x0000_s1026" w14:anchorId="60A65D36" o:gfxdata="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">
                 <v:shape id="Graphic 133" style="position:absolute;left:2461;top:812;width:6909;height:1486;visibility:visible;mso-wrap-style:square;v-text-anchor:top" coordsize="690880,148590" o:spid="_x0000_s1027" stroked="f" path="m94856,l,,,17678r37084,l37084,116852r20510,l57594,17678r37262,l94856,xem140474,30454r-3365,-432l135597,29959r-5029,l127774,30505,108648,48602r-343,l108305,32245r-17564,l90741,116865r18720,l109461,71907r597,-4153l125476,48615r800,-355l129260,47637r4471,l135064,47701r2743,343l139153,48234r1309,216l140462,47637r12,-17183xem226326,32245r-18707,l207619,84620r-355,3048l190715,104419r-9080,l177634,102895r-5689,-6109l170522,91541r,-59296l151815,32245r102,55423l175691,118630r7798,521l188201,119151r4623,-1295l201891,112750r3429,-3429l207619,105067r330,l207949,116852r18365,l226314,105067r12,-648l226326,32245xem314947,87515l280644,65468r-6566,-1295l271145,63373r-5131,-1855l263931,60337r-3175,-2832l259969,55651r76,-4369l274078,44691r5474,l283235,45440r6464,3074l291744,51498r876,4483l312153,55981r-534,-4699l310261,47282r-1664,-2591l305993,40627,281076,29959r-8204,l268859,30340,241261,49606r,8839l275221,80695r6566,1308l284721,82791r11620,12903l295770,97624r-16663,6808l272326,104432r-4318,-1093l260781,98971r-2070,-3823l258165,89700r-18720,l239560,94716r32105,24448l281406,119164r30086,-14732l313791,100939r1156,-4254l314947,87515xem352691,6870r-18707,l333984,32232r18707,l352691,6870xem369595,102946r-13,-648l368261,102616r-1308,203l363016,102946r-3378,l357987,102704r-5220,-7721l352691,46151r16891,l369582,32245r-49720,l319862,46151r14122,l334086,99555r18440,18110l361543,117576r8052,-876l369595,102946xem466737,68745l457352,43700r-3734,-4661l449478,35826r-1448,-673l448030,70802r-63,8090l428828,104419r-8090,l417372,103644,400773,78892r,-13310l402767,58318r7989,-10909l416687,44678r11709,l431787,45529r5905,3378l448030,70802r,-35649l439521,31140r-5816,-1181l421551,29959r-5080,1067l407060,35280r-3670,3518l400773,43688r-330,l400443,32245r-17729,l382714,148120r18707,l401421,105892r318,l403161,108191r24232,10960l436372,119151r5410,-1232l450977,113017r3797,-3277l457606,105892r1092,-1473l460806,101549r2248,-4712l466001,86144r736,-5512l466737,68745xem499732,32245r-18707,l481025,116865r18707,l499732,32245xem499732,l481025,r,17678l499732,17678,499732,xem535152,l516445,r,116852l535152,116852,535152,xem635139,67259r-838,-5182l630478,51181r-2794,-4699l626008,44691r-5652,-6058l615861,35560,605256,31089r-6045,-1130l585647,29959r-6045,1130l550557,62090r-838,5181l549719,81813r29883,36220l585647,119164r13564,l605256,118033r10605,-4470l620356,110490r5639,-6058l588264,104432r-3595,-877l568312,78193r,-7315l588264,44691r8369,l600202,45554r6121,3493l616546,70866r,7315l596582,104419r29413,l635139,67259xem673493,6870r-18707,l654786,32232r18707,l673493,6870xem690410,102298r-1321,318l687781,102819r-3937,127l680440,102946r-1638,-242l673582,94983r-89,-48832l690397,46151r,-13906l640676,32245r,13906l654786,46151r114,53404l673328,117665r9030,-89l690397,116700r,-13754l690410,102298xe" o:gfxdata="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">
@@ -21710,7 +21391,7 @@
               </wp:anchor>
             </w:drawing>
           </mc:Choice>
-          <mc:Fallback xmlns:a14="http://schemas.microsoft.com/office/drawing/2010/main" xmlns:pic="http://schemas.openxmlformats.org/drawingml/2006/picture" xmlns:a="http://schemas.openxmlformats.org/drawingml/2006/main">
+          <mc:Fallback xmlns:a="http://schemas.openxmlformats.org/drawingml/2006/main" xmlns:pic="http://schemas.openxmlformats.org/drawingml/2006/picture" xmlns:a14="http://schemas.microsoft.com/office/drawing/2010/main">
             <w:pict>
               <v:group id="Group 135" style="position:absolute;margin-left:407.95pt;margin-top:19.55pt;width:130.6pt;height:24.5pt;z-index:251669504;mso-wrap-distance-left:0;mso-wrap-distance-right:0;mso-position-horizontal-relative:page" coordsize="16586,3111" o:spid="_x0000_s1026" w14:anchorId="2395EC99" o:gfxdata="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">
                 <v:shape id="Graphic 136" style="position:absolute;left:15030;width:1555;height:3111;visibility:visible;mso-wrap-style:square;v-text-anchor:top" coordsize="155575,311150" o:spid="_x0000_s1027" fillcolor="#dcdce6" stroked="f" path="m155486,l,,,310959r155486,l155486,xe" o:gfxdata="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">

</xml_diff>

<commit_message>
add a login, and make the password: Thermal1
</commit_message>
<xml_diff>
--- a/public/templates/template.docx
+++ b/public/templates/template.docx
@@ -157,7 +157,7 @@
               </wp:anchor>
             </w:drawing>
           </mc:Choice>
-          <mc:Fallback xmlns:a="http://schemas.openxmlformats.org/drawingml/2006/main" xmlns:pic="http://schemas.openxmlformats.org/drawingml/2006/picture" xmlns:a14="http://schemas.microsoft.com/office/drawing/2010/main">
+          <mc:Fallback xmlns:a14="http://schemas.microsoft.com/office/drawing/2010/main" xmlns:pic="http://schemas.openxmlformats.org/drawingml/2006/picture" xmlns:a="http://schemas.openxmlformats.org/drawingml/2006/main">
             <w:pict>
               <v:shape id="Graphic 1" style="position:absolute;margin-left:0;margin-top:0;width:595.25pt;height:841.9pt;z-index:-251644928;visibility:visible;mso-wrap-style:square;mso-wrap-distance-left:0;mso-wrap-distance-top:0;mso-wrap-distance-right:0;mso-wrap-distance-bottom:0;mso-position-horizontal:absolute;mso-position-horizontal-relative:page;mso-position-vertical:absolute;mso-position-vertical-relative:page;v-text-anchor:top" coordsize="7559675,10692130" o:spid="_x0000_s1026" fillcolor="#242e40" stroked="f" path="m7559357,l,,,10692003r7559357,l7559357,xe" o:gfxdata="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" w14:anchorId="6B128AE5">
                 <v:path arrowok="t"/>
@@ -1788,7 +1788,7 @@
               </wp:anchor>
             </w:drawing>
           </mc:Choice>
-          <mc:Fallback xmlns:a="http://schemas.openxmlformats.org/drawingml/2006/main" xmlns:pic="http://schemas.openxmlformats.org/drawingml/2006/picture" xmlns:a14="http://schemas.microsoft.com/office/drawing/2010/main">
+          <mc:Fallback xmlns:a14="http://schemas.microsoft.com/office/drawing/2010/main" xmlns:pic="http://schemas.openxmlformats.org/drawingml/2006/picture" xmlns:a="http://schemas.openxmlformats.org/drawingml/2006/main">
             <w:pict>
               <v:group id="Group 2" style="position:absolute;margin-left:314.95pt;margin-top:47pt;width:280.3pt;height:548pt;z-index:-251643904;mso-wrap-distance-left:0;mso-wrap-distance-right:0;mso-position-horizontal-relative:page;mso-position-vertical-relative:page" coordsize="35598,69596" o:spid="_x0000_s1026" w14:anchorId="05B42A9C" o:gfxdata="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">
                 <v:shape id="Graphic 3" style="position:absolute;width:35598;height:69596;visibility:visible;mso-wrap-style:square;v-text-anchor:top" coordsize="3559810,6959600" o:spid="_x0000_s1027" fillcolor="#b9d16b" stroked="f" path="m2400541,3073400r-17424,-50800l2363965,2984500r-20815,-50800l2320709,2895600r-24003,-50800l2271179,2806700r-27000,-38100l2215756,2730500r-29794,-38100l2154834,2654300r-32398,-38100l2088807,2590800r-34798,-38100l2018080,2527300r-37020,-38100l1943023,2463800r-39027,-25400l1864042,2413000r-40830,-25400l1781543,2374900r-42456,-25400l1695894,2336800r-43878,-25400l1470634,2260600r-46571,l1377099,2247900r-293967,l830935,2311400r-45479,12700l741006,2349500r-43357,12700l655370,2387600r-41160,25400l574179,2438400r-38862,25400l497624,2489200r-36500,25400l425856,2540000r-34036,38100l359054,2603500r-31496,38100l297383,2679700r-28855,25400l241020,2743200r-26149,38100l190119,2819400r-23330,38100l144868,2895600r-20447,38100l105435,2984500r-17488,38100l71983,3060700r-14427,50800l44678,3149600r-11290,38100l23698,3238500r-8077,38100l9207,3327400r-4762,50800l1371,3416300,,3467100r368,38100l2476,3556000r3886,50800l19532,3695700r9322,50800l40043,3784600r13055,50800l68046,3886200r17437,38100l104622,3975100r20815,50800l147878,4064000r24003,38100l197408,4152900r27013,38100l252844,4229100r29794,38100l313766,4305300r32397,25400l379780,4368800r34811,38100l450519,4432300r37008,25400l525576,4483100r39015,25400l604558,4533900r40830,25400l687057,4584700r42456,25400l861098,4648200r45097,25400l951839,4673600r92697,25400l1091539,4699000r47270,12687l1334947,4711687r50470,-12687l1436039,4699000r201613,-50800l1685442,4622800r46799,-12700l1778038,4584700r44729,-25400l1866404,4533900r42482,-25400l1950186,4483100r40056,-25400l2029015,4419600r37452,-25400l2102548,4356100r34671,-38100l2170442,4279900r31712,-38100l2232317,4203700r19050,-25400l2260892,4165600r26936,-50800l2313089,4076700r23546,-38100l2358402,3987800r19965,-50800l2396477,3898900r-4356,-12700l1859661,3797300r-24931,50800l1807121,3886200r-30125,38100l1744535,3962400r-34646,38100l1673225,4025900r-38532,38100l1594485,4089400r-41733,12700l1509661,4127500r-44285,12700l1326984,4178300r-189064,l952741,4127500r-44882,-25400l865670,4076700r-39967,-25400l788035,4025900r-35345,-25400l719734,3962400r-30544,-38100l661123,3898900r-25565,-38100l612559,3822700r-20397,-50800l574408,3733800r-15062,-38100l547027,3644900r-9551,-38100l530771,3556000r-3836,-38100l526008,3467100r2045,-38100l533107,3378200r8103,-50800l552411,3289300r14351,-50800l584301,3200400r20765,-50800l630008,3111500r27598,-38100l687730,3022600r32461,-25400l754849,2959100r36665,-38100l830033,2895600r40209,-25400l911974,2844800r43091,-12700l999350,2806700r91491,-25400l1137729,2781300r47422,-12700l1279855,2768600r46939,12700l1373644,2781300r92736,25400l1511973,2832100r44881,12700l1600758,2870200r41847,38100l1682267,2933700r37338,38100l1754479,2997200r32296,38100l1816354,3086100r26720,38100l1866811,3162300r525310,-76200l2400541,3073400xem3559632,6438900r-119977,l3393617,6426187r-45948,l3211804,6388087r-44145,-25387l3125241,6337300r-40195,-25413l3047111,6286487r-35611,-25400l2978239,6223000r-30861,-38113l2918968,6146787r-25908,-25387l2869704,6070587r-20790,-38100l2830779,5994400r-15456,-38113l2802598,5905500r-9957,-38100l2785503,5816587r-4267,-38087l2779890,5727687r1613,-38100l2786138,5638800r7658,-50813l2804579,5549900r13919,-50813l2835618,5460987r20358,-50787l2880131,5372087r27089,-50787l2937103,5283187r32538,-38100l3004705,5219700r37478,-38100l3081909,5156187r41872,-25400l3167659,5105400r-84201,-520713l2981655,4597387r-43206,25413l2896349,4648200r-40958,25387l2815564,4698987r-38646,25413l2739466,4749800r-36259,25387l2668193,4800587r-33756,38113l2601950,4864100r-31191,38087l2540876,4940287r-28537,25413l2485161,5003787r-25806,38100l2434945,5080000r-22987,38087l2390419,5156187r-20091,50813l2351722,5245087r-17094,38100l2319045,5321300r-14033,50787l2292553,5410200r-10884,50787l2272385,5499087r-7645,50813l2258745,5587987r-4330,50813l2251786,5676900r-940,50787l2251646,5778500r2553,38087l2258530,5867400r6121,50787l2272588,5956287r9779,50813l2293988,6057887r13500,38113l2322893,6146787r17755,50800l2360079,6235700r21056,50787l2403792,6324600r24181,38100l2453652,6413487r27115,38113l2509291,6489687r29845,38100l2570289,6565900r32398,25400l2636291,6629387r34747,25400l2706916,6692900r36906,25387l2781731,6743687r38888,25400l2860408,6794500r40640,25400l2942513,6845287r42241,12700l3027692,6883387r223812,63500l3297745,6946887r46622,12700l3559632,6959587r,-520687xem3559632,l3384042,r-47270,12700l3289693,12700r-46863,12700l3196259,25400r-92075,25400l3058782,76187r-44895,12700l2969564,114300r-43700,12700l2882836,152400r-42304,25400l2799016,203187r-40665,25413l2718587,254000r-38811,38100l2641981,330187r-36729,25413l2571648,393700r-31966,38087l2509355,469900r-28690,38100l2453627,546087r-25400,38113l2404465,622300r-22123,38087l2361857,711200r-18834,38100l2325814,787387r-15557,50813l2296337,876287r-12268,38113l2273427,965200r-9005,38087l2257069,1054100r-9804,88900l2244839,1193800r-800,38087l2244877,1282700r2489,38100l2251494,1371600r13157,88887l2273693,1498600r10694,50800l2296706,1587487r13970,50813l2326271,1676387r17234,38113l2362390,1765300r20536,38087l2405088,1841500r23799,38100l2454325,1917687r27090,38113l2510142,1993900r30353,38087l2572499,2070100r33642,38100l2642857,2146287r38062,25413l2720276,2209800r40589,25400l2802648,2260587r42888,38113l2889516,2324100r44984,12700l2980461,2362187r46863,25400l3075038,2400300r8420,-12713l3168231,1866900r-42672,-25400l3085084,1816087r-38253,-25400l3010865,1765300r-33642,-38100l2945968,1701787r-28842,-38087l2890774,1625600r-23851,-38113l2845651,1549400r-18644,-50800l2811018,1460487r-13259,-38087l2779560,1333487r-4826,-50787l2772803,1244587r1029,-50787l2777858,1143000r7087,-38113l2795143,1054100r13335,-38113l2825013,965200r19774,-38100l2869222,876287r27267,-38087l2926435,787387r32423,-38087l2993606,723900r36880,-38100l3069336,660387r40665,-25387l3152267,609600r43713,-25400l3334118,546087r47777,-12700l3430270,533387r48768,-12687l3531222,533400r28410,l3559632,520700,3559632,xe" o:gfxdata="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">
@@ -2480,7 +2480,7 @@
               </wp:anchor>
             </w:drawing>
           </mc:Choice>
-          <mc:Fallback xmlns:a="http://schemas.openxmlformats.org/drawingml/2006/main" xmlns:pic="http://schemas.openxmlformats.org/drawingml/2006/picture" xmlns:a14="http://schemas.microsoft.com/office/drawing/2010/main">
+          <mc:Fallback xmlns:a14="http://schemas.microsoft.com/office/drawing/2010/main" xmlns:pic="http://schemas.openxmlformats.org/drawingml/2006/picture" xmlns:a="http://schemas.openxmlformats.org/drawingml/2006/main">
             <w:pict>
               <v:shape id="Graphic 28" style="position:absolute;margin-left:58.1pt;margin-top:-31.1pt;width:.85pt;height:54.15pt;z-index:251659264;visibility:visible;mso-wrap-style:square;mso-wrap-distance-left:0;mso-wrap-distance-top:0;mso-wrap-distance-right:0;mso-wrap-distance-bottom:0;mso-position-horizontal:absolute;mso-position-horizontal-relative:page;mso-position-vertical:absolute;mso-position-vertical-relative:text;v-text-anchor:top" coordsize="10795,687705" o:spid="_x0000_s1026" fillcolor="#add377" stroked="f" path="m10795,l,,,687590r10795,l10795,xe" o:gfxdata="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" w14:anchorId="1C0A8473">
                 <v:path arrowok="t"/>
@@ -3483,7 +3483,7 @@
               </wp:anchor>
             </w:drawing>
           </mc:Choice>
-          <mc:Fallback xmlns:a="http://schemas.openxmlformats.org/drawingml/2006/main" xmlns:pic="http://schemas.openxmlformats.org/drawingml/2006/picture" xmlns:a14="http://schemas.microsoft.com/office/drawing/2010/main">
+          <mc:Fallback xmlns:a14="http://schemas.microsoft.com/office/drawing/2010/main" xmlns:pic="http://schemas.openxmlformats.org/drawingml/2006/picture" xmlns:a="http://schemas.openxmlformats.org/drawingml/2006/main">
             <w:pict>
               <v:group id="Group 29" style="position:absolute;margin-left:470.5pt;margin-top:-10.2pt;width:73.75pt;height:18.1pt;z-index:251661312;mso-wrap-distance-left:0;mso-wrap-distance-right:0;mso-position-horizontal-relative:page" coordsize="9366,2298" o:spid="_x0000_s1026" w14:anchorId="1258109A" o:gfxdata="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">
                 <v:shape id="Graphic 30" style="position:absolute;left:2461;top:812;width:6909;height:1486;visibility:visible;mso-wrap-style:square;v-text-anchor:top" coordsize="690880,148590" o:spid="_x0000_s1027" stroked="f" path="m94856,l,,,17678r37084,l37084,116840r20510,l57594,17678r37262,l94856,xem140474,30441r-3365,-431l135597,29946r-5029,l127774,30492,108635,48602r-330,l108305,32245r-17564,l90741,116865r18720,l109461,71907r597,-4153l125488,48602r788,-355l129260,47625r4483,l135064,47701r2743,330l139153,48221r1321,216l140474,47625r,-17184xem226326,32245r-18707,l207619,84620r-355,3048l190715,104419r-9080,l177634,102895r-5689,-6109l170522,91541r,-59296l151815,32245r102,55423l175691,118630r7798,521l188201,119151r4623,-1295l201891,112737r3429,-3416l207619,105067r330,l207949,116852r18377,l226326,105067r,-648l226326,32245xem314947,87503l280644,65455r-6566,-1295l271145,63360r-5131,-1854l263931,60325r-3175,-2833l259969,55638r88,-4369l274078,44678r5461,l283235,45427r6452,3074l291731,51498r889,4470l312153,55968,281076,29946r-8204,l268859,30327,241261,49593r,8839l275221,80683r6566,1308l284721,82778r11620,12903l295770,97612r-16663,6807l272326,104419r-4318,-1092l260781,98958r-2070,-3810l258165,89687r-18720,l239560,94703r32105,24448l281406,119151r30086,-14732l313791,100926r1156,-4254l314947,87503xem369595,102946r-9957,l357987,102704r-5220,-7721l352691,46151r-18707,l334086,99555r18440,18110l361543,117576r8052,-876l369595,102946xem369595,102298r-1321,305l366953,102806r-3924,127l369595,102933r,-635xem369595,32232r-16904,l352691,6883r-18707,l333984,32232r-14135,l319849,46139r49746,l369595,32232xem466737,68745r-813,-5842l462635,51981r-2464,-4776l458139,44678r-787,-990l453618,39027r-4140,-3213l448030,35140r,35662l447967,78892r-19139,25527l420738,104419r-3366,-775l400773,78892r,-13310l402767,58318r7989,-10909l416687,44678r11709,l431787,45529r5905,3378l448030,70802r,-35662l439521,31127r-5816,-1181l421551,29946r-5080,1067l407060,35267r-3670,3518l400773,43688r-330,l400443,32245r-17729,l382714,148120r18707,l401421,105892r318,l403161,108191r24232,10960l436372,119151r5410,-1232l450977,113017r3797,-3277l457606,105892r1092,-1473l460806,101549r2248,-4712l466001,86144r736,-5512l466737,68745xem499732,32232r-18707,l481025,116852r18707,l499732,32232xem499732,l481025,r,17678l499732,17678,499732,xem535152,l516445,r,116840l535152,116840,535152,xem635139,67259l616546,36017r,34849l616546,78181r-19964,26238l588264,104419r-3595,-876l568312,78181r,-7315l588264,44678r8318,l600202,45554r6121,3493l616546,70866r,-34849l615861,35547,605256,31076r-6045,-1130l585647,29946r-6045,1130l550557,62077r-838,5182l549719,81800r29883,36221l585647,119151r13564,l605256,118021r10605,-4471l620356,110477r5639,-6058l635139,67259xem690397,102946r-9957,l678802,102704r-5220,-7721l673493,46151r-18707,l654900,99555r18428,18110l682358,117576r8039,-876l690397,102946xem690397,102298r-1321,305l687768,102806r-3924,127l690397,102933r,-635xem690397,32232r-16904,l673493,6883r-18707,l654786,32232r-14110,l640676,46139r49721,l690397,32232xe" o:gfxdata="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">
@@ -3857,7 +3857,7 @@
               </wp:anchor>
             </w:drawing>
           </mc:Choice>
-          <mc:Fallback xmlns:a="http://schemas.openxmlformats.org/drawingml/2006/main" xmlns:pic="http://schemas.openxmlformats.org/drawingml/2006/picture" xmlns:a14="http://schemas.microsoft.com/office/drawing/2010/main">
+          <mc:Fallback xmlns:a14="http://schemas.microsoft.com/office/drawing/2010/main" xmlns:pic="http://schemas.openxmlformats.org/drawingml/2006/picture" xmlns:a="http://schemas.openxmlformats.org/drawingml/2006/main">
             <w:pict>
               <v:group id="Group 32" style="position:absolute;margin-left:413.65pt;margin-top:5.5pt;width:130.6pt;height:24.5pt;z-index:251660288;mso-wrap-distance-left:0;mso-wrap-distance-right:0;mso-position-horizontal-relative:page" coordsize="16586,3111" o:spid="_x0000_s1026" w14:anchorId="3AC1D756" o:gfxdata="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">
                 <v:shape id="Graphic 33" style="position:absolute;left:15030;width:1555;height:3111;visibility:visible;mso-wrap-style:square;v-text-anchor:top" coordsize="155575,311150" o:spid="_x0000_s1027" fillcolor="#dcdce6" stroked="f" path="m155486,l,,,310959r155486,l155486,xe" o:gfxdata="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">
@@ -4131,7 +4131,7 @@
               </wp:anchor>
             </w:drawing>
           </mc:Choice>
-          <mc:Fallback xmlns:a="http://schemas.openxmlformats.org/drawingml/2006/main" xmlns:pic="http://schemas.openxmlformats.org/drawingml/2006/picture" xmlns:a14="http://schemas.microsoft.com/office/drawing/2010/main">
+          <mc:Fallback xmlns:a14="http://schemas.microsoft.com/office/drawing/2010/main" xmlns:pic="http://schemas.openxmlformats.org/drawingml/2006/picture" xmlns:a="http://schemas.openxmlformats.org/drawingml/2006/main">
             <w:pict>
               <v:shape id="Graphic 63" style="position:absolute;margin-left:203.7pt;margin-top:9pt;width:340.55pt;height:.1pt;z-index:251662336;visibility:visible;mso-wrap-style:square;mso-wrap-distance-left:0;mso-wrap-distance-top:0;mso-wrap-distance-right:0;mso-wrap-distance-bottom:0;mso-position-horizontal:absolute;mso-position-horizontal-relative:page;mso-position-vertical:absolute;mso-position-vertical-relative:text;v-text-anchor:top" coordsize="4324985,1270" o:spid="_x0000_s1026" filled="f" strokecolor="#221f1f" strokeweight=".2755mm" path="m,l4324413,e" o:gfxdata="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" w14:anchorId="27539D96">
                 <v:path arrowok="t"/>
@@ -6383,7 +6383,7 @@
               </wp:anchor>
             </w:drawing>
           </mc:Choice>
-          <mc:Fallback xmlns:a="http://schemas.openxmlformats.org/drawingml/2006/main" xmlns:pic="http://schemas.openxmlformats.org/drawingml/2006/picture" xmlns:a14="http://schemas.microsoft.com/office/drawing/2010/main">
+          <mc:Fallback xmlns:a14="http://schemas.microsoft.com/office/drawing/2010/main" xmlns:pic="http://schemas.openxmlformats.org/drawingml/2006/picture" xmlns:a="http://schemas.openxmlformats.org/drawingml/2006/main">
             <w:pict>
               <v:shape id="Graphic 71" style="position:absolute;margin-left:198.15pt;margin-top:24.15pt;width:346.1pt;height:.1pt;z-index:251797504;visibility:visible;mso-wrap-style:square;mso-wrap-distance-left:0;mso-wrap-distance-top:0;mso-wrap-distance-right:0;mso-wrap-distance-bottom:0;mso-position-horizontal:absolute;mso-position-horizontal-relative:page;mso-position-vertical:absolute;mso-position-vertical-relative:text;v-text-anchor:top" coordsize="4395470,1270" o:spid="_x0000_s1026" filled="f" strokecolor="#221f1f" strokeweight=".2755mm" path="m,l4395419,e" o:gfxdata="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" w14:anchorId="1916DCC8">
                 <v:path arrowok="t"/>
@@ -8254,7 +8254,7 @@
               </wp:anchor>
             </w:drawing>
           </mc:Choice>
-          <mc:Fallback xmlns:a="http://schemas.openxmlformats.org/drawingml/2006/main" xmlns:pic="http://schemas.openxmlformats.org/drawingml/2006/picture" xmlns:a14="http://schemas.microsoft.com/office/drawing/2010/main">
+          <mc:Fallback xmlns:a14="http://schemas.microsoft.com/office/drawing/2010/main" xmlns:pic="http://schemas.openxmlformats.org/drawingml/2006/picture" xmlns:a="http://schemas.openxmlformats.org/drawingml/2006/main">
             <w:pict>
               <v:shape id="Graphic 71" style="position:absolute;margin-left:198.15pt;margin-top:24.15pt;width:346.1pt;height:.1pt;z-index:251825152;visibility:visible;mso-wrap-style:square;mso-wrap-distance-left:0;mso-wrap-distance-top:0;mso-wrap-distance-right:0;mso-wrap-distance-bottom:0;mso-position-horizontal:absolute;mso-position-horizontal-relative:page;mso-position-vertical:absolute;mso-position-vertical-relative:text;v-text-anchor:top" coordsize="4395470,1270" o:spid="_x0000_s1026" filled="f" strokecolor="#221f1f" strokeweight=".2755mm" path="m,l4395419,e" o:gfxdata="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" w14:anchorId="7D6074DF">
                 <v:path arrowok="t"/>
@@ -11005,7 +11005,7 @@
               </wp:anchor>
             </w:drawing>
           </mc:Choice>
-          <mc:Fallback xmlns:a="http://schemas.openxmlformats.org/drawingml/2006/main" xmlns:pic="http://schemas.openxmlformats.org/drawingml/2006/picture" xmlns:a14="http://schemas.microsoft.com/office/drawing/2010/main">
+          <mc:Fallback xmlns:a14="http://schemas.microsoft.com/office/drawing/2010/main" xmlns:pic="http://schemas.openxmlformats.org/drawingml/2006/picture" xmlns:a="http://schemas.openxmlformats.org/drawingml/2006/main">
             <w:pict>
               <v:shape id="Graphic 71" style="position:absolute;margin-left:198.15pt;margin-top:24.15pt;width:346.1pt;height:.1pt;z-index:251880448;visibility:visible;mso-wrap-style:square;mso-wrap-distance-left:0;mso-wrap-distance-top:0;mso-wrap-distance-right:0;mso-wrap-distance-bottom:0;mso-position-horizontal:absolute;mso-position-horizontal-relative:page;mso-position-vertical:absolute;mso-position-vertical-relative:text;v-text-anchor:top" coordsize="4395470,1270" o:spid="_x0000_s1026" filled="f" strokecolor="#221f1f" strokeweight=".2755mm" path="m,l4395419,e" o:gfxdata="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" w14:anchorId="676B11CB">
                 <v:path arrowok="t"/>
@@ -13314,7 +13314,7 @@
               </wp:anchor>
             </w:drawing>
           </mc:Choice>
-          <mc:Fallback xmlns:a="http://schemas.openxmlformats.org/drawingml/2006/main" xmlns:pic="http://schemas.openxmlformats.org/drawingml/2006/picture" xmlns:a14="http://schemas.microsoft.com/office/drawing/2010/main">
+          <mc:Fallback xmlns:a14="http://schemas.microsoft.com/office/drawing/2010/main" xmlns:pic="http://schemas.openxmlformats.org/drawingml/2006/picture" xmlns:a="http://schemas.openxmlformats.org/drawingml/2006/main">
             <w:pict>
               <v:shape id="Graphic 71" style="position:absolute;margin-left:198.15pt;margin-top:24.15pt;width:346.1pt;height:.1pt;z-index:251898880;visibility:visible;mso-wrap-style:square;mso-wrap-distance-left:0;mso-wrap-distance-top:0;mso-wrap-distance-right:0;mso-wrap-distance-bottom:0;mso-position-horizontal:absolute;mso-position-horizontal-relative:page;mso-position-vertical:absolute;mso-position-vertical-relative:text;v-text-anchor:top" coordsize="4395470,1270" o:spid="_x0000_s1026" filled="f" strokecolor="#221f1f" strokeweight=".2755mm" path="m,l4395419,e" o:gfxdata="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" w14:anchorId="10F3D35F">
                 <v:path arrowok="t"/>
@@ -15457,7 +15457,7 @@
               </wp:anchor>
             </w:drawing>
           </mc:Choice>
-          <mc:Fallback xmlns:a="http://schemas.openxmlformats.org/drawingml/2006/main" xmlns:pic="http://schemas.openxmlformats.org/drawingml/2006/picture" xmlns:a14="http://schemas.microsoft.com/office/drawing/2010/main">
+          <mc:Fallback xmlns:a14="http://schemas.microsoft.com/office/drawing/2010/main" xmlns:pic="http://schemas.openxmlformats.org/drawingml/2006/picture" xmlns:a="http://schemas.openxmlformats.org/drawingml/2006/main">
             <w:pict>
               <v:shape id="Graphic 71" style="position:absolute;margin-left:198.15pt;margin-top:24.15pt;width:346.1pt;height:.1pt;z-index:251907072;visibility:visible;mso-wrap-style:square;mso-wrap-distance-left:0;mso-wrap-distance-top:0;mso-wrap-distance-right:0;mso-wrap-distance-bottom:0;mso-position-horizontal:absolute;mso-position-horizontal-relative:page;mso-position-vertical:absolute;mso-position-vertical-relative:text;v-text-anchor:top" coordsize="4395470,1270" o:spid="_x0000_s1026" filled="f" strokecolor="#221f1f" strokeweight=".2755mm" path="m,l4395419,e" o:gfxdata="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" w14:anchorId="2C0F6B63">
                 <v:path arrowok="t"/>
@@ -17629,7 +17629,7 @@
               </wp:anchor>
             </w:drawing>
           </mc:Choice>
-          <mc:Fallback xmlns:a="http://schemas.openxmlformats.org/drawingml/2006/main" xmlns:pic="http://schemas.openxmlformats.org/drawingml/2006/picture" xmlns:a14="http://schemas.microsoft.com/office/drawing/2010/main">
+          <mc:Fallback xmlns:a14="http://schemas.microsoft.com/office/drawing/2010/main" xmlns:pic="http://schemas.openxmlformats.org/drawingml/2006/picture" xmlns:a="http://schemas.openxmlformats.org/drawingml/2006/main">
             <w:pict>
               <v:shape id="Graphic 101" style="position:absolute;margin-left:212.55pt;margin-top:9pt;width:331.7pt;height:.1pt;z-index:251893760;visibility:visible;mso-wrap-style:square;mso-wrap-distance-left:0;mso-wrap-distance-top:0;mso-wrap-distance-right:0;mso-wrap-distance-bottom:0;mso-position-horizontal:absolute;mso-position-horizontal-relative:page;mso-position-vertical:absolute;mso-position-vertical-relative:text;v-text-anchor:top" coordsize="4212590,1270" o:spid="_x0000_s1026" filled="f" strokecolor="#221f1f" strokeweight=".2755mm" path="m,l4212158,e" o:gfxdata="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" w14:anchorId="585B0451">
                 <v:path arrowok="t"/>
@@ -17822,6 +17822,54 @@
         <w:rPr>
           <w:rFonts w:ascii="Aptos" w:hAnsi="Aptos"/>
           <w:b/>
+          <w:color w:val="312F30"/>
+          <w:spacing w:val="-2"/>
+          <w:sz w:val="18"/>
+        </w:rPr>
+      </w:pPr>
+    </w:p>
+    <w:p>
+      <w:pPr>
+        <w:spacing w:before="189"/>
+        <w:rPr>
+          <w:rFonts w:ascii="Aptos" w:hAnsi="Aptos"/>
+          <w:b/>
+          <w:color w:val="312F30"/>
+          <w:spacing w:val="-2"/>
+          <w:sz w:val="18"/>
+        </w:rPr>
+      </w:pPr>
+    </w:p>
+    <w:p>
+      <w:pPr>
+        <w:spacing w:before="189"/>
+        <w:rPr>
+          <w:rFonts w:ascii="Aptos" w:hAnsi="Aptos"/>
+          <w:b/>
+          <w:color w:val="312F30"/>
+          <w:spacing w:val="-2"/>
+          <w:sz w:val="18"/>
+        </w:rPr>
+      </w:pPr>
+    </w:p>
+    <w:p>
+      <w:pPr>
+        <w:spacing w:before="189"/>
+        <w:rPr>
+          <w:rFonts w:ascii="Aptos" w:hAnsi="Aptos"/>
+          <w:b/>
+          <w:color w:val="312F30"/>
+          <w:spacing w:val="-2"/>
+          <w:sz w:val="18"/>
+        </w:rPr>
+      </w:pPr>
+    </w:p>
+    <w:p>
+      <w:pPr>
+        <w:spacing w:before="189"/>
+        <w:rPr>
+          <w:rFonts w:ascii="Aptos" w:hAnsi="Aptos"/>
+          <w:b/>
           <w:color w:val="221F1F"/>
           <w:spacing w:val="-2"/>
           <w:sz w:val="28"/>
@@ -17875,7 +17923,6 @@
           <w:spacing w:val="-2"/>
           <w:sz w:val="28"/>
         </w:rPr>
-        <w:lastRenderedPageBreak/>
         <w:t xml:space="preserve">3 </w:t>
       </w:r>
       <w:r>
@@ -18009,7 +18056,7 @@
               </wp:anchor>
             </w:drawing>
           </mc:Choice>
-          <mc:Fallback xmlns:a="http://schemas.openxmlformats.org/drawingml/2006/main" xmlns:pic="http://schemas.openxmlformats.org/drawingml/2006/picture" xmlns:a14="http://schemas.microsoft.com/office/drawing/2010/main">
+          <mc:Fallback xmlns:a14="http://schemas.microsoft.com/office/drawing/2010/main" xmlns:pic="http://schemas.openxmlformats.org/drawingml/2006/picture" xmlns:a="http://schemas.openxmlformats.org/drawingml/2006/main">
             <w:pict>
               <v:shape id="Graphic 101" style="position:absolute;margin-left:212.55pt;margin-top:9pt;width:331.7pt;height:.1pt;z-index:251729920;visibility:visible;mso-wrap-style:square;mso-wrap-distance-left:0;mso-wrap-distance-top:0;mso-wrap-distance-right:0;mso-wrap-distance-bottom:0;mso-position-horizontal:absolute;mso-position-horizontal-relative:page;mso-position-vertical:absolute;mso-position-vertical-relative:text;v-text-anchor:top" coordsize="4212590,1270" o:spid="_x0000_s1026" filled="f" strokecolor="#221f1f" strokeweight=".2755mm" path="m,l4212158,e" o:gfxdata="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" w14:anchorId="0806A5A4">
                 <v:path arrowok="t"/>
@@ -26897,7 +26944,7 @@
               </wp:anchor>
             </w:drawing>
           </mc:Choice>
-          <mc:Fallback xmlns:a="http://schemas.openxmlformats.org/drawingml/2006/main" xmlns:pic="http://schemas.openxmlformats.org/drawingml/2006/picture" xmlns:a14="http://schemas.microsoft.com/office/drawing/2010/main">
+          <mc:Fallback xmlns:a14="http://schemas.microsoft.com/office/drawing/2010/main" xmlns:pic="http://schemas.openxmlformats.org/drawingml/2006/picture" xmlns:a="http://schemas.openxmlformats.org/drawingml/2006/main">
             <w:pict>
               <v:shape id="Graphic 110" style="position:absolute;margin-left:0;margin-top:0;width:595.25pt;height:841.9pt;z-index:-251642880;visibility:visible;mso-wrap-style:square;mso-wrap-distance-left:0;mso-wrap-distance-top:0;mso-wrap-distance-right:0;mso-wrap-distance-bottom:0;mso-position-horizontal:absolute;mso-position-horizontal-relative:page;mso-position-vertical:absolute;mso-position-vertical-relative:page;v-text-anchor:top" coordsize="7559675,10692130" o:spid="_x0000_s1026" fillcolor="#242e40" stroked="f" path="m7559357,l,,,10692003r7559357,l7559357,xe" o:gfxdata="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" w14:anchorId="167D85BF">
                 <v:path arrowok="t"/>
@@ -27875,7 +27922,7 @@
               </wp:anchor>
             </w:drawing>
           </mc:Choice>
-          <mc:Fallback xmlns:a="http://schemas.openxmlformats.org/drawingml/2006/main" xmlns:pic="http://schemas.openxmlformats.org/drawingml/2006/picture" xmlns:a14="http://schemas.microsoft.com/office/drawing/2010/main">
+          <mc:Fallback xmlns:a14="http://schemas.microsoft.com/office/drawing/2010/main" xmlns:pic="http://schemas.openxmlformats.org/drawingml/2006/picture" xmlns:a="http://schemas.openxmlformats.org/drawingml/2006/main">
             <w:pict>
               <v:shape id="Graphic 111" style="position:absolute;margin-left:362.55pt;margin-top:151.05pt;width:232.7pt;height:408.05pt;z-index:251668480;visibility:visible;mso-wrap-style:square;mso-wrap-distance-left:0;mso-wrap-distance-top:0;mso-wrap-distance-right:0;mso-wrap-distance-bottom:0;mso-position-horizontal:absolute;mso-position-horizontal-relative:page;mso-position-vertical:absolute;mso-position-vertical-relative:page;v-text-anchor:top" coordsize="2955290,5182235" o:spid="_x0000_s1026" fillcolor="#add377" stroked="f" path="m2955112,r-19266,l2882341,12700r-159042,l2670784,25412r-104191,l2514930,38112r-51397,l2361692,63500r-50457,l1825840,190500r-46443,25400l1687741,241300r-45187,25412l1597799,279400r-44323,25400l1509623,317500r-86347,50812l1380820,381012r-41986,25388l1256360,457200r-40488,12700l1136459,520700r-77305,50800l984034,622300r-36716,38100l911174,685800r-35573,25412l840613,736600r-34392,25400l772426,800100r-33185,25412l706678,863600r-31953,25400l643420,914400r-30658,38112l582726,990600r-29362,25400l524662,1054112r-28029,25388l469303,1117600r-26670,38100l416674,1181112r-25260,38088l366864,1257300r-23837,38112l319925,1333500r-22364,25400l275945,1397012r-20866,38088l234962,1473200r-19342,38112l197053,1549400r-17793,38100l162267,1625612r-16205,38088l130670,1701800r-14580,38112l102336,1790700r-12928,38100l77330,1866912r-11252,38088l55689,1943100r-9512,50800l37515,2032000r-7785,38100l22847,2108200r-6007,50800l11747,2197112r-4191,38088l1943,2324112,533,2374900,50,2413000r635,50800l2603,2514600r3150,50800l10160,2616200r5613,38112l22631,2705100r8039,50800l39890,2806700r10402,38100l61861,2895612r12713,50788l88430,2997212r14960,38088l119468,3086100r17171,38112l154889,3175000r19329,38100l194589,3263900r21425,38100l238455,3352812r23469,38088l286385,3441700r25450,38100l338264,3517900r27381,38100l393992,3606800r29273,38100l453466,3683012r31102,38088l516572,3759200r32880,38112l583209,3835400r34607,38100l590372,3937000r-29845,76200l528662,4076700r-33451,63512l460565,4191000r-35420,63512l389343,4318000r-35750,50812l318287,4419600r-34468,50800l250634,4508500r-31534,38100l189649,4584700r-26962,38100l138620,4648200r-20777,25400l100799,4699000r-12941,12712l79438,4711712r-3480,12700l46393,4762500r-22556,38100l8483,4838712,482,4889500,,4927600r7200,50800l22237,5016500r22390,50812l73202,5092700r33947,38100l145643,5156200r42253,12712l233057,5181612r287439,l578599,5168912r57315,l910170,5105400r204001,-50788l1162951,5041900r47854,-25400l1257757,5003800r46012,-25400l1348841,4965700r44120,-25388l1436116,4927600r42176,-25400l1519491,4889500r40208,-25400l1598891,4838712r38177,-12700l1674228,4800600r36119,-25400l1745424,4762500r34011,-25400l1812378,4711712r31865,-12712l1875028,4673600r29679,-25400l1950897,4660900r46508,25400l2044242,4699000r47168,l2331821,4762500r48984,l2479611,4787900r49822,l2579535,4800600r100990,l2731414,4813300r223698,l2955112,4648200r,-114300l2955112,4267200r-17463,l2885795,4254500r-155041,l2679293,4241800r-51346,l2576741,4229100r-51067,l2424011,4203700r-50585,l2074037,4127500r-265088,-88900l1581238,4203700r-34226,12700l1511173,4241800r-37440,25400l1434719,4292600r-40539,25400l1352105,4343400r-43548,25400l1263535,4394200r-46456,12700l1169225,4432300r-49238,25400l1069390,4483100r-51917,12700l964260,4521200r-54496,12700l935253,4495812r25248,-50812l985418,4406900r24473,-50800l1033843,4318000r23317,-50788l1079741,4216400r21755,-50800l1122324,4114800r143612,-368300l1025372,3492500r-26619,-25388l971816,3429000r-27114,-25400l917549,3365500r-27089,-25388l863574,3302000r-26556,-38100l810933,3225812r-25515,-50812l760641,3136900r-23953,-38100l713714,3048000r-21869,-38088l671207,2959100r-19291,-50800l634123,2857500r-16192,-50800l603491,2755900r-12573,-50800l571893,2590800r-6197,-63500l561898,2476500r-1308,-63500l561213,2374900r1828,-50788l566051,2286000r4217,-38100l575652,2209812r6566,-50812l589902,2120900r8839,-38088l608698,2044700r11074,-38100l631939,1968512r13246,-38112l659511,1892300r15379,-38088l691311,1816100r17463,-38100l727252,1739912r19482,-38112l767207,1663700r21463,-38088l811098,1587500r23380,-25400l858799,1524012r25260,-38112l910221,1460500r27064,-38100l965263,1384300r28829,-25400l1023785,1320800r30556,-25388l1085735,1270000r32220,-38100l1150988,1206500r33820,-38088l1219428,1143000r35382,-25400l1290967,1092200r36894,-25388l1365491,1041400r38341,-25400l1442910,990600r39751,-25400l1523098,939812r82880,-50812l1648383,863600r43041,-12700l1735086,825512r44272,-12712l1824215,787400r45428,-12700l1915655,749300r93637,-25388l2056930,698500r347040,-88888l2455354,609612r103962,-25412l2611894,584200r52947,-12700l2825762,571500r54306,-12700l2955112,558800,2955112,xe" o:gfxdata="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" w14:anchorId="1F4DB803">
                 <v:path arrowok="t"/>
@@ -29359,7 +29406,7 @@
               </wp:anchor>
             </w:drawing>
           </mc:Choice>
-          <mc:Fallback xmlns:a="http://schemas.openxmlformats.org/drawingml/2006/main" xmlns:pic="http://schemas.openxmlformats.org/drawingml/2006/picture" xmlns:a14="http://schemas.microsoft.com/office/drawing/2010/main">
+          <mc:Fallback xmlns:a14="http://schemas.microsoft.com/office/drawing/2010/main" xmlns:pic="http://schemas.openxmlformats.org/drawingml/2006/picture" xmlns:a="http://schemas.openxmlformats.org/drawingml/2006/main">
             <w:pict>
               <v:group id="Group 132" style="position:absolute;margin-left:464.8pt;margin-top:2.6pt;width:73.75pt;height:18.1pt;z-index:251670528;mso-wrap-distance-left:0;mso-wrap-distance-right:0;mso-position-horizontal-relative:page" coordsize="9366,2298" o:spid="_x0000_s1026" w14:anchorId="60A65D36" o:gfxdata="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">
                 <v:shape id="Graphic 133" style="position:absolute;left:2461;top:812;width:6909;height:1486;visibility:visible;mso-wrap-style:square;v-text-anchor:top" coordsize="690880,148590" o:spid="_x0000_s1027" stroked="f" path="m94856,l,,,17678r37084,l37084,116852r20510,l57594,17678r37262,l94856,xem140474,30454r-3365,-432l135597,29959r-5029,l127774,30505,108648,48602r-343,l108305,32245r-17564,l90741,116865r18720,l109461,71907r597,-4153l125476,48615r800,-355l129260,47637r4471,l135064,47701r2743,343l139153,48234r1309,216l140462,47637r12,-17183xem226326,32245r-18707,l207619,84620r-355,3048l190715,104419r-9080,l177634,102895r-5689,-6109l170522,91541r,-59296l151815,32245r102,55423l175691,118630r7798,521l188201,119151r4623,-1295l201891,112750r3429,-3429l207619,105067r330,l207949,116852r18365,l226314,105067r12,-648l226326,32245xem314947,87515l280644,65468r-6566,-1295l271145,63373r-5131,-1855l263931,60337r-3175,-2832l259969,55651r76,-4369l274078,44691r5474,l283235,45440r6464,3074l291744,51498r876,4483l312153,55981r-534,-4699l310261,47282r-1664,-2591l305993,40627,281076,29959r-8204,l268859,30340,241261,49606r,8839l275221,80695r6566,1308l284721,82791r11620,12903l295770,97624r-16663,6808l272326,104432r-4318,-1093l260781,98971r-2070,-3823l258165,89700r-18720,l239560,94716r32105,24448l281406,119164r30086,-14732l313791,100939r1156,-4254l314947,87515xem352691,6870r-18707,l333984,32232r18707,l352691,6870xem369595,102946r-13,-648l368261,102616r-1308,203l363016,102946r-3378,l357987,102704r-5220,-7721l352691,46151r16891,l369582,32245r-49720,l319862,46151r14122,l334086,99555r18440,18110l361543,117576r8052,-876l369595,102946xem466737,68745l457352,43700r-3734,-4661l449478,35826r-1448,-673l448030,70802r-63,8090l428828,104419r-8090,l417372,103644,400773,78892r,-13310l402767,58318r7989,-10909l416687,44678r11709,l431787,45529r5905,3378l448030,70802r,-35649l439521,31140r-5816,-1181l421551,29959r-5080,1067l407060,35280r-3670,3518l400773,43688r-330,l400443,32245r-17729,l382714,148120r18707,l401421,105892r318,l403161,108191r24232,10960l436372,119151r5410,-1232l450977,113017r3797,-3277l457606,105892r1092,-1473l460806,101549r2248,-4712l466001,86144r736,-5512l466737,68745xem499732,32245r-18707,l481025,116865r18707,l499732,32245xem499732,l481025,r,17678l499732,17678,499732,xem535152,l516445,r,116852l535152,116852,535152,xem635139,67259r-838,-5182l630478,51181r-2794,-4699l626008,44691r-5652,-6058l615861,35560,605256,31089r-6045,-1130l585647,29959r-6045,1130l550557,62090r-838,5181l549719,81813r29883,36220l585647,119164r13564,l605256,118033r10605,-4470l620356,110490r5639,-6058l588264,104432r-3595,-877l568312,78193r,-7315l588264,44691r8369,l600202,45554r6121,3493l616546,70866r,7315l596582,104419r29413,l635139,67259xem673493,6870r-18707,l654786,32232r18707,l673493,6870xem690410,102298r-1321,318l687781,102819r-3937,127l680440,102946r-1638,-242l673582,94983r-89,-48832l690397,46151r,-13906l640676,32245r,13906l654786,46151r114,53404l673328,117665r9030,-89l690397,116700r,-13754l690410,102298xe" o:gfxdata="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">
@@ -29688,7 +29735,7 @@
               </wp:anchor>
             </w:drawing>
           </mc:Choice>
-          <mc:Fallback xmlns:a="http://schemas.openxmlformats.org/drawingml/2006/main" xmlns:pic="http://schemas.openxmlformats.org/drawingml/2006/picture" xmlns:a14="http://schemas.microsoft.com/office/drawing/2010/main">
+          <mc:Fallback xmlns:a14="http://schemas.microsoft.com/office/drawing/2010/main" xmlns:pic="http://schemas.openxmlformats.org/drawingml/2006/picture" xmlns:a="http://schemas.openxmlformats.org/drawingml/2006/main">
             <w:pict>
               <v:group id="Group 135" style="position:absolute;margin-left:407.95pt;margin-top:19.55pt;width:130.6pt;height:24.5pt;z-index:251669504;mso-wrap-distance-left:0;mso-wrap-distance-right:0;mso-position-horizontal-relative:page" coordsize="16586,3111" o:spid="_x0000_s1026" w14:anchorId="2395EC99" o:gfxdata="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">
                 <v:shape id="Graphic 136" style="position:absolute;left:15030;width:1555;height:3111;visibility:visible;mso-wrap-style:square;v-text-anchor:top" coordsize="155575,311150" o:spid="_x0000_s1027" fillcolor="#dcdce6" stroked="f" path="m155486,l,,,310959r155486,l155486,xe" o:gfxdata="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">

</xml_diff>